<commit_message>
Reference changes - before removing "c"
</commit_message>
<xml_diff>
--- a/Project description_modG_applyJ_modG_applyJ.docx
+++ b/Project description_modG_applyJ_modG_applyJ.docx
@@ -1846,12 +1846,7 @@
         <w:t>lectrostatic definition</w:t>
       </w:r>
       <w:r>
-        <w:t xml:space="preserve"> </w:t>
-      </w:r>
-      <w:bookmarkStart w:id="2" w:name="_GoBack"/>
-      <w:bookmarkEnd w:id="2"/>
-      <w:r>
-        <w:t xml:space="preserve">of the </w:t>
+        <w:t xml:space="preserve"> of the </w:t>
       </w:r>
       <w:r>
         <w:t>double quantum dot system</w:t>
@@ -2027,12 +2022,12 @@
       <w:pPr>
         <w:pStyle w:val="Heading1"/>
       </w:pPr>
-      <w:bookmarkStart w:id="3" w:name="_Toc461638158"/>
+      <w:bookmarkStart w:id="2" w:name="_Toc461638158"/>
       <w:r>
         <w:lastRenderedPageBreak/>
         <w:t>Project description:</w:t>
       </w:r>
-      <w:bookmarkEnd w:id="3"/>
+      <w:bookmarkEnd w:id="2"/>
     </w:p>
     <w:p/>
     <w:p>
@@ -2044,21 +2039,21 @@
         </w:numPr>
         <w:ind w:left="0" w:firstLine="0"/>
       </w:pPr>
-      <w:bookmarkStart w:id="4" w:name="_Toc461638159"/>
+      <w:bookmarkStart w:id="3" w:name="_Toc461638159"/>
       <w:r>
         <w:t>Background</w:t>
       </w:r>
-      <w:bookmarkEnd w:id="4"/>
+      <w:bookmarkEnd w:id="3"/>
     </w:p>
     <w:p>
       <w:pPr>
         <w:pStyle w:val="Heading3"/>
       </w:pPr>
-      <w:bookmarkStart w:id="5" w:name="_Toc461638160"/>
+      <w:bookmarkStart w:id="4" w:name="_Toc461638160"/>
       <w:r>
         <w:t>State of the art</w:t>
       </w:r>
-      <w:bookmarkEnd w:id="5"/>
+      <w:bookmarkEnd w:id="4"/>
     </w:p>
     <w:p>
       <w:r>
@@ -2306,8 +2301,13 @@
       <w:r>
         <w:t xml:space="preserve"> </w:t>
       </w:r>
-      <w:r>
-        <w:t>[5]</w:t>
+      <w:bookmarkStart w:id="5" w:name="_GoBack"/>
+      <w:r>
+        <w:t>[</w:t>
+      </w:r>
+      <w:bookmarkEnd w:id="5"/>
+      <w:r>
+        <w:t>5]</w:t>
       </w:r>
     </w:p>
     <w:p>
@@ -2477,13 +2477,8 @@
         <w:t xml:space="preserve"> </w:t>
       </w:r>
       <w:r>
-        <w:t>[7</w:t>
-      </w:r>
-      <w:ins w:id="6" w:author="Georgios KATSAROS" w:date="2016-09-14T21:55:00Z">
-        <w:r>
-          <w:t>, put order to references, throughout the proposal</w:t>
-        </w:r>
-      </w:ins>
+        <w:t>[6c</w:t>
+      </w:r>
       <w:r>
         <w:t>]:</w:t>
       </w:r>
@@ -3201,13 +3196,8 @@
         <w:t>)</w:t>
       </w:r>
       <w:r>
-        <w:t xml:space="preserve"> [23</w:t>
-      </w:r>
-      <w:ins w:id="7" w:author="Georgios KATSAROS" w:date="2016-09-14T21:55:00Z">
-        <w:r>
-          <w:t xml:space="preserve"> same comment</w:t>
-        </w:r>
-      </w:ins>
+        <w:t xml:space="preserve"> [7c</w:t>
+      </w:r>
       <w:r>
         <w:t>]</w:t>
       </w:r>
@@ -3230,11 +3220,11 @@
         <w:t>compatib</w:t>
       </w:r>
       <w:r>
-        <w:t xml:space="preserve">ility with </w:t>
+        <w:t xml:space="preserve">ility with current CMOS </w:t>
       </w:r>
       <w:r>
         <w:lastRenderedPageBreak/>
-        <w:t>current CMOS technology</w:t>
+        <w:t>technology</w:t>
       </w:r>
       <w:r>
         <w:t xml:space="preserve">. </w:t>
@@ -3732,7 +3722,10 @@
         <w:t xml:space="preserve"> </w:t>
       </w:r>
       <w:r>
-        <w:t>[17]</w:t>
+        <w:t>[8c</w:t>
+      </w:r>
+      <w:r>
+        <w:t>]</w:t>
       </w:r>
       <w:r>
         <w:t>.</w:t>
@@ -3839,7 +3832,10 @@
         <w:t xml:space="preserve"> </w:t>
       </w:r>
       <w:r>
-        <w:t>[18]</w:t>
+        <w:t>[9c</w:t>
+      </w:r>
+      <w:r>
+        <w:t>]</w:t>
       </w:r>
       <w:r>
         <w:t>.</w:t>
@@ -3966,7 +3962,10 @@
         <w:t xml:space="preserve"> </w:t>
       </w:r>
       <w:r>
-        <w:t xml:space="preserve">[11]. </w:t>
+        <w:t>[10c</w:t>
+      </w:r>
+      <w:r>
+        <w:t xml:space="preserve">]. </w:t>
       </w:r>
     </w:p>
     <w:p>
@@ -4058,7 +4057,10 @@
         <w:t xml:space="preserve"> In addition, for purely heavy-hole (HH) states the dephasing time should be very long</w:t>
       </w:r>
       <w:r>
-        <w:t xml:space="preserve"> [21]</w:t>
+        <w:t xml:space="preserve"> [11c</w:t>
+      </w:r>
+      <w:r>
+        <w:t>]</w:t>
       </w:r>
       <w:r>
         <w:t xml:space="preserve">. </w:t>
@@ -4075,7 +4077,10 @@
         <w:t xml:space="preserve"> </w:t>
       </w:r>
       <w:r>
-        <w:t>[10]</w:t>
+        <w:t>[12c</w:t>
+      </w:r>
+      <w:r>
+        <w:t>]</w:t>
       </w:r>
       <w:r>
         <w:t xml:space="preserve">, which are </w:t>
@@ -4349,7 +4354,13 @@
       </w:r>
       <w:proofErr w:type="spellEnd"/>
       <w:r>
-        <w:t xml:space="preserve"> source and drain electrodes (right) [10]</w:t>
+        <w:t xml:space="preserve"> source </w:t>
+      </w:r>
+      <w:r>
+        <w:t>and drain electrodes (right) [12c</w:t>
+      </w:r>
+      <w:r>
+        <w:t>]</w:t>
       </w:r>
     </w:p>
     <w:p>
@@ -4361,11 +4372,11 @@
       <w:pPr>
         <w:pStyle w:val="Heading3"/>
       </w:pPr>
-      <w:bookmarkStart w:id="8" w:name="_Toc461638161"/>
+      <w:bookmarkStart w:id="6" w:name="_Toc461638161"/>
       <w:r>
         <w:t>Measurement techniques</w:t>
       </w:r>
-      <w:bookmarkEnd w:id="8"/>
+      <w:bookmarkEnd w:id="6"/>
       <w:r>
         <w:t xml:space="preserve"> </w:t>
       </w:r>
@@ -4980,7 +4991,7 @@
                               <m:sSub>
                                 <m:sSubPr>
                                   <m:ctrlPr>
-                                    <w:ins w:id="9" w:author="Georgios KATSAROS" w:date="2016-09-14T18:52:00Z">
+                                    <w:ins w:id="7" w:author="Georgios KATSAROS" w:date="2016-09-14T18:52:00Z">
                                       <w:rPr>
                                         <w:rFonts w:ascii="Cambria Math" w:hAnsi="Cambria Math"/>
                                         <w:i/>
@@ -5022,7 +5033,7 @@
                               <m:sSub>
                                 <m:sSubPr>
                                   <m:ctrlPr>
-                                    <w:ins w:id="10" w:author="Georgios KATSAROS" w:date="2016-09-14T18:52:00Z">
+                                    <w:ins w:id="8" w:author="Georgios KATSAROS" w:date="2016-09-14T18:52:00Z">
                                       <w:rPr>
                                         <w:rFonts w:ascii="Cambria Math" w:hAnsi="Cambria Math" w:cs="Cambria Math"/>
                                         <w:i/>
@@ -5075,7 +5086,7 @@
                               <m:f>
                                 <m:fPr>
                                   <m:ctrlPr>
-                                    <w:ins w:id="11" w:author="Georgios KATSAROS" w:date="2016-09-14T18:52:00Z">
+                                    <w:ins w:id="9" w:author="Georgios KATSAROS" w:date="2016-09-14T18:52:00Z">
                                       <w:rPr>
                                         <w:rFonts w:ascii="Cambria Math" w:hAnsi="Cambria Math"/>
                                         <w:sz w:val="18"/>
@@ -5099,7 +5110,7 @@
                                   <m:sSub>
                                     <m:sSubPr>
                                       <m:ctrlPr>
-                                        <w:ins w:id="12" w:author="Georgios KATSAROS" w:date="2016-09-14T18:52:00Z">
+                                        <w:ins w:id="10" w:author="Georgios KATSAROS" w:date="2016-09-14T18:52:00Z">
                                           <w:rPr>
                                             <w:rFonts w:ascii="Cambria Math" w:hAnsi="Cambria Math" w:cs="Cambria Math"/>
                                             <w:sz w:val="18"/>
@@ -5148,7 +5159,7 @@
                                   <m:sSub>
                                     <m:sSubPr>
                                       <m:ctrlPr>
-                                        <w:ins w:id="13" w:author="Georgios KATSAROS" w:date="2016-09-14T18:52:00Z">
+                                        <w:ins w:id="11" w:author="Georgios KATSAROS" w:date="2016-09-14T18:52:00Z">
                                           <w:rPr>
                                             <w:rFonts w:ascii="Cambria Math" w:hAnsi="Cambria Math" w:cs="Cambria Math"/>
                                             <w:sz w:val="18"/>
@@ -5420,7 +5431,7 @@
                               <m:sSub>
                                 <m:sSubPr>
                                   <m:ctrlPr>
-                                    <w:ins w:id="14" w:author="Georgios KATSAROS" w:date="2016-09-14T18:52:00Z">
+                                    <w:ins w:id="12" w:author="Georgios KATSAROS" w:date="2016-09-14T18:52:00Z">
                                       <w:rPr>
                                         <w:rFonts w:ascii="Cambria Math" w:hAnsi="Cambria Math"/>
                                         <w:i/>
@@ -5462,7 +5473,7 @@
                               <m:f>
                                 <m:fPr>
                                   <m:ctrlPr>
-                                    <w:ins w:id="15" w:author="Georgios KATSAROS" w:date="2016-09-14T18:52:00Z">
+                                    <w:ins w:id="13" w:author="Georgios KATSAROS" w:date="2016-09-14T18:52:00Z">
                                       <w:rPr>
                                         <w:rFonts w:ascii="Cambria Math" w:hAnsi="Cambria Math"/>
                                         <w:i/>
@@ -5487,7 +5498,7 @@
                                     <m:radPr>
                                       <m:degHide m:val="1"/>
                                       <m:ctrlPr>
-                                        <w:ins w:id="16" w:author="Georgios KATSAROS" w:date="2016-09-14T18:52:00Z">
+                                        <w:ins w:id="14" w:author="Georgios KATSAROS" w:date="2016-09-14T18:52:00Z">
                                           <w:rPr>
                                             <w:rFonts w:ascii="Cambria Math" w:hAnsi="Cambria Math"/>
                                             <w:i/>
@@ -5707,7 +5718,7 @@
                           <w:p>
                             <w:pPr>
                               <w:rPr>
-                                <w:del w:id="17" w:author="Georgios KATSAROS" w:date="2016-09-14T21:50:00Z"/>
+                                <w:del w:id="15" w:author="Georgios KATSAROS" w:date="2016-09-14T21:50:00Z"/>
                                 <w:rFonts w:eastAsiaTheme="minorEastAsia"/>
                                 <w:sz w:val="18"/>
                                 <w:szCs w:val="18"/>
@@ -5786,7 +5797,7 @@
                                     </pic:cNvPicPr>
                                   </pic:nvPicPr>
                                   <pic:blipFill>
-                                    <a:blip r:embed="rId10">
+                                    <a:blip r:embed="rId11">
                                       <a:extLst>
                                         <a:ext uri="{28A0092B-C50C-407E-A947-70E740481C1C}">
                                           <a14:useLocalDpi xmlns:a14="http://schemas.microsoft.com/office/drawing/2010/main" val="0"/>
@@ -6740,7 +6751,7 @@
           </mc:Fallback>
         </mc:AlternateContent>
       </w:r>
-      <w:bookmarkStart w:id="27" w:name="_Toc461638162"/>
+      <w:bookmarkStart w:id="16" w:name="_Toc461638162"/>
     </w:p>
     <w:p>
       <w:pPr>
@@ -6765,7 +6776,7 @@
       <w:r>
         <w:t>/Objectives of the project</w:t>
       </w:r>
-      <w:bookmarkEnd w:id="27"/>
+      <w:bookmarkEnd w:id="16"/>
     </w:p>
     <w:p>
       <w:r>
@@ -7380,7 +7391,13 @@
         <w:t xml:space="preserve"> (smaller is better)</w:t>
       </w:r>
       <w:r>
-        <w:t xml:space="preserve"> [14]</w:t>
+        <w:t xml:space="preserve"> [14</w:t>
+      </w:r>
+      <w:r>
+        <w:t>c</w:t>
+      </w:r>
+      <w:r>
+        <w:t>]</w:t>
       </w:r>
       <w:r>
         <w:t>.</w:t>
@@ -7484,7 +7501,13 @@
         <w:t xml:space="preserve">device </w:t>
       </w:r>
       <w:r>
-        <w:t>[12].</w:t>
+        <w:t>[15</w:t>
+      </w:r>
+      <w:r>
+        <w:t>c</w:t>
+      </w:r>
+      <w:r>
+        <w:t>].</w:t>
       </w:r>
       <w:r>
         <w:t xml:space="preserve"> </w:t>
@@ -7561,7 +7584,10 @@
         <w:t xml:space="preserve"> [</w:t>
       </w:r>
       <w:r>
-        <w:t>25</w:t>
+        <w:t>16</w:t>
+      </w:r>
+      <w:r>
+        <w:t>c</w:t>
       </w:r>
       <w:r>
         <w:t>]</w:t>
@@ -7603,16 +7629,16 @@
         <w:t xml:space="preserve"> </w:t>
       </w:r>
       <w:r>
-        <w:t xml:space="preserve">RF </w:t>
-      </w:r>
-      <w:r>
-        <w:t>single electron transistor</w:t>
-      </w:r>
-      <w:r>
-        <w:t xml:space="preserve"> </w:t>
-      </w:r>
-      <w:r>
-        <w:t>[26]</w:t>
+        <w:t xml:space="preserve">RF single electron transistor </w:t>
+      </w:r>
+      <w:r>
+        <w:t>[17</w:t>
+      </w:r>
+      <w:r>
+        <w:t>c</w:t>
+      </w:r>
+      <w:r>
+        <w:t>]</w:t>
       </w:r>
       <w:r>
         <w:t>.</w:t>
@@ -7661,11 +7687,11 @@
           <w:numId w:val="1"/>
         </w:numPr>
       </w:pPr>
-      <w:bookmarkStart w:id="28" w:name="_Toc461638163"/>
+      <w:bookmarkStart w:id="17" w:name="_Toc461638163"/>
       <w:r>
         <w:t>Innovative aspects of the proposed project</w:t>
       </w:r>
-      <w:bookmarkEnd w:id="28"/>
+      <w:bookmarkEnd w:id="17"/>
     </w:p>
     <w:p>
       <w:r>
@@ -7683,7 +7709,19 @@
         <w:t xml:space="preserve"> </w:t>
       </w:r>
       <w:r>
-        <w:t xml:space="preserve">function very long dephasing times are actually expected [10],[21]. In addition, easy and fast spin state manipulation should be possible because of the in situ present </w:t>
+        <w:t>function very long dephasing</w:t>
+      </w:r>
+      <w:r>
+        <w:t xml:space="preserve"> times are actually expected [12c],[1</w:t>
+      </w:r>
+      <w:r>
+        <w:t>1</w:t>
+      </w:r>
+      <w:r>
+        <w:t>c</w:t>
+      </w:r>
+      <w:r>
+        <w:t xml:space="preserve">]. In addition, easy and fast spin state manipulation should be possible because of the in situ present </w:t>
       </w:r>
       <w:r>
         <w:rPr>
@@ -7733,11 +7771,11 @@
           <w:numId w:val="1"/>
         </w:numPr>
       </w:pPr>
-      <w:bookmarkStart w:id="29" w:name="_Toc461638164"/>
+      <w:bookmarkStart w:id="18" w:name="_Toc461638164"/>
       <w:r>
         <w:t>Preliminary results</w:t>
       </w:r>
-      <w:bookmarkEnd w:id="29"/>
+      <w:bookmarkEnd w:id="18"/>
       <w:r>
         <w:t xml:space="preserve"> </w:t>
       </w:r>
@@ -7949,6 +7987,7 @@
       <w:r>
         <w:rPr>
           <w:rStyle w:val="SubtitleChar"/>
+          <w:noProof/>
         </w:rPr>
         <w:drawing>
           <wp:anchor distT="0" distB="0" distL="114300" distR="114300" simplePos="0" relativeHeight="251682816" behindDoc="0" locked="0" layoutInCell="1" allowOverlap="1" wp14:anchorId="4DA58011" wp14:editId="612ED8E7">
@@ -7976,7 +8015,7 @@
                     </pic:cNvPicPr>
                   </pic:nvPicPr>
                   <pic:blipFill>
-                    <a:blip r:embed="rId11" cstate="print">
+                    <a:blip r:embed="rId12" cstate="print">
                       <a:extLst>
                         <a:ext uri="{28A0092B-C50C-407E-A947-70E740481C1C}">
                           <a14:useLocalDpi xmlns:a14="http://schemas.microsoft.com/office/drawing/2010/main" val="0"/>
@@ -8016,6 +8055,7 @@
       <w:r>
         <w:rPr>
           <w:rStyle w:val="SubtitleChar"/>
+          <w:noProof/>
         </w:rPr>
         <w:drawing>
           <wp:anchor distT="0" distB="0" distL="114300" distR="114300" simplePos="0" relativeHeight="251681792" behindDoc="0" locked="0" layoutInCell="1" allowOverlap="1" wp14:anchorId="78F20D7A" wp14:editId="78FBFF7F">
@@ -8043,7 +8083,7 @@
                     </pic:cNvPicPr>
                   </pic:nvPicPr>
                   <pic:blipFill>
-                    <a:blip r:embed="rId12" cstate="print">
+                    <a:blip r:embed="rId13" cstate="print">
                       <a:extLst>
                         <a:ext uri="{28A0092B-C50C-407E-A947-70E740481C1C}">
                           <a14:useLocalDpi xmlns:a14="http://schemas.microsoft.com/office/drawing/2010/main" val="0"/>
@@ -8074,7 +8114,7 @@
           </wp:anchor>
         </w:drawing>
       </w:r>
-      <w:ins w:id="30" w:author="Georgios KATSAROS" w:date="2016-09-14T19:00:00Z">
+      <w:ins w:id="19" w:author="Georgios KATSAROS" w:date="2016-09-14T19:00:00Z">
         <w:r>
           <w:rPr>
             <w:rStyle w:val="SubtitleChar"/>
@@ -8250,7 +8290,7 @@
                     </pic:cNvPicPr>
                   </pic:nvPicPr>
                   <pic:blipFill>
-                    <a:blip r:embed="rId13" cstate="print">
+                    <a:blip r:embed="rId14" cstate="print">
                       <a:extLst>
                         <a:ext uri="{28A0092B-C50C-407E-A947-70E740481C1C}">
                           <a14:useLocalDpi xmlns:a14="http://schemas.microsoft.com/office/drawing/2010/main" val="0"/>
@@ -8293,6 +8333,7 @@
       <w:r>
         <w:rPr>
           <w:rStyle w:val="SubtitleChar"/>
+          <w:noProof/>
         </w:rPr>
         <w:drawing>
           <wp:anchor distT="0" distB="0" distL="114300" distR="114300" simplePos="0" relativeHeight="251685888" behindDoc="0" locked="0" layoutInCell="1" allowOverlap="1" wp14:anchorId="65BDE10B" wp14:editId="406F5FE7">
@@ -8320,7 +8361,7 @@
                     </pic:cNvPicPr>
                   </pic:nvPicPr>
                   <pic:blipFill>
-                    <a:blip r:embed="rId14" cstate="print">
+                    <a:blip r:embed="rId15" cstate="print">
                       <a:extLst>
                         <a:ext uri="{28A0092B-C50C-407E-A947-70E740481C1C}">
                           <a14:useLocalDpi xmlns:a14="http://schemas.microsoft.com/office/drawing/2010/main" val="0"/>
@@ -8475,7 +8516,13 @@
       </w:r>
       <w:proofErr w:type="spellEnd"/>
       <w:r>
-        <w:t xml:space="preserve"> [13], as explained in “What is reflectometry” section of the “State of the art” chapter. </w:t>
+        <w:t xml:space="preserve"> [18</w:t>
+      </w:r>
+      <w:r>
+        <w:t>c</w:t>
+      </w:r>
+      <w:r>
+        <w:t xml:space="preserve">], as explained in “What is reflectometry” section of the “State of the art” chapter. </w:t>
       </w:r>
     </w:p>
     <w:p>
@@ -8765,7 +8812,7 @@
                     </pic:cNvPicPr>
                   </pic:nvPicPr>
                   <pic:blipFill>
-                    <a:blip r:embed="rId15">
+                    <a:blip r:embed="rId16">
                       <a:extLst>
                         <a:ext uri="{28A0092B-C50C-407E-A947-70E740481C1C}">
                           <a14:useLocalDpi xmlns:a14="http://schemas.microsoft.com/office/drawing/2010/main" val="0"/>
@@ -8998,7 +9045,7 @@
       <w:pPr>
         <w:pStyle w:val="Heading3"/>
       </w:pPr>
-      <w:bookmarkStart w:id="31" w:name="_Toc461638165"/>
+      <w:bookmarkStart w:id="20" w:name="_Toc461638165"/>
       <w:r>
         <w:lastRenderedPageBreak/>
         <w:t>Low temperature electronic transport measurements</w:t>
@@ -9006,7 +9053,7 @@
       <w:r>
         <w:t xml:space="preserve"> with the initial version reflectometry setup</w:t>
       </w:r>
-      <w:bookmarkEnd w:id="31"/>
+      <w:bookmarkEnd w:id="20"/>
       <w:r>
         <w:t xml:space="preserve"> </w:t>
       </w:r>
@@ -9019,7 +9066,10 @@
         <w:t xml:space="preserve"> sample was fabricated by H. Watzinger and the nanofabrication de</w:t>
       </w:r>
       <w:r>
-        <w:t xml:space="preserve">scription can be found in [10]. </w:t>
+        <w:t>scription can be found in [12c</w:t>
+      </w:r>
+      <w:r>
+        <w:t xml:space="preserve">]. </w:t>
       </w:r>
       <w:r>
         <w:t xml:space="preserve">Using the setup described in the previous chapter, the SHT (single QD) formed in </w:t>
@@ -9109,7 +9159,7 @@
                     </pic:cNvPicPr>
                   </pic:nvPicPr>
                   <pic:blipFill>
-                    <a:blip r:embed="rId16">
+                    <a:blip r:embed="rId17">
                       <a:extLst>
                         <a:ext uri="{28A0092B-C50C-407E-A947-70E740481C1C}">
                           <a14:useLocalDpi xmlns:a14="http://schemas.microsoft.com/office/drawing/2010/main" val="0"/>
@@ -9173,7 +9223,7 @@
                     </pic:cNvPicPr>
                   </pic:nvPicPr>
                   <pic:blipFill>
-                    <a:blip r:embed="rId17" cstate="print">
+                    <a:blip r:embed="rId18" cstate="print">
                       <a:extLst>
                         <a:ext uri="{28A0092B-C50C-407E-A947-70E740481C1C}">
                           <a14:useLocalDpi xmlns:a14="http://schemas.microsoft.com/office/drawing/2010/main" val="0"/>
@@ -9336,7 +9386,13 @@
         <w:t xml:space="preserve"> </w:t>
       </w:r>
       <w:r>
-        <w:t>[19]</w:t>
+        <w:t>[19</w:t>
+      </w:r>
+      <w:r>
+        <w:t>c</w:t>
+      </w:r>
+      <w:r>
+        <w:t>]</w:t>
       </w:r>
       <w:r>
         <w:t xml:space="preserve">. </w:t>
@@ -9378,7 +9434,7 @@
           <w:numId w:val="1"/>
         </w:numPr>
       </w:pPr>
-      <w:bookmarkStart w:id="32" w:name="_Toc461638166"/>
+      <w:bookmarkStart w:id="21" w:name="_Toc461638166"/>
       <w:r>
         <w:t>Work</w:t>
       </w:r>
@@ -9391,17 +9447,17 @@
       <w:r>
         <w:t>plan</w:t>
       </w:r>
-      <w:bookmarkEnd w:id="32"/>
+      <w:bookmarkEnd w:id="21"/>
     </w:p>
     <w:p>
       <w:pPr>
         <w:pStyle w:val="Heading3"/>
       </w:pPr>
-      <w:bookmarkStart w:id="33" w:name="_Toc461638167"/>
+      <w:bookmarkStart w:id="22" w:name="_Toc461638167"/>
       <w:r>
         <w:t>Towards gate reflectometry</w:t>
       </w:r>
-      <w:bookmarkEnd w:id="33"/>
+      <w:bookmarkEnd w:id="22"/>
     </w:p>
     <w:p>
       <w:r>
@@ -9520,7 +9576,7 @@
       <w:r>
         <w:t xml:space="preserve"> measurement application developed in Python initially by the Delft Quantum Transport (QT) laboratory. We modified it according to our needs. All the codes can be found on the GitHub: </w:t>
       </w:r>
-      <w:hyperlink r:id="rId18" w:history="1">
+      <w:hyperlink r:id="rId19" w:history="1">
         <w:r>
           <w:rPr>
             <w:rStyle w:val="Hyperlink"/>
@@ -9533,7 +9589,7 @@
       <w:pPr>
         <w:pStyle w:val="Heading3"/>
       </w:pPr>
-      <w:bookmarkStart w:id="34" w:name="_Toc461638168"/>
+      <w:bookmarkStart w:id="23" w:name="_Toc461638168"/>
       <w:r>
         <w:rPr>
           <w:noProof/>
@@ -9565,7 +9621,7 @@
                     </pic:cNvPicPr>
                   </pic:nvPicPr>
                   <pic:blipFill>
-                    <a:blip r:embed="rId19">
+                    <a:blip r:embed="rId20">
                       <a:extLst>
                         <a:ext uri="{28A0092B-C50C-407E-A947-70E740481C1C}">
                           <a14:useLocalDpi xmlns:a14="http://schemas.microsoft.com/office/drawing/2010/main" val="0"/>
@@ -9599,7 +9655,7 @@
           </wp:anchor>
         </w:drawing>
       </w:r>
-      <w:bookmarkEnd w:id="34"/>
+      <w:bookmarkEnd w:id="23"/>
     </w:p>
     <w:p/>
     <w:p/>
@@ -9983,7 +10039,13 @@
         <w:t xml:space="preserve"> is the overall QD capacitance </w:t>
       </w:r>
       <w:r>
-        <w:t>[12]</w:t>
+        <w:t>[15</w:t>
+      </w:r>
+      <w:r>
+        <w:t>c</w:t>
+      </w:r>
+      <w:r>
+        <w:t>]</w:t>
       </w:r>
       <w:r>
         <w:rPr>
@@ -10444,7 +10506,13 @@
         <w:t xml:space="preserve">the </w:t>
       </w:r>
       <w:r>
-        <w:t xml:space="preserve">PCB RF transmission lines [12]. </w:t>
+        <w:t>PCB RF transmission lines [15</w:t>
+      </w:r>
+      <w:r>
+        <w:t>c</w:t>
+      </w:r>
+      <w:r>
+        <w:t xml:space="preserve">]. </w:t>
       </w:r>
     </w:p>
     <w:p>
@@ -10525,7 +10593,7 @@
     <w:p>
       <w:pPr>
         <w:rPr>
-          <w:del w:id="35" w:author="Georgios KATSAROS" w:date="2016-09-14T19:04:00Z"/>
+          <w:del w:id="24" w:author="Georgios KATSAROS" w:date="2016-09-14T19:04:00Z"/>
         </w:rPr>
       </w:pPr>
     </w:p>
@@ -10533,7 +10601,7 @@
       <w:pPr>
         <w:pStyle w:val="Heading3"/>
       </w:pPr>
-      <w:bookmarkStart w:id="36" w:name="_Toc461638169"/>
+      <w:bookmarkStart w:id="25" w:name="_Toc461638169"/>
       <w:r>
         <w:rPr>
           <w:rStyle w:val="Heading4Char"/>
@@ -10543,7 +10611,7 @@
         </w:rPr>
         <w:t>Spin dynamics experiments</w:t>
       </w:r>
-      <w:bookmarkEnd w:id="36"/>
+      <w:bookmarkEnd w:id="25"/>
       <w:r>
         <w:t xml:space="preserve"> </w:t>
       </w:r>
@@ -10665,7 +10733,7 @@
                     </pic:cNvPicPr>
                   </pic:nvPicPr>
                   <pic:blipFill>
-                    <a:blip r:embed="rId20">
+                    <a:blip r:embed="rId21">
                       <a:extLst>
                         <a:ext uri="{28A0092B-C50C-407E-A947-70E740481C1C}">
                           <a14:useLocalDpi xmlns:a14="http://schemas.microsoft.com/office/drawing/2010/main" val="0"/>
@@ -10854,7 +10922,10 @@
         <w:t xml:space="preserve">an </w:t>
       </w:r>
       <w:r>
-        <w:t xml:space="preserve">approach similar to the approach of </w:t>
+        <w:t>approach similar to th</w:t>
+      </w:r>
+      <w:r>
+        <w:t xml:space="preserve">e approach of </w:t>
       </w:r>
       <w:proofErr w:type="spellStart"/>
       <w:r>
@@ -10862,7 +10933,13 @@
       </w:r>
       <w:proofErr w:type="spellEnd"/>
       <w:r>
-        <w:t xml:space="preserve"> et al. [20] will be used. The DQD will be tuned to the (0</w:t>
+        <w:t xml:space="preserve"> et al. [20</w:t>
+      </w:r>
+      <w:r>
+        <w:t>c</w:t>
+      </w:r>
+      <w:r>
+        <w:t>] will be used. The DQD will be tuned to the (0</w:t>
       </w:r>
       <w:proofErr w:type="gramStart"/>
       <w:r>
@@ -11190,7 +11267,7 @@
                     </pic:cNvPicPr>
                   </pic:nvPicPr>
                   <pic:blipFill>
-                    <a:blip r:embed="rId21" cstate="print">
+                    <a:blip r:embed="rId22" cstate="print">
                       <a:extLst>
                         <a:ext uri="{28A0092B-C50C-407E-A947-70E740481C1C}">
                           <a14:useLocalDpi xmlns:a14="http://schemas.microsoft.com/office/drawing/2010/main" val="0"/>
@@ -11548,7 +11625,13 @@
         <w:t xml:space="preserve"> oscillatory magnetic field. This technique is called g-tensor modulation technique</w:t>
       </w:r>
       <w:r>
-        <w:t xml:space="preserve"> [24] </w:t>
+        <w:t xml:space="preserve"> [21</w:t>
+      </w:r>
+      <w:r>
+        <w:t>c</w:t>
+      </w:r>
+      <w:r>
+        <w:t xml:space="preserve">] </w:t>
       </w:r>
       <w:r>
         <w:t>and is going to be used in the qubit I am planning to study.</w:t>
@@ -11595,7 +11678,10 @@
         <w:t xml:space="preserve">of 3 </w:t>
       </w:r>
       <w:r>
-        <w:t xml:space="preserve">[10] and </w:t>
+        <w:t>[12c</w:t>
+      </w:r>
+      <w:r>
+        <w:t xml:space="preserve">] and </w:t>
       </w:r>
       <w:r>
         <w:t xml:space="preserve">a typical </w:t>
@@ -11781,7 +11867,10 @@
         <w:t>should be observed proving the coherent spin manipulation</w:t>
       </w:r>
       <w:r>
-        <w:t xml:space="preserve"> [11]</w:t>
+        <w:t xml:space="preserve"> [10c</w:t>
+      </w:r>
+      <w:r>
+        <w:t>]</w:t>
       </w:r>
       <w:r>
         <w:t xml:space="preserve">. </w:t>
@@ -11806,7 +11895,13 @@
         <w:t>2</w:t>
       </w:r>
       <w:r>
-        <w:t xml:space="preserve">*, Ramsey – fringes like experiments will be conducted [11]. First, a ∏/2 pulse around the x axis </w:t>
+        <w:t>*, Ramsey – fringes like e</w:t>
+      </w:r>
+      <w:r>
+        <w:t>xperiments will be conducted [10c</w:t>
+      </w:r>
+      <w:r>
+        <w:t xml:space="preserve">]. First, a ∏/2 pulse around the x axis </w:t>
       </w:r>
       <w:r>
         <w:t xml:space="preserve">will be </w:t>
@@ -12046,7 +12141,7 @@
     <w:p>
       <w:pPr>
         <w:rPr>
-          <w:del w:id="37" w:author="Georgios KATSAROS" w:date="2016-09-14T19:04:00Z"/>
+          <w:del w:id="26" w:author="Georgios KATSAROS" w:date="2016-09-14T19:04:00Z"/>
         </w:rPr>
       </w:pPr>
       <w:r>
@@ -12344,7 +12439,13 @@
         <w:t xml:space="preserve">thus </w:t>
       </w:r>
       <w:r>
-        <w:t xml:space="preserve">the pulse length errors [15]. </w:t>
+        <w:t>the pulse length errors [22</w:t>
+      </w:r>
+      <w:r>
+        <w:t>c</w:t>
+      </w:r>
+      <w:r>
+        <w:t xml:space="preserve">]. </w:t>
       </w:r>
     </w:p>
     <w:p>
@@ -12447,14 +12548,14 @@
           <w:numId w:val="1"/>
         </w:numPr>
       </w:pPr>
-      <w:bookmarkStart w:id="38" w:name="_Toc461638170"/>
+      <w:bookmarkStart w:id="27" w:name="_Toc461638170"/>
       <w:r>
         <w:t>International collaboration</w:t>
       </w:r>
       <w:r>
         <w:t>s</w:t>
       </w:r>
-      <w:bookmarkEnd w:id="38"/>
+      <w:bookmarkEnd w:id="27"/>
     </w:p>
     <w:p>
       <w:r>
@@ -12533,7 +12634,7 @@
     <w:p>
       <w:pPr>
         <w:rPr>
-          <w:del w:id="39" w:author="Georgios KATSAROS" w:date="2016-09-14T18:59:00Z"/>
+          <w:del w:id="28" w:author="Georgios KATSAROS" w:date="2016-09-14T18:59:00Z"/>
         </w:rPr>
       </w:pPr>
     </w:p>
@@ -12545,14 +12646,14 @@
           <w:numId w:val="1"/>
         </w:numPr>
       </w:pPr>
-      <w:bookmarkStart w:id="40" w:name="_Toc461638171"/>
+      <w:bookmarkStart w:id="29" w:name="_Toc461638171"/>
       <w:r>
         <w:t>W</w:t>
       </w:r>
       <w:r>
         <w:t>ork table</w:t>
       </w:r>
-      <w:bookmarkEnd w:id="40"/>
+      <w:bookmarkEnd w:id="29"/>
     </w:p>
     <w:tbl>
       <w:tblPr>
@@ -13730,11 +13831,11 @@
           <w:numId w:val="1"/>
         </w:numPr>
       </w:pPr>
-      <w:bookmarkStart w:id="41" w:name="_Toc461638172"/>
+      <w:bookmarkStart w:id="30" w:name="_Toc461638172"/>
       <w:r>
         <w:t>Contingency plan:</w:t>
       </w:r>
-      <w:bookmarkEnd w:id="41"/>
+      <w:bookmarkEnd w:id="30"/>
     </w:p>
     <w:p>
       <w:pPr>
@@ -13757,7 +13858,13 @@
         <w:t xml:space="preserve">in hut-wires </w:t>
       </w:r>
       <w:r>
-        <w:t xml:space="preserve">has been recently demonstrated in our group [22]. For the charge sensor a single QD located very closely and </w:t>
+        <w:t>has been recent</w:t>
+      </w:r>
+      <w:r>
+        <w:t>ly demonstrated in our group [23</w:t>
+      </w:r>
+      <w:r>
+        <w:t xml:space="preserve">]. For the charge sensor a single QD located very closely and </w:t>
       </w:r>
       <w:proofErr w:type="spellStart"/>
       <w:r>
@@ -13776,7 +13883,7 @@
           <w:numId w:val="1"/>
         </w:numPr>
       </w:pPr>
-      <w:bookmarkStart w:id="42" w:name="_Toc461638173"/>
+      <w:bookmarkStart w:id="31" w:name="_Toc461638173"/>
       <w:r>
         <w:t>Personal qualification</w:t>
       </w:r>
@@ -13786,7 +13893,7 @@
       <w:r>
         <w:t>- matching of my profile with the demands of the project</w:t>
       </w:r>
-      <w:bookmarkEnd w:id="42"/>
+      <w:bookmarkEnd w:id="31"/>
     </w:p>
     <w:p>
       <w:r>
@@ -13929,7 +14036,7 @@
     <w:p>
       <w:pPr>
         <w:rPr>
-          <w:del w:id="43" w:author="Georgios KATSAROS" w:date="2016-09-14T18:59:00Z"/>
+          <w:del w:id="32" w:author="Georgios KATSAROS" w:date="2016-09-14T18:59:00Z"/>
         </w:rPr>
       </w:pPr>
     </w:p>
@@ -13937,11 +14044,11 @@
       <w:pPr>
         <w:pStyle w:val="Heading1"/>
       </w:pPr>
-      <w:bookmarkStart w:id="44" w:name="_Toc461638174"/>
+      <w:bookmarkStart w:id="33" w:name="_Toc461638174"/>
       <w:r>
         <w:t>References:</w:t>
       </w:r>
-      <w:bookmarkEnd w:id="44"/>
+      <w:bookmarkEnd w:id="33"/>
     </w:p>
     <w:p>
       <w:pPr>
@@ -14262,6 +14369,9 @@
         </w:rPr>
       </w:pPr>
       <w:r>
+        <w:t xml:space="preserve">6 </w:t>
+      </w:r>
+      <w:r>
         <w:t xml:space="preserve">David P. </w:t>
       </w:r>
       <w:proofErr w:type="spellStart"/>
@@ -14272,7 +14382,7 @@
       <w:r>
         <w:t xml:space="preserve">  </w:t>
       </w:r>
-      <w:hyperlink r:id="rId22" w:history="1">
+      <w:hyperlink r:id="rId23" w:history="1">
         <w:proofErr w:type="spellStart"/>
         <w:r>
           <w:rPr>
@@ -14301,7 +14411,7 @@
           <w:i/>
         </w:rPr>
       </w:pPr>
-      <w:hyperlink r:id="rId23" w:history="1">
+      <w:hyperlink r:id="rId24" w:history="1">
         <w:r>
           <w:rPr>
             <w:rStyle w:val="Hyperlink"/>
@@ -14330,7 +14440,7 @@
         </w:rPr>
         <w:t> </w:t>
       </w:r>
-      <w:hyperlink r:id="rId24" w:history="1">
+      <w:hyperlink r:id="rId25" w:history="1">
         <w:r>
           <w:rPr>
             <w:rStyle w:val="Hyperlink"/>
@@ -14359,7 +14469,7 @@
         </w:rPr>
         <w:t> </w:t>
       </w:r>
-      <w:hyperlink r:id="rId25" w:history="1">
+      <w:hyperlink r:id="rId26" w:history="1">
         <w:r>
           <w:rPr>
             <w:rStyle w:val="Hyperlink"/>
@@ -14400,7 +14510,7 @@
         </w:rPr>
         <w:t> </w:t>
       </w:r>
-      <w:hyperlink r:id="rId26" w:history="1">
+      <w:hyperlink r:id="rId27" w:history="1">
         <w:r>
           <w:rPr>
             <w:rStyle w:val="Hyperlink"/>
@@ -14429,7 +14539,7 @@
         </w:rPr>
         <w:t> </w:t>
       </w:r>
-      <w:hyperlink r:id="rId27" w:history="1">
+      <w:hyperlink r:id="rId28" w:history="1">
         <w:r>
           <w:rPr>
             <w:rStyle w:val="Hyperlink"/>
@@ -14470,7 +14580,7 @@
         </w:rPr>
         <w:t> </w:t>
       </w:r>
-      <w:hyperlink r:id="rId28" w:history="1">
+      <w:hyperlink r:id="rId29" w:history="1">
         <w:r>
           <w:rPr>
             <w:rStyle w:val="Hyperlink"/>
@@ -14499,7 +14609,7 @@
         </w:rPr>
         <w:t> </w:t>
       </w:r>
-      <w:hyperlink r:id="rId29" w:history="1">
+      <w:hyperlink r:id="rId30" w:history="1">
         <w:r>
           <w:rPr>
             <w:rStyle w:val="Hyperlink"/>
@@ -14540,7 +14650,7 @@
         </w:rPr>
         <w:t> </w:t>
       </w:r>
-      <w:hyperlink r:id="rId30" w:history="1">
+      <w:hyperlink r:id="rId31" w:history="1">
         <w:r>
           <w:rPr>
             <w:rStyle w:val="Hyperlink"/>
@@ -14569,7 +14679,7 @@
         </w:rPr>
         <w:t> </w:t>
       </w:r>
-      <w:hyperlink r:id="rId31" w:history="1">
+      <w:hyperlink r:id="rId32" w:history="1">
         <w:r>
           <w:rPr>
             <w:rStyle w:val="Hyperlink"/>
@@ -14610,7 +14720,7 @@
         </w:rPr>
         <w:t> </w:t>
       </w:r>
-      <w:hyperlink r:id="rId32" w:history="1">
+      <w:hyperlink r:id="rId33" w:history="1">
         <w:r>
           <w:rPr>
             <w:rStyle w:val="Hyperlink"/>
@@ -14639,7 +14749,7 @@
         </w:rPr>
         <w:t> </w:t>
       </w:r>
-      <w:hyperlink r:id="rId33" w:history="1">
+      <w:hyperlink r:id="rId34" w:history="1">
         <w:r>
           <w:rPr>
             <w:rStyle w:val="Hyperlink"/>
@@ -14663,7 +14773,7 @@
         </w:rPr>
         <w:t xml:space="preserve"> </w:t>
       </w:r>
-      <w:hyperlink r:id="rId34" w:history="1">
+      <w:hyperlink r:id="rId35" w:history="1">
         <w:r>
           <w:rPr>
             <w:i/>
@@ -14724,7 +14834,7 @@
       <w:r>
         <w:t xml:space="preserve"> </w:t>
       </w:r>
-      <w:hyperlink r:id="rId35" w:history="1">
+      <w:hyperlink r:id="rId36" w:history="1">
         <w:r>
           <w:rPr>
             <w:i/>
@@ -14796,7 +14906,7 @@
         </w:rPr>
         <w:t> </w:t>
       </w:r>
-      <w:hyperlink r:id="rId36" w:tooltip="Abstract" w:history="1">
+      <w:hyperlink r:id="rId37" w:tooltip="Abstract" w:history="1">
         <w:r>
           <w:rPr>
             <w:i/>
@@ -14856,7 +14966,7 @@
         </w:rPr>
         <w:t xml:space="preserve">  </w:t>
       </w:r>
-      <w:hyperlink r:id="rId37" w:history="1">
+      <w:hyperlink r:id="rId38" w:history="1">
         <w:r>
           <w:rPr>
             <w:i/>
@@ -15196,7 +15306,7 @@
       <w:r>
         <w:t xml:space="preserve"> </w:t>
       </w:r>
-      <w:hyperlink r:id="rId38" w:anchor="auth-1" w:history="1">
+      <w:hyperlink r:id="rId39" w:anchor="auth-1" w:history="1">
         <w:r>
           <w:t xml:space="preserve">M. </w:t>
         </w:r>
@@ -15261,7 +15371,7 @@
       <w:r>
         <w:t xml:space="preserve"> </w:t>
       </w:r>
-      <w:hyperlink r:id="rId39" w:anchor="auth-1" w:history="1">
+      <w:hyperlink r:id="rId40" w:anchor="auth-1" w:history="1">
         <w:r>
           <w:t>E. Kawakami</w:t>
         </w:r>
@@ -15320,7 +15430,7 @@
       <w:r>
         <w:t xml:space="preserve"> </w:t>
       </w:r>
-      <w:hyperlink r:id="rId40" w:history="1">
+      <w:hyperlink r:id="rId41" w:history="1">
         <w:r>
           <w:t>D. J. Reilly</w:t>
         </w:r>
@@ -15720,7 +15830,7 @@
       </w:pPr>
     </w:p>
     <w:sectPr>
-      <w:footerReference w:type="default" r:id="rId41"/>
+      <w:footerReference w:type="default" r:id="rId42"/>
       <w:pgSz w:w="12240" w:h="15840"/>
       <w:pgMar w:top="1276" w:right="1440" w:bottom="851" w:left="1440" w:header="708" w:footer="708" w:gutter="0"/>
       <w:pgNumType w:chapStyle="1"/>
@@ -15790,7 +15900,7 @@
           <w:rPr>
             <w:noProof/>
           </w:rPr>
-          <w:t>1</w:t>
+          <w:t>4</w:t>
         </w:r>
         <w:r>
           <w:rPr>
@@ -19570,6 +19680,7 @@
   <w:style w:type="character" w:default="1" w:styleId="DefaultParagraphFont">
     <w:name w:val="Default Paragraph Font"/>
     <w:uiPriority w:val="1"/>
+    <w:semiHidden/>
     <w:unhideWhenUsed/>
   </w:style>
   <w:style w:type="table" w:default="1" w:styleId="TableNormal">
@@ -20270,7 +20381,7 @@
 </file>
 
 <file path=customXml/itemProps1.xml><?xml version="1.0" encoding="utf-8"?>
-<ds:datastoreItem xmlns:ds="http://schemas.openxmlformats.org/officeDocument/2006/customXml" ds:itemID="{16720FA6-1816-4641-B2B9-1ED039DF1C12}">
+<ds:datastoreItem xmlns:ds="http://schemas.openxmlformats.org/officeDocument/2006/customXml" ds:itemID="{6AB5612A-3AAE-4D77-B1AD-1A00828EAF0C}">
   <ds:schemaRefs>
     <ds:schemaRef ds:uri="http://schemas.openxmlformats.org/officeDocument/2006/bibliography"/>
   </ds:schemaRefs>

</xml_diff>

<commit_message>
References old list backup
</commit_message>
<xml_diff>
--- a/Project description_modG_applyJ_modG_applyJ.docx
+++ b/Project description_modG_applyJ_modG_applyJ.docx
@@ -2301,13 +2301,8 @@
       <w:r>
         <w:t xml:space="preserve"> </w:t>
       </w:r>
-      <w:bookmarkStart w:id="5" w:name="_GoBack"/>
-      <w:r>
-        <w:t>[</w:t>
-      </w:r>
-      <w:bookmarkEnd w:id="5"/>
-      <w:r>
-        <w:t>5]</w:t>
+      <w:r>
+        <w:t>[5]</w:t>
       </w:r>
     </w:p>
     <w:p>
@@ -2477,7 +2472,7 @@
         <w:t xml:space="preserve"> </w:t>
       </w:r>
       <w:r>
-        <w:t>[6c</w:t>
+        <w:t>[6</w:t>
       </w:r>
       <w:r>
         <w:t>]:</w:t>
@@ -3196,7 +3191,7 @@
         <w:t>)</w:t>
       </w:r>
       <w:r>
-        <w:t xml:space="preserve"> [7c</w:t>
+        <w:t xml:space="preserve"> [7</w:t>
       </w:r>
       <w:r>
         <w:t>]</w:t>
@@ -3722,7 +3717,7 @@
         <w:t xml:space="preserve"> </w:t>
       </w:r>
       <w:r>
-        <w:t>[8c</w:t>
+        <w:t>[8</w:t>
       </w:r>
       <w:r>
         <w:t>]</w:t>
@@ -3832,7 +3827,7 @@
         <w:t xml:space="preserve"> </w:t>
       </w:r>
       <w:r>
-        <w:t>[9c</w:t>
+        <w:t>[9</w:t>
       </w:r>
       <w:r>
         <w:t>]</w:t>
@@ -3962,7 +3957,7 @@
         <w:t xml:space="preserve"> </w:t>
       </w:r>
       <w:r>
-        <w:t>[10c</w:t>
+        <w:t>[10</w:t>
       </w:r>
       <w:r>
         <w:t xml:space="preserve">]. </w:t>
@@ -4057,7 +4052,10 @@
         <w:t xml:space="preserve"> In addition, for purely heavy-hole (HH) states the dephasing time should be very long</w:t>
       </w:r>
       <w:r>
-        <w:t xml:space="preserve"> [11c</w:t>
+        <w:t xml:space="preserve"> [</w:t>
+      </w:r>
+      <w:r>
+        <w:t>11</w:t>
       </w:r>
       <w:r>
         <w:t>]</w:t>
@@ -4077,7 +4075,7 @@
         <w:t xml:space="preserve"> </w:t>
       </w:r>
       <w:r>
-        <w:t>[12c</w:t>
+        <w:t>[12</w:t>
       </w:r>
       <w:r>
         <w:t>]</w:t>
@@ -4357,7 +4355,10 @@
         <w:t xml:space="preserve"> source </w:t>
       </w:r>
       <w:r>
-        <w:t>and drain electrodes (right) [12c</w:t>
+        <w:t>a</w:t>
+      </w:r>
+      <w:r>
+        <w:t>nd drain electrodes (right) [12</w:t>
       </w:r>
       <w:r>
         <w:t>]</w:t>
@@ -4372,11 +4373,11 @@
       <w:pPr>
         <w:pStyle w:val="Heading3"/>
       </w:pPr>
-      <w:bookmarkStart w:id="6" w:name="_Toc461638161"/>
+      <w:bookmarkStart w:id="5" w:name="_Toc461638161"/>
       <w:r>
         <w:t>Measurement techniques</w:t>
       </w:r>
-      <w:bookmarkEnd w:id="6"/>
+      <w:bookmarkEnd w:id="5"/>
       <w:r>
         <w:t xml:space="preserve"> </w:t>
       </w:r>
@@ -4991,7 +4992,7 @@
                               <m:sSub>
                                 <m:sSubPr>
                                   <m:ctrlPr>
-                                    <w:ins w:id="7" w:author="Georgios KATSAROS" w:date="2016-09-14T18:52:00Z">
+                                    <w:ins w:id="6" w:author="Georgios KATSAROS" w:date="2016-09-14T18:52:00Z">
                                       <w:rPr>
                                         <w:rFonts w:ascii="Cambria Math" w:hAnsi="Cambria Math"/>
                                         <w:i/>
@@ -5033,7 +5034,7 @@
                               <m:sSub>
                                 <m:sSubPr>
                                   <m:ctrlPr>
-                                    <w:ins w:id="8" w:author="Georgios KATSAROS" w:date="2016-09-14T18:52:00Z">
+                                    <w:ins w:id="7" w:author="Georgios KATSAROS" w:date="2016-09-14T18:52:00Z">
                                       <w:rPr>
                                         <w:rFonts w:ascii="Cambria Math" w:hAnsi="Cambria Math" w:cs="Cambria Math"/>
                                         <w:i/>
@@ -5086,7 +5087,7 @@
                               <m:f>
                                 <m:fPr>
                                   <m:ctrlPr>
-                                    <w:ins w:id="9" w:author="Georgios KATSAROS" w:date="2016-09-14T18:52:00Z">
+                                    <w:ins w:id="8" w:author="Georgios KATSAROS" w:date="2016-09-14T18:52:00Z">
                                       <w:rPr>
                                         <w:rFonts w:ascii="Cambria Math" w:hAnsi="Cambria Math"/>
                                         <w:sz w:val="18"/>
@@ -5110,7 +5111,7 @@
                                   <m:sSub>
                                     <m:sSubPr>
                                       <m:ctrlPr>
-                                        <w:ins w:id="10" w:author="Georgios KATSAROS" w:date="2016-09-14T18:52:00Z">
+                                        <w:ins w:id="9" w:author="Georgios KATSAROS" w:date="2016-09-14T18:52:00Z">
                                           <w:rPr>
                                             <w:rFonts w:ascii="Cambria Math" w:hAnsi="Cambria Math" w:cs="Cambria Math"/>
                                             <w:sz w:val="18"/>
@@ -5159,7 +5160,7 @@
                                   <m:sSub>
                                     <m:sSubPr>
                                       <m:ctrlPr>
-                                        <w:ins w:id="11" w:author="Georgios KATSAROS" w:date="2016-09-14T18:52:00Z">
+                                        <w:ins w:id="10" w:author="Georgios KATSAROS" w:date="2016-09-14T18:52:00Z">
                                           <w:rPr>
                                             <w:rFonts w:ascii="Cambria Math" w:hAnsi="Cambria Math" w:cs="Cambria Math"/>
                                             <w:sz w:val="18"/>
@@ -5431,7 +5432,7 @@
                               <m:sSub>
                                 <m:sSubPr>
                                   <m:ctrlPr>
-                                    <w:ins w:id="12" w:author="Georgios KATSAROS" w:date="2016-09-14T18:52:00Z">
+                                    <w:ins w:id="11" w:author="Georgios KATSAROS" w:date="2016-09-14T18:52:00Z">
                                       <w:rPr>
                                         <w:rFonts w:ascii="Cambria Math" w:hAnsi="Cambria Math"/>
                                         <w:i/>
@@ -5473,7 +5474,7 @@
                               <m:f>
                                 <m:fPr>
                                   <m:ctrlPr>
-                                    <w:ins w:id="13" w:author="Georgios KATSAROS" w:date="2016-09-14T18:52:00Z">
+                                    <w:ins w:id="12" w:author="Georgios KATSAROS" w:date="2016-09-14T18:52:00Z">
                                       <w:rPr>
                                         <w:rFonts w:ascii="Cambria Math" w:hAnsi="Cambria Math"/>
                                         <w:i/>
@@ -5498,7 +5499,7 @@
                                     <m:radPr>
                                       <m:degHide m:val="1"/>
                                       <m:ctrlPr>
-                                        <w:ins w:id="14" w:author="Georgios KATSAROS" w:date="2016-09-14T18:52:00Z">
+                                        <w:ins w:id="13" w:author="Georgios KATSAROS" w:date="2016-09-14T18:52:00Z">
                                           <w:rPr>
                                             <w:rFonts w:ascii="Cambria Math" w:hAnsi="Cambria Math"/>
                                             <w:i/>
@@ -5718,7 +5719,7 @@
                           <w:p>
                             <w:pPr>
                               <w:rPr>
-                                <w:del w:id="15" w:author="Georgios KATSAROS" w:date="2016-09-14T21:50:00Z"/>
+                                <w:del w:id="14" w:author="Georgios KATSAROS" w:date="2016-09-14T21:50:00Z"/>
                                 <w:rFonts w:eastAsiaTheme="minorEastAsia"/>
                                 <w:sz w:val="18"/>
                                 <w:szCs w:val="18"/>
@@ -5797,7 +5798,7 @@
                                     </pic:cNvPicPr>
                                   </pic:nvPicPr>
                                   <pic:blipFill>
-                                    <a:blip r:embed="rId11">
+                                    <a:blip r:embed="rId10">
                                       <a:extLst>
                                         <a:ext uri="{28A0092B-C50C-407E-A947-70E740481C1C}">
                                           <a14:useLocalDpi xmlns:a14="http://schemas.microsoft.com/office/drawing/2010/main" val="0"/>
@@ -6006,7 +6007,7 @@
                         <m:sSub>
                           <m:sSubPr>
                             <m:ctrlPr>
-                              <w:ins w:id="18" w:author="Georgios KATSAROS" w:date="2016-09-14T18:52:00Z">
+                              <w:ins w:id="15" w:author="Georgios KATSAROS" w:date="2016-09-14T18:52:00Z">
                                 <w:rPr>
                                   <w:rFonts w:ascii="Cambria Math" w:hAnsi="Cambria Math"/>
                                   <w:i/>
@@ -6048,7 +6049,7 @@
                         <m:sSub>
                           <m:sSubPr>
                             <m:ctrlPr>
-                              <w:ins w:id="19" w:author="Georgios KATSAROS" w:date="2016-09-14T18:52:00Z">
+                              <w:ins w:id="16" w:author="Georgios KATSAROS" w:date="2016-09-14T18:52:00Z">
                                 <w:rPr>
                                   <w:rFonts w:ascii="Cambria Math" w:hAnsi="Cambria Math" w:cs="Cambria Math"/>
                                   <w:i/>
@@ -6101,7 +6102,7 @@
                         <m:f>
                           <m:fPr>
                             <m:ctrlPr>
-                              <w:ins w:id="20" w:author="Georgios KATSAROS" w:date="2016-09-14T18:52:00Z">
+                              <w:ins w:id="17" w:author="Georgios KATSAROS" w:date="2016-09-14T18:52:00Z">
                                 <w:rPr>
                                   <w:rFonts w:ascii="Cambria Math" w:hAnsi="Cambria Math"/>
                                   <w:sz w:val="18"/>
@@ -6125,7 +6126,7 @@
                             <m:sSub>
                               <m:sSubPr>
                                 <m:ctrlPr>
-                                  <w:ins w:id="21" w:author="Georgios KATSAROS" w:date="2016-09-14T18:52:00Z">
+                                  <w:ins w:id="18" w:author="Georgios KATSAROS" w:date="2016-09-14T18:52:00Z">
                                     <w:rPr>
                                       <w:rFonts w:ascii="Cambria Math" w:hAnsi="Cambria Math" w:cs="Cambria Math"/>
                                       <w:sz w:val="18"/>
@@ -6174,7 +6175,7 @@
                             <m:sSub>
                               <m:sSubPr>
                                 <m:ctrlPr>
-                                  <w:ins w:id="22" w:author="Georgios KATSAROS" w:date="2016-09-14T18:52:00Z">
+                                  <w:ins w:id="19" w:author="Georgios KATSAROS" w:date="2016-09-14T18:52:00Z">
                                     <w:rPr>
                                       <w:rFonts w:ascii="Cambria Math" w:hAnsi="Cambria Math" w:cs="Cambria Math"/>
                                       <w:sz w:val="18"/>
@@ -6446,7 +6447,7 @@
                         <m:sSub>
                           <m:sSubPr>
                             <m:ctrlPr>
-                              <w:ins w:id="23" w:author="Georgios KATSAROS" w:date="2016-09-14T18:52:00Z">
+                              <w:ins w:id="20" w:author="Georgios KATSAROS" w:date="2016-09-14T18:52:00Z">
                                 <w:rPr>
                                   <w:rFonts w:ascii="Cambria Math" w:hAnsi="Cambria Math"/>
                                   <w:i/>
@@ -6488,7 +6489,7 @@
                         <m:f>
                           <m:fPr>
                             <m:ctrlPr>
-                              <w:ins w:id="24" w:author="Georgios KATSAROS" w:date="2016-09-14T18:52:00Z">
+                              <w:ins w:id="21" w:author="Georgios KATSAROS" w:date="2016-09-14T18:52:00Z">
                                 <w:rPr>
                                   <w:rFonts w:ascii="Cambria Math" w:hAnsi="Cambria Math"/>
                                   <w:i/>
@@ -6513,7 +6514,7 @@
                               <m:radPr>
                                 <m:degHide m:val="1"/>
                                 <m:ctrlPr>
-                                  <w:ins w:id="25" w:author="Georgios KATSAROS" w:date="2016-09-14T18:52:00Z">
+                                  <w:ins w:id="22" w:author="Georgios KATSAROS" w:date="2016-09-14T18:52:00Z">
                                     <w:rPr>
                                       <w:rFonts w:ascii="Cambria Math" w:hAnsi="Cambria Math"/>
                                       <w:i/>
@@ -6733,7 +6734,7 @@
                     <w:p>
                       <w:pPr>
                         <w:rPr>
-                          <w:del w:id="26" w:author="Georgios KATSAROS" w:date="2016-09-14T21:50:00Z"/>
+                          <w:del w:id="23" w:author="Georgios KATSAROS" w:date="2016-09-14T21:50:00Z"/>
                           <w:rFonts w:eastAsiaTheme="minorEastAsia"/>
                           <w:sz w:val="18"/>
                           <w:szCs w:val="18"/>
@@ -6751,7 +6752,7 @@
           </mc:Fallback>
         </mc:AlternateContent>
       </w:r>
-      <w:bookmarkStart w:id="16" w:name="_Toc461638162"/>
+      <w:bookmarkStart w:id="24" w:name="_Toc461638162"/>
     </w:p>
     <w:p>
       <w:pPr>
@@ -6776,7 +6777,7 @@
       <w:r>
         <w:t>/Objectives of the project</w:t>
       </w:r>
-      <w:bookmarkEnd w:id="16"/>
+      <w:bookmarkEnd w:id="24"/>
     </w:p>
     <w:p>
       <w:r>
@@ -7394,9 +7395,6 @@
         <w:t xml:space="preserve"> [14</w:t>
       </w:r>
       <w:r>
-        <w:t>c</w:t>
-      </w:r>
-      <w:r>
         <w:t>]</w:t>
       </w:r>
       <w:r>
@@ -7504,9 +7502,6 @@
         <w:t>[15</w:t>
       </w:r>
       <w:r>
-        <w:t>c</w:t>
-      </w:r>
-      <w:r>
         <w:t>].</w:t>
       </w:r>
       <w:r>
@@ -7587,9 +7582,6 @@
         <w:t>16</w:t>
       </w:r>
       <w:r>
-        <w:t>c</w:t>
-      </w:r>
-      <w:r>
         <w:t>]</w:t>
       </w:r>
       <w:r>
@@ -7633,9 +7625,6 @@
       </w:r>
       <w:r>
         <w:t>[17</w:t>
-      </w:r>
-      <w:r>
-        <w:t>c</w:t>
       </w:r>
       <w:r>
         <w:t>]</w:t>
@@ -7687,11 +7676,11 @@
           <w:numId w:val="1"/>
         </w:numPr>
       </w:pPr>
-      <w:bookmarkStart w:id="17" w:name="_Toc461638163"/>
+      <w:bookmarkStart w:id="25" w:name="_Toc461638163"/>
       <w:r>
         <w:t>Innovative aspects of the proposed project</w:t>
       </w:r>
-      <w:bookmarkEnd w:id="17"/>
+      <w:bookmarkEnd w:id="25"/>
     </w:p>
     <w:p>
       <w:r>
@@ -7712,16 +7701,16 @@
         <w:t>function very long dephasing</w:t>
       </w:r>
       <w:r>
-        <w:t xml:space="preserve"> times are actually expected [12c],[1</w:t>
-      </w:r>
-      <w:r>
-        <w:t>1</w:t>
-      </w:r>
-      <w:r>
-        <w:t>c</w:t>
-      </w:r>
-      <w:r>
-        <w:t xml:space="preserve">]. In addition, easy and fast spin state manipulation should be possible because of the in situ present </w:t>
+        <w:t xml:space="preserve"> </w:t>
+      </w:r>
+      <w:r>
+        <w:t>times are actually expected [12</w:t>
+      </w:r>
+      <w:r>
+        <w:t>],[1</w:t>
+      </w:r>
+      <w:r>
+        <w:t xml:space="preserve">1]. In addition, easy and fast spin state manipulation should be possible because of the in situ present </w:t>
       </w:r>
       <w:r>
         <w:rPr>
@@ -7771,11 +7760,11 @@
           <w:numId w:val="1"/>
         </w:numPr>
       </w:pPr>
-      <w:bookmarkStart w:id="18" w:name="_Toc461638164"/>
+      <w:bookmarkStart w:id="26" w:name="_Toc461638164"/>
       <w:r>
         <w:t>Preliminary results</w:t>
       </w:r>
-      <w:bookmarkEnd w:id="18"/>
+      <w:bookmarkEnd w:id="26"/>
       <w:r>
         <w:t xml:space="preserve"> </w:t>
       </w:r>
@@ -8015,7 +8004,7 @@
                     </pic:cNvPicPr>
                   </pic:nvPicPr>
                   <pic:blipFill>
-                    <a:blip r:embed="rId12" cstate="print">
+                    <a:blip r:embed="rId11" cstate="print">
                       <a:extLst>
                         <a:ext uri="{28A0092B-C50C-407E-A947-70E740481C1C}">
                           <a14:useLocalDpi xmlns:a14="http://schemas.microsoft.com/office/drawing/2010/main" val="0"/>
@@ -8083,7 +8072,7 @@
                     </pic:cNvPicPr>
                   </pic:nvPicPr>
                   <pic:blipFill>
-                    <a:blip r:embed="rId13" cstate="print">
+                    <a:blip r:embed="rId12" cstate="print">
                       <a:extLst>
                         <a:ext uri="{28A0092B-C50C-407E-A947-70E740481C1C}">
                           <a14:useLocalDpi xmlns:a14="http://schemas.microsoft.com/office/drawing/2010/main" val="0"/>
@@ -8114,7 +8103,7 @@
           </wp:anchor>
         </w:drawing>
       </w:r>
-      <w:ins w:id="19" w:author="Georgios KATSAROS" w:date="2016-09-14T19:00:00Z">
+      <w:ins w:id="27" w:author="Georgios KATSAROS" w:date="2016-09-14T19:00:00Z">
         <w:r>
           <w:rPr>
             <w:rStyle w:val="SubtitleChar"/>
@@ -8290,7 +8279,7 @@
                     </pic:cNvPicPr>
                   </pic:nvPicPr>
                   <pic:blipFill>
-                    <a:blip r:embed="rId14" cstate="print">
+                    <a:blip r:embed="rId13" cstate="print">
                       <a:extLst>
                         <a:ext uri="{28A0092B-C50C-407E-A947-70E740481C1C}">
                           <a14:useLocalDpi xmlns:a14="http://schemas.microsoft.com/office/drawing/2010/main" val="0"/>
@@ -8361,7 +8350,7 @@
                     </pic:cNvPicPr>
                   </pic:nvPicPr>
                   <pic:blipFill>
-                    <a:blip r:embed="rId15" cstate="print">
+                    <a:blip r:embed="rId14" cstate="print">
                       <a:extLst>
                         <a:ext uri="{28A0092B-C50C-407E-A947-70E740481C1C}">
                           <a14:useLocalDpi xmlns:a14="http://schemas.microsoft.com/office/drawing/2010/main" val="0"/>
@@ -8516,10 +8505,7 @@
       </w:r>
       <w:proofErr w:type="spellEnd"/>
       <w:r>
-        <w:t xml:space="preserve"> [18</w:t>
-      </w:r>
-      <w:r>
-        <w:t>c</w:t>
+        <w:t xml:space="preserve"> [13</w:t>
       </w:r>
       <w:r>
         <w:t xml:space="preserve">], as explained in “What is reflectometry” section of the “State of the art” chapter. </w:t>
@@ -8812,7 +8798,7 @@
                     </pic:cNvPicPr>
                   </pic:nvPicPr>
                   <pic:blipFill>
-                    <a:blip r:embed="rId16">
+                    <a:blip r:embed="rId15">
                       <a:extLst>
                         <a:ext uri="{28A0092B-C50C-407E-A947-70E740481C1C}">
                           <a14:useLocalDpi xmlns:a14="http://schemas.microsoft.com/office/drawing/2010/main" val="0"/>
@@ -9045,7 +9031,7 @@
       <w:pPr>
         <w:pStyle w:val="Heading3"/>
       </w:pPr>
-      <w:bookmarkStart w:id="20" w:name="_Toc461638165"/>
+      <w:bookmarkStart w:id="28" w:name="_Toc461638165"/>
       <w:r>
         <w:lastRenderedPageBreak/>
         <w:t>Low temperature electronic transport measurements</w:t>
@@ -9053,7 +9039,7 @@
       <w:r>
         <w:t xml:space="preserve"> with the initial version reflectometry setup</w:t>
       </w:r>
-      <w:bookmarkEnd w:id="20"/>
+      <w:bookmarkEnd w:id="28"/>
       <w:r>
         <w:t xml:space="preserve"> </w:t>
       </w:r>
@@ -9066,7 +9052,7 @@
         <w:t xml:space="preserve"> sample was fabricated by H. Watzinger and the nanofabrication de</w:t>
       </w:r>
       <w:r>
-        <w:t>scription can be found in [12c</w:t>
+        <w:t>scription can be found in [12</w:t>
       </w:r>
       <w:r>
         <w:t xml:space="preserve">]. </w:t>
@@ -9159,7 +9145,7 @@
                     </pic:cNvPicPr>
                   </pic:nvPicPr>
                   <pic:blipFill>
-                    <a:blip r:embed="rId17">
+                    <a:blip r:embed="rId16">
                       <a:extLst>
                         <a:ext uri="{28A0092B-C50C-407E-A947-70E740481C1C}">
                           <a14:useLocalDpi xmlns:a14="http://schemas.microsoft.com/office/drawing/2010/main" val="0"/>
@@ -9223,7 +9209,7 @@
                     </pic:cNvPicPr>
                   </pic:nvPicPr>
                   <pic:blipFill>
-                    <a:blip r:embed="rId18" cstate="print">
+                    <a:blip r:embed="rId17" cstate="print">
                       <a:extLst>
                         <a:ext uri="{28A0092B-C50C-407E-A947-70E740481C1C}">
                           <a14:useLocalDpi xmlns:a14="http://schemas.microsoft.com/office/drawing/2010/main" val="0"/>
@@ -9386,10 +9372,7 @@
         <w:t xml:space="preserve"> </w:t>
       </w:r>
       <w:r>
-        <w:t>[19</w:t>
-      </w:r>
-      <w:r>
-        <w:t>c</w:t>
+        <w:t>[18</w:t>
       </w:r>
       <w:r>
         <w:t>]</w:t>
@@ -9434,7 +9417,7 @@
           <w:numId w:val="1"/>
         </w:numPr>
       </w:pPr>
-      <w:bookmarkStart w:id="21" w:name="_Toc461638166"/>
+      <w:bookmarkStart w:id="29" w:name="_Toc461638166"/>
       <w:r>
         <w:t>Work</w:t>
       </w:r>
@@ -9447,17 +9430,17 @@
       <w:r>
         <w:t>plan</w:t>
       </w:r>
-      <w:bookmarkEnd w:id="21"/>
+      <w:bookmarkEnd w:id="29"/>
     </w:p>
     <w:p>
       <w:pPr>
         <w:pStyle w:val="Heading3"/>
       </w:pPr>
-      <w:bookmarkStart w:id="22" w:name="_Toc461638167"/>
+      <w:bookmarkStart w:id="30" w:name="_Toc461638167"/>
       <w:r>
         <w:t>Towards gate reflectometry</w:t>
       </w:r>
-      <w:bookmarkEnd w:id="22"/>
+      <w:bookmarkEnd w:id="30"/>
     </w:p>
     <w:p>
       <w:r>
@@ -9576,7 +9559,7 @@
       <w:r>
         <w:t xml:space="preserve"> measurement application developed in Python initially by the Delft Quantum Transport (QT) laboratory. We modified it according to our needs. All the codes can be found on the GitHub: </w:t>
       </w:r>
-      <w:hyperlink r:id="rId19" w:history="1">
+      <w:hyperlink r:id="rId18" w:history="1">
         <w:r>
           <w:rPr>
             <w:rStyle w:val="Hyperlink"/>
@@ -9589,7 +9572,7 @@
       <w:pPr>
         <w:pStyle w:val="Heading3"/>
       </w:pPr>
-      <w:bookmarkStart w:id="23" w:name="_Toc461638168"/>
+      <w:bookmarkStart w:id="31" w:name="_Toc461638168"/>
       <w:r>
         <w:rPr>
           <w:noProof/>
@@ -9621,7 +9604,7 @@
                     </pic:cNvPicPr>
                   </pic:nvPicPr>
                   <pic:blipFill>
-                    <a:blip r:embed="rId20">
+                    <a:blip r:embed="rId19">
                       <a:extLst>
                         <a:ext uri="{28A0092B-C50C-407E-A947-70E740481C1C}">
                           <a14:useLocalDpi xmlns:a14="http://schemas.microsoft.com/office/drawing/2010/main" val="0"/>
@@ -9655,7 +9638,7 @@
           </wp:anchor>
         </w:drawing>
       </w:r>
-      <w:bookmarkEnd w:id="23"/>
+      <w:bookmarkEnd w:id="31"/>
     </w:p>
     <w:p/>
     <w:p/>
@@ -10042,9 +10025,6 @@
         <w:t>[15</w:t>
       </w:r>
       <w:r>
-        <w:t>c</w:t>
-      </w:r>
-      <w:r>
         <w:t>]</w:t>
       </w:r>
       <w:r>
@@ -10509,9 +10489,6 @@
         <w:t>PCB RF transmission lines [15</w:t>
       </w:r>
       <w:r>
-        <w:t>c</w:t>
-      </w:r>
-      <w:r>
         <w:t xml:space="preserve">]. </w:t>
       </w:r>
     </w:p>
@@ -10593,7 +10570,7 @@
     <w:p>
       <w:pPr>
         <w:rPr>
-          <w:del w:id="24" w:author="Georgios KATSAROS" w:date="2016-09-14T19:04:00Z"/>
+          <w:del w:id="32" w:author="Georgios KATSAROS" w:date="2016-09-14T19:04:00Z"/>
         </w:rPr>
       </w:pPr>
     </w:p>
@@ -10601,7 +10578,7 @@
       <w:pPr>
         <w:pStyle w:val="Heading3"/>
       </w:pPr>
-      <w:bookmarkStart w:id="25" w:name="_Toc461638169"/>
+      <w:bookmarkStart w:id="33" w:name="_Toc461638169"/>
       <w:r>
         <w:rPr>
           <w:rStyle w:val="Heading4Char"/>
@@ -10611,7 +10588,7 @@
         </w:rPr>
         <w:t>Spin dynamics experiments</w:t>
       </w:r>
-      <w:bookmarkEnd w:id="25"/>
+      <w:bookmarkEnd w:id="33"/>
       <w:r>
         <w:t xml:space="preserve"> </w:t>
       </w:r>
@@ -10733,7 +10710,7 @@
                     </pic:cNvPicPr>
                   </pic:nvPicPr>
                   <pic:blipFill>
-                    <a:blip r:embed="rId21">
+                    <a:blip r:embed="rId20">
                       <a:extLst>
                         <a:ext uri="{28A0092B-C50C-407E-A947-70E740481C1C}">
                           <a14:useLocalDpi xmlns:a14="http://schemas.microsoft.com/office/drawing/2010/main" val="0"/>
@@ -10933,10 +10910,7 @@
       </w:r>
       <w:proofErr w:type="spellEnd"/>
       <w:r>
-        <w:t xml:space="preserve"> et al. [20</w:t>
-      </w:r>
-      <w:r>
-        <w:t>c</w:t>
+        <w:t xml:space="preserve"> et al. [19</w:t>
       </w:r>
       <w:r>
         <w:t>] will be used. The DQD will be tuned to the (0</w:t>
@@ -11267,7 +11241,7 @@
                     </pic:cNvPicPr>
                   </pic:nvPicPr>
                   <pic:blipFill>
-                    <a:blip r:embed="rId22" cstate="print">
+                    <a:blip r:embed="rId21" cstate="print">
                       <a:extLst>
                         <a:ext uri="{28A0092B-C50C-407E-A947-70E740481C1C}">
                           <a14:useLocalDpi xmlns:a14="http://schemas.microsoft.com/office/drawing/2010/main" val="0"/>
@@ -11625,10 +11599,7 @@
         <w:t xml:space="preserve"> oscillatory magnetic field. This technique is called g-tensor modulation technique</w:t>
       </w:r>
       <w:r>
-        <w:t xml:space="preserve"> [21</w:t>
-      </w:r>
-      <w:r>
-        <w:t>c</w:t>
+        <w:t xml:space="preserve"> [20</w:t>
       </w:r>
       <w:r>
         <w:t xml:space="preserve">] </w:t>
@@ -11678,7 +11649,7 @@
         <w:t xml:space="preserve">of 3 </w:t>
       </w:r>
       <w:r>
-        <w:t>[12c</w:t>
+        <w:t>[12</w:t>
       </w:r>
       <w:r>
         <w:t xml:space="preserve">] and </w:t>
@@ -11867,7 +11838,7 @@
         <w:t>should be observed proving the coherent spin manipulation</w:t>
       </w:r>
       <w:r>
-        <w:t xml:space="preserve"> [10c</w:t>
+        <w:t xml:space="preserve"> [10</w:t>
       </w:r>
       <w:r>
         <w:t>]</w:t>
@@ -11898,7 +11869,10 @@
         <w:t>*, Ramsey – fringes like e</w:t>
       </w:r>
       <w:r>
-        <w:t>xperiments will be conducted [10c</w:t>
+        <w:t>x</w:t>
+      </w:r>
+      <w:r>
+        <w:t>periments will be conducted [10</w:t>
       </w:r>
       <w:r>
         <w:t xml:space="preserve">]. First, a ∏/2 pulse around the x axis </w:t>
@@ -12141,7 +12115,7 @@
     <w:p>
       <w:pPr>
         <w:rPr>
-          <w:del w:id="26" w:author="Georgios KATSAROS" w:date="2016-09-14T19:04:00Z"/>
+          <w:del w:id="34" w:author="Georgios KATSAROS" w:date="2016-09-14T19:04:00Z"/>
         </w:rPr>
       </w:pPr>
       <w:r>
@@ -12439,10 +12413,7 @@
         <w:t xml:space="preserve">thus </w:t>
       </w:r>
       <w:r>
-        <w:t>the pulse length errors [22</w:t>
-      </w:r>
-      <w:r>
-        <w:t>c</w:t>
+        <w:t>the pulse length errors [21</w:t>
       </w:r>
       <w:r>
         <w:t xml:space="preserve">]. </w:t>
@@ -12548,14 +12519,14 @@
           <w:numId w:val="1"/>
         </w:numPr>
       </w:pPr>
-      <w:bookmarkStart w:id="27" w:name="_Toc461638170"/>
+      <w:bookmarkStart w:id="35" w:name="_Toc461638170"/>
       <w:r>
         <w:t>International collaboration</w:t>
       </w:r>
       <w:r>
         <w:t>s</w:t>
       </w:r>
-      <w:bookmarkEnd w:id="27"/>
+      <w:bookmarkEnd w:id="35"/>
     </w:p>
     <w:p>
       <w:r>
@@ -12634,7 +12605,7 @@
     <w:p>
       <w:pPr>
         <w:rPr>
-          <w:del w:id="28" w:author="Georgios KATSAROS" w:date="2016-09-14T18:59:00Z"/>
+          <w:del w:id="36" w:author="Georgios KATSAROS" w:date="2016-09-14T18:59:00Z"/>
         </w:rPr>
       </w:pPr>
     </w:p>
@@ -12646,14 +12617,14 @@
           <w:numId w:val="1"/>
         </w:numPr>
       </w:pPr>
-      <w:bookmarkStart w:id="29" w:name="_Toc461638171"/>
+      <w:bookmarkStart w:id="37" w:name="_Toc461638171"/>
       <w:r>
         <w:t>W</w:t>
       </w:r>
       <w:r>
         <w:t>ork table</w:t>
       </w:r>
-      <w:bookmarkEnd w:id="29"/>
+      <w:bookmarkEnd w:id="37"/>
     </w:p>
     <w:tbl>
       <w:tblPr>
@@ -13831,11 +13802,11 @@
           <w:numId w:val="1"/>
         </w:numPr>
       </w:pPr>
-      <w:bookmarkStart w:id="30" w:name="_Toc461638172"/>
+      <w:bookmarkStart w:id="38" w:name="_Toc461638172"/>
       <w:r>
         <w:t>Contingency plan:</w:t>
       </w:r>
-      <w:bookmarkEnd w:id="30"/>
+      <w:bookmarkEnd w:id="38"/>
     </w:p>
     <w:p>
       <w:pPr>
@@ -13861,7 +13832,7 @@
         <w:t>has been recent</w:t>
       </w:r>
       <w:r>
-        <w:t>ly demonstrated in our group [23</w:t>
+        <w:t>ly demonstrated in our group [22</w:t>
       </w:r>
       <w:r>
         <w:t xml:space="preserve">]. For the charge sensor a single QD located very closely and </w:t>
@@ -13883,7 +13854,7 @@
           <w:numId w:val="1"/>
         </w:numPr>
       </w:pPr>
-      <w:bookmarkStart w:id="31" w:name="_Toc461638173"/>
+      <w:bookmarkStart w:id="39" w:name="_Toc461638173"/>
       <w:r>
         <w:t>Personal qualification</w:t>
       </w:r>
@@ -13893,7 +13864,7 @@
       <w:r>
         <w:t>- matching of my profile with the demands of the project</w:t>
       </w:r>
-      <w:bookmarkEnd w:id="31"/>
+      <w:bookmarkEnd w:id="39"/>
     </w:p>
     <w:p>
       <w:r>
@@ -14036,7 +14007,7 @@
     <w:p>
       <w:pPr>
         <w:rPr>
-          <w:del w:id="32" w:author="Georgios KATSAROS" w:date="2016-09-14T18:59:00Z"/>
+          <w:del w:id="40" w:author="Georgios KATSAROS" w:date="2016-09-14T18:59:00Z"/>
         </w:rPr>
       </w:pPr>
     </w:p>
@@ -14044,11 +14015,11 @@
       <w:pPr>
         <w:pStyle w:val="Heading1"/>
       </w:pPr>
-      <w:bookmarkStart w:id="33" w:name="_Toc461638174"/>
+      <w:bookmarkStart w:id="41" w:name="_Toc461638174"/>
       <w:r>
         <w:t>References:</w:t>
       </w:r>
-      <w:bookmarkEnd w:id="33"/>
+      <w:bookmarkEnd w:id="41"/>
     </w:p>
     <w:p>
       <w:pPr>
@@ -14382,7 +14353,7 @@
       <w:r>
         <w:t xml:space="preserve">  </w:t>
       </w:r>
-      <w:hyperlink r:id="rId23" w:history="1">
+      <w:hyperlink r:id="rId22" w:history="1">
         <w:proofErr w:type="spellStart"/>
         <w:r>
           <w:rPr>
@@ -14411,7 +14382,7 @@
           <w:i/>
         </w:rPr>
       </w:pPr>
-      <w:hyperlink r:id="rId24" w:history="1">
+      <w:hyperlink r:id="rId23" w:history="1">
         <w:r>
           <w:rPr>
             <w:rStyle w:val="Hyperlink"/>
@@ -14440,7 +14411,7 @@
         </w:rPr>
         <w:t> </w:t>
       </w:r>
-      <w:hyperlink r:id="rId25" w:history="1">
+      <w:hyperlink r:id="rId24" w:history="1">
         <w:r>
           <w:rPr>
             <w:rStyle w:val="Hyperlink"/>
@@ -14469,7 +14440,7 @@
         </w:rPr>
         <w:t> </w:t>
       </w:r>
-      <w:hyperlink r:id="rId26" w:history="1">
+      <w:hyperlink r:id="rId25" w:history="1">
         <w:r>
           <w:rPr>
             <w:rStyle w:val="Hyperlink"/>
@@ -14510,7 +14481,7 @@
         </w:rPr>
         <w:t> </w:t>
       </w:r>
-      <w:hyperlink r:id="rId27" w:history="1">
+      <w:hyperlink r:id="rId26" w:history="1">
         <w:r>
           <w:rPr>
             <w:rStyle w:val="Hyperlink"/>
@@ -14539,7 +14510,7 @@
         </w:rPr>
         <w:t> </w:t>
       </w:r>
-      <w:hyperlink r:id="rId28" w:history="1">
+      <w:hyperlink r:id="rId27" w:history="1">
         <w:r>
           <w:rPr>
             <w:rStyle w:val="Hyperlink"/>
@@ -14580,7 +14551,7 @@
         </w:rPr>
         <w:t> </w:t>
       </w:r>
-      <w:hyperlink r:id="rId29" w:history="1">
+      <w:hyperlink r:id="rId28" w:history="1">
         <w:r>
           <w:rPr>
             <w:rStyle w:val="Hyperlink"/>
@@ -14609,7 +14580,7 @@
         </w:rPr>
         <w:t> </w:t>
       </w:r>
-      <w:hyperlink r:id="rId30" w:history="1">
+      <w:hyperlink r:id="rId29" w:history="1">
         <w:r>
           <w:rPr>
             <w:rStyle w:val="Hyperlink"/>
@@ -14650,7 +14621,7 @@
         </w:rPr>
         <w:t> </w:t>
       </w:r>
-      <w:hyperlink r:id="rId31" w:history="1">
+      <w:hyperlink r:id="rId30" w:history="1">
         <w:r>
           <w:rPr>
             <w:rStyle w:val="Hyperlink"/>
@@ -14679,7 +14650,7 @@
         </w:rPr>
         <w:t> </w:t>
       </w:r>
-      <w:hyperlink r:id="rId32" w:history="1">
+      <w:hyperlink r:id="rId31" w:history="1">
         <w:r>
           <w:rPr>
             <w:rStyle w:val="Hyperlink"/>
@@ -14720,7 +14691,7 @@
         </w:rPr>
         <w:t> </w:t>
       </w:r>
-      <w:hyperlink r:id="rId33" w:history="1">
+      <w:hyperlink r:id="rId32" w:history="1">
         <w:r>
           <w:rPr>
             <w:rStyle w:val="Hyperlink"/>
@@ -14749,7 +14720,7 @@
         </w:rPr>
         <w:t> </w:t>
       </w:r>
-      <w:hyperlink r:id="rId34" w:history="1">
+      <w:hyperlink r:id="rId33" w:history="1">
         <w:r>
           <w:rPr>
             <w:rStyle w:val="Hyperlink"/>
@@ -14773,7 +14744,7 @@
         </w:rPr>
         <w:t xml:space="preserve"> </w:t>
       </w:r>
-      <w:hyperlink r:id="rId35" w:history="1">
+      <w:hyperlink r:id="rId34" w:history="1">
         <w:r>
           <w:rPr>
             <w:i/>
@@ -14834,7 +14805,7 @@
       <w:r>
         <w:t xml:space="preserve"> </w:t>
       </w:r>
-      <w:hyperlink r:id="rId36" w:history="1">
+      <w:hyperlink r:id="rId35" w:history="1">
         <w:r>
           <w:rPr>
             <w:i/>
@@ -14879,6 +14850,12 @@
       <w:r>
         <w:rPr>
           <w:shd w:val="clear" w:color="auto" w:fill="FFFFFF"/>
+        </w:rPr>
+        <w:t xml:space="preserve">12 </w:t>
+      </w:r>
+      <w:r>
+        <w:rPr>
+          <w:shd w:val="clear" w:color="auto" w:fill="FFFFFF"/>
           <w:lang w:val="de-AT"/>
         </w:rPr>
         <w:t xml:space="preserve">H. </w:t>
@@ -14906,7 +14883,7 @@
         </w:rPr>
         <w:t> </w:t>
       </w:r>
-      <w:hyperlink r:id="rId37" w:tooltip="Abstract" w:history="1">
+      <w:hyperlink r:id="rId36" w:tooltip="Abstract" w:history="1">
         <w:r>
           <w:rPr>
             <w:i/>
@@ -14943,6 +14920,13 @@
       <w:r>
         <w:rPr>
           <w:shd w:val="clear" w:color="auto" w:fill="FFFFFF"/>
+          <w:lang w:val="de-AT"/>
+        </w:rPr>
+        <w:t xml:space="preserve">10 </w:t>
+      </w:r>
+      <w:r>
+        <w:rPr>
+          <w:shd w:val="clear" w:color="auto" w:fill="FFFFFF"/>
         </w:rPr>
         <w:t xml:space="preserve">R. </w:t>
       </w:r>
@@ -14966,7 +14950,7 @@
         </w:rPr>
         <w:t xml:space="preserve">  </w:t>
       </w:r>
-      <w:hyperlink r:id="rId38" w:history="1">
+      <w:hyperlink r:id="rId37" w:history="1">
         <w:r>
           <w:rPr>
             <w:i/>
@@ -14996,6 +14980,13 @@
       </w:r>
       <w:r>
         <w:rPr>
+          <w:shd w:val="clear" w:color="auto" w:fill="FFFFFF"/>
+          <w:lang w:val="de-AT"/>
+        </w:rPr>
+        <w:t xml:space="preserve">15 </w:t>
+      </w:r>
+      <w:r>
+        <w:rPr>
           <w:lang w:val="de-AT"/>
         </w:rPr>
         <w:t>Gonzalez-</w:t>
@@ -15178,7 +15169,25 @@
         <w:rPr>
           <w:lang w:val="de-AT"/>
         </w:rPr>
-        <w:t xml:space="preserve"> Juha T. </w:t>
+        <w:t xml:space="preserve"> </w:t>
+      </w:r>
+      <w:r>
+        <w:rPr>
+          <w:lang w:val="de-AT"/>
+        </w:rPr>
+        <w:t>21</w:t>
+      </w:r>
+      <w:r>
+        <w:rPr>
+          <w:lang w:val="de-AT"/>
+        </w:rPr>
+        <w:t xml:space="preserve"> </w:t>
+      </w:r>
+      <w:r>
+        <w:rPr>
+          <w:lang w:val="de-AT"/>
+        </w:rPr>
+        <w:t xml:space="preserve">Juha T. </w:t>
       </w:r>
       <w:proofErr w:type="spellStart"/>
       <w:r>
@@ -15306,7 +15315,10 @@
       <w:r>
         <w:t xml:space="preserve"> </w:t>
       </w:r>
-      <w:hyperlink r:id="rId39" w:anchor="auth-1" w:history="1">
+      <w:r>
+        <w:t xml:space="preserve">8 </w:t>
+      </w:r>
+      <w:hyperlink r:id="rId38" w:anchor="auth-1" w:history="1">
         <w:r>
           <w:t xml:space="preserve">M. </w:t>
         </w:r>
@@ -15371,7 +15383,10 @@
       <w:r>
         <w:t xml:space="preserve"> </w:t>
       </w:r>
-      <w:hyperlink r:id="rId40" w:anchor="auth-1" w:history="1">
+      <w:r>
+        <w:t xml:space="preserve">9 </w:t>
+      </w:r>
+      <w:hyperlink r:id="rId39" w:anchor="auth-1" w:history="1">
         <w:r>
           <w:t>E. Kawakami</w:t>
         </w:r>
@@ -15430,7 +15445,10 @@
       <w:r>
         <w:t xml:space="preserve"> </w:t>
       </w:r>
-      <w:hyperlink r:id="rId41" w:history="1">
+      <w:r>
+        <w:t xml:space="preserve">18 </w:t>
+      </w:r>
+      <w:hyperlink r:id="rId40" w:history="1">
         <w:r>
           <w:t>D. J. Reilly</w:t>
         </w:r>
@@ -15497,104 +15515,55 @@
       </w:r>
       <w:r>
         <w:rPr>
-          <w:shd w:val="clear" w:color="auto" w:fill="FFFFFF"/>
-          <w:lang w:val="de-AT"/>
-        </w:rPr>
-        <w:t>F. H. L. Koppens et al.</w:t>
-      </w:r>
-      <w:r>
-        <w:rPr>
-          <w:shd w:val="clear" w:color="auto" w:fill="FFFFFF"/>
-          <w:lang w:val="de-AT"/>
-        </w:rPr>
-        <w:t xml:space="preserve"> </w:t>
-      </w:r>
-      <w:r>
-        <w:rPr>
-          <w:i/>
-          <w:lang w:val="de-AT"/>
-        </w:rPr>
-        <w:t>Nature</w:t>
-      </w:r>
-      <w:r>
-        <w:rPr>
-          <w:lang w:val="de-AT"/>
-        </w:rPr>
-        <w:t> </w:t>
-      </w:r>
-      <w:r>
-        <w:rPr>
-          <w:b/>
-          <w:lang w:val="de-AT"/>
-        </w:rPr>
-        <w:t>2006</w:t>
-      </w:r>
-      <w:r>
-        <w:rPr>
-          <w:lang w:val="de-AT"/>
-        </w:rPr>
-        <w:t xml:space="preserve"> 442, 766-771</w:t>
-      </w:r>
-    </w:p>
-    <w:p>
-      <w:pPr>
-        <w:pStyle w:val="ListParagraph"/>
-        <w:numPr>
-          <w:ilvl w:val="0"/>
-          <w:numId w:val="8"/>
-        </w:numPr>
-        <w:rPr>
-          <w:i/>
-        </w:rPr>
-      </w:pPr>
-      <w:r>
-        <w:rPr>
           <w:rStyle w:val="apple-converted-space"/>
           <w:rFonts w:ascii="Verdana" w:hAnsi="Verdana"/>
           <w:color w:val="333333"/>
           <w:sz w:val="17"/>
           <w:szCs w:val="17"/>
           <w:shd w:val="clear" w:color="auto" w:fill="FFFFFF"/>
-        </w:rPr>
-        <w:t xml:space="preserve"> </w:t>
-      </w:r>
-      <w:r>
-        <w:t xml:space="preserve">Jan Fischer and Daniel </w:t>
-      </w:r>
-      <w:proofErr w:type="gramStart"/>
-      <w:r>
-        <w:t>Loss</w:t>
-      </w:r>
-      <w:r>
-        <w:t xml:space="preserve"> </w:t>
-      </w:r>
-      <w:r>
+          <w:lang w:val="de-AT"/>
+        </w:rPr>
+        <w:t xml:space="preserve">19 </w:t>
+      </w:r>
+      <w:r>
+        <w:rPr>
+          <w:shd w:val="clear" w:color="auto" w:fill="FFFFFF"/>
+          <w:lang w:val="de-AT"/>
+        </w:rPr>
+        <w:t>F. H. L. Koppens et al.</w:t>
+      </w:r>
+      <w:r>
+        <w:rPr>
+          <w:shd w:val="clear" w:color="auto" w:fill="FFFFFF"/>
+          <w:lang w:val="de-AT"/>
+        </w:rPr>
         <w:t xml:space="preserve"> </w:t>
       </w:r>
       <w:r>
         <w:rPr>
           <w:i/>
-        </w:rPr>
-        <w:t>Phys</w:t>
-      </w:r>
-      <w:proofErr w:type="gramEnd"/>
-      <w:r>
-        <w:rPr>
-          <w:i/>
-        </w:rPr>
-        <w:t>. Rev. Lett.</w:t>
-      </w:r>
-      <w:r>
+          <w:lang w:val="de-AT"/>
+        </w:rPr>
+        <w:t>Nature</w:t>
+      </w:r>
+      <w:r>
+        <w:rPr>
+          <w:lang w:val="de-AT"/>
+        </w:rPr>
         <w:t> </w:t>
       </w:r>
       <w:r>
         <w:rPr>
           <w:b/>
-        </w:rPr>
-        <w:t>2010</w:t>
-      </w:r>
-      <w:r>
-        <w:t xml:space="preserve"> 105, 266603 </w:t>
+          <w:lang w:val="de-AT"/>
+        </w:rPr>
+        <w:t>2006</w:t>
+      </w:r>
+      <w:r>
+        <w:rPr>
+          <w:lang w:val="de-AT"/>
+        </w:rPr>
+        <w:t xml:space="preserve"> 442, 766-771</w:t>
       </w:r>
     </w:p>
     <w:p>
@@ -15609,7 +15578,36 @@
         </w:rPr>
       </w:pPr>
       <w:r>
-        <w:t xml:space="preserve"> L. Vukusic et al.</w:t>
+        <w:rPr>
+          <w:rStyle w:val="apple-converted-space"/>
+          <w:rFonts w:ascii="Verdana" w:hAnsi="Verdana"/>
+          <w:color w:val="333333"/>
+          <w:sz w:val="17"/>
+          <w:szCs w:val="17"/>
+          <w:shd w:val="clear" w:color="auto" w:fill="FFFFFF"/>
+        </w:rPr>
+        <w:t xml:space="preserve"> </w:t>
+      </w:r>
+      <w:r>
+        <w:rPr>
+          <w:rStyle w:val="apple-converted-space"/>
+          <w:rFonts w:ascii="Verdana" w:hAnsi="Verdana"/>
+          <w:color w:val="333333"/>
+          <w:sz w:val="17"/>
+          <w:szCs w:val="17"/>
+          <w:shd w:val="clear" w:color="auto" w:fill="FFFFFF"/>
+        </w:rPr>
+        <w:t xml:space="preserve">11 </w:t>
+      </w:r>
+      <w:r>
+        <w:t xml:space="preserve">Jan Fischer and Daniel </w:t>
+      </w:r>
+      <w:proofErr w:type="gramStart"/>
+      <w:r>
+        <w:t>Loss</w:t>
+      </w:r>
+      <w:r>
+        <w:t xml:space="preserve"> </w:t>
       </w:r>
       <w:r>
         <w:t xml:space="preserve"> </w:t>
@@ -15618,7 +15616,26 @@
         <w:rPr>
           <w:i/>
         </w:rPr>
-        <w:t>unpublished data</w:t>
+        <w:t>Phys</w:t>
+      </w:r>
+      <w:proofErr w:type="gramEnd"/>
+      <w:r>
+        <w:rPr>
+          <w:i/>
+        </w:rPr>
+        <w:t>. Rev. Lett.</w:t>
+      </w:r>
+      <w:r>
+        <w:t> </w:t>
+      </w:r>
+      <w:r>
+        <w:rPr>
+          <w:b/>
+        </w:rPr>
+        <w:t>2010</w:t>
+      </w:r>
+      <w:r>
+        <w:t xml:space="preserve"> 105, 266603 </w:t>
       </w:r>
     </w:p>
     <w:p>
@@ -15633,55 +15650,16 @@
         </w:rPr>
       </w:pPr>
       <w:r>
-        <w:t xml:space="preserve"> </w:t>
-      </w:r>
-      <w:proofErr w:type="spellStart"/>
-      <w:r>
-        <w:rPr>
-          <w:lang w:val="de-AT"/>
-        </w:rPr>
-        <w:t>Zwanenburg</w:t>
-      </w:r>
-      <w:proofErr w:type="spellEnd"/>
-      <w:r>
-        <w:rPr>
-          <w:lang w:val="de-AT"/>
-        </w:rPr>
-        <w:t xml:space="preserve">, F. A.  </w:t>
-      </w:r>
-      <w:proofErr w:type="spellStart"/>
+        <w:t xml:space="preserve"> L. Vukusic et al.</w:t>
+      </w:r>
+      <w:r>
+        <w:t xml:space="preserve"> </w:t>
+      </w:r>
       <w:r>
         <w:rPr>
           <w:i/>
-          <w:lang w:val="de-AT"/>
-        </w:rPr>
-        <w:t>Rev</w:t>
-      </w:r>
-      <w:proofErr w:type="spellEnd"/>
-      <w:r>
-        <w:rPr>
-          <w:i/>
-          <w:lang w:val="de-AT"/>
-        </w:rPr>
-        <w:t xml:space="preserve">. Mod. </w:t>
-      </w:r>
-      <w:r>
-        <w:rPr>
-          <w:i/>
-        </w:rPr>
-        <w:t>Phys.</w:t>
-      </w:r>
-      <w:r>
-        <w:t xml:space="preserve"> </w:t>
-      </w:r>
-      <w:r>
-        <w:rPr>
-          <w:b/>
-        </w:rPr>
-        <w:t>2013</w:t>
-      </w:r>
-      <w:r>
-        <w:t>, 85, 961.</w:t>
+        </w:rPr>
+        <w:t>unpublished data</w:t>
       </w:r>
     </w:p>
     <w:p>
@@ -15696,58 +15674,58 @@
         </w:rPr>
       </w:pPr>
       <w:r>
-        <w:t xml:space="preserve"> Y. Kato, R. C. Myers, D. </w:t>
+        <w:t xml:space="preserve"> </w:t>
+      </w:r>
+      <w:r>
+        <w:t xml:space="preserve">7 </w:t>
       </w:r>
       <w:proofErr w:type="spellStart"/>
       <w:r>
-        <w:t>Driscol</w:t>
+        <w:rPr>
+          <w:lang w:val="de-AT"/>
+        </w:rPr>
+        <w:t>Zwanenburg</w:t>
       </w:r>
       <w:proofErr w:type="spellEnd"/>
       <w:r>
-        <w:t xml:space="preserve">, A. C. </w:t>
+        <w:rPr>
+          <w:lang w:val="de-AT"/>
+        </w:rPr>
+        <w:t xml:space="preserve">, F. A.  </w:t>
       </w:r>
       <w:proofErr w:type="spellStart"/>
       <w:r>
-        <w:t>Gossar</w:t>
-      </w:r>
-      <w:r>
-        <w:t>d</w:t>
+        <w:rPr>
+          <w:i/>
+          <w:lang w:val="de-AT"/>
+        </w:rPr>
+        <w:t>Rev</w:t>
       </w:r>
       <w:proofErr w:type="spellEnd"/>
       <w:r>
-        <w:t xml:space="preserve">, J. Levy, and D. D. </w:t>
-      </w:r>
-      <w:proofErr w:type="spellStart"/>
-      <w:r>
-        <w:t>Awschalom</w:t>
-      </w:r>
-      <w:proofErr w:type="spellEnd"/>
-      <w:r>
-        <w:t xml:space="preserve"> </w:t>
-      </w:r>
-      <w:r>
         <w:rPr>
           <w:i/>
-        </w:rPr>
-        <w:t>Science</w:t>
-      </w:r>
-      <w:r>
-        <w:t xml:space="preserve"> </w:t>
-      </w:r>
-      <w:r>
-        <w:rPr>
-          <w:b/>
-        </w:rPr>
-        <w:t>2003</w:t>
-      </w:r>
-      <w:r>
-        <w:rPr>
-          <w:b/>
-        </w:rPr>
-        <w:t>,</w:t>
-      </w:r>
-      <w:r>
-        <w:t xml:space="preserve"> 299, 1201</w:t>
+          <w:lang w:val="de-AT"/>
+        </w:rPr>
+        <w:t xml:space="preserve">. Mod. </w:t>
+      </w:r>
+      <w:r>
+        <w:rPr>
+          <w:i/>
+        </w:rPr>
+        <w:t>Phys.</w:t>
+      </w:r>
+      <w:r>
+        <w:t xml:space="preserve"> </w:t>
+      </w:r>
+      <w:r>
+        <w:rPr>
+          <w:b/>
+        </w:rPr>
+        <w:t>2013</w:t>
+      </w:r>
+      <w:r>
+        <w:t>, 85, 961.</w:t>
       </w:r>
     </w:p>
     <w:p>
@@ -15762,16 +15740,67 @@
         </w:rPr>
       </w:pPr>
       <w:r>
-        <w:t xml:space="preserve"> J. Mason et al. </w:t>
-      </w:r>
-      <w:r>
-        <w:rPr>
-          <w:b/>
-        </w:rPr>
-        <w:t>2010</w:t>
-      </w:r>
-      <w:r>
-        <w:t xml:space="preserve"> “Low-dimensional Systems and Nanostructures” 42, 813, 18th International Conference on Electron Properties of Two-Dimensional Systems</w:t>
+        <w:t xml:space="preserve"> </w:t>
+      </w:r>
+      <w:r>
+        <w:t>20</w:t>
+      </w:r>
+      <w:r>
+        <w:t xml:space="preserve"> </w:t>
+      </w:r>
+      <w:r>
+        <w:t xml:space="preserve">Y. Kato, R. C. Myers, D. </w:t>
+      </w:r>
+      <w:proofErr w:type="spellStart"/>
+      <w:r>
+        <w:t>Driscol</w:t>
+      </w:r>
+      <w:proofErr w:type="spellEnd"/>
+      <w:r>
+        <w:t xml:space="preserve">, A. C. </w:t>
+      </w:r>
+      <w:proofErr w:type="spellStart"/>
+      <w:r>
+        <w:t>Gossar</w:t>
+      </w:r>
+      <w:r>
+        <w:t>d</w:t>
+      </w:r>
+      <w:proofErr w:type="spellEnd"/>
+      <w:r>
+        <w:t xml:space="preserve">, J. Levy, and D. D. </w:t>
+      </w:r>
+      <w:proofErr w:type="spellStart"/>
+      <w:r>
+        <w:t>Awschalom</w:t>
+      </w:r>
+      <w:proofErr w:type="spellEnd"/>
+      <w:r>
+        <w:t xml:space="preserve"> </w:t>
+      </w:r>
+      <w:r>
+        <w:rPr>
+          <w:i/>
+        </w:rPr>
+        <w:t>Science</w:t>
+      </w:r>
+      <w:r>
+        <w:t xml:space="preserve"> </w:t>
+      </w:r>
+      <w:r>
+        <w:rPr>
+          <w:b/>
+        </w:rPr>
+        <w:t>2003</w:t>
+      </w:r>
+      <w:r>
+        <w:rPr>
+          <w:b/>
+        </w:rPr>
+        <w:t>,</w:t>
+      </w:r>
+      <w:r>
+        <w:t xml:space="preserve"> 299, 1201</w:t>
       </w:r>
     </w:p>
     <w:p>
@@ -15786,7 +15815,43 @@
         </w:rPr>
       </w:pPr>
       <w:r>
-        <w:t xml:space="preserve"> H. </w:t>
+        <w:t xml:space="preserve"> </w:t>
+      </w:r>
+      <w:r>
+        <w:t xml:space="preserve">16 </w:t>
+      </w:r>
+      <w:r>
+        <w:t xml:space="preserve">J. Mason et al. </w:t>
+      </w:r>
+      <w:r>
+        <w:rPr>
+          <w:b/>
+        </w:rPr>
+        <w:t>2010</w:t>
+      </w:r>
+      <w:r>
+        <w:t xml:space="preserve"> “Low-dimensional Systems and Nanostructures” 42, 813, 18th International Conference on Electron Properties of Two-Dimensional Systems</w:t>
+      </w:r>
+    </w:p>
+    <w:p>
+      <w:pPr>
+        <w:pStyle w:val="ListParagraph"/>
+        <w:numPr>
+          <w:ilvl w:val="0"/>
+          <w:numId w:val="8"/>
+        </w:numPr>
+        <w:rPr>
+          <w:i/>
+        </w:rPr>
+      </w:pPr>
+      <w:r>
+        <w:t xml:space="preserve"> </w:t>
+      </w:r>
+      <w:r>
+        <w:t xml:space="preserve">17 </w:t>
+      </w:r>
+      <w:r>
+        <w:t xml:space="preserve">H. </w:t>
       </w:r>
       <w:proofErr w:type="spellStart"/>
       <w:r>
@@ -15829,8 +15894,1104 @@
         </w:rPr>
       </w:pPr>
     </w:p>
+    <w:p>
+      <w:pPr>
+        <w:tabs>
+          <w:tab w:val="left" w:pos="1152"/>
+        </w:tabs>
+        <w:rPr>
+          <w:sz w:val="48"/>
+          <w:szCs w:val="48"/>
+        </w:rPr>
+      </w:pPr>
+    </w:p>
+    <w:p>
+      <w:pPr>
+        <w:tabs>
+          <w:tab w:val="left" w:pos="1152"/>
+        </w:tabs>
+        <w:rPr>
+          <w:sz w:val="48"/>
+          <w:szCs w:val="48"/>
+        </w:rPr>
+      </w:pPr>
+    </w:p>
+    <w:p>
+      <w:pPr>
+        <w:tabs>
+          <w:tab w:val="left" w:pos="1152"/>
+        </w:tabs>
+        <w:rPr>
+          <w:sz w:val="48"/>
+          <w:szCs w:val="48"/>
+        </w:rPr>
+      </w:pPr>
+    </w:p>
+    <w:p>
+      <w:pPr>
+        <w:tabs>
+          <w:tab w:val="left" w:pos="1152"/>
+        </w:tabs>
+        <w:rPr>
+          <w:sz w:val="48"/>
+          <w:szCs w:val="48"/>
+        </w:rPr>
+      </w:pPr>
+    </w:p>
+    <w:p>
+      <w:pPr>
+        <w:tabs>
+          <w:tab w:val="left" w:pos="1152"/>
+        </w:tabs>
+        <w:rPr>
+          <w:sz w:val="48"/>
+          <w:szCs w:val="48"/>
+        </w:rPr>
+      </w:pPr>
+    </w:p>
+    <w:p>
+      <w:pPr>
+        <w:ind w:left="360"/>
+      </w:pPr>
+      <w:proofErr w:type="spellStart"/>
+      <w:r>
+        <w:lastRenderedPageBreak/>
+        <w:t>Platzman</w:t>
+      </w:r>
+      <w:proofErr w:type="spellEnd"/>
+      <w:r>
+        <w:t xml:space="preserve">, P. M.; </w:t>
+      </w:r>
+      <w:proofErr w:type="spellStart"/>
+      <w:r>
+        <w:t>Dykman</w:t>
+      </w:r>
+      <w:proofErr w:type="spellEnd"/>
+      <w:r>
+        <w:t xml:space="preserve">, M. I.; </w:t>
+      </w:r>
+      <w:r>
+        <w:rPr>
+          <w:i/>
+        </w:rPr>
+        <w:t>Science</w:t>
+      </w:r>
+      <w:r>
+        <w:t xml:space="preserve"> </w:t>
+      </w:r>
+      <w:r>
+        <w:rPr>
+          <w:b/>
+        </w:rPr>
+        <w:t xml:space="preserve">1999, </w:t>
+      </w:r>
+      <w:r>
+        <w:rPr>
+          <w:i/>
+        </w:rPr>
+        <w:t>284,</w:t>
+      </w:r>
+      <w:r>
+        <w:t xml:space="preserve"> </w:t>
+      </w:r>
+      <w:r>
+        <w:t>1967-1969</w:t>
+      </w:r>
+    </w:p>
+    <w:p>
+      <w:pPr>
+        <w:ind w:left="360"/>
+        <w:rPr>
+          <w:i/>
+        </w:rPr>
+      </w:pPr>
+      <w:r>
+        <w:t xml:space="preserve">Jarryd J. </w:t>
+      </w:r>
+      <w:proofErr w:type="spellStart"/>
+      <w:r>
+        <w:t>Pla</w:t>
+      </w:r>
+      <w:proofErr w:type="spellEnd"/>
+      <w:r>
+        <w:t xml:space="preserve"> et al. </w:t>
+      </w:r>
+      <w:r>
+        <w:rPr>
+          <w:i/>
+        </w:rPr>
+        <w:t>Nature</w:t>
+      </w:r>
+      <w:r>
+        <w:t xml:space="preserve"> </w:t>
+      </w:r>
+      <w:r>
+        <w:rPr>
+          <w:b/>
+        </w:rPr>
+        <w:t>2013</w:t>
+      </w:r>
+      <w:r>
+        <w:t xml:space="preserve"> 496, </w:t>
+      </w:r>
+      <w:r>
+        <w:t>334–338</w:t>
+      </w:r>
+    </w:p>
+    <w:p>
+      <w:pPr>
+        <w:ind w:left="360"/>
+      </w:pPr>
+      <w:r>
+        <w:t xml:space="preserve">Jarryd J. </w:t>
+      </w:r>
+      <w:proofErr w:type="spellStart"/>
+      <w:r>
+        <w:t>Pla</w:t>
+      </w:r>
+      <w:proofErr w:type="spellEnd"/>
+      <w:r>
+        <w:t xml:space="preserve"> et al. </w:t>
+      </w:r>
+      <w:r>
+        <w:rPr>
+          <w:i/>
+        </w:rPr>
+        <w:t>Nature</w:t>
+      </w:r>
+      <w:r>
+        <w:t xml:space="preserve"> </w:t>
+      </w:r>
+      <w:r>
+        <w:rPr>
+          <w:b/>
+        </w:rPr>
+        <w:t>2012</w:t>
+      </w:r>
+      <w:r>
+        <w:t xml:space="preserve"> 489, </w:t>
+      </w:r>
+      <w:r>
+        <w:t>541–545</w:t>
+      </w:r>
+    </w:p>
+    <w:p>
+      <w:pPr>
+        <w:ind w:left="360"/>
+        <w:rPr>
+          <w:i/>
+        </w:rPr>
+      </w:pPr>
+      <w:r>
+        <w:t xml:space="preserve">A. Morello et al. </w:t>
+      </w:r>
+      <w:r>
+        <w:rPr>
+          <w:i/>
+        </w:rPr>
+        <w:t>Nature</w:t>
+      </w:r>
+      <w:r>
+        <w:t xml:space="preserve"> </w:t>
+      </w:r>
+      <w:r>
+        <w:rPr>
+          <w:b/>
+        </w:rPr>
+        <w:t>2010</w:t>
+      </w:r>
+      <w:r>
+        <w:t xml:space="preserve"> 467, 687</w:t>
+      </w:r>
+    </w:p>
+    <w:p>
+      <w:pPr>
+        <w:ind w:left="360"/>
+        <w:rPr>
+          <w:lang w:val="de-AT"/>
+        </w:rPr>
+      </w:pPr>
+      <w:proofErr w:type="spellStart"/>
+      <w:r>
+        <w:rPr>
+          <w:lang w:val="de-AT"/>
+        </w:rPr>
+        <w:t>Xiaobo</w:t>
+      </w:r>
+      <w:proofErr w:type="spellEnd"/>
+      <w:r>
+        <w:rPr>
+          <w:lang w:val="de-AT"/>
+        </w:rPr>
+        <w:t xml:space="preserve"> Zhu1 et al. </w:t>
+      </w:r>
+      <w:r>
+        <w:rPr>
+          <w:i/>
+          <w:lang w:val="de-AT"/>
+        </w:rPr>
+        <w:t>Nature</w:t>
+      </w:r>
+      <w:r>
+        <w:rPr>
+          <w:lang w:val="de-AT"/>
+        </w:rPr>
+        <w:t xml:space="preserve"> </w:t>
+      </w:r>
+      <w:r>
+        <w:rPr>
+          <w:b/>
+          <w:lang w:val="de-AT"/>
+        </w:rPr>
+        <w:t>2011</w:t>
+      </w:r>
+      <w:r>
+        <w:rPr>
+          <w:rFonts w:ascii="Arial" w:hAnsi="Arial" w:cs="Arial"/>
+          <w:color w:val="333333"/>
+          <w:shd w:val="clear" w:color="auto" w:fill="FFFFFF"/>
+          <w:lang w:val="de-AT"/>
+        </w:rPr>
+        <w:t xml:space="preserve"> </w:t>
+      </w:r>
+      <w:r>
+        <w:rPr>
+          <w:lang w:val="de-AT"/>
+        </w:rPr>
+        <w:t>478, 221–224</w:t>
+      </w:r>
+    </w:p>
+    <w:p>
+      <w:pPr>
+        <w:ind w:left="360"/>
+        <w:rPr>
+          <w:i/>
+        </w:rPr>
+      </w:pPr>
+      <w:r>
+        <w:t xml:space="preserve">David P. </w:t>
+      </w:r>
+      <w:proofErr w:type="spellStart"/>
+      <w:proofErr w:type="gramStart"/>
+      <w:r>
+        <w:t>DiVincenzo</w:t>
+      </w:r>
+      <w:proofErr w:type="spellEnd"/>
+      <w:r>
+        <w:t xml:space="preserve">  </w:t>
+      </w:r>
+      <w:proofErr w:type="gramEnd"/>
+      <w:r>
+        <w:fldChar w:fldCharType="begin"/>
+      </w:r>
+      <w:r>
+        <w:instrText xml:space="preserve"> HYPERLINK "http://arxiv.org/abs/quant-ph/0002077v3" </w:instrText>
+      </w:r>
+      <w:r>
+        <w:fldChar w:fldCharType="separate"/>
+      </w:r>
+      <w:proofErr w:type="spellStart"/>
+      <w:r>
+        <w:rPr>
+          <w:i/>
+        </w:rPr>
+        <w:t>arXiv:quant-ph</w:t>
+      </w:r>
+      <w:proofErr w:type="spellEnd"/>
+      <w:r>
+        <w:rPr>
+          <w:i/>
+        </w:rPr>
+        <w:t>/0002077v3</w:t>
+      </w:r>
+      <w:r>
+        <w:rPr>
+          <w:i/>
+        </w:rPr>
+        <w:fldChar w:fldCharType="end"/>
+      </w:r>
+    </w:p>
+    <w:p>
+      <w:pPr>
+        <w:ind w:left="360"/>
+      </w:pPr>
+      <w:proofErr w:type="spellStart"/>
+      <w:r>
+        <w:rPr>
+          <w:lang w:val="de-AT"/>
+        </w:rPr>
+        <w:t>Zwanenburg</w:t>
+      </w:r>
+      <w:proofErr w:type="spellEnd"/>
+      <w:r>
+        <w:rPr>
+          <w:lang w:val="de-AT"/>
+        </w:rPr>
+        <w:t xml:space="preserve">, F. A.  </w:t>
+      </w:r>
+      <w:proofErr w:type="spellStart"/>
+      <w:r>
+        <w:rPr>
+          <w:i/>
+          <w:lang w:val="de-AT"/>
+        </w:rPr>
+        <w:t>Rev</w:t>
+      </w:r>
+      <w:proofErr w:type="spellEnd"/>
+      <w:r>
+        <w:rPr>
+          <w:i/>
+          <w:lang w:val="de-AT"/>
+        </w:rPr>
+        <w:t xml:space="preserve">. Mod. </w:t>
+      </w:r>
+      <w:r>
+        <w:rPr>
+          <w:i/>
+        </w:rPr>
+        <w:t>Phys.</w:t>
+      </w:r>
+      <w:r>
+        <w:t xml:space="preserve"> </w:t>
+      </w:r>
+      <w:r>
+        <w:rPr>
+          <w:b/>
+        </w:rPr>
+        <w:t>2013</w:t>
+      </w:r>
+      <w:r>
+        <w:t>, 85, 961.</w:t>
+      </w:r>
+    </w:p>
+    <w:p>
+      <w:pPr>
+        <w:ind w:firstLine="360"/>
+      </w:pPr>
+      <w:hyperlink r:id="rId41" w:anchor="auth-1" w:history="1">
+        <w:r>
+          <w:t xml:space="preserve">M. </w:t>
+        </w:r>
+        <w:proofErr w:type="spellStart"/>
+        <w:r>
+          <w:t>Veldhorst</w:t>
+        </w:r>
+        <w:proofErr w:type="spellEnd"/>
+      </w:hyperlink>
+      <w:r>
+        <w:t>.</w:t>
+      </w:r>
+      <w:r>
+        <w:t xml:space="preserve"> </w:t>
+      </w:r>
+      <w:r>
+        <w:rPr>
+          <w:i/>
+          <w:iCs/>
+        </w:rPr>
+        <w:t xml:space="preserve">Nature </w:t>
+      </w:r>
+      <w:r>
+        <w:rPr>
+          <w:b/>
+          <w:iCs/>
+        </w:rPr>
+        <w:t>2015</w:t>
+      </w:r>
+      <w:r>
+        <w:rPr>
+          <w:i/>
+          <w:iCs/>
+        </w:rPr>
+        <w:t xml:space="preserve"> </w:t>
+      </w:r>
+      <w:r>
+        <w:t>52,</w:t>
+      </w:r>
+      <w:r>
+        <w:rPr>
+          <w:i/>
+          <w:iCs/>
+        </w:rPr>
+        <w:t xml:space="preserve"> </w:t>
+      </w:r>
+      <w:r>
+        <w:t>410–414</w:t>
+      </w:r>
+    </w:p>
+    <w:p>
+      <w:pPr>
+        <w:ind w:firstLine="360"/>
+        <w:rPr>
+          <w:i/>
+        </w:rPr>
+      </w:pPr>
+      <w:hyperlink r:id="rId42" w:anchor="auth-1" w:history="1">
+        <w:r>
+          <w:t>E. Kawakami</w:t>
+        </w:r>
+      </w:hyperlink>
+      <w:r>
+        <w:t xml:space="preserve"> et al. </w:t>
+      </w:r>
+      <w:r>
+        <w:rPr>
+          <w:i/>
+          <w:iCs/>
+        </w:rPr>
+        <w:t xml:space="preserve">Nat. Nanotechnology </w:t>
+      </w:r>
+      <w:r>
+        <w:rPr>
+          <w:b/>
+        </w:rPr>
+        <w:t>2014</w:t>
+      </w:r>
+      <w:r>
+        <w:t xml:space="preserve"> </w:t>
+      </w:r>
+      <w:r>
+        <w:t>9</w:t>
+      </w:r>
+      <w:r>
+        <w:t xml:space="preserve">, </w:t>
+      </w:r>
+      <w:r>
+        <w:t>666–670</w:t>
+      </w:r>
+    </w:p>
+    <w:p>
+      <w:pPr>
+        <w:ind w:left="360"/>
+        <w:rPr>
+          <w:i/>
+        </w:rPr>
+      </w:pPr>
+      <w:r>
+        <w:rPr>
+          <w:shd w:val="clear" w:color="auto" w:fill="FFFFFF"/>
+        </w:rPr>
+        <w:t xml:space="preserve">R. </w:t>
+      </w:r>
+      <w:proofErr w:type="spellStart"/>
+      <w:r>
+        <w:rPr>
+          <w:shd w:val="clear" w:color="auto" w:fill="FFFFFF"/>
+        </w:rPr>
+        <w:t>Maurand</w:t>
+      </w:r>
+      <w:proofErr w:type="spellEnd"/>
+      <w:r>
+        <w:rPr>
+          <w:shd w:val="clear" w:color="auto" w:fill="FFFFFF"/>
+        </w:rPr>
+        <w:t xml:space="preserve"> et al.  </w:t>
+      </w:r>
+      <w:hyperlink r:id="rId43" w:history="1">
+        <w:proofErr w:type="gramStart"/>
+        <w:r>
+          <w:rPr>
+            <w:i/>
+          </w:rPr>
+          <w:t>arXiv:</w:t>
+        </w:r>
+        <w:proofErr w:type="gramEnd"/>
+        <w:r>
+          <w:rPr>
+            <w:i/>
+          </w:rPr>
+          <w:t>1605.07599</w:t>
+        </w:r>
+      </w:hyperlink>
+    </w:p>
+    <w:p>
+      <w:pPr>
+        <w:ind w:firstLine="360"/>
+      </w:pPr>
+      <w:r>
+        <w:t xml:space="preserve">Jan Fischer and Daniel </w:t>
+      </w:r>
+      <w:proofErr w:type="gramStart"/>
+      <w:r>
+        <w:t>Loss</w:t>
+      </w:r>
+      <w:r>
+        <w:t xml:space="preserve">  </w:t>
+      </w:r>
+      <w:r>
+        <w:rPr>
+          <w:i/>
+        </w:rPr>
+        <w:t>Phys</w:t>
+      </w:r>
+      <w:proofErr w:type="gramEnd"/>
+      <w:r>
+        <w:rPr>
+          <w:i/>
+        </w:rPr>
+        <w:t>. Rev. Lett.</w:t>
+      </w:r>
+      <w:r>
+        <w:t> </w:t>
+      </w:r>
+      <w:r>
+        <w:rPr>
+          <w:b/>
+        </w:rPr>
+        <w:t>2010</w:t>
+      </w:r>
+      <w:r>
+        <w:t xml:space="preserve"> 105, 266603 </w:t>
+      </w:r>
+    </w:p>
+    <w:p>
+      <w:pPr>
+        <w:ind w:firstLine="360"/>
+        <w:rPr>
+          <w:lang w:val="de-AT"/>
+        </w:rPr>
+      </w:pPr>
+      <w:r>
+        <w:rPr>
+          <w:shd w:val="clear" w:color="auto" w:fill="FFFFFF"/>
+          <w:lang w:val="de-AT"/>
+        </w:rPr>
+        <w:t>H. Watzinger et al.</w:t>
+      </w:r>
+      <w:r>
+        <w:rPr>
+          <w:lang w:val="de-AT"/>
+        </w:rPr>
+        <w:t xml:space="preserve"> </w:t>
+      </w:r>
+      <w:r>
+        <w:rPr>
+          <w:rStyle w:val="apple-converted-space"/>
+          <w:rFonts w:ascii="Helvetica" w:hAnsi="Helvetica" w:cs="Helvetica"/>
+          <w:color w:val="000000"/>
+          <w:shd w:val="clear" w:color="auto" w:fill="FFFFFF"/>
+          <w:lang w:val="de-AT"/>
+        </w:rPr>
+        <w:t> </w:t>
+      </w:r>
+      <w:hyperlink r:id="rId44" w:tooltip="Abstract" w:history="1">
+        <w:r>
+          <w:rPr>
+            <w:i/>
+            <w:lang w:val="de-AT"/>
+          </w:rPr>
+          <w:t>arXiv:1607.02977</w:t>
+        </w:r>
+      </w:hyperlink>
+      <w:r>
+        <w:rPr>
+          <w:lang w:val="de-AT"/>
+        </w:rPr>
+        <w:t xml:space="preserve"> </w:t>
+      </w:r>
+    </w:p>
+    <w:p>
+      <w:pPr>
+        <w:ind w:firstLine="360"/>
+      </w:pPr>
+      <w:r>
+        <w:t xml:space="preserve">N. Ares et al.  </w:t>
+      </w:r>
+      <w:r>
+        <w:rPr>
+          <w:i/>
+        </w:rPr>
+        <w:t xml:space="preserve">Phys. Rev. Applied </w:t>
+      </w:r>
+      <w:r>
+        <w:rPr>
+          <w:b/>
+        </w:rPr>
+        <w:t>2016</w:t>
+      </w:r>
+      <w:r>
+        <w:t xml:space="preserve"> 5,</w:t>
+      </w:r>
+      <w:r>
+        <w:rPr>
+          <w:rFonts w:ascii="Helvetica" w:hAnsi="Helvetica" w:cs="Helvetica"/>
+          <w:b/>
+          <w:bCs/>
+          <w:color w:val="555555"/>
+        </w:rPr>
+        <w:t xml:space="preserve"> </w:t>
+      </w:r>
+      <w:r>
+        <w:t>034011</w:t>
+      </w:r>
+      <w:r>
+        <w:t xml:space="preserve"> </w:t>
+      </w:r>
+    </w:p>
+    <w:p>
+      <w:pPr>
+        <w:ind w:left="360"/>
+      </w:pPr>
+      <w:r>
+        <w:t xml:space="preserve">J. I. </w:t>
+      </w:r>
+      <w:proofErr w:type="spellStart"/>
+      <w:r>
+        <w:t>Colless</w:t>
+      </w:r>
+      <w:proofErr w:type="spellEnd"/>
+      <w:r>
+        <w:t xml:space="preserve"> et al. </w:t>
+      </w:r>
+      <w:r>
+        <w:rPr>
+          <w:i/>
+        </w:rPr>
+        <w:t xml:space="preserve">Phys. Rev. Lett. </w:t>
+      </w:r>
+      <w:r>
+        <w:rPr>
+          <w:rStyle w:val="apple-converted-space"/>
+          <w:rFonts w:ascii="Helvetica" w:hAnsi="Helvetica" w:cs="Helvetica"/>
+          <w:b/>
+          <w:bCs/>
+          <w:color w:val="555555"/>
+        </w:rPr>
+        <w:t> </w:t>
+      </w:r>
+      <w:r>
+        <w:rPr>
+          <w:b/>
+        </w:rPr>
+        <w:t>2013</w:t>
+      </w:r>
+      <w:r>
+        <w:t xml:space="preserve"> 110, 046805</w:t>
+      </w:r>
+    </w:p>
+    <w:p>
+      <w:pPr>
+        <w:ind w:left="360"/>
+      </w:pPr>
+      <w:r>
+        <w:rPr>
+          <w:lang w:val="de-AT"/>
+        </w:rPr>
+        <w:t>Gonzalez-</w:t>
+      </w:r>
+      <w:proofErr w:type="spellStart"/>
+      <w:r>
+        <w:rPr>
+          <w:lang w:val="de-AT"/>
+        </w:rPr>
+        <w:t>Zalba</w:t>
+      </w:r>
+      <w:proofErr w:type="spellEnd"/>
+      <w:r>
+        <w:rPr>
+          <w:lang w:val="de-AT"/>
+        </w:rPr>
+        <w:t>, M. F. et al.</w:t>
+      </w:r>
+      <w:r>
+        <w:rPr>
+          <w:lang w:val="de-AT"/>
+        </w:rPr>
+        <w:t xml:space="preserve"> </w:t>
+      </w:r>
+      <w:r>
+        <w:rPr>
+          <w:i/>
+          <w:lang w:val="de-AT"/>
+        </w:rPr>
+        <w:t xml:space="preserve">Nat. </w:t>
+      </w:r>
+      <w:r>
+        <w:rPr>
+          <w:i/>
+        </w:rPr>
+        <w:t>Comm.</w:t>
+      </w:r>
+      <w:r>
+        <w:t xml:space="preserve"> </w:t>
+      </w:r>
+      <w:r>
+        <w:rPr>
+          <w:rStyle w:val="apple-converted-space"/>
+          <w:rFonts w:ascii="Arial" w:hAnsi="Arial" w:cs="Arial"/>
+          <w:color w:val="333333"/>
+          <w:shd w:val="clear" w:color="auto" w:fill="FFFFFF"/>
+        </w:rPr>
+        <w:t> </w:t>
+      </w:r>
+      <w:r>
+        <w:rPr>
+          <w:b/>
+        </w:rPr>
+        <w:t>2015</w:t>
+      </w:r>
+      <w:r>
+        <w:t xml:space="preserve"> </w:t>
+      </w:r>
+      <w:r>
+        <w:t>6</w:t>
+      </w:r>
+      <w:r>
+        <w:t>,</w:t>
+      </w:r>
+      <w:r>
+        <w:t xml:space="preserve"> 6084</w:t>
+      </w:r>
+    </w:p>
+    <w:p>
+      <w:pPr>
+        <w:ind w:left="360"/>
+      </w:pPr>
+      <w:r>
+        <w:t xml:space="preserve">J. Mason et al. </w:t>
+      </w:r>
+      <w:r>
+        <w:rPr>
+          <w:b/>
+        </w:rPr>
+        <w:t>2010</w:t>
+      </w:r>
+      <w:r>
+        <w:t xml:space="preserve"> “Low-dimensional Systems and Nanostructures” 42, 813, 18th International Conference on Electron Properties of Two-Dimensional Systems</w:t>
+      </w:r>
+    </w:p>
+    <w:p>
+      <w:pPr>
+        <w:ind w:firstLine="360"/>
+      </w:pPr>
+      <w:r>
+        <w:t xml:space="preserve">H. </w:t>
+      </w:r>
+      <w:proofErr w:type="spellStart"/>
+      <w:r>
+        <w:t>Brenning</w:t>
+      </w:r>
+      <w:proofErr w:type="spellEnd"/>
+      <w:r>
+        <w:t xml:space="preserve"> et al. </w:t>
+      </w:r>
+      <w:r>
+        <w:rPr>
+          <w:i/>
+        </w:rPr>
+        <w:t xml:space="preserve">Journal of Applied Physics </w:t>
+      </w:r>
+      <w:r>
+        <w:rPr>
+          <w:b/>
+        </w:rPr>
+        <w:t>2006</w:t>
+      </w:r>
+      <w:r>
+        <w:t xml:space="preserve"> 100, 114321 </w:t>
+      </w:r>
+    </w:p>
+    <w:p>
+      <w:pPr>
+        <w:ind w:firstLine="360"/>
+      </w:pPr>
+      <w:hyperlink r:id="rId45" w:history="1">
+        <w:r>
+          <w:t>D. J. Reilly</w:t>
+        </w:r>
+      </w:hyperlink>
+      <w:r>
+        <w:t xml:space="preserve"> et al. </w:t>
+      </w:r>
+      <w:r>
+        <w:rPr>
+          <w:i/>
+        </w:rPr>
+        <w:t>Appl. Phys. Lett.</w:t>
+      </w:r>
+      <w:r>
+        <w:t xml:space="preserve"> </w:t>
+      </w:r>
+      <w:r>
+        <w:rPr>
+          <w:b/>
+        </w:rPr>
+        <w:t>2007</w:t>
+      </w:r>
+      <w:r>
+        <w:t> 91, 162101</w:t>
+      </w:r>
+    </w:p>
+    <w:p>
+      <w:pPr>
+        <w:ind w:firstLine="360"/>
+        <w:rPr>
+          <w:lang w:val="de-AT"/>
+        </w:rPr>
+      </w:pPr>
+      <w:r>
+        <w:rPr>
+          <w:shd w:val="clear" w:color="auto" w:fill="FFFFFF"/>
+          <w:lang w:val="de-AT"/>
+        </w:rPr>
+        <w:t>F. H. L. Koppens et al.</w:t>
+      </w:r>
+      <w:r>
+        <w:rPr>
+          <w:shd w:val="clear" w:color="auto" w:fill="FFFFFF"/>
+          <w:lang w:val="de-AT"/>
+        </w:rPr>
+        <w:t xml:space="preserve"> </w:t>
+      </w:r>
+      <w:r>
+        <w:rPr>
+          <w:i/>
+          <w:lang w:val="de-AT"/>
+        </w:rPr>
+        <w:t>Nature</w:t>
+      </w:r>
+      <w:r>
+        <w:rPr>
+          <w:lang w:val="de-AT"/>
+        </w:rPr>
+        <w:t> </w:t>
+      </w:r>
+      <w:r>
+        <w:rPr>
+          <w:b/>
+          <w:lang w:val="de-AT"/>
+        </w:rPr>
+        <w:t>2006</w:t>
+      </w:r>
+      <w:r>
+        <w:rPr>
+          <w:lang w:val="de-AT"/>
+        </w:rPr>
+        <w:t xml:space="preserve"> 442, 766-771</w:t>
+      </w:r>
+    </w:p>
+    <w:p>
+      <w:pPr>
+        <w:ind w:firstLine="360"/>
+      </w:pPr>
+      <w:r>
+        <w:t xml:space="preserve">Y. Kato, R. C. Myers, D. </w:t>
+      </w:r>
+      <w:proofErr w:type="spellStart"/>
+      <w:r>
+        <w:t>Driscol</w:t>
+      </w:r>
+      <w:proofErr w:type="spellEnd"/>
+      <w:r>
+        <w:t xml:space="preserve">, A. C. </w:t>
+      </w:r>
+      <w:proofErr w:type="spellStart"/>
+      <w:r>
+        <w:t>Gossard</w:t>
+      </w:r>
+      <w:proofErr w:type="spellEnd"/>
+      <w:r>
+        <w:t xml:space="preserve">, J. Levy, and D. D. </w:t>
+      </w:r>
+      <w:proofErr w:type="spellStart"/>
+      <w:r>
+        <w:t>Awschalom</w:t>
+      </w:r>
+      <w:proofErr w:type="spellEnd"/>
+      <w:r>
+        <w:t xml:space="preserve"> </w:t>
+      </w:r>
+      <w:r>
+        <w:rPr>
+          <w:i/>
+        </w:rPr>
+        <w:t>Science</w:t>
+      </w:r>
+      <w:r>
+        <w:t xml:space="preserve"> </w:t>
+      </w:r>
+      <w:r>
+        <w:rPr>
+          <w:b/>
+        </w:rPr>
+        <w:t>2003,</w:t>
+      </w:r>
+      <w:r>
+        <w:t xml:space="preserve"> 299, 1201</w:t>
+      </w:r>
+    </w:p>
+    <w:p>
+      <w:pPr>
+        <w:ind w:firstLine="360"/>
+      </w:pPr>
+      <w:r>
+        <w:rPr>
+          <w:lang w:val="de-AT"/>
+        </w:rPr>
+        <w:t xml:space="preserve">Juha T. </w:t>
+      </w:r>
+      <w:proofErr w:type="spellStart"/>
+      <w:r>
+        <w:rPr>
+          <w:lang w:val="de-AT"/>
+        </w:rPr>
+        <w:t>Muhonen</w:t>
+      </w:r>
+      <w:proofErr w:type="spellEnd"/>
+      <w:r>
+        <w:rPr>
+          <w:lang w:val="de-AT"/>
+        </w:rPr>
+        <w:t xml:space="preserve"> et al. </w:t>
+      </w:r>
+      <w:r>
+        <w:rPr>
+          <w:i/>
+        </w:rPr>
+        <w:t>Nature Nanotechnology</w:t>
+      </w:r>
+      <w:r>
+        <w:t xml:space="preserve"> </w:t>
+      </w:r>
+      <w:r>
+        <w:rPr>
+          <w:b/>
+        </w:rPr>
+        <w:t>2014</w:t>
+      </w:r>
+      <w:r>
+        <w:t xml:space="preserve"> </w:t>
+      </w:r>
+      <w:r>
+        <w:rPr>
+          <w:bCs/>
+        </w:rPr>
+        <w:t>9</w:t>
+      </w:r>
+      <w:r>
+        <w:t>,</w:t>
+      </w:r>
+      <w:r>
+        <w:t xml:space="preserve"> </w:t>
+      </w:r>
+      <w:r>
+        <w:t>986–991</w:t>
+      </w:r>
+      <w:r>
+        <w:t xml:space="preserve"> </w:t>
+      </w:r>
+    </w:p>
+    <w:p>
+      <w:pPr>
+        <w:ind w:firstLine="360"/>
+        <w:rPr>
+          <w:i/>
+        </w:rPr>
+      </w:pPr>
+      <w:r>
+        <w:t xml:space="preserve">L. Vukusic et al. </w:t>
+      </w:r>
+      <w:r>
+        <w:rPr>
+          <w:i/>
+        </w:rPr>
+        <w:t>unpublished data</w:t>
+      </w:r>
+      <w:bookmarkStart w:id="42" w:name="_GoBack"/>
+      <w:bookmarkEnd w:id="42"/>
+    </w:p>
+    <w:p>
+      <w:pPr>
+        <w:ind w:firstLine="360"/>
+      </w:pPr>
+    </w:p>
+    <w:p>
+      <w:pPr>
+        <w:ind w:firstLine="360"/>
+        <w:rPr>
+          <w:i/>
+        </w:rPr>
+      </w:pPr>
+    </w:p>
+    <w:p>
+      <w:pPr>
+        <w:ind w:firstLine="360"/>
+        <w:rPr>
+          <w:i/>
+        </w:rPr>
+      </w:pPr>
+    </w:p>
+    <w:p>
+      <w:pPr>
+        <w:ind w:left="360"/>
+        <w:rPr>
+          <w:i/>
+        </w:rPr>
+      </w:pPr>
+    </w:p>
+    <w:p>
+      <w:pPr>
+        <w:ind w:firstLine="360"/>
+        <w:rPr>
+          <w:i/>
+        </w:rPr>
+      </w:pPr>
+    </w:p>
+    <w:p>
+      <w:pPr>
+        <w:ind w:firstLine="360"/>
+        <w:rPr>
+          <w:i/>
+          <w:lang w:val="de-AT"/>
+        </w:rPr>
+      </w:pPr>
+    </w:p>
+    <w:p>
+      <w:pPr>
+        <w:ind w:firstLine="360"/>
+        <w:rPr>
+          <w:i/>
+        </w:rPr>
+      </w:pPr>
+    </w:p>
+    <w:p>
+      <w:pPr>
+        <w:ind w:left="360"/>
+        <w:rPr>
+          <w:i/>
+        </w:rPr>
+      </w:pPr>
+    </w:p>
+    <w:p>
+      <w:pPr>
+        <w:ind w:firstLine="360"/>
+        <w:rPr>
+          <w:i/>
+        </w:rPr>
+      </w:pPr>
+    </w:p>
+    <w:p>
+      <w:pPr>
+        <w:ind w:left="360"/>
+        <w:rPr>
+          <w:i/>
+          <w:lang w:val="de-AT"/>
+        </w:rPr>
+      </w:pPr>
+    </w:p>
+    <w:p>
+      <w:pPr>
+        <w:tabs>
+          <w:tab w:val="left" w:pos="1152"/>
+        </w:tabs>
+        <w:rPr>
+          <w:sz w:val="48"/>
+          <w:szCs w:val="48"/>
+        </w:rPr>
+      </w:pPr>
+    </w:p>
     <w:sectPr>
-      <w:footerReference w:type="default" r:id="rId42"/>
+      <w:footerReference w:type="default" r:id="rId46"/>
       <w:pgSz w:w="12240" w:h="15840"/>
       <w:pgMar w:top="1276" w:right="1440" w:bottom="851" w:left="1440" w:header="708" w:footer="708" w:gutter="0"/>
       <w:pgNumType w:chapStyle="1"/>
@@ -15900,7 +17061,7 @@
           <w:rPr>
             <w:noProof/>
           </w:rPr>
-          <w:t>4</w:t>
+          <w:t>22</w:t>
         </w:r>
         <w:r>
           <w:rPr>
@@ -20381,7 +21542,7 @@
 </file>
 
 <file path=customXml/itemProps1.xml><?xml version="1.0" encoding="utf-8"?>
-<ds:datastoreItem xmlns:ds="http://schemas.openxmlformats.org/officeDocument/2006/customXml" ds:itemID="{6AB5612A-3AAE-4D77-B1AD-1A00828EAF0C}">
+<ds:datastoreItem xmlns:ds="http://schemas.openxmlformats.org/officeDocument/2006/customXml" ds:itemID="{61D60820-AF07-4935-93A4-D4186E8E4C2E}">
   <ds:schemaRefs>
     <ds:schemaRef ds:uri="http://schemas.openxmlformats.org/officeDocument/2006/bibliography"/>
   </ds:schemaRefs>

</xml_diff>

<commit_message>
Reading - changes up to Spin dynamics experiments
</commit_message>
<xml_diff>
--- a/Project description_modG_applyJ_modG_applyJ.docx
+++ b/Project description_modG_applyJ_modG_applyJ.docx
@@ -2563,7 +2563,10 @@
         <w:t xml:space="preserve">: </w:t>
       </w:r>
       <w:r>
-        <w:t>The qubits needs to be deterministically driven into the initial state so that the next computational step can take place</w:t>
+        <w:t>The qubits need</w:t>
+      </w:r>
+      <w:r>
+        <w:t xml:space="preserve"> to be deterministically driven into the initial state so that the next computational step can take place</w:t>
       </w:r>
       <w:r>
         <w:rPr>
@@ -3871,7 +3874,7 @@
         <w:rPr>
           <w:i/>
         </w:rPr>
-        <w:t>pin manipulation measurements</w:t>
+        <w:t>pin dynamics experiments</w:t>
       </w:r>
       <w:r>
         <w:rPr>
@@ -4049,7 +4052,13 @@
         <w:t>.</w:t>
       </w:r>
       <w:r>
-        <w:t xml:space="preserve"> In addition, for purely heavy-hole (HH) states the dephasing time should be very long</w:t>
+        <w:t xml:space="preserve"> In addition, for purely heavy-hole (HH) states the </w:t>
+      </w:r>
+      <w:r>
+        <w:rPr>
+          <w:b/>
+        </w:rPr>
+        <w:t>dephasing time should be very long</w:t>
       </w:r>
       <w:r>
         <w:t xml:space="preserve"> [</w:t>
@@ -4129,6 +4138,9 @@
       </w:r>
       <w:r>
         <w:t xml:space="preserve"> character</w:t>
+      </w:r>
+      <w:r>
+        <w:t xml:space="preserve"> [12]</w:t>
       </w:r>
       <w:r>
         <w:t xml:space="preserve">, </w:t>
@@ -4633,7 +4645,10 @@
         <w:t xml:space="preserve"> and not to a source or a</w:t>
       </w:r>
       <w:r>
-        <w:t xml:space="preserve"> drain lead. </w:t>
+        <w:t xml:space="preserve"> drain</w:t>
+      </w:r>
+      <w:r>
+        <w:t xml:space="preserve">. </w:t>
       </w:r>
       <w:proofErr w:type="gramStart"/>
       <w:r>
@@ -4705,8 +4720,8 @@
                 <wp:positionV relativeFrom="paragraph">
                   <wp:posOffset>315595</wp:posOffset>
                 </wp:positionV>
-                <wp:extent cx="6911975" cy="5516880"/>
-                <wp:effectExtent l="0" t="0" r="22225" b="26670"/>
+                <wp:extent cx="6911975" cy="4922520"/>
+                <wp:effectExtent l="0" t="0" r="22225" b="11430"/>
                 <wp:wrapSquare wrapText="bothSides"/>
                 <wp:docPr id="217" name="Text Box 2"/>
                 <wp:cNvGraphicFramePr>
@@ -4721,7 +4736,7 @@
                       <wps:spPr bwMode="auto">
                         <a:xfrm>
                           <a:off x="0" y="0"/>
-                          <a:ext cx="6911975" cy="5516880"/>
+                          <a:ext cx="6911975" cy="4922520"/>
                         </a:xfrm>
                         <a:prstGeom prst="rect">
                           <a:avLst/>
@@ -5087,13 +5102,11 @@
                               <m:f>
                                 <m:fPr>
                                   <m:ctrlPr>
-                                    <w:ins w:id="8" w:author="Georgios KATSAROS" w:date="2016-09-14T18:52:00Z">
-                                      <w:rPr>
-                                        <w:rFonts w:ascii="Cambria Math" w:hAnsi="Cambria Math"/>
-                                        <w:sz w:val="18"/>
-                                        <w:szCs w:val="18"/>
-                                      </w:rPr>
-                                    </w:ins>
+                                    <w:rPr>
+                                      <w:rFonts w:ascii="Cambria Math" w:hAnsi="Cambria Math"/>
+                                      <w:sz w:val="18"/>
+                                      <w:szCs w:val="18"/>
+                                    </w:rPr>
                                   </m:ctrlPr>
                                 </m:fPr>
                                 <m:num>
@@ -5111,13 +5124,11 @@
                                   <m:sSub>
                                     <m:sSubPr>
                                       <m:ctrlPr>
-                                        <w:ins w:id="9" w:author="Georgios KATSAROS" w:date="2016-09-14T18:52:00Z">
-                                          <w:rPr>
-                                            <w:rFonts w:ascii="Cambria Math" w:hAnsi="Cambria Math" w:cs="Cambria Math"/>
-                                            <w:sz w:val="18"/>
-                                            <w:szCs w:val="18"/>
-                                          </w:rPr>
-                                        </w:ins>
+                                        <w:rPr>
+                                          <w:rFonts w:ascii="Cambria Math" w:hAnsi="Cambria Math" w:cs="Cambria Math"/>
+                                          <w:sz w:val="18"/>
+                                          <w:szCs w:val="18"/>
+                                        </w:rPr>
                                       </m:ctrlPr>
                                     </m:sSubPr>
                                     <m:e>
@@ -5160,13 +5171,11 @@
                                   <m:sSub>
                                     <m:sSubPr>
                                       <m:ctrlPr>
-                                        <w:ins w:id="10" w:author="Georgios KATSAROS" w:date="2016-09-14T18:52:00Z">
-                                          <w:rPr>
-                                            <w:rFonts w:ascii="Cambria Math" w:hAnsi="Cambria Math" w:cs="Cambria Math"/>
-                                            <w:sz w:val="18"/>
-                                            <w:szCs w:val="18"/>
-                                          </w:rPr>
-                                        </w:ins>
+                                        <w:rPr>
+                                          <w:rFonts w:ascii="Cambria Math" w:hAnsi="Cambria Math" w:cs="Cambria Math"/>
+                                          <w:sz w:val="18"/>
+                                          <w:szCs w:val="18"/>
+                                        </w:rPr>
                                       </m:ctrlPr>
                                     </m:sSubPr>
                                     <m:e>
@@ -5355,7 +5364,21 @@
                                 <w:sz w:val="18"/>
                                 <w:szCs w:val="18"/>
                               </w:rPr>
-                              <w:t xml:space="preserve"> instead of the open end of a coaxial cable one can </w:t>
+                              <w:t xml:space="preserve"> instead of the open end of a coaxial cable</w:t>
+                            </w:r>
+                            <w:r>
+                              <w:rPr>
+                                <w:sz w:val="18"/>
+                                <w:szCs w:val="18"/>
+                              </w:rPr>
+                              <w:t>,</w:t>
+                            </w:r>
+                            <w:r>
+                              <w:rPr>
+                                <w:sz w:val="18"/>
+                                <w:szCs w:val="18"/>
+                              </w:rPr>
+                              <w:t xml:space="preserve"> one can </w:t>
                             </w:r>
                             <w:r>
                               <w:rPr>
@@ -5432,14 +5455,12 @@
                               <m:sSub>
                                 <m:sSubPr>
                                   <m:ctrlPr>
-                                    <w:ins w:id="11" w:author="Georgios KATSAROS" w:date="2016-09-14T18:52:00Z">
-                                      <w:rPr>
-                                        <w:rFonts w:ascii="Cambria Math" w:hAnsi="Cambria Math"/>
-                                        <w:i/>
-                                        <w:sz w:val="18"/>
-                                        <w:szCs w:val="18"/>
-                                      </w:rPr>
-                                    </w:ins>
+                                    <w:rPr>
+                                      <w:rFonts w:ascii="Cambria Math" w:hAnsi="Cambria Math"/>
+                                      <w:i/>
+                                      <w:sz w:val="18"/>
+                                      <w:szCs w:val="18"/>
+                                    </w:rPr>
                                   </m:ctrlPr>
                                 </m:sSubPr>
                                 <m:e>
@@ -5474,14 +5495,12 @@
                               <m:f>
                                 <m:fPr>
                                   <m:ctrlPr>
-                                    <w:ins w:id="12" w:author="Georgios KATSAROS" w:date="2016-09-14T18:52:00Z">
-                                      <w:rPr>
-                                        <w:rFonts w:ascii="Cambria Math" w:hAnsi="Cambria Math"/>
-                                        <w:i/>
-                                        <w:sz w:val="18"/>
-                                        <w:szCs w:val="18"/>
-                                      </w:rPr>
-                                    </w:ins>
+                                    <w:rPr>
+                                      <w:rFonts w:ascii="Cambria Math" w:hAnsi="Cambria Math"/>
+                                      <w:i/>
+                                      <w:sz w:val="18"/>
+                                      <w:szCs w:val="18"/>
+                                    </w:rPr>
                                   </m:ctrlPr>
                                 </m:fPr>
                                 <m:num>
@@ -5499,14 +5518,12 @@
                                     <m:radPr>
                                       <m:degHide m:val="1"/>
                                       <m:ctrlPr>
-                                        <w:ins w:id="13" w:author="Georgios KATSAROS" w:date="2016-09-14T18:52:00Z">
-                                          <w:rPr>
-                                            <w:rFonts w:ascii="Cambria Math" w:hAnsi="Cambria Math"/>
-                                            <w:i/>
-                                            <w:sz w:val="18"/>
-                                            <w:szCs w:val="18"/>
-                                          </w:rPr>
-                                        </w:ins>
+                                        <w:rPr>
+                                          <w:rFonts w:ascii="Cambria Math" w:hAnsi="Cambria Math"/>
+                                          <w:i/>
+                                          <w:sz w:val="18"/>
+                                          <w:szCs w:val="18"/>
+                                        </w:rPr>
                                       </m:ctrlPr>
                                     </m:radPr>
                                     <m:deg/>
@@ -5719,7 +5736,7 @@
                           <w:p>
                             <w:pPr>
                               <w:rPr>
-                                <w:del w:id="14" w:author="Georgios KATSAROS" w:date="2016-09-14T21:50:00Z"/>
+                                <w:del w:id="8" w:author="Georgios KATSAROS" w:date="2016-09-14T21:50:00Z"/>
                                 <w:rFonts w:eastAsiaTheme="minorEastAsia"/>
                                 <w:sz w:val="18"/>
                                 <w:szCs w:val="18"/>
@@ -5752,7 +5769,7 @@
                 <v:stroke joinstyle="miter"/>
                 <v:path gradientshapeok="t" o:connecttype="rect"/>
               </v:shapetype>
-              <v:shape id="Text Box 2" o:spid="_x0000_s1026" type="#_x0000_t202" style="position:absolute;left:0;text-align:left;margin-left:0;margin-top:24.85pt;width:544.25pt;height:434.4pt;z-index:251679744;visibility:visible;mso-wrap-style:square;mso-width-percent:0;mso-height-percent:0;mso-wrap-distance-left:9pt;mso-wrap-distance-top:3.6pt;mso-wrap-distance-right:9pt;mso-wrap-distance-bottom:3.6pt;mso-position-horizontal:center;mso-position-horizontal-relative:margin;mso-position-vertical:absolute;mso-position-vertical-relative:text;mso-width-percent:0;mso-height-percent:0;mso-width-relative:margin;mso-height-relative:margin;v-text-anchor:top" o:gfxdata="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">
+              <v:shape id="Text Box 2" o:spid="_x0000_s1026" type="#_x0000_t202" style="position:absolute;left:0;text-align:left;margin-left:0;margin-top:24.85pt;width:544.25pt;height:387.6pt;z-index:251679744;visibility:visible;mso-wrap-style:square;mso-width-percent:0;mso-height-percent:0;mso-wrap-distance-left:9pt;mso-wrap-distance-top:3.6pt;mso-wrap-distance-right:9pt;mso-wrap-distance-bottom:3.6pt;mso-position-horizontal:center;mso-position-horizontal-relative:margin;mso-position-vertical:absolute;mso-position-vertical-relative:text;mso-width-percent:0;mso-height-percent:0;mso-width-relative:margin;mso-height-relative:margin;v-text-anchor:top" o:gfxdata="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">
                 <v:textbox>
                   <w:txbxContent>
                     <w:p>
@@ -6007,7 +6024,7 @@
                         <m:sSub>
                           <m:sSubPr>
                             <m:ctrlPr>
-                              <w:ins w:id="15" w:author="Georgios KATSAROS" w:date="2016-09-14T18:52:00Z">
+                              <w:ins w:id="9" w:author="Georgios KATSAROS" w:date="2016-09-14T18:52:00Z">
                                 <w:rPr>
                                   <w:rFonts w:ascii="Cambria Math" w:hAnsi="Cambria Math"/>
                                   <w:i/>
@@ -6049,7 +6066,7 @@
                         <m:sSub>
                           <m:sSubPr>
                             <m:ctrlPr>
-                              <w:ins w:id="16" w:author="Georgios KATSAROS" w:date="2016-09-14T18:52:00Z">
+                              <w:ins w:id="10" w:author="Georgios KATSAROS" w:date="2016-09-14T18:52:00Z">
                                 <w:rPr>
                                   <w:rFonts w:ascii="Cambria Math" w:hAnsi="Cambria Math" w:cs="Cambria Math"/>
                                   <w:i/>
@@ -6102,13 +6119,11 @@
                         <m:f>
                           <m:fPr>
                             <m:ctrlPr>
-                              <w:ins w:id="17" w:author="Georgios KATSAROS" w:date="2016-09-14T18:52:00Z">
-                                <w:rPr>
-                                  <w:rFonts w:ascii="Cambria Math" w:hAnsi="Cambria Math"/>
-                                  <w:sz w:val="18"/>
-                                  <w:szCs w:val="18"/>
-                                </w:rPr>
-                              </w:ins>
+                              <w:rPr>
+                                <w:rFonts w:ascii="Cambria Math" w:hAnsi="Cambria Math"/>
+                                <w:sz w:val="18"/>
+                                <w:szCs w:val="18"/>
+                              </w:rPr>
                             </m:ctrlPr>
                           </m:fPr>
                           <m:num>
@@ -6126,13 +6141,11 @@
                             <m:sSub>
                               <m:sSubPr>
                                 <m:ctrlPr>
-                                  <w:ins w:id="18" w:author="Georgios KATSAROS" w:date="2016-09-14T18:52:00Z">
-                                    <w:rPr>
-                                      <w:rFonts w:ascii="Cambria Math" w:hAnsi="Cambria Math" w:cs="Cambria Math"/>
-                                      <w:sz w:val="18"/>
-                                      <w:szCs w:val="18"/>
-                                    </w:rPr>
-                                  </w:ins>
+                                  <w:rPr>
+                                    <w:rFonts w:ascii="Cambria Math" w:hAnsi="Cambria Math" w:cs="Cambria Math"/>
+                                    <w:sz w:val="18"/>
+                                    <w:szCs w:val="18"/>
+                                  </w:rPr>
                                 </m:ctrlPr>
                               </m:sSubPr>
                               <m:e>
@@ -6175,13 +6188,11 @@
                             <m:sSub>
                               <m:sSubPr>
                                 <m:ctrlPr>
-                                  <w:ins w:id="19" w:author="Georgios KATSAROS" w:date="2016-09-14T18:52:00Z">
-                                    <w:rPr>
-                                      <w:rFonts w:ascii="Cambria Math" w:hAnsi="Cambria Math" w:cs="Cambria Math"/>
-                                      <w:sz w:val="18"/>
-                                      <w:szCs w:val="18"/>
-                                    </w:rPr>
-                                  </w:ins>
+                                  <w:rPr>
+                                    <w:rFonts w:ascii="Cambria Math" w:hAnsi="Cambria Math" w:cs="Cambria Math"/>
+                                    <w:sz w:val="18"/>
+                                    <w:szCs w:val="18"/>
+                                  </w:rPr>
                                 </m:ctrlPr>
                               </m:sSubPr>
                               <m:e>
@@ -6370,7 +6381,21 @@
                           <w:sz w:val="18"/>
                           <w:szCs w:val="18"/>
                         </w:rPr>
-                        <w:t xml:space="preserve"> instead of the open end of a coaxial cable one can </w:t>
+                        <w:t xml:space="preserve"> instead of the open end of a coaxial cable</w:t>
+                      </w:r>
+                      <w:r>
+                        <w:rPr>
+                          <w:sz w:val="18"/>
+                          <w:szCs w:val="18"/>
+                        </w:rPr>
+                        <w:t>,</w:t>
+                      </w:r>
+                      <w:r>
+                        <w:rPr>
+                          <w:sz w:val="18"/>
+                          <w:szCs w:val="18"/>
+                        </w:rPr>
+                        <w:t xml:space="preserve"> one can </w:t>
                       </w:r>
                       <w:r>
                         <w:rPr>
@@ -6447,14 +6472,12 @@
                         <m:sSub>
                           <m:sSubPr>
                             <m:ctrlPr>
-                              <w:ins w:id="20" w:author="Georgios KATSAROS" w:date="2016-09-14T18:52:00Z">
-                                <w:rPr>
-                                  <w:rFonts w:ascii="Cambria Math" w:hAnsi="Cambria Math"/>
-                                  <w:i/>
-                                  <w:sz w:val="18"/>
-                                  <w:szCs w:val="18"/>
-                                </w:rPr>
-                              </w:ins>
+                              <w:rPr>
+                                <w:rFonts w:ascii="Cambria Math" w:hAnsi="Cambria Math"/>
+                                <w:i/>
+                                <w:sz w:val="18"/>
+                                <w:szCs w:val="18"/>
+                              </w:rPr>
                             </m:ctrlPr>
                           </m:sSubPr>
                           <m:e>
@@ -6489,14 +6512,12 @@
                         <m:f>
                           <m:fPr>
                             <m:ctrlPr>
-                              <w:ins w:id="21" w:author="Georgios KATSAROS" w:date="2016-09-14T18:52:00Z">
-                                <w:rPr>
-                                  <w:rFonts w:ascii="Cambria Math" w:hAnsi="Cambria Math"/>
-                                  <w:i/>
-                                  <w:sz w:val="18"/>
-                                  <w:szCs w:val="18"/>
-                                </w:rPr>
-                              </w:ins>
+                              <w:rPr>
+                                <w:rFonts w:ascii="Cambria Math" w:hAnsi="Cambria Math"/>
+                                <w:i/>
+                                <w:sz w:val="18"/>
+                                <w:szCs w:val="18"/>
+                              </w:rPr>
                             </m:ctrlPr>
                           </m:fPr>
                           <m:num>
@@ -6514,14 +6535,12 @@
                               <m:radPr>
                                 <m:degHide m:val="1"/>
                                 <m:ctrlPr>
-                                  <w:ins w:id="22" w:author="Georgios KATSAROS" w:date="2016-09-14T18:52:00Z">
-                                    <w:rPr>
-                                      <w:rFonts w:ascii="Cambria Math" w:hAnsi="Cambria Math"/>
-                                      <w:i/>
-                                      <w:sz w:val="18"/>
-                                      <w:szCs w:val="18"/>
-                                    </w:rPr>
-                                  </w:ins>
+                                  <w:rPr>
+                                    <w:rFonts w:ascii="Cambria Math" w:hAnsi="Cambria Math"/>
+                                    <w:i/>
+                                    <w:sz w:val="18"/>
+                                    <w:szCs w:val="18"/>
+                                  </w:rPr>
                                 </m:ctrlPr>
                               </m:radPr>
                               <m:deg/>
@@ -6734,7 +6753,7 @@
                     <w:p>
                       <w:pPr>
                         <w:rPr>
-                          <w:del w:id="23" w:author="Georgios KATSAROS" w:date="2016-09-14T21:50:00Z"/>
+                          <w:del w:id="11" w:author="Georgios KATSAROS" w:date="2016-09-14T21:50:00Z"/>
                           <w:rFonts w:eastAsiaTheme="minorEastAsia"/>
                           <w:sz w:val="18"/>
                           <w:szCs w:val="18"/>
@@ -6752,7 +6771,7 @@
           </mc:Fallback>
         </mc:AlternateContent>
       </w:r>
-      <w:bookmarkStart w:id="24" w:name="_Toc461638162"/>
+      <w:bookmarkStart w:id="12" w:name="_Toc461638162"/>
     </w:p>
     <w:p>
       <w:pPr>
@@ -6760,6 +6779,7 @@
         <w:ind w:left="360"/>
       </w:pPr>
     </w:p>
+    <w:p/>
     <w:p/>
     <w:p/>
     <w:p>
@@ -6777,7 +6797,7 @@
       <w:r>
         <w:t>/Objectives of the project</w:t>
       </w:r>
-      <w:bookmarkEnd w:id="24"/>
+      <w:bookmarkEnd w:id="12"/>
     </w:p>
     <w:p>
       <w:r>
@@ -7676,15 +7696,20 @@
           <w:numId w:val="1"/>
         </w:numPr>
       </w:pPr>
-      <w:bookmarkStart w:id="25" w:name="_Toc461638163"/>
+      <w:bookmarkStart w:id="13" w:name="_Toc461638163"/>
       <w:r>
         <w:t>Innovative aspects of the proposed project</w:t>
       </w:r>
-      <w:bookmarkEnd w:id="25"/>
+      <w:bookmarkEnd w:id="13"/>
     </w:p>
     <w:p>
-      <w:r>
-        <w:t xml:space="preserve">There has been a huge interest in the past few years in the realization of electron Si spin qubits. In this project a </w:t>
+      <w:del w:id="14" w:author="Josip KUKUCKA" w:date="2016-09-16T10:01:00Z">
+        <w:r>
+          <w:delText xml:space="preserve">There has been a huge interest in the past few years in the realization of electron Si spin qubits. </w:delText>
+        </w:r>
+      </w:del>
+      <w:r>
+        <w:t xml:space="preserve">In this project a </w:t>
       </w:r>
       <w:proofErr w:type="gramStart"/>
       <w:r>
@@ -7760,11 +7785,11 @@
           <w:numId w:val="1"/>
         </w:numPr>
       </w:pPr>
-      <w:bookmarkStart w:id="26" w:name="_Toc461638164"/>
+      <w:bookmarkStart w:id="15" w:name="_Toc461638164"/>
       <w:r>
         <w:t>Preliminary results</w:t>
       </w:r>
-      <w:bookmarkEnd w:id="26"/>
+      <w:bookmarkEnd w:id="15"/>
       <w:r>
         <w:t xml:space="preserve"> </w:t>
       </w:r>
@@ -8103,7 +8128,7 @@
           </wp:anchor>
         </w:drawing>
       </w:r>
-      <w:ins w:id="27" w:author="Georgios KATSAROS" w:date="2016-09-14T19:00:00Z">
+      <w:ins w:id="16" w:author="Georgios KATSAROS" w:date="2016-09-14T19:00:00Z">
         <w:r>
           <w:rPr>
             <w:rStyle w:val="SubtitleChar"/>
@@ -8222,6 +8247,12 @@
         <w:pStyle w:val="Subtitle"/>
         <w:jc w:val="both"/>
       </w:pPr>
+    </w:p>
+    <w:p>
+      <w:pPr>
+        <w:pStyle w:val="Subtitle"/>
+        <w:jc w:val="both"/>
+      </w:pPr>
       <w:r>
         <w:lastRenderedPageBreak/>
         <w:t xml:space="preserve">Figure 4: Initial version of the PCB sample holder for the </w:t>
@@ -8241,7 +8272,13 @@
         <w:t xml:space="preserve"> figure shows the upper view </w:t>
       </w:r>
       <w:r>
-        <w:t>of the PCB board while the lower</w:t>
+        <w:t>of the PC</w:t>
+      </w:r>
+      <w:r>
+        <w:t>B</w:t>
+      </w:r>
+      <w:r>
+        <w:t xml:space="preserve"> while the lower</w:t>
       </w:r>
       <w:r>
         <w:t xml:space="preserve"> figure focuses on the back side. </w:t>
@@ -8508,12 +8545,7 @@
         <w:t xml:space="preserve"> [13</w:t>
       </w:r>
       <w:r>
-        <w:t>], as explained in “What is reflectometry” section of the “Stat</w:t>
-      </w:r>
-      <w:bookmarkStart w:id="28" w:name="_GoBack"/>
-      <w:bookmarkEnd w:id="28"/>
-      <w:r>
-        <w:t xml:space="preserve">e of the art” chapter. </w:t>
+        <w:t xml:space="preserve">], as explained in “What is reflectometry” section of the “State of the art” chapter. </w:t>
       </w:r>
     </w:p>
     <w:p>
@@ -8705,7 +8737,10 @@
         <w:t xml:space="preserve">. </w:t>
       </w:r>
       <w:r>
-        <w:t xml:space="preserve">Higher noise level on the output of the CITLF2 amplifier </w:t>
+        <w:t>Thus h</w:t>
+      </w:r>
+      <w:r>
+        <w:t xml:space="preserve">igher noise level on the output of the CITLF2 amplifier </w:t>
       </w:r>
       <w:r>
         <w:t>a</w:t>
@@ -9009,7 +9044,10 @@
         </w:numPr>
       </w:pPr>
       <w:r>
-        <w:t xml:space="preserve">For amplifying the reflected from the sample RF signal: series of </w:t>
+        <w:t>For amplifying the reflected from the sample RF signal: series of</w:t>
+      </w:r>
+      <w:r>
+        <w:t xml:space="preserve"> CITLF2 and </w:t>
       </w:r>
       <w:proofErr w:type="spellStart"/>
       <w:r>
@@ -9017,7 +9055,10 @@
       </w:r>
       <w:proofErr w:type="spellEnd"/>
       <w:r>
-        <w:t xml:space="preserve"> and CITLF3 low noise amplifier</w:t>
+        <w:t xml:space="preserve"> </w:t>
+      </w:r>
+      <w:r>
+        <w:t>low noise amplifier</w:t>
       </w:r>
     </w:p>
     <w:p>
@@ -9036,7 +9077,7 @@
       <w:pPr>
         <w:pStyle w:val="Heading3"/>
       </w:pPr>
-      <w:bookmarkStart w:id="29" w:name="_Toc461638165"/>
+      <w:bookmarkStart w:id="17" w:name="_Toc461638165"/>
       <w:r>
         <w:lastRenderedPageBreak/>
         <w:t>Low temperature electronic transport measurements</w:t>
@@ -9044,7 +9085,7 @@
       <w:r>
         <w:t xml:space="preserve"> with the initial version reflectometry setup</w:t>
       </w:r>
-      <w:bookmarkEnd w:id="29"/>
+      <w:bookmarkEnd w:id="17"/>
       <w:r>
         <w:t xml:space="preserve"> </w:t>
       </w:r>
@@ -9422,7 +9463,7 @@
           <w:numId w:val="1"/>
         </w:numPr>
       </w:pPr>
-      <w:bookmarkStart w:id="30" w:name="_Toc461638166"/>
+      <w:bookmarkStart w:id="18" w:name="_Toc461638166"/>
       <w:r>
         <w:t>Work</w:t>
       </w:r>
@@ -9435,17 +9476,17 @@
       <w:r>
         <w:t>plan</w:t>
       </w:r>
-      <w:bookmarkEnd w:id="30"/>
+      <w:bookmarkEnd w:id="18"/>
     </w:p>
     <w:p>
       <w:pPr>
         <w:pStyle w:val="Heading3"/>
       </w:pPr>
-      <w:bookmarkStart w:id="31" w:name="_Toc461638167"/>
+      <w:bookmarkStart w:id="19" w:name="_Toc461638167"/>
       <w:r>
         <w:t>Towards gate reflectometry</w:t>
       </w:r>
-      <w:bookmarkEnd w:id="31"/>
+      <w:bookmarkEnd w:id="19"/>
     </w:p>
     <w:p>
       <w:r>
@@ -9577,7 +9618,7 @@
       <w:pPr>
         <w:pStyle w:val="Heading3"/>
       </w:pPr>
-      <w:bookmarkStart w:id="32" w:name="_Toc461638168"/>
+      <w:bookmarkStart w:id="20" w:name="_Toc461638168"/>
       <w:r>
         <w:rPr>
           <w:noProof/>
@@ -9643,7 +9684,7 @@
           </wp:anchor>
         </w:drawing>
       </w:r>
-      <w:bookmarkEnd w:id="32"/>
+      <w:bookmarkEnd w:id="20"/>
     </w:p>
     <w:p/>
     <w:p/>
@@ -9738,7 +9779,10 @@
         <w:t xml:space="preserve">a </w:t>
       </w:r>
       <w:r>
-        <w:t>DQD system.</w:t>
+        <w:t>DQD</w:t>
+      </w:r>
+      <w:r>
+        <w:t>.</w:t>
       </w:r>
       <w:r>
         <w:t xml:space="preserve"> They are expressed as:</w:t>
@@ -10575,7 +10619,7 @@
     <w:p>
       <w:pPr>
         <w:rPr>
-          <w:del w:id="33" w:author="Georgios KATSAROS" w:date="2016-09-14T19:04:00Z"/>
+          <w:del w:id="21" w:author="Georgios KATSAROS" w:date="2016-09-14T19:04:00Z"/>
         </w:rPr>
       </w:pPr>
     </w:p>
@@ -10583,7 +10627,7 @@
       <w:pPr>
         <w:pStyle w:val="Heading3"/>
       </w:pPr>
-      <w:bookmarkStart w:id="34" w:name="_Toc461638169"/>
+      <w:bookmarkStart w:id="22" w:name="_Toc461638169"/>
       <w:r>
         <w:rPr>
           <w:rStyle w:val="Heading4Char"/>
@@ -10593,7 +10637,7 @@
         </w:rPr>
         <w:t>Spin dynamics experiments</w:t>
       </w:r>
-      <w:bookmarkEnd w:id="34"/>
+      <w:bookmarkEnd w:id="22"/>
       <w:r>
         <w:t xml:space="preserve"> </w:t>
       </w:r>
@@ -10605,11 +10649,17 @@
         </w:rPr>
       </w:pPr>
       <w:r>
-        <w:t>Once the gate reflectometry setup will be properly working, I will focus on performing spin manipulation experiments. During my PhD I will focus on the Loss-</w:t>
+        <w:t xml:space="preserve">Once the gate reflectometry setup will be properly working, I will focus on performing spin manipulation experiments. During my </w:t>
+      </w:r>
+      <w:r>
+        <w:t>PhD I will focus on the Loss-</w:t>
       </w:r>
       <w:proofErr w:type="spellStart"/>
       <w:r>
-        <w:t>Divincenzo</w:t>
+        <w:t>DiV</w:t>
+      </w:r>
+      <w:r>
+        <w:t>incenzo</w:t>
       </w:r>
       <w:proofErr w:type="spellEnd"/>
       <w:r>
@@ -10768,7 +10818,13 @@
         <w:t xml:space="preserve">the </w:t>
       </w:r>
       <w:r>
-        <w:t>spin blockade shown for</w:t>
+        <w:t>spin blockade</w:t>
+      </w:r>
+      <w:r>
+        <w:t>,</w:t>
+      </w:r>
+      <w:r>
+        <w:t xml:space="preserve"> shown for</w:t>
       </w:r>
       <w:r>
         <w:t xml:space="preserve"> a</w:t>
@@ -10780,10 +10836,30 @@
         <w:t>DQD. The blue circles represent</w:t>
       </w:r>
       <w:r>
-        <w:t xml:space="preserve"> the individual QDs, the grey lines the gates and the black arrows in the QDs the spin direction in the left and the right dot. </w:t>
-      </w:r>
-      <w:r>
-        <w:t>The spin can tunnel from the left to the right dot just if the spin configuration</w:t>
+        <w:t xml:space="preserve"> the individual QDs. Grey lines represent the </w:t>
+      </w:r>
+      <w:r>
+        <w:t>gates and</w:t>
+      </w:r>
+      <w:r>
+        <w:t xml:space="preserve"> the black arrows in the QDs a</w:t>
+      </w:r>
+      <w:r>
+        <w:t xml:space="preserve"> spin directi</w:t>
+      </w:r>
+      <w:r>
+        <w:t>on</w:t>
+      </w:r>
+      <w:r>
+        <w:t xml:space="preserve">. </w:t>
+      </w:r>
+      <w:r>
+        <w:t>The s</w:t>
+      </w:r>
+      <w:bookmarkStart w:id="23" w:name="_GoBack"/>
+      <w:bookmarkEnd w:id="23"/>
+      <w:r>
+        <w:t>pin can tunnel from the left to the right dot just if the spin configuration</w:t>
       </w:r>
       <w:r>
         <w:t>,</w:t>
@@ -11013,31 +11089,31 @@
       </w:r>
       <w:proofErr w:type="spellEnd"/>
       <w:r>
-        <w:t xml:space="preserve">, a second pulse level is applied in order to bring the hole </w:t>
+        <w:t>, a second pulse level is applied in order to bring the hole from the</w:t>
+      </w:r>
+      <w:r>
+        <w:t xml:space="preserve"> left QD to the right QD. For a</w:t>
+      </w:r>
+      <w:r>
+        <w:t xml:space="preserve"> </w:t>
+      </w:r>
+      <w:proofErr w:type="gramStart"/>
+      <w:r>
+        <w:t>S(</w:t>
+      </w:r>
+      <w:proofErr w:type="gramEnd"/>
+      <w:r>
+        <w:t>1,1) configuration tunneling will take place. As explained above</w:t>
+      </w:r>
+      <w:r>
+        <w:t>,</w:t>
+      </w:r>
+      <w:r>
+        <w:t xml:space="preserve"> </w:t>
       </w:r>
       <w:r>
         <w:lastRenderedPageBreak/>
-        <w:t>from the</w:t>
-      </w:r>
-      <w:r>
-        <w:t xml:space="preserve"> left QD to the right QD. For a</w:t>
-      </w:r>
-      <w:r>
-        <w:t xml:space="preserve"> </w:t>
-      </w:r>
-      <w:proofErr w:type="gramStart"/>
-      <w:r>
-        <w:t>S(</w:t>
-      </w:r>
-      <w:proofErr w:type="gramEnd"/>
-      <w:r>
-        <w:t>1,1) configuration tunneling will take place. As explained above</w:t>
-      </w:r>
-      <w:r>
-        <w:t>,</w:t>
-      </w:r>
-      <w:r>
-        <w:t xml:space="preserve"> due to </w:t>
+        <w:t xml:space="preserve">due to </w:t>
       </w:r>
       <w:r>
         <w:t xml:space="preserve">the </w:t>
@@ -11555,14 +11631,14 @@
         <w:rPr>
           <w:rFonts w:eastAsiaTheme="minorEastAsia"/>
         </w:rPr>
-        <w:t xml:space="preserve"> frequency can be obtained by thinking of the example of a child on a swing. The child-swing system oscillates with its natural frequency of oscillation. If the swing is pushed by an external person with an appropriate period of pushing pulses, </w:t>
+        <w:t xml:space="preserve"> frequency can be obtained by thinking of the example of a child on a swing. The child-swing system oscillates with its natural frequency of oscillation. If the swing is pushed by an external person with an appropriate period of pushing pulses, the amplitude of the oscillation will increase and at some point the swing will flip. In this comparison the </w:t>
       </w:r>
       <w:r>
         <w:rPr>
           <w:rFonts w:eastAsiaTheme="minorEastAsia"/>
         </w:rPr>
         <w:lastRenderedPageBreak/>
-        <w:t xml:space="preserve">the amplitude of the oscillation will increase and at some point the swing will flip. In this comparison the natural frequency of a child-swing system corresponds to the </w:t>
+        <w:t xml:space="preserve">natural frequency of a child-swing system corresponds to the </w:t>
       </w:r>
       <w:proofErr w:type="spellStart"/>
       <w:r>
@@ -11980,7 +12056,6 @@
           <w:i/>
           <w:u w:val="single"/>
         </w:rPr>
-        <w:lastRenderedPageBreak/>
         <w:t>I anticipate that I will need one year for determining T</w:t>
       </w:r>
       <w:r>
@@ -12096,6 +12171,7 @@
         <w:pStyle w:val="Heading4"/>
       </w:pPr>
       <w:r>
+        <w:lastRenderedPageBreak/>
         <w:t xml:space="preserve">Measuring </w:t>
       </w:r>
       <w:r>
@@ -12120,7 +12196,7 @@
     <w:p>
       <w:pPr>
         <w:rPr>
-          <w:del w:id="35" w:author="Georgios KATSAROS" w:date="2016-09-14T19:04:00Z"/>
+          <w:del w:id="24" w:author="Georgios KATSAROS" w:date="2016-09-14T19:04:00Z"/>
         </w:rPr>
       </w:pPr>
       <w:r>
@@ -12524,14 +12600,14 @@
           <w:numId w:val="1"/>
         </w:numPr>
       </w:pPr>
-      <w:bookmarkStart w:id="36" w:name="_Toc461638170"/>
+      <w:bookmarkStart w:id="25" w:name="_Toc461638170"/>
       <w:r>
         <w:t>International collaboration</w:t>
       </w:r>
       <w:r>
         <w:t>s</w:t>
       </w:r>
-      <w:bookmarkEnd w:id="36"/>
+      <w:bookmarkEnd w:id="25"/>
     </w:p>
     <w:p>
       <w:r>
@@ -12567,32 +12643,32 @@
         <w:t>hem for three months</w:t>
       </w:r>
       <w:r>
-        <w:t xml:space="preserve">. Since they are a leading group with a vast knowledge in instrumentation and in the physics of spin dynamics, this collaboration will help me a lot in realizing the proposed project. It </w:t>
+        <w:t>. Since they are a leading group with a vast knowledge in instrumentation and in the physics of spin dynamics, this collaboration will help me a lot in realizing the proposed project. It would be helpful to visit them once per year to discuss with the</w:t>
+      </w:r>
+      <w:r>
+        <w:t>m</w:t>
+      </w:r>
+      <w:r>
+        <w:t xml:space="preserve"> technical and physics related question</w:t>
+      </w:r>
+      <w:r>
+        <w:t>s thus I am requesting 500 Euro per year for</w:t>
+      </w:r>
+      <w:r>
+        <w:t xml:space="preserve"> travel expenses. The other significant collaboration is with Prof. </w:t>
+      </w:r>
+      <w:r>
+        <w:rPr>
+          <w:b/>
+        </w:rPr>
+        <w:t>J.J. Zhang</w:t>
+      </w:r>
+      <w:r>
+        <w:t xml:space="preserve"> who is working in the Chinese Academy of Science, in the Institute of Physics in Beijing, China. </w:t>
       </w:r>
       <w:r>
         <w:lastRenderedPageBreak/>
-        <w:t>would be helpful to visit them once per year to discuss with the</w:t>
-      </w:r>
-      <w:r>
-        <w:t>m</w:t>
-      </w:r>
-      <w:r>
-        <w:t xml:space="preserve"> technical and physics related question</w:t>
-      </w:r>
-      <w:r>
-        <w:t>s thus I am requesting 500 Euro per year for</w:t>
-      </w:r>
-      <w:r>
-        <w:t xml:space="preserve"> travel expenses. The other significant collaboration is with Prof. </w:t>
-      </w:r>
-      <w:r>
-        <w:rPr>
-          <w:b/>
-        </w:rPr>
-        <w:t>J.J. Zhang</w:t>
-      </w:r>
-      <w:r>
-        <w:t xml:space="preserve"> who is working in the Chinese Academy of Science, in the Institute of Physics in Beijing, China. He is a material scientist providing us with the very high quality Ge hut</w:t>
+        <w:t>He is a material scientist providing us with the very high quality Ge hut</w:t>
       </w:r>
       <w:r>
         <w:t>–</w:t>
@@ -12610,7 +12686,7 @@
     <w:p>
       <w:pPr>
         <w:rPr>
-          <w:del w:id="37" w:author="Georgios KATSAROS" w:date="2016-09-14T18:59:00Z"/>
+          <w:del w:id="26" w:author="Georgios KATSAROS" w:date="2016-09-14T18:59:00Z"/>
         </w:rPr>
       </w:pPr>
     </w:p>
@@ -12622,14 +12698,14 @@
           <w:numId w:val="1"/>
         </w:numPr>
       </w:pPr>
-      <w:bookmarkStart w:id="38" w:name="_Toc461638171"/>
+      <w:bookmarkStart w:id="27" w:name="_Toc461638171"/>
       <w:r>
         <w:t>W</w:t>
       </w:r>
       <w:r>
         <w:t>ork table</w:t>
       </w:r>
-      <w:bookmarkEnd w:id="38"/>
+      <w:bookmarkEnd w:id="27"/>
     </w:p>
     <w:tbl>
       <w:tblPr>
@@ -13807,11 +13883,11 @@
           <w:numId w:val="1"/>
         </w:numPr>
       </w:pPr>
-      <w:bookmarkStart w:id="39" w:name="_Toc461638172"/>
+      <w:bookmarkStart w:id="28" w:name="_Toc461638172"/>
       <w:r>
         <w:t>Contingency plan:</w:t>
       </w:r>
-      <w:bookmarkEnd w:id="39"/>
+      <w:bookmarkEnd w:id="28"/>
     </w:p>
     <w:p>
       <w:pPr>
@@ -13859,7 +13935,7 @@
           <w:numId w:val="1"/>
         </w:numPr>
       </w:pPr>
-      <w:bookmarkStart w:id="40" w:name="_Toc461638173"/>
+      <w:bookmarkStart w:id="29" w:name="_Toc461638173"/>
       <w:r>
         <w:t>Personal qualification</w:t>
       </w:r>
@@ -13869,7 +13945,7 @@
       <w:r>
         <w:t>- matching of my profile with the demands of the project</w:t>
       </w:r>
-      <w:bookmarkEnd w:id="40"/>
+      <w:bookmarkEnd w:id="29"/>
     </w:p>
     <w:p>
       <w:r>
@@ -13922,96 +13998,99 @@
     </w:p>
     <w:p>
       <w:r>
+        <w:t xml:space="preserve">Fascinated by the idea of quantum computation, I moved in April to the Johannes Kepler University to work as a research assistant in the group of dr.sc. Georgios Katsaros. There I started working on the development of an </w:t>
+      </w:r>
+      <w:proofErr w:type="spellStart"/>
+      <w:r>
+        <w:t>ohmic</w:t>
+      </w:r>
+      <w:proofErr w:type="spellEnd"/>
+      <w:r>
+        <w:t xml:space="preserve"> reflectometry system for charge readout of </w:t>
+      </w:r>
+      <w:proofErr w:type="spellStart"/>
+      <w:r>
+        <w:t>SiGe</w:t>
+      </w:r>
+      <w:proofErr w:type="spellEnd"/>
+      <w:r>
+        <w:t xml:space="preserve"> QDs. The realization of printed </w:t>
+      </w:r>
+      <w:r>
         <w:lastRenderedPageBreak/>
-        <w:t xml:space="preserve">Fascinated by the idea of quantum computation, I moved in April to the Johannes Kepler University to work as a research assistant in the group of dr.sc. Georgios Katsaros. There I started working on the development of an </w:t>
+        <w:t xml:space="preserve">circuit board designs, the development of python codes for controlling various DC and high frequency signal instruments were among my tasks. I also performed 4K measurements on </w:t>
+      </w:r>
+      <w:r>
+        <w:t>SHTs</w:t>
+      </w:r>
+      <w:r>
+        <w:t xml:space="preserve"> based on </w:t>
+      </w:r>
+      <w:r>
+        <w:t xml:space="preserve">Ge hut-wire </w:t>
+      </w:r>
+      <w:r>
+        <w:t xml:space="preserve">QDs fabricated in our group by Hannes Watzinger. During that time I had the chance to attend also an important conference in the field: </w:t>
       </w:r>
       <w:proofErr w:type="spellStart"/>
       <w:r>
+        <w:t>SpinTech</w:t>
+      </w:r>
+      <w:proofErr w:type="spellEnd"/>
+      <w:r>
+        <w:t xml:space="preserve"> VIII in Basel, Switzerland, 10-13 </w:t>
+      </w:r>
+      <w:r>
+        <w:t xml:space="preserve">of </w:t>
+      </w:r>
+      <w:r>
+        <w:t>August 2015. In October 2015, and for three months, I went on a research visit to the Center for Quantum Devices, Niels Bohr Institute, Copenhagen. I worked in the group of Ferdinand Kuemmeth. This group is developing spin based qubits in GaAs and Si/</w:t>
+      </w:r>
+      <w:proofErr w:type="spellStart"/>
+      <w:r>
+        <w:t>SiGe</w:t>
+      </w:r>
+      <w:proofErr w:type="spellEnd"/>
+      <w:r>
+        <w:t xml:space="preserve"> lithographically defined double and triple QDs. They are one of the biggest and most successful groups in the field of quantum computation. During my research stay, I learned about high end laboratory equipment including cryogen free dilution refrigerators, waveform and signal generators, RF equipment (amplifiers, filters, special type of coaxial cables</w:t>
+      </w:r>
+      <w:proofErr w:type="gramStart"/>
+      <w:r>
+        <w:t>… )</w:t>
+      </w:r>
+      <w:proofErr w:type="gramEnd"/>
+      <w:r>
+        <w:t xml:space="preserve">. I was also following the experiment of Filip Malinowski – tuning the GaAs double and triple QD for coherent spin manipulation and readout using a charge sensor </w:t>
+      </w:r>
+      <w:proofErr w:type="spellStart"/>
+      <w:r>
         <w:t>ohmic</w:t>
       </w:r>
       <w:proofErr w:type="spellEnd"/>
       <w:r>
-        <w:t xml:space="preserve"> reflectometry system for charge readout of </w:t>
+        <w:t xml:space="preserve"> reflectometry setup.  Since 2016 I am a PhD student </w:t>
+      </w:r>
+      <w:r>
+        <w:t xml:space="preserve">in the group of </w:t>
+      </w:r>
+      <w:r>
+        <w:t>Georgios Katsaros, at the Institute of Science and Technology (IST), Austria, currently working on a second version of a</w:t>
+      </w:r>
+      <w:r>
+        <w:t xml:space="preserve">n </w:t>
       </w:r>
       <w:proofErr w:type="spellStart"/>
       <w:r>
-        <w:t>SiGe</w:t>
+        <w:t>ohmic</w:t>
       </w:r>
       <w:proofErr w:type="spellEnd"/>
       <w:r>
-        <w:t xml:space="preserve"> QDs. The realization of printed circuit board designs, the development of python codes for controlling various DC and high frequency signal instruments were among my tasks. I also performed 4K measurements on </w:t>
-      </w:r>
-      <w:r>
-        <w:t>SHTs</w:t>
-      </w:r>
-      <w:r>
-        <w:t xml:space="preserve"> based on </w:t>
-      </w:r>
-      <w:r>
-        <w:t xml:space="preserve">Ge hut-wire </w:t>
-      </w:r>
-      <w:r>
-        <w:t xml:space="preserve">QDs fabricated in our group by Hannes Watzinger. During that time I had the chance to attend also an important conference in the field: </w:t>
-      </w:r>
-      <w:proofErr w:type="spellStart"/>
-      <w:r>
-        <w:t>SpinTech</w:t>
-      </w:r>
-      <w:proofErr w:type="spellEnd"/>
-      <w:r>
-        <w:t xml:space="preserve"> VIII in Basel, Switzerland, 10-13 </w:t>
-      </w:r>
-      <w:r>
-        <w:t xml:space="preserve">of </w:t>
-      </w:r>
-      <w:r>
-        <w:t>August 2015. In October 2015, and for three months, I went on a research visit to the Center for Quantum Devices, Niels Bohr Institute, Copenhagen. I worked in the group of Ferdinand Kuemmeth. This group is developing spin based qubits in GaAs and Si/</w:t>
-      </w:r>
-      <w:proofErr w:type="spellStart"/>
-      <w:r>
-        <w:t>SiGe</w:t>
-      </w:r>
-      <w:proofErr w:type="spellEnd"/>
-      <w:r>
-        <w:t xml:space="preserve"> lithographically defined double and triple QDs. They are one of the biggest and most successful groups in the field of quantum computation. During my research stay, I learned about high end laboratory equipment including cryogen free dilution refrigerators, waveform and signal generators, RF equipment (amplifiers, filters, special type of coaxial cables</w:t>
-      </w:r>
-      <w:proofErr w:type="gramStart"/>
-      <w:r>
-        <w:t>… )</w:t>
-      </w:r>
-      <w:proofErr w:type="gramEnd"/>
-      <w:r>
-        <w:t xml:space="preserve">. I was also following the experiment of Filip Malinowski – tuning the GaAs double and triple QD for coherent spin manipulation and readout using a charge sensor </w:t>
-      </w:r>
-      <w:proofErr w:type="spellStart"/>
-      <w:r>
-        <w:t>ohmic</w:t>
-      </w:r>
-      <w:proofErr w:type="spellEnd"/>
-      <w:r>
-        <w:t xml:space="preserve"> reflectometry setup.  Since 2016 I am a PhD student </w:t>
-      </w:r>
-      <w:r>
-        <w:t xml:space="preserve">in the group of </w:t>
-      </w:r>
-      <w:r>
-        <w:t>Georgios Katsaros, at the Institute of Science and Technology (IST), Austria, currently working on a second version of a</w:t>
-      </w:r>
-      <w:r>
-        <w:t xml:space="preserve">n </w:t>
-      </w:r>
-      <w:proofErr w:type="spellStart"/>
-      <w:r>
-        <w:t>ohmic</w:t>
-      </w:r>
-      <w:proofErr w:type="spellEnd"/>
-      <w:r>
         <w:t xml:space="preserve"> reflectometry readout system for spin relaxati</w:t>
       </w:r>
       <w:r>
         <w:t xml:space="preserve">on experiments. </w:t>
       </w:r>
-      <w:bookmarkStart w:id="41" w:name="_Toc461638174"/>
+      <w:bookmarkStart w:id="30" w:name="_Toc461638174"/>
     </w:p>
     <w:p>
       <w:pPr>
@@ -14039,10 +14118,9 @@
         <w:pStyle w:val="Heading1"/>
       </w:pPr>
       <w:r>
-        <w:lastRenderedPageBreak/>
         <w:t>References:</w:t>
       </w:r>
-      <w:bookmarkEnd w:id="41"/>
+      <w:bookmarkEnd w:id="30"/>
     </w:p>
     <w:p>
       <w:pPr>
@@ -14190,6 +14268,7 @@
         </w:numPr>
       </w:pPr>
       <w:r>
+        <w:lastRenderedPageBreak/>
         <w:t xml:space="preserve">Morello et al. </w:t>
       </w:r>
       <w:r>
@@ -15217,7 +15296,7 @@
           <w:rPr>
             <w:noProof/>
           </w:rPr>
-          <w:t>20</w:t>
+          <w:t>22</w:t>
         </w:r>
         <w:r>
           <w:rPr>
@@ -18538,6 +18617,9 @@
 <w15:people xmlns:wpc="http://schemas.microsoft.com/office/word/2010/wordprocessingCanvas" xmlns:mc="http://schemas.openxmlformats.org/markup-compatibility/2006" xmlns:o="urn:schemas-microsoft-com:office:office" xmlns:r="http://schemas.openxmlformats.org/officeDocument/2006/relationships" xmlns:m="http://schemas.openxmlformats.org/officeDocument/2006/math" xmlns:v="urn:schemas-microsoft-com:vml" xmlns:wp14="http://schemas.microsoft.com/office/word/2010/wordprocessingDrawing" xmlns:wp="http://schemas.openxmlformats.org/drawingml/2006/wordprocessingDrawing" xmlns:w10="urn:schemas-microsoft-com:office:word" xmlns:w="http://schemas.openxmlformats.org/wordprocessingml/2006/main" xmlns:w14="http://schemas.microsoft.com/office/word/2010/wordml" xmlns:w15="http://schemas.microsoft.com/office/word/2012/wordml" xmlns:wpg="http://schemas.microsoft.com/office/word/2010/wordprocessingGroup" xmlns:wpi="http://schemas.microsoft.com/office/word/2010/wordprocessingInk" xmlns:wne="http://schemas.microsoft.com/office/word/2006/wordml" xmlns:wps="http://schemas.microsoft.com/office/word/2010/wordprocessingShape" mc:Ignorable="w14 w15 wp14">
   <w15:person w15:author="Georgios KATSAROS">
     <w15:presenceInfo w15:providerId="AD" w15:userId="S-1-5-21-1803390964-2587139858-4034935123-2082"/>
+  </w15:person>
+  <w15:person w15:author="Josip KUKUCKA">
+    <w15:presenceInfo w15:providerId="AD" w15:userId="S-1-5-21-1803390964-2587139858-4034935123-4111"/>
   </w15:person>
 </w15:people>
 </file>
@@ -19795,7 +19877,7 @@
 </file>
 
 <file path=customXml/itemProps1.xml><?xml version="1.0" encoding="utf-8"?>
-<ds:datastoreItem xmlns:ds="http://schemas.openxmlformats.org/officeDocument/2006/customXml" ds:itemID="{819E61A1-E6C4-4147-A52A-FF172F010FDC}">
+<ds:datastoreItem xmlns:ds="http://schemas.openxmlformats.org/officeDocument/2006/customXml" ds:itemID="{2BCAFD51-49B3-4EC6-A183-75099EC14AB0}">
   <ds:schemaRefs>
     <ds:schemaRef ds:uri="http://schemas.openxmlformats.org/officeDocument/2006/bibliography"/>
   </ds:schemaRefs>

</xml_diff>

<commit_message>
Version of Project description for sending to GO
</commit_message>
<xml_diff>
--- a/Project description_modG_applyJ_modG_applyJ.docx
+++ b/Project description_modG_applyJ_modG_applyJ.docx
@@ -52,7 +52,7 @@
           <w:r>
             <w:fldChar w:fldCharType="separate"/>
           </w:r>
-          <w:hyperlink w:anchor="_Toc461638156" w:history="1">
+          <w:hyperlink w:anchor="_Toc461789995" w:history="1">
             <w:r>
               <w:rPr>
                 <w:rStyle w:val="Hyperlink"/>
@@ -79,7 +79,7 @@
                 <w:noProof/>
                 <w:webHidden/>
               </w:rPr>
-              <w:instrText xml:space="preserve"> PAGEREF _Toc461638156 \h </w:instrText>
+              <w:instrText xml:space="preserve"> PAGEREF _Toc461789995 \h </w:instrText>
             </w:r>
             <w:r>
               <w:rPr>
@@ -121,7 +121,7 @@
               <w:noProof/>
             </w:rPr>
           </w:pPr>
-          <w:hyperlink w:anchor="_Toc461638157" w:history="1">
+          <w:hyperlink w:anchor="_Toc461789996" w:history="1">
             <w:r>
               <w:rPr>
                 <w:rStyle w:val="Hyperlink"/>
@@ -148,7 +148,7 @@
                 <w:noProof/>
                 <w:webHidden/>
               </w:rPr>
-              <w:instrText xml:space="preserve"> PAGEREF _Toc461638157 \h </w:instrText>
+              <w:instrText xml:space="preserve"> PAGEREF _Toc461789996 \h </w:instrText>
             </w:r>
             <w:r>
               <w:rPr>
@@ -190,7 +190,7 @@
               <w:noProof/>
             </w:rPr>
           </w:pPr>
-          <w:hyperlink w:anchor="_Toc461638158" w:history="1">
+          <w:hyperlink w:anchor="_Toc461789997" w:history="1">
             <w:r>
               <w:rPr>
                 <w:rStyle w:val="Hyperlink"/>
@@ -217,7 +217,7 @@
                 <w:noProof/>
                 <w:webHidden/>
               </w:rPr>
-              <w:instrText xml:space="preserve"> PAGEREF _Toc461638158 \h </w:instrText>
+              <w:instrText xml:space="preserve"> PAGEREF _Toc461789997 \h </w:instrText>
             </w:r>
             <w:r>
               <w:rPr>
@@ -260,7 +260,7 @@
               <w:noProof/>
             </w:rPr>
           </w:pPr>
-          <w:hyperlink w:anchor="_Toc461638159" w:history="1">
+          <w:hyperlink w:anchor="_Toc461789998" w:history="1">
             <w:r>
               <w:rPr>
                 <w:rStyle w:val="Hyperlink"/>
@@ -301,7 +301,7 @@
                 <w:noProof/>
                 <w:webHidden/>
               </w:rPr>
-              <w:instrText xml:space="preserve"> PAGEREF _Toc461638159 \h </w:instrText>
+              <w:instrText xml:space="preserve"> PAGEREF _Toc461789998 \h </w:instrText>
             </w:r>
             <w:r>
               <w:rPr>
@@ -343,13 +343,13 @@
               <w:noProof/>
             </w:rPr>
           </w:pPr>
-          <w:hyperlink w:anchor="_Toc461638160" w:history="1">
+          <w:hyperlink w:anchor="_Toc461789999" w:history="1">
             <w:r>
               <w:rPr>
                 <w:rStyle w:val="Hyperlink"/>
                 <w:noProof/>
               </w:rPr>
-              <w:t>State of the art:</w:t>
+              <w:t>State of the art</w:t>
             </w:r>
             <w:r>
               <w:rPr>
@@ -370,7 +370,7 @@
                 <w:noProof/>
                 <w:webHidden/>
               </w:rPr>
-              <w:instrText xml:space="preserve"> PAGEREF _Toc461638160 \h </w:instrText>
+              <w:instrText xml:space="preserve"> PAGEREF _Toc461789999 \h </w:instrText>
             </w:r>
             <w:r>
               <w:rPr>
@@ -412,13 +412,13 @@
               <w:noProof/>
             </w:rPr>
           </w:pPr>
-          <w:hyperlink w:anchor="_Toc461638161" w:history="1">
+          <w:hyperlink w:anchor="_Toc461790000" w:history="1">
             <w:r>
               <w:rPr>
                 <w:rStyle w:val="Hyperlink"/>
                 <w:noProof/>
               </w:rPr>
-              <w:t>Measurement techniques:</w:t>
+              <w:t>Measurement techniques</w:t>
             </w:r>
             <w:r>
               <w:rPr>
@@ -439,7 +439,7 @@
                 <w:noProof/>
                 <w:webHidden/>
               </w:rPr>
-              <w:instrText xml:space="preserve"> PAGEREF _Toc461638161 \h </w:instrText>
+              <w:instrText xml:space="preserve"> PAGEREF _Toc461790000 \h </w:instrText>
             </w:r>
             <w:r>
               <w:rPr>
@@ -482,7 +482,7 @@
               <w:noProof/>
             </w:rPr>
           </w:pPr>
-          <w:hyperlink w:anchor="_Toc461638162" w:history="1">
+          <w:hyperlink w:anchor="_Toc461790001" w:history="1">
             <w:r>
               <w:rPr>
                 <w:rStyle w:val="Hyperlink"/>
@@ -502,7 +502,7 @@
                 <w:rStyle w:val="Hyperlink"/>
                 <w:noProof/>
               </w:rPr>
-              <w:t>Definition of the problem/Objectives of the project:</w:t>
+              <w:t>Definition of the problem/Objectives of the project</w:t>
             </w:r>
             <w:r>
               <w:rPr>
@@ -523,7 +523,7 @@
                 <w:noProof/>
                 <w:webHidden/>
               </w:rPr>
-              <w:instrText xml:space="preserve"> PAGEREF _Toc461638162 \h </w:instrText>
+              <w:instrText xml:space="preserve"> PAGEREF _Toc461790001 \h </w:instrText>
             </w:r>
             <w:r>
               <w:rPr>
@@ -543,7 +543,7 @@
                 <w:noProof/>
                 <w:webHidden/>
               </w:rPr>
-              <w:t>7</w:t>
+              <w:t>8</w:t>
             </w:r>
             <w:r>
               <w:rPr>
@@ -566,7 +566,7 @@
               <w:noProof/>
             </w:rPr>
           </w:pPr>
-          <w:hyperlink w:anchor="_Toc461638163" w:history="1">
+          <w:hyperlink w:anchor="_Toc461790002" w:history="1">
             <w:r>
               <w:rPr>
                 <w:rStyle w:val="Hyperlink"/>
@@ -586,7 +586,7 @@
                 <w:rStyle w:val="Hyperlink"/>
                 <w:noProof/>
               </w:rPr>
-              <w:t>Innovative aspects of the proposed project:</w:t>
+              <w:t>Innovative aspects of the proposed project</w:t>
             </w:r>
             <w:r>
               <w:rPr>
@@ -607,7 +607,7 @@
                 <w:noProof/>
                 <w:webHidden/>
               </w:rPr>
-              <w:instrText xml:space="preserve"> PAGEREF _Toc461638163 \h </w:instrText>
+              <w:instrText xml:space="preserve"> PAGEREF _Toc461790002 \h </w:instrText>
             </w:r>
             <w:r>
               <w:rPr>
@@ -650,7 +650,7 @@
               <w:noProof/>
             </w:rPr>
           </w:pPr>
-          <w:hyperlink w:anchor="_Toc461638164" w:history="1">
+          <w:hyperlink w:anchor="_Toc461790003" w:history="1">
             <w:r>
               <w:rPr>
                 <w:rStyle w:val="Hyperlink"/>
@@ -670,7 +670,7 @@
                 <w:rStyle w:val="Hyperlink"/>
                 <w:noProof/>
               </w:rPr>
-              <w:t>Preliminary results:</w:t>
+              <w:t>Preliminary results</w:t>
             </w:r>
             <w:r>
               <w:rPr>
@@ -691,7 +691,7 @@
                 <w:noProof/>
                 <w:webHidden/>
               </w:rPr>
-              <w:instrText xml:space="preserve"> PAGEREF _Toc461638164 \h </w:instrText>
+              <w:instrText xml:space="preserve"> PAGEREF _Toc461790003 \h </w:instrText>
             </w:r>
             <w:r>
               <w:rPr>
@@ -733,7 +733,7 @@
               <w:noProof/>
             </w:rPr>
           </w:pPr>
-          <w:hyperlink w:anchor="_Toc461638165" w:history="1">
+          <w:hyperlink w:anchor="_Toc461790004" w:history="1">
             <w:r>
               <w:rPr>
                 <w:rStyle w:val="Hyperlink"/>
@@ -760,7 +760,7 @@
                 <w:noProof/>
                 <w:webHidden/>
               </w:rPr>
-              <w:instrText xml:space="preserve"> PAGEREF _Toc461638165 \h </w:instrText>
+              <w:instrText xml:space="preserve"> PAGEREF _Toc461790004 \h </w:instrText>
             </w:r>
             <w:r>
               <w:rPr>
@@ -803,7 +803,7 @@
               <w:noProof/>
             </w:rPr>
           </w:pPr>
-          <w:hyperlink w:anchor="_Toc461638166" w:history="1">
+          <w:hyperlink w:anchor="_Toc461790005" w:history="1">
             <w:r>
               <w:rPr>
                 <w:rStyle w:val="Hyperlink"/>
@@ -823,7 +823,7 @@
                 <w:rStyle w:val="Hyperlink"/>
                 <w:noProof/>
               </w:rPr>
-              <w:t>Working plan:</w:t>
+              <w:t>Working plan</w:t>
             </w:r>
             <w:r>
               <w:rPr>
@@ -844,7 +844,7 @@
                 <w:noProof/>
                 <w:webHidden/>
               </w:rPr>
-              <w:instrText xml:space="preserve"> PAGEREF _Toc461638166 \h </w:instrText>
+              <w:instrText xml:space="preserve"> PAGEREF _Toc461790005 \h </w:instrText>
             </w:r>
             <w:r>
               <w:rPr>
@@ -886,7 +886,7 @@
               <w:noProof/>
             </w:rPr>
           </w:pPr>
-          <w:hyperlink w:anchor="_Toc461638167" w:history="1">
+          <w:hyperlink w:anchor="_Toc461790006" w:history="1">
             <w:r>
               <w:rPr>
                 <w:rStyle w:val="Hyperlink"/>
@@ -913,7 +913,7 @@
                 <w:noProof/>
                 <w:webHidden/>
               </w:rPr>
-              <w:instrText xml:space="preserve"> PAGEREF _Toc461638167 \h </w:instrText>
+              <w:instrText xml:space="preserve"> PAGEREF _Toc461790006 \h </w:instrText>
             </w:r>
             <w:r>
               <w:rPr>
@@ -955,7 +955,7 @@
               <w:noProof/>
             </w:rPr>
           </w:pPr>
-          <w:hyperlink w:anchor="_Toc461638168" w:history="1">
+          <w:hyperlink w:anchor="_Toc461790007" w:history="1">
             <w:r>
               <w:rPr>
                 <w:noProof/>
@@ -975,7 +975,7 @@
                 <w:noProof/>
                 <w:webHidden/>
               </w:rPr>
-              <w:instrText xml:space="preserve"> PAGEREF _Toc461638168 \h </w:instrText>
+              <w:instrText xml:space="preserve"> PAGEREF _Toc461790007 \h </w:instrText>
             </w:r>
             <w:r>
               <w:rPr>
@@ -1017,7 +1017,7 @@
               <w:noProof/>
             </w:rPr>
           </w:pPr>
-          <w:hyperlink w:anchor="_Toc461638169" w:history="1">
+          <w:hyperlink w:anchor="_Toc461790008" w:history="1">
             <w:r>
               <w:rPr>
                 <w:rStyle w:val="Hyperlink"/>
@@ -1044,7 +1044,7 @@
                 <w:noProof/>
                 <w:webHidden/>
               </w:rPr>
-              <w:instrText xml:space="preserve"> PAGEREF _Toc461638169 \h </w:instrText>
+              <w:instrText xml:space="preserve"> PAGEREF _Toc461790008 \h </w:instrText>
             </w:r>
             <w:r>
               <w:rPr>
@@ -1064,7 +1064,7 @@
                 <w:noProof/>
                 <w:webHidden/>
               </w:rPr>
-              <w:t>17</w:t>
+              <w:t>16</w:t>
             </w:r>
             <w:r>
               <w:rPr>
@@ -1087,7 +1087,7 @@
               <w:noProof/>
             </w:rPr>
           </w:pPr>
-          <w:hyperlink w:anchor="_Toc461638170" w:history="1">
+          <w:hyperlink w:anchor="_Toc461790009" w:history="1">
             <w:r>
               <w:rPr>
                 <w:rStyle w:val="Hyperlink"/>
@@ -1107,7 +1107,7 @@
                 <w:rStyle w:val="Hyperlink"/>
                 <w:noProof/>
               </w:rPr>
-              <w:t>International collaborations:</w:t>
+              <w:t>International collaborations</w:t>
             </w:r>
             <w:r>
               <w:rPr>
@@ -1128,7 +1128,7 @@
                 <w:noProof/>
                 <w:webHidden/>
               </w:rPr>
-              <w:instrText xml:space="preserve"> PAGEREF _Toc461638170 \h </w:instrText>
+              <w:instrText xml:space="preserve"> PAGEREF _Toc461790009 \h </w:instrText>
             </w:r>
             <w:r>
               <w:rPr>
@@ -1148,7 +1148,7 @@
                 <w:noProof/>
                 <w:webHidden/>
               </w:rPr>
-              <w:t>21</w:t>
+              <w:t>20</w:t>
             </w:r>
             <w:r>
               <w:rPr>
@@ -1171,7 +1171,7 @@
               <w:noProof/>
             </w:rPr>
           </w:pPr>
-          <w:hyperlink w:anchor="_Toc461638171" w:history="1">
+          <w:hyperlink w:anchor="_Toc461790010" w:history="1">
             <w:r>
               <w:rPr>
                 <w:rStyle w:val="Hyperlink"/>
@@ -1212,7 +1212,7 @@
                 <w:noProof/>
                 <w:webHidden/>
               </w:rPr>
-              <w:instrText xml:space="preserve"> PAGEREF _Toc461638171 \h </w:instrText>
+              <w:instrText xml:space="preserve"> PAGEREF _Toc461790010 \h </w:instrText>
             </w:r>
             <w:r>
               <w:rPr>
@@ -1232,7 +1232,7 @@
                 <w:noProof/>
                 <w:webHidden/>
               </w:rPr>
-              <w:t>22</w:t>
+              <w:t>21</w:t>
             </w:r>
             <w:r>
               <w:rPr>
@@ -1255,7 +1255,7 @@
               <w:noProof/>
             </w:rPr>
           </w:pPr>
-          <w:hyperlink w:anchor="_Toc461638172" w:history="1">
+          <w:hyperlink w:anchor="_Toc461790011" w:history="1">
             <w:r>
               <w:rPr>
                 <w:rStyle w:val="Hyperlink"/>
@@ -1296,7 +1296,7 @@
                 <w:noProof/>
                 <w:webHidden/>
               </w:rPr>
-              <w:instrText xml:space="preserve"> PAGEREF _Toc461638172 \h </w:instrText>
+              <w:instrText xml:space="preserve"> PAGEREF _Toc461790011 \h </w:instrText>
             </w:r>
             <w:r>
               <w:rPr>
@@ -1316,7 +1316,7 @@
                 <w:noProof/>
                 <w:webHidden/>
               </w:rPr>
-              <w:t>22</w:t>
+              <w:t>21</w:t>
             </w:r>
             <w:r>
               <w:rPr>
@@ -1339,7 +1339,7 @@
               <w:noProof/>
             </w:rPr>
           </w:pPr>
-          <w:hyperlink w:anchor="_Toc461638173" w:history="1">
+          <w:hyperlink w:anchor="_Toc461790012" w:history="1">
             <w:r>
               <w:rPr>
                 <w:rStyle w:val="Hyperlink"/>
@@ -1380,7 +1380,7 @@
                 <w:noProof/>
                 <w:webHidden/>
               </w:rPr>
-              <w:instrText xml:space="preserve"> PAGEREF _Toc461638173 \h </w:instrText>
+              <w:instrText xml:space="preserve"> PAGEREF _Toc461790012 \h </w:instrText>
             </w:r>
             <w:r>
               <w:rPr>
@@ -1400,7 +1400,7 @@
                 <w:noProof/>
                 <w:webHidden/>
               </w:rPr>
-              <w:t>23</w:t>
+              <w:t>21</w:t>
             </w:r>
             <w:r>
               <w:rPr>
@@ -1422,7 +1422,7 @@
               <w:noProof/>
             </w:rPr>
           </w:pPr>
-          <w:hyperlink w:anchor="_Toc461638174" w:history="1">
+          <w:hyperlink w:anchor="_Toc461790013" w:history="1">
             <w:r>
               <w:rPr>
                 <w:rStyle w:val="Hyperlink"/>
@@ -1449,7 +1449,7 @@
                 <w:noProof/>
                 <w:webHidden/>
               </w:rPr>
-              <w:instrText xml:space="preserve"> PAGEREF _Toc461638174 \h </w:instrText>
+              <w:instrText xml:space="preserve"> PAGEREF _Toc461790013 \h </w:instrText>
             </w:r>
             <w:r>
               <w:rPr>
@@ -1469,7 +1469,7 @@
                 <w:noProof/>
                 <w:webHidden/>
               </w:rPr>
-              <w:t>24</w:t>
+              <w:t>22</w:t>
             </w:r>
             <w:r>
               <w:rPr>
@@ -1504,7 +1504,7 @@
       <w:pPr>
         <w:pStyle w:val="Heading1"/>
       </w:pPr>
-      <w:bookmarkStart w:id="0" w:name="_Toc461638156"/>
+      <w:bookmarkStart w:id="0" w:name="_Toc461789995"/>
       <w:r>
         <w:lastRenderedPageBreak/>
         <w:t xml:space="preserve">Spin dynamics of a hole spin qubit </w:t>
@@ -1524,7 +1524,7 @@
       <w:pPr>
         <w:pStyle w:val="Heading1"/>
       </w:pPr>
-      <w:bookmarkStart w:id="1" w:name="_Toc461638157"/>
+      <w:bookmarkStart w:id="1" w:name="_Toc461789996"/>
       <w:r>
         <w:t>Abstract</w:t>
       </w:r>
@@ -2022,7 +2022,7 @@
       <w:pPr>
         <w:pStyle w:val="Heading1"/>
       </w:pPr>
-      <w:bookmarkStart w:id="2" w:name="_Toc461638158"/>
+      <w:bookmarkStart w:id="2" w:name="_Toc461789997"/>
       <w:r>
         <w:lastRenderedPageBreak/>
         <w:t>Project description:</w:t>
@@ -2039,7 +2039,7 @@
         </w:numPr>
         <w:ind w:left="0" w:firstLine="0"/>
       </w:pPr>
-      <w:bookmarkStart w:id="3" w:name="_Toc461638159"/>
+      <w:bookmarkStart w:id="3" w:name="_Toc461789998"/>
       <w:r>
         <w:t>Background</w:t>
       </w:r>
@@ -2049,7 +2049,7 @@
       <w:pPr>
         <w:pStyle w:val="Heading3"/>
       </w:pPr>
-      <w:bookmarkStart w:id="4" w:name="_Toc461638160"/>
+      <w:bookmarkStart w:id="4" w:name="_Toc461789999"/>
       <w:r>
         <w:t>State of the art</w:t>
       </w:r>
@@ -4385,7 +4385,7 @@
       <w:pPr>
         <w:pStyle w:val="Heading3"/>
       </w:pPr>
-      <w:bookmarkStart w:id="5" w:name="_Toc461638161"/>
+      <w:bookmarkStart w:id="5" w:name="_Toc461790000"/>
       <w:r>
         <w:t>Measurement techniques</w:t>
       </w:r>
@@ -6771,7 +6771,6 @@
           </mc:Fallback>
         </mc:AlternateContent>
       </w:r>
-      <w:bookmarkStart w:id="12" w:name="_Toc461638162"/>
     </w:p>
     <w:p>
       <w:pPr>
@@ -6790,6 +6789,7 @@
           <w:numId w:val="1"/>
         </w:numPr>
       </w:pPr>
+      <w:bookmarkStart w:id="12" w:name="_Toc461790001"/>
       <w:r>
         <w:lastRenderedPageBreak/>
         <w:t>Definition of the problem</w:t>
@@ -7696,7 +7696,7 @@
           <w:numId w:val="1"/>
         </w:numPr>
       </w:pPr>
-      <w:bookmarkStart w:id="13" w:name="_Toc461638163"/>
+      <w:bookmarkStart w:id="13" w:name="_Toc461790002"/>
       <w:r>
         <w:t>Innovative aspects of the proposed project</w:t>
       </w:r>
@@ -7785,7 +7785,7 @@
           <w:numId w:val="1"/>
         </w:numPr>
       </w:pPr>
-      <w:bookmarkStart w:id="15" w:name="_Toc461638164"/>
+      <w:bookmarkStart w:id="15" w:name="_Toc461790003"/>
       <w:r>
         <w:t>Preliminary results</w:t>
       </w:r>
@@ -9077,7 +9077,7 @@
       <w:pPr>
         <w:pStyle w:val="Heading3"/>
       </w:pPr>
-      <w:bookmarkStart w:id="17" w:name="_Toc461638165"/>
+      <w:bookmarkStart w:id="17" w:name="_Toc461790004"/>
       <w:r>
         <w:lastRenderedPageBreak/>
         <w:t>Low temperature electronic transport measurements</w:t>
@@ -9463,7 +9463,7 @@
           <w:numId w:val="1"/>
         </w:numPr>
       </w:pPr>
-      <w:bookmarkStart w:id="18" w:name="_Toc461638166"/>
+      <w:bookmarkStart w:id="18" w:name="_Toc461790005"/>
       <w:r>
         <w:t>Work</w:t>
       </w:r>
@@ -9482,7 +9482,7 @@
       <w:pPr>
         <w:pStyle w:val="Heading3"/>
       </w:pPr>
-      <w:bookmarkStart w:id="19" w:name="_Toc461638167"/>
+      <w:bookmarkStart w:id="19" w:name="_Toc461790006"/>
       <w:r>
         <w:t>Towards gate reflectometry</w:t>
       </w:r>
@@ -9575,7 +9575,19 @@
         <w:t xml:space="preserve"> </w:t>
       </w:r>
       <w:r>
-        <w:t>manipulation measurements, to be described below, arbitrary waveform microsecond pulses with a nanosecond rise time are needed. Those are generated using a Tektronix AWG5014C. T</w:t>
+        <w:t xml:space="preserve">manipulation measurements, to be described below, arbitrary waveform microsecond pulses with a nanosecond rise time are needed. Those are generated using a Tektronix </w:t>
+      </w:r>
+      <w:r>
+        <w:t>arbitrary waveform generator (</w:t>
+      </w:r>
+      <w:r>
+        <w:t>AWG</w:t>
+      </w:r>
+      <w:r>
+        <w:t xml:space="preserve">) </w:t>
+      </w:r>
+      <w:r>
+        <w:t>5014C. T</w:t>
       </w:r>
       <w:r>
         <w:t>he measurement</w:t>
@@ -9618,7 +9630,7 @@
       <w:pPr>
         <w:pStyle w:val="Heading3"/>
       </w:pPr>
-      <w:bookmarkStart w:id="20" w:name="_Toc461638168"/>
+      <w:bookmarkStart w:id="20" w:name="_Toc461790007"/>
       <w:r>
         <w:rPr>
           <w:noProof/>
@@ -10627,7 +10639,7 @@
       <w:pPr>
         <w:pStyle w:val="Heading3"/>
       </w:pPr>
-      <w:bookmarkStart w:id="22" w:name="_Toc461638169"/>
+      <w:bookmarkStart w:id="22" w:name="_Toc461790008"/>
       <w:r>
         <w:rPr>
           <w:rStyle w:val="Heading4Char"/>
@@ -10854,12 +10866,7 @@
         <w:t xml:space="preserve">. </w:t>
       </w:r>
       <w:r>
-        <w:t>The s</w:t>
-      </w:r>
-      <w:bookmarkStart w:id="23" w:name="_GoBack"/>
-      <w:bookmarkEnd w:id="23"/>
-      <w:r>
-        <w:t>pin can tunnel from the left to the right dot just if the spin configuration</w:t>
+        <w:t>The spin can tunnel from the left to the right dot just if the spin configuration</w:t>
       </w:r>
       <w:r>
         <w:t>,</w:t>
@@ -10915,14 +10922,25 @@
       </w:r>
       <w:proofErr w:type="gramStart"/>
       <w:r>
-        <w:t>exclusion principle</w:t>
+        <w:t xml:space="preserve">exclusion </w:t>
+      </w:r>
+      <w:r>
+        <w:t>principle</w:t>
       </w:r>
       <w:proofErr w:type="gramEnd"/>
       <w:r>
         <w:t xml:space="preserve"> </w:t>
       </w:r>
       <w:r>
-        <w:t>can be used to extract information about the spin degree of freedom in the left QD in the DQD system. If the spin configuration forms a singlet state S(1,1) (the numbers in brackets denote the hole number on the left and right dot respectively), like show</w:t>
+        <w:t xml:space="preserve">can be used to extract information about the spin degree of freedom in the left QD in the DQD system. If the spin configuration forms a singlet state </w:t>
+      </w:r>
+      <w:proofErr w:type="gramStart"/>
+      <w:r>
+        <w:t>S(</w:t>
+      </w:r>
+      <w:proofErr w:type="gramEnd"/>
+      <w:r>
+        <w:t>1,1) (the numbers in brackets denote the hole number on the left and right dot respectively), like show</w:t>
       </w:r>
       <w:r>
         <w:t>n in Figure 8</w:t>
@@ -10931,7 +10949,10 @@
         <w:t>a, then after electrostatic pushing, by applying voltage pulses on gates L and R, the hole is allowed to tunnel to the right dot, forming a singlet S(0,2) st</w:t>
       </w:r>
       <w:r>
-        <w:t xml:space="preserve">ate. In the case below, </w:t>
+        <w:t>ate</w:t>
+      </w:r>
+      <w:r>
+        <w:t xml:space="preserve"> (Figure 8b). In the case below </w:t>
       </w:r>
       <w:r>
         <w:t>(</w:t>
@@ -10943,7 +10964,16 @@
         <w:t>gure 8</w:t>
       </w:r>
       <w:r>
-        <w:t xml:space="preserve">c), holes in both dots have the same spin, forming a triplet T(1,1) state, and due to Pauli exclusion principle they stay in the (1,1) configuration after electrostatic pushing because the triplet state T(0,2) is too high in energy and thus not available. </w:t>
+        <w:t>c)</w:t>
+      </w:r>
+      <w:r>
+        <w:t xml:space="preserve"> holes in both dots have the same spin, forming a triplet T(1,1) state, and due to Pauli exclusion principle they stay in the (1,1) configuration</w:t>
+      </w:r>
+      <w:r>
+        <w:t xml:space="preserve"> (Figure 8d)</w:t>
+      </w:r>
+      <w:r>
+        <w:t xml:space="preserve"> after electrostatic pushing because the triplet state T(0,2) is too high in energy and thus not available. </w:t>
       </w:r>
       <w:r>
         <w:t xml:space="preserve">This effect is known with the name Spin blockade. </w:t>
@@ -11089,7 +11119,11 @@
       </w:r>
       <w:proofErr w:type="spellEnd"/>
       <w:r>
-        <w:t>, a second pulse level is applied in order to bring the hole from the</w:t>
+        <w:t xml:space="preserve">, a second pulse level is applied in order to bring the hole </w:t>
+      </w:r>
+      <w:r>
+        <w:lastRenderedPageBreak/>
+        <w:t>from the</w:t>
       </w:r>
       <w:r>
         <w:t xml:space="preserve"> left QD to the right QD. For a</w:t>
@@ -11109,11 +11143,7 @@
         <w:t>,</w:t>
       </w:r>
       <w:r>
-        <w:t xml:space="preserve"> </w:t>
-      </w:r>
-      <w:r>
-        <w:lastRenderedPageBreak/>
-        <w:t xml:space="preserve">due to </w:t>
+        <w:t xml:space="preserve"> due to </w:t>
       </w:r>
       <w:r>
         <w:t xml:space="preserve">the </w:t>
@@ -11631,14 +11661,14 @@
         <w:rPr>
           <w:rFonts w:eastAsiaTheme="minorEastAsia"/>
         </w:rPr>
-        <w:t xml:space="preserve"> frequency can be obtained by thinking of the example of a child on a swing. The child-swing system oscillates with its natural frequency of oscillation. If the swing is pushed by an external person with an appropriate period of pushing pulses, the amplitude of the oscillation will increase and at some point the swing will flip. In this comparison the </w:t>
+        <w:t xml:space="preserve"> frequency can be obtained by thinking of the example of a child on a swing. The child-swing system oscillates with its natural frequency of oscillation. If the swing is pushed by an external person with an appropriate period of pushing pulses, </w:t>
       </w:r>
       <w:r>
         <w:rPr>
           <w:rFonts w:eastAsiaTheme="minorEastAsia"/>
         </w:rPr>
         <w:lastRenderedPageBreak/>
-        <w:t xml:space="preserve">natural frequency of a child-swing system corresponds to the </w:t>
+        <w:t xml:space="preserve">the amplitude of the oscillation will increase and at some point the swing will flip. In this comparison the natural frequency of a child-swing system corresponds to the </w:t>
       </w:r>
       <w:proofErr w:type="spellStart"/>
       <w:r>
@@ -11677,7 +11707,21 @@
         <w:t>,</w:t>
       </w:r>
       <w:r>
-        <w:t xml:space="preserve"> oscillatory magnetic field. This technique is called g-tensor modulation technique</w:t>
+        <w:t xml:space="preserve"> oscillatory magnetic field. </w:t>
+      </w:r>
+      <w:r>
+        <w:t xml:space="preserve">Modulation of the </w:t>
+      </w:r>
+      <w:proofErr w:type="gramStart"/>
+      <w:r>
+        <w:t>hole</w:t>
+      </w:r>
+      <w:proofErr w:type="gramEnd"/>
+      <w:r>
+        <w:t xml:space="preserve"> g factor with the electric field is possible because of the spin-orbit coupling. </w:t>
+      </w:r>
+      <w:r>
+        <w:t>This technique is called g-tensor modulation technique</w:t>
       </w:r>
       <w:r>
         <w:t xml:space="preserve"> [20</w:t>
@@ -11913,7 +11957,10 @@
       </w:r>
       <w:proofErr w:type="gramEnd"/>
       <w:r>
-        <w:t xml:space="preserve">1,1) configuration probability </w:t>
+        <w:t>0,2</w:t>
+      </w:r>
+      <w:r>
+        <w:t xml:space="preserve">) configuration probability </w:t>
       </w:r>
       <w:r>
         <w:t>should be observed proving the coherent spin manipulation</w:t>
@@ -11956,13 +12003,43 @@
         <w:t>periments will be conducted [10</w:t>
       </w:r>
       <w:r>
-        <w:t xml:space="preserve">]. First, a ∏/2 pulse around the x axis </w:t>
+        <w:t>]. First, a pulse</w:t>
+      </w:r>
+      <w:r>
+        <w:t xml:space="preserve"> rotating the spin</w:t>
+      </w:r>
+      <w:r>
+        <w:t xml:space="preserve"> around the x</w:t>
+      </w:r>
+      <w:r>
+        <w:t xml:space="preserve"> axis</w:t>
+      </w:r>
+      <w:r>
+        <w:t xml:space="preserve"> </w:t>
+      </w:r>
+      <w:r>
+        <w:t xml:space="preserve">for the </w:t>
+      </w:r>
+      <w:r>
+        <w:t>∏/2</w:t>
+      </w:r>
+      <w:r>
+        <w:t xml:space="preserve"> angle (</w:t>
+      </w:r>
+      <w:r>
+        <w:t>∏/2</w:t>
+      </w:r>
+      <w:r>
+        <w:t xml:space="preserve"> pulse) </w:t>
       </w:r>
       <w:r>
         <w:t xml:space="preserve">will be </w:t>
       </w:r>
       <w:r>
-        <w:t xml:space="preserve">applied to bring the spin vector from the </w:t>
+        <w:t>applied to bring the spin vector fr</w:t>
+      </w:r>
+      <w:r>
+        <w:t xml:space="preserve">om the </w:t>
       </w:r>
       <w:proofErr w:type="gramStart"/>
       <w:r>
@@ -11970,10 +12047,10 @@
       </w:r>
       <w:proofErr w:type="gramEnd"/>
       <w:r>
-        <w:t xml:space="preserve"> (positive z ax</w:t>
-      </w:r>
-      <w:r>
-        <w:t xml:space="preserve">is) to the </w:t>
+        <w:t xml:space="preserve"> (spin down state</w:t>
+      </w:r>
+      <w:r>
+        <w:t xml:space="preserve">) to the </w:t>
       </w:r>
       <w:proofErr w:type="spellStart"/>
       <w:r>
@@ -12056,6 +12133,7 @@
           <w:i/>
           <w:u w:val="single"/>
         </w:rPr>
+        <w:lastRenderedPageBreak/>
         <w:t>I anticipate that I will need one year for determining T</w:t>
       </w:r>
       <w:r>
@@ -12171,7 +12249,6 @@
         <w:pStyle w:val="Heading4"/>
       </w:pPr>
       <w:r>
-        <w:lastRenderedPageBreak/>
         <w:t xml:space="preserve">Measuring </w:t>
       </w:r>
       <w:r>
@@ -12194,11 +12271,6 @@
       </w:r>
     </w:p>
     <w:p>
-      <w:pPr>
-        <w:rPr>
-          <w:del w:id="24" w:author="Georgios KATSAROS" w:date="2016-09-14T19:04:00Z"/>
-        </w:rPr>
-      </w:pPr>
       <w:r>
         <w:t>Coherence can b</w:t>
       </w:r>
@@ -12206,7 +12278,19 @@
         <w:t>e extended by the so called spin</w:t>
       </w:r>
       <w:r>
-        <w:t xml:space="preserve"> echo technique which can partially cancel dephasing originating for example from slow varying nuclear magnetic field or applied field </w:t>
+        <w:t xml:space="preserve"> echo technique which can partially cancel dephasing originating</w:t>
+      </w:r>
+      <w:r>
+        <w:t>,</w:t>
+      </w:r>
+      <w:r>
+        <w:t xml:space="preserve"> for example</w:t>
+      </w:r>
+      <w:r>
+        <w:t>,</w:t>
+      </w:r>
+      <w:r>
+        <w:t xml:space="preserve"> from slow varying nuclear magnetic field or applied field </w:t>
       </w:r>
       <w:proofErr w:type="spellStart"/>
       <w:r>
@@ -12391,21 +12475,23 @@
         <w:t>ECHO</w:t>
       </w:r>
       <w:r>
-        <w:t xml:space="preserve"> will be </w:t>
-      </w:r>
-      <w:proofErr w:type="spellStart"/>
-      <w:r>
-        <w:t>extracted.</w:t>
+        <w:t xml:space="preserve"> will be extracted.</w:t>
       </w:r>
     </w:p>
     <w:p>
       <w:pPr>
+        <w:rPr>
+          <w:del w:id="23" w:author="Georgios KATSAROS" w:date="2016-09-14T19:04:00Z"/>
+        </w:rPr>
+      </w:pPr>
+    </w:p>
+    <w:p>
+      <w:pPr>
         <w:pStyle w:val="Heading4"/>
       </w:pPr>
       <w:r>
         <w:t>Measuring</w:t>
       </w:r>
-      <w:proofErr w:type="spellEnd"/>
       <w:r>
         <w:t xml:space="preserve"> T</w:t>
       </w:r>
@@ -12600,14 +12686,15 @@
           <w:numId w:val="1"/>
         </w:numPr>
       </w:pPr>
-      <w:bookmarkStart w:id="25" w:name="_Toc461638170"/>
-      <w:r>
+      <w:bookmarkStart w:id="24" w:name="_Toc461790009"/>
+      <w:r>
+        <w:lastRenderedPageBreak/>
         <w:t>International collaboration</w:t>
       </w:r>
       <w:r>
         <w:t>s</w:t>
       </w:r>
-      <w:bookmarkEnd w:id="25"/>
+      <w:bookmarkEnd w:id="24"/>
     </w:p>
     <w:p>
       <w:r>
@@ -12664,11 +12751,7 @@
         <w:t>J.J. Zhang</w:t>
       </w:r>
       <w:r>
-        <w:t xml:space="preserve"> who is working in the Chinese Academy of Science, in the Institute of Physics in Beijing, China. </w:t>
-      </w:r>
-      <w:r>
-        <w:lastRenderedPageBreak/>
-        <w:t>He is a material scientist providing us with the very high quality Ge hut</w:t>
+        <w:t xml:space="preserve"> who is working in the Chinese Academy of Science, in the Institute of Physics in Beijing, China. He is a material scientist providing us with the very high quality Ge hut</w:t>
       </w:r>
       <w:r>
         <w:t>–</w:t>
@@ -12686,7 +12769,7 @@
     <w:p>
       <w:pPr>
         <w:rPr>
-          <w:del w:id="26" w:author="Georgios KATSAROS" w:date="2016-09-14T18:59:00Z"/>
+          <w:del w:id="25" w:author="Georgios KATSAROS" w:date="2016-09-14T18:59:00Z"/>
         </w:rPr>
       </w:pPr>
     </w:p>
@@ -12698,14 +12781,14 @@
           <w:numId w:val="1"/>
         </w:numPr>
       </w:pPr>
-      <w:bookmarkStart w:id="27" w:name="_Toc461638171"/>
+      <w:bookmarkStart w:id="26" w:name="_Toc461790010"/>
       <w:r>
         <w:t>W</w:t>
       </w:r>
       <w:r>
         <w:t>ork table</w:t>
       </w:r>
-      <w:bookmarkEnd w:id="27"/>
+      <w:bookmarkEnd w:id="26"/>
     </w:p>
     <w:tbl>
       <w:tblPr>
@@ -13883,11 +13966,11 @@
           <w:numId w:val="1"/>
         </w:numPr>
       </w:pPr>
-      <w:bookmarkStart w:id="28" w:name="_Toc461638172"/>
+      <w:bookmarkStart w:id="27" w:name="_Toc461790011"/>
       <w:r>
         <w:t>Contingency plan:</w:t>
       </w:r>
-      <w:bookmarkEnd w:id="28"/>
+      <w:bookmarkEnd w:id="27"/>
     </w:p>
     <w:p>
       <w:pPr>
@@ -13935,7 +14018,7 @@
           <w:numId w:val="1"/>
         </w:numPr>
       </w:pPr>
-      <w:bookmarkStart w:id="29" w:name="_Toc461638173"/>
+      <w:bookmarkStart w:id="28" w:name="_Toc461790012"/>
       <w:r>
         <w:t>Personal qualification</w:t>
       </w:r>
@@ -13945,14 +14028,18 @@
       <w:r>
         <w:t>- matching of my profile with the demands of the project</w:t>
       </w:r>
-      <w:bookmarkEnd w:id="29"/>
+      <w:bookmarkEnd w:id="28"/>
     </w:p>
     <w:p>
       <w:r>
         <w:t xml:space="preserve">I performed my undergraduate studies at the faculty of electrical and computer engineering, at the University of Zagreb, Croatia. During my undergraduate studies </w:t>
       </w:r>
       <w:r>
-        <w:t>I was a teaching assistant in the course “Electronics” which is the mandatory course for all students on the faculty. For my bachelor thesis I have been measuring ECL ring oscillators based on horizontal current transistor (HCBT). This allowed me to deepen my knowledge in electronic instrumentation.</w:t>
+        <w:t xml:space="preserve">I was a teaching assistant in the course “Electronics” which is the mandatory course for all students on the faculty. For my bachelor thesis I have </w:t>
+      </w:r>
+      <w:r>
+        <w:lastRenderedPageBreak/>
+        <w:t>been measuring ECL ring oscillators based on horizontal current transistor (HCBT). This allowed me to deepen my knowledge in electronic instrumentation.</w:t>
       </w:r>
       <w:r>
         <w:rPr>
@@ -14014,11 +14101,7 @@
       </w:r>
       <w:proofErr w:type="spellEnd"/>
       <w:r>
-        <w:t xml:space="preserve"> QDs. The realization of printed </w:t>
-      </w:r>
-      <w:r>
-        <w:lastRenderedPageBreak/>
-        <w:t xml:space="preserve">circuit board designs, the development of python codes for controlling various DC and high frequency signal instruments were among my tasks. I also performed 4K measurements on </w:t>
+        <w:t xml:space="preserve"> QDs. The realization of printed circuit board designs, the development of python codes for controlling various DC and high frequency signal instruments were among my tasks. I also performed 4K measurements on </w:t>
       </w:r>
       <w:r>
         <w:t>SHTs</w:t>
@@ -14090,7 +14173,6 @@
       <w:r>
         <w:t xml:space="preserve">on experiments. </w:t>
       </w:r>
-      <w:bookmarkStart w:id="30" w:name="_Toc461638174"/>
     </w:p>
     <w:p>
       <w:pPr>
@@ -14117,10 +14199,11 @@
       <w:pPr>
         <w:pStyle w:val="Heading1"/>
       </w:pPr>
+      <w:bookmarkStart w:id="29" w:name="_Toc461790013"/>
       <w:r>
         <w:t>References:</w:t>
       </w:r>
-      <w:bookmarkEnd w:id="30"/>
+      <w:bookmarkEnd w:id="29"/>
     </w:p>
     <w:p>
       <w:pPr>
@@ -14268,7 +14351,6 @@
         </w:numPr>
       </w:pPr>
       <w:r>
-        <w:lastRenderedPageBreak/>
         <w:t xml:space="preserve">Morello et al. </w:t>
       </w:r>
       <w:r>
@@ -15200,30 +15282,8 @@
           <w:i/>
         </w:rPr>
       </w:pPr>
-    </w:p>
-    <w:p>
-      <w:pPr>
-        <w:ind w:firstLine="360"/>
-        <w:rPr>
-          <w:i/>
-        </w:rPr>
-      </w:pPr>
-    </w:p>
-    <w:p>
-      <w:pPr>
-        <w:ind w:left="360"/>
-        <w:rPr>
-          <w:i/>
-        </w:rPr>
-      </w:pPr>
-    </w:p>
-    <w:p>
-      <w:pPr>
-        <w:ind w:firstLine="360"/>
-        <w:rPr>
-          <w:i/>
-        </w:rPr>
-      </w:pPr>
+      <w:bookmarkStart w:id="30" w:name="_GoBack"/>
+      <w:bookmarkEnd w:id="30"/>
     </w:p>
     <w:sectPr>
       <w:footerReference w:type="default" r:id="rId28"/>
@@ -15296,7 +15356,7 @@
           <w:rPr>
             <w:noProof/>
           </w:rPr>
-          <w:t>22</w:t>
+          <w:t>23</w:t>
         </w:r>
         <w:r>
           <w:rPr>
@@ -19877,7 +19937,7 @@
 </file>
 
 <file path=customXml/itemProps1.xml><?xml version="1.0" encoding="utf-8"?>
-<ds:datastoreItem xmlns:ds="http://schemas.openxmlformats.org/officeDocument/2006/customXml" ds:itemID="{2BCAFD51-49B3-4EC6-A183-75099EC14AB0}">
+<ds:datastoreItem xmlns:ds="http://schemas.openxmlformats.org/officeDocument/2006/customXml" ds:itemID="{696B54DF-BB8C-455D-8A8E-7AF379807FF8}">
   <ds:schemaRefs>
     <ds:schemaRef ds:uri="http://schemas.openxmlformats.org/officeDocument/2006/bibliography"/>
   </ds:schemaRefs>

</xml_diff>

<commit_message>
Version of project description sent to GO
</commit_message>
<xml_diff>
--- a/Project description_modG_applyJ_modG_applyJ.docx
+++ b/Project description_modG_applyJ_modG_applyJ.docx
@@ -7703,11 +7703,6 @@
       <w:bookmarkEnd w:id="13"/>
     </w:p>
     <w:p>
-      <w:del w:id="14" w:author="Josip KUKUCKA" w:date="2016-09-16T10:01:00Z">
-        <w:r>
-          <w:delText xml:space="preserve">There has been a huge interest in the past few years in the realization of electron Si spin qubits. </w:delText>
-        </w:r>
-      </w:del>
       <w:r>
         <w:t xml:space="preserve">In this project a </w:t>
       </w:r>
@@ -7785,11 +7780,11 @@
           <w:numId w:val="1"/>
         </w:numPr>
       </w:pPr>
-      <w:bookmarkStart w:id="15" w:name="_Toc461790003"/>
+      <w:bookmarkStart w:id="14" w:name="_Toc461790003"/>
       <w:r>
         <w:t>Preliminary results</w:t>
       </w:r>
-      <w:bookmarkEnd w:id="15"/>
+      <w:bookmarkEnd w:id="14"/>
       <w:r>
         <w:t xml:space="preserve"> </w:t>
       </w:r>
@@ -8128,6 +8123,7 @@
           </wp:anchor>
         </w:drawing>
       </w:r>
+      <w:bookmarkStart w:id="15" w:name="_GoBack"/>
       <w:ins w:id="16" w:author="Georgios KATSAROS" w:date="2016-09-14T19:00:00Z">
         <w:r>
           <w:rPr>
@@ -8136,6 +8132,7 @@
           <w:t xml:space="preserve"> </w:t>
         </w:r>
       </w:ins>
+      <w:bookmarkEnd w:id="15"/>
     </w:p>
     <w:p>
       <w:pPr>
@@ -9596,18 +9593,10 @@
         <w:t>s</w:t>
       </w:r>
       <w:r>
-        <w:t xml:space="preserve"> will </w:t>
-      </w:r>
-      <w:proofErr w:type="gramStart"/>
-      <w:r>
-        <w:t xml:space="preserve">be </w:t>
-      </w:r>
-      <w:r>
-        <w:t xml:space="preserve"> conducted</w:t>
-      </w:r>
-      <w:proofErr w:type="gramEnd"/>
-      <w:r>
-        <w:t xml:space="preserve"> using the </w:t>
+        <w:t xml:space="preserve"> will be </w:t>
+      </w:r>
+      <w:r>
+        <w:t xml:space="preserve">conducted using the </w:t>
       </w:r>
       <w:proofErr w:type="spellStart"/>
       <w:r>
@@ -10898,11 +10887,17 @@
         <w:t>attractive for the implementation</w:t>
       </w:r>
       <w:r>
-        <w:t xml:space="preserve"> of a qubit is the Pauli </w:t>
+        <w:t xml:space="preserve"> of</w:t>
+      </w:r>
+      <w:r>
+        <w:t xml:space="preserve"> a qubit is the Pauli </w:t>
       </w:r>
       <w:proofErr w:type="gramStart"/>
       <w:r>
-        <w:t>exclusion principle</w:t>
+        <w:t xml:space="preserve">exclusion </w:t>
+      </w:r>
+      <w:r>
+        <w:t>principle</w:t>
       </w:r>
       <w:proofErr w:type="gramEnd"/>
       <w:r>
@@ -15282,8 +15277,6 @@
           <w:i/>
         </w:rPr>
       </w:pPr>
-      <w:bookmarkStart w:id="30" w:name="_GoBack"/>
-      <w:bookmarkEnd w:id="30"/>
     </w:p>
     <w:sectPr>
       <w:footerReference w:type="default" r:id="rId28"/>
@@ -15356,7 +15349,7 @@
           <w:rPr>
             <w:noProof/>
           </w:rPr>
-          <w:t>23</w:t>
+          <w:t>10</w:t>
         </w:r>
         <w:r>
           <w:rPr>
@@ -18677,9 +18670,6 @@
 <w15:people xmlns:wpc="http://schemas.microsoft.com/office/word/2010/wordprocessingCanvas" xmlns:mc="http://schemas.openxmlformats.org/markup-compatibility/2006" xmlns:o="urn:schemas-microsoft-com:office:office" xmlns:r="http://schemas.openxmlformats.org/officeDocument/2006/relationships" xmlns:m="http://schemas.openxmlformats.org/officeDocument/2006/math" xmlns:v="urn:schemas-microsoft-com:vml" xmlns:wp14="http://schemas.microsoft.com/office/word/2010/wordprocessingDrawing" xmlns:wp="http://schemas.openxmlformats.org/drawingml/2006/wordprocessingDrawing" xmlns:w10="urn:schemas-microsoft-com:office:word" xmlns:w="http://schemas.openxmlformats.org/wordprocessingml/2006/main" xmlns:w14="http://schemas.microsoft.com/office/word/2010/wordml" xmlns:w15="http://schemas.microsoft.com/office/word/2012/wordml" xmlns:wpg="http://schemas.microsoft.com/office/word/2010/wordprocessingGroup" xmlns:wpi="http://schemas.microsoft.com/office/word/2010/wordprocessingInk" xmlns:wne="http://schemas.microsoft.com/office/word/2006/wordml" xmlns:wps="http://schemas.microsoft.com/office/word/2010/wordprocessingShape" mc:Ignorable="w14 w15 wp14">
   <w15:person w15:author="Georgios KATSAROS">
     <w15:presenceInfo w15:providerId="AD" w15:userId="S-1-5-21-1803390964-2587139858-4034935123-2082"/>
-  </w15:person>
-  <w15:person w15:author="Josip KUKUCKA">
-    <w15:presenceInfo w15:providerId="AD" w15:userId="S-1-5-21-1803390964-2587139858-4034935123-4111"/>
   </w15:person>
 </w15:people>
 </file>
@@ -19937,7 +19927,7 @@
 </file>
 
 <file path=customXml/itemProps1.xml><?xml version="1.0" encoding="utf-8"?>
-<ds:datastoreItem xmlns:ds="http://schemas.openxmlformats.org/officeDocument/2006/customXml" ds:itemID="{696B54DF-BB8C-455D-8A8E-7AF379807FF8}">
+<ds:datastoreItem xmlns:ds="http://schemas.openxmlformats.org/officeDocument/2006/customXml" ds:itemID="{6916840F-63AD-43A6-8B71-85164379A1B8}">
   <ds:schemaRefs>
     <ds:schemaRef ds:uri="http://schemas.openxmlformats.org/officeDocument/2006/bibliography"/>
   </ds:schemaRefs>

</xml_diff>

<commit_message>
Changes in project description
</commit_message>
<xml_diff>
--- a/Project description_modG_applyJ_modG_applyJ.docx
+++ b/Project description_modG_applyJ_modG_applyJ.docx
@@ -1497,6 +1497,16 @@
             <w:fldChar w:fldCharType="end"/>
           </w:r>
         </w:p>
+        <w:p>
+          <w:pPr>
+            <w:rPr>
+              <w:b/>
+              <w:bCs/>
+              <w:noProof/>
+            </w:rPr>
+          </w:pPr>
+        </w:p>
+        <w:p/>
         <w:p/>
       </w:sdtContent>
     </w:sdt>
@@ -1524,510 +1534,11 @@
       <w:pPr>
         <w:pStyle w:val="Heading1"/>
       </w:pPr>
-      <w:bookmarkStart w:id="1" w:name="_Toc461789996"/>
-      <w:r>
-        <w:t>Abstract</w:t>
+      <w:bookmarkStart w:id="1" w:name="_Toc461789997"/>
+      <w:r>
+        <w:t>Project description:</w:t>
       </w:r>
       <w:bookmarkEnd w:id="1"/>
-    </w:p>
-    <w:p>
-      <w:r>
-        <w:t>By e</w:t>
-      </w:r>
-      <w:r>
-        <w:t xml:space="preserve">xploiting the quantum superposition principle a quantum computer </w:t>
-      </w:r>
-      <w:r>
-        <w:t xml:space="preserve">will be </w:t>
-      </w:r>
-      <w:r>
-        <w:t xml:space="preserve">able to outperform </w:t>
-      </w:r>
-      <w:r>
-        <w:t xml:space="preserve">the speed of </w:t>
-      </w:r>
-      <w:r>
-        <w:t>classical computers by orders of magnitud</w:t>
-      </w:r>
-      <w:r>
-        <w:t>e</w:t>
-      </w:r>
-      <w:r>
-        <w:t xml:space="preserve"> for particular types of algorithms. In </w:t>
-      </w:r>
-      <w:r>
-        <w:t xml:space="preserve">the </w:t>
-      </w:r>
-      <w:r>
-        <w:t xml:space="preserve">growing quantum </w:t>
-      </w:r>
-      <w:r>
-        <w:t xml:space="preserve">computing </w:t>
-      </w:r>
-      <w:r>
-        <w:t xml:space="preserve">science community there are several approaches </w:t>
-      </w:r>
-      <w:r>
-        <w:t xml:space="preserve">for </w:t>
-      </w:r>
-      <w:r>
-        <w:t>realizing</w:t>
-      </w:r>
-      <w:r>
-        <w:t xml:space="preserve"> qubit</w:t>
-      </w:r>
-      <w:r>
-        <w:t>s</w:t>
-      </w:r>
-      <w:r>
-        <w:t xml:space="preserve"> as </w:t>
-      </w:r>
-      <w:r>
-        <w:t xml:space="preserve">the </w:t>
-      </w:r>
-      <w:r>
-        <w:t>base unit of a quantum computer</w:t>
-      </w:r>
-      <w:r>
-        <w:t xml:space="preserve">. </w:t>
-      </w:r>
-      <w:r>
-        <w:t>This</w:t>
-      </w:r>
-      <w:r>
-        <w:t xml:space="preserve"> proposal deals with </w:t>
-      </w:r>
-      <w:r>
-        <w:t xml:space="preserve">qubits </w:t>
-      </w:r>
-      <w:r>
-        <w:t xml:space="preserve">based on </w:t>
-      </w:r>
-      <w:r>
-        <w:t xml:space="preserve">localized </w:t>
-      </w:r>
-      <w:r>
-        <w:t>spin</w:t>
-      </w:r>
-      <w:r>
-        <w:t>s</w:t>
-      </w:r>
-      <w:r>
-        <w:t xml:space="preserve"> in semiconductor</w:t>
-      </w:r>
-      <w:r>
-        <w:t>s</w:t>
-      </w:r>
-      <w:r>
-        <w:t xml:space="preserve">. </w:t>
-      </w:r>
-      <w:r>
-        <w:t xml:space="preserve"> Group IV </w:t>
-      </w:r>
-      <w:r>
-        <w:t xml:space="preserve">materials </w:t>
-      </w:r>
-      <w:r>
-        <w:t xml:space="preserve">and in particular </w:t>
-      </w:r>
-      <w:r>
-        <w:t>s</w:t>
-      </w:r>
-      <w:r>
-        <w:t>ilicon</w:t>
-      </w:r>
-      <w:r>
-        <w:t xml:space="preserve"> (Si)</w:t>
-      </w:r>
-      <w:r>
-        <w:t xml:space="preserve"> </w:t>
-      </w:r>
-      <w:r>
-        <w:t xml:space="preserve">have </w:t>
-      </w:r>
-      <w:r>
-        <w:t>attracted much interest for</w:t>
-      </w:r>
-      <w:r>
-        <w:t xml:space="preserve"> </w:t>
-      </w:r>
-      <w:r>
-        <w:t>the realization of</w:t>
-      </w:r>
-      <w:r>
-        <w:t xml:space="preserve"> a spin qubit </w:t>
-      </w:r>
-      <w:r>
-        <w:t>especially after</w:t>
-      </w:r>
-      <w:r>
-        <w:t xml:space="preserve"> coherence times of </w:t>
-      </w:r>
-      <w:r>
-        <w:t xml:space="preserve">almost a second were </w:t>
-      </w:r>
-      <w:r>
-        <w:t xml:space="preserve">reported </w:t>
-      </w:r>
-      <w:r>
-        <w:t>for a</w:t>
-      </w:r>
-      <w:r>
-        <w:t>n electron</w:t>
-      </w:r>
-      <w:r>
-        <w:t xml:space="preserve"> </w:t>
-      </w:r>
-      <w:r>
-        <w:t xml:space="preserve">spin in </w:t>
-      </w:r>
-      <w:r>
-        <w:t xml:space="preserve">isotopically purified samples. </w:t>
-      </w:r>
-      <w:r>
-        <w:t>However, o</w:t>
-      </w:r>
-      <w:r>
-        <w:t>ne limitation of electrons confined in Si is the difficulty to perform fast gate operations while maintaining the good coherence</w:t>
-      </w:r>
-      <w:r>
-        <w:t>.</w:t>
-      </w:r>
-      <w:r>
-        <w:t xml:space="preserve"> </w:t>
-      </w:r>
-    </w:p>
-    <w:p>
-      <w:r>
-        <w:t xml:space="preserve">During this project I will work with </w:t>
-      </w:r>
-      <w:proofErr w:type="gramStart"/>
-      <w:r>
-        <w:t>hole</w:t>
-      </w:r>
-      <w:proofErr w:type="gramEnd"/>
-      <w:r>
-        <w:t xml:space="preserve"> </w:t>
-      </w:r>
-      <w:r>
-        <w:t xml:space="preserve">spin qubits realized in </w:t>
-      </w:r>
-      <w:r>
-        <w:t>g</w:t>
-      </w:r>
-      <w:r>
-        <w:t>ermanium</w:t>
-      </w:r>
-      <w:r>
-        <w:t xml:space="preserve"> (Ge)</w:t>
-      </w:r>
-      <w:r>
-        <w:t>.</w:t>
-      </w:r>
-      <w:r>
-        <w:t xml:space="preserve"> </w:t>
-      </w:r>
-      <w:r>
-        <w:t xml:space="preserve">Holes in germanium combine a very strong spin orbit coupling with a very small hyperfine interaction. Such might allow thus the realization of a long lived spin qubit with very fast operation times.  </w:t>
-      </w:r>
-    </w:p>
-    <w:p>
-      <w:r>
-        <w:t>The possibility to scan fast through the phase space of a qubit, to perform single shot measurements</w:t>
-      </w:r>
-      <w:r>
-        <w:t xml:space="preserve"> </w:t>
-      </w:r>
-      <w:r>
-        <w:t xml:space="preserve">and </w:t>
-      </w:r>
-      <w:r>
-        <w:t>to move towards a large number of qubits</w:t>
-      </w:r>
-      <w:r>
-        <w:t xml:space="preserve">, </w:t>
-      </w:r>
-      <w:r>
-        <w:t xml:space="preserve">demand </w:t>
-      </w:r>
-      <w:r>
-        <w:t xml:space="preserve">a </w:t>
-      </w:r>
-      <w:r>
-        <w:t xml:space="preserve">highly sensitive and easy to </w:t>
-      </w:r>
-      <w:r>
-        <w:t xml:space="preserve">realize </w:t>
-      </w:r>
-      <w:r>
-        <w:t>method for spin readout.</w:t>
-      </w:r>
-      <w:r>
-        <w:t xml:space="preserve"> </w:t>
-      </w:r>
-    </w:p>
-    <w:p>
-      <w:r>
-        <w:t>In the first pa</w:t>
-      </w:r>
-      <w:r>
-        <w:t xml:space="preserve">rt of the project I am going to </w:t>
-      </w:r>
-      <w:r>
-        <w:t xml:space="preserve">develop and </w:t>
-      </w:r>
-      <w:r>
-        <w:t>us</w:t>
-      </w:r>
-      <w:r>
-        <w:t>e</w:t>
-      </w:r>
-      <w:r>
-        <w:t xml:space="preserve"> </w:t>
-      </w:r>
-      <w:r>
-        <w:t xml:space="preserve">gate reflectometry as a readout system </w:t>
-      </w:r>
-      <w:r>
-        <w:t xml:space="preserve">for </w:t>
-      </w:r>
-      <w:r>
-        <w:t xml:space="preserve">being able to </w:t>
-      </w:r>
-      <w:r>
-        <w:t xml:space="preserve">study </w:t>
-      </w:r>
-      <w:r>
-        <w:t xml:space="preserve">the spin dynamics of </w:t>
-      </w:r>
-      <w:r>
-        <w:t>the germanium</w:t>
-      </w:r>
-      <w:r>
-        <w:t xml:space="preserve"> </w:t>
-      </w:r>
-      <w:r>
-        <w:t>hole spin qubit</w:t>
-      </w:r>
-      <w:r>
-        <w:t>.</w:t>
-      </w:r>
-      <w:r>
-        <w:t xml:space="preserve"> The </w:t>
-      </w:r>
-      <w:r>
-        <w:t xml:space="preserve">reflectometry </w:t>
-      </w:r>
-      <w:r>
-        <w:t xml:space="preserve">will </w:t>
-      </w:r>
-      <w:r>
-        <w:t xml:space="preserve">use </w:t>
-      </w:r>
-      <w:r>
-        <w:t xml:space="preserve">the </w:t>
-      </w:r>
-      <w:r>
-        <w:t xml:space="preserve">already defined gates </w:t>
-      </w:r>
-      <w:r>
-        <w:t xml:space="preserve">needed </w:t>
-      </w:r>
-      <w:r>
-        <w:t xml:space="preserve">for </w:t>
-      </w:r>
-      <w:r>
-        <w:t xml:space="preserve">the </w:t>
-      </w:r>
-      <w:r>
-        <w:t>e</w:t>
-      </w:r>
-      <w:r>
-        <w:t>lectrostatic definition</w:t>
-      </w:r>
-      <w:r>
-        <w:t xml:space="preserve"> of the </w:t>
-      </w:r>
-      <w:r>
-        <w:t>double quantum dot system</w:t>
-      </w:r>
-      <w:r>
-        <w:t>.</w:t>
-      </w:r>
-      <w:r>
-        <w:t xml:space="preserve"> </w:t>
-      </w:r>
-    </w:p>
-    <w:p>
-      <w:r>
-        <w:t>In the second part of the project I will investigate the spin properties of the Loss-</w:t>
-      </w:r>
-      <w:proofErr w:type="spellStart"/>
-      <w:r>
-        <w:t>DiVincenzo</w:t>
-      </w:r>
-      <w:proofErr w:type="spellEnd"/>
-      <w:r>
-        <w:t xml:space="preserve"> qubit realized in </w:t>
-      </w:r>
-      <w:r>
-        <w:t xml:space="preserve">such </w:t>
-      </w:r>
-      <w:r>
-        <w:t xml:space="preserve">a double quantum dot. </w:t>
-      </w:r>
-      <w:r>
-        <w:t>Measurements determining the s</w:t>
-      </w:r>
-      <w:r>
-        <w:t>pin relaxation time</w:t>
-      </w:r>
-      <w:r>
-        <w:t xml:space="preserve"> </w:t>
-      </w:r>
-      <w:r>
-        <w:t>T</w:t>
-      </w:r>
-      <w:r>
-        <w:rPr>
-          <w:vertAlign w:val="subscript"/>
-        </w:rPr>
-        <w:t>1</w:t>
-      </w:r>
-      <w:r>
-        <w:t xml:space="preserve">, the </w:t>
-      </w:r>
-      <w:r>
-        <w:t>spin dephasing time T</w:t>
-      </w:r>
-      <w:r>
-        <w:rPr>
-          <w:vertAlign w:val="subscript"/>
-        </w:rPr>
-        <w:t>2</w:t>
-      </w:r>
-      <w:r>
-        <w:rPr>
-          <w:vertAlign w:val="superscript"/>
-        </w:rPr>
-        <w:t>*</w:t>
-      </w:r>
-      <w:r>
-        <w:t xml:space="preserve">, </w:t>
-      </w:r>
-      <w:r>
-        <w:t xml:space="preserve">the </w:t>
-      </w:r>
-      <w:r>
-        <w:t>spin echo T</w:t>
-      </w:r>
-      <w:r>
-        <w:rPr>
-          <w:vertAlign w:val="subscript"/>
-        </w:rPr>
-        <w:t>2</w:t>
-      </w:r>
-      <w:r>
-        <w:rPr>
-          <w:vertAlign w:val="superscript"/>
-        </w:rPr>
-        <w:t xml:space="preserve">ECHO </w:t>
-      </w:r>
-      <w:r>
-        <w:t xml:space="preserve">time and the </w:t>
-      </w:r>
-      <w:r>
-        <w:t>CPMG T</w:t>
-      </w:r>
-      <w:r>
-        <w:rPr>
-          <w:vertAlign w:val="subscript"/>
-        </w:rPr>
-        <w:t>2</w:t>
-      </w:r>
-      <w:r>
-        <w:rPr>
-          <w:vertAlign w:val="superscript"/>
-        </w:rPr>
-        <w:t>CPMG</w:t>
-      </w:r>
-      <w:r>
-        <w:t xml:space="preserve"> </w:t>
-      </w:r>
-      <w:r>
-        <w:t>time</w:t>
-      </w:r>
-      <w:r>
-        <w:t>,</w:t>
-      </w:r>
-      <w:r>
-        <w:t xml:space="preserve"> will be performed. </w:t>
-      </w:r>
-      <w:r>
-        <w:t xml:space="preserve">All measurement are going to be performed </w:t>
-      </w:r>
-      <w:r>
-        <w:t xml:space="preserve">in a </w:t>
-      </w:r>
-      <w:r>
-        <w:t xml:space="preserve">dilution fridge with DC and RF </w:t>
-      </w:r>
-      <w:r>
-        <w:t>lines</w:t>
-      </w:r>
-      <w:r>
-        <w:t>, amplifiers, attenuators</w:t>
-      </w:r>
-      <w:r>
-        <w:t xml:space="preserve"> and </w:t>
-      </w:r>
-      <w:r>
-        <w:t>directional coupler</w:t>
-      </w:r>
-      <w:r>
-        <w:t xml:space="preserve">s. </w:t>
-      </w:r>
-      <w:r>
-        <w:t>DC electronics, microwave sources, arbitrary waveform generators, lock</w:t>
-      </w:r>
-      <w:r>
-        <w:t>-</w:t>
-      </w:r>
-      <w:r>
-        <w:t>in amplifier</w:t>
-      </w:r>
-      <w:r>
-        <w:t>s</w:t>
-      </w:r>
-      <w:r>
-        <w:t xml:space="preserve"> for gate reflectometry readout and superconducting magnet</w:t>
-      </w:r>
-      <w:r>
-        <w:t>s</w:t>
-      </w:r>
-      <w:r>
-        <w:t xml:space="preserve"> will be </w:t>
-      </w:r>
-      <w:r>
-        <w:t xml:space="preserve">used to perform the experiments and realize the goals of the suggested project. </w:t>
-      </w:r>
-    </w:p>
-    <w:p>
-      <w:pPr>
-        <w:pStyle w:val="Heading1"/>
-      </w:pPr>
-    </w:p>
-    <w:p/>
-    <w:p>
-      <w:pPr>
-        <w:pStyle w:val="Heading1"/>
-      </w:pPr>
-      <w:bookmarkStart w:id="2" w:name="_Toc461789997"/>
-      <w:r>
-        <w:lastRenderedPageBreak/>
-        <w:t>Project description:</w:t>
-      </w:r>
-      <w:bookmarkEnd w:id="2"/>
     </w:p>
     <w:p/>
     <w:p>
@@ -2039,21 +1550,21 @@
         </w:numPr>
         <w:ind w:left="0" w:firstLine="0"/>
       </w:pPr>
-      <w:bookmarkStart w:id="3" w:name="_Toc461789998"/>
+      <w:bookmarkStart w:id="2" w:name="_Toc461789998"/>
       <w:r>
         <w:t>Background</w:t>
       </w:r>
-      <w:bookmarkEnd w:id="3"/>
+      <w:bookmarkEnd w:id="2"/>
     </w:p>
     <w:p>
       <w:pPr>
         <w:pStyle w:val="Heading3"/>
       </w:pPr>
-      <w:bookmarkStart w:id="4" w:name="_Toc461789999"/>
+      <w:bookmarkStart w:id="3" w:name="_Toc461789999"/>
       <w:r>
         <w:t>State of the art</w:t>
       </w:r>
-      <w:bookmarkEnd w:id="4"/>
+      <w:bookmarkEnd w:id="3"/>
     </w:p>
     <w:p>
       <w:r>
@@ -2416,12 +1927,15 @@
         <w:t>quantum dot (QD)</w:t>
       </w:r>
       <w:r>
-        <w:t xml:space="preserve">. QDs are very small structures (their diameters can reach tens of nanometers) and because of their almost zero dimensionality, the energy levels for a charge particle are discrete and far away from each other. </w:t>
+        <w:t xml:space="preserve">. QDs are very small structures (their diameters can reach tens of </w:t>
+      </w:r>
+      <w:r>
+        <w:lastRenderedPageBreak/>
+        <w:t xml:space="preserve">nanometers) and because of their almost zero dimensionality, the energy levels for a charge particle are discrete and far away from each other. </w:t>
       </w:r>
     </w:p>
     <w:p>
       <w:r>
-        <w:lastRenderedPageBreak/>
         <w:t xml:space="preserve">Not every two level system can create a useful qubit for the realization of a scalable quantum computer. In </w:t>
       </w:r>
       <w:r>
@@ -3188,7 +2702,11 @@
         <w:t>coherence time boosted</w:t>
       </w:r>
       <w:r>
-        <w:t xml:space="preserve"> in comparison to the broadly used gallium arsenide (GaAs</w:t>
+        <w:t xml:space="preserve"> in comparison to the broadly used </w:t>
+      </w:r>
+      <w:r>
+        <w:lastRenderedPageBreak/>
+        <w:t>gallium arsenide (GaAs</w:t>
       </w:r>
       <w:r>
         <w:t>)</w:t>
@@ -3218,11 +2736,7 @@
         <w:t>compatib</w:t>
       </w:r>
       <w:r>
-        <w:t xml:space="preserve">ility with current CMOS </w:t>
-      </w:r>
-      <w:r>
-        <w:lastRenderedPageBreak/>
-        <w:t>technology</w:t>
+        <w:t>ility with current CMOS technology</w:t>
       </w:r>
       <w:r>
         <w:t xml:space="preserve">. </w:t>
@@ -4385,11 +3899,11 @@
       <w:pPr>
         <w:pStyle w:val="Heading3"/>
       </w:pPr>
-      <w:bookmarkStart w:id="5" w:name="_Toc461790000"/>
+      <w:bookmarkStart w:id="4" w:name="_Toc461790000"/>
       <w:r>
         <w:t>Measurement techniques</w:t>
       </w:r>
-      <w:bookmarkEnd w:id="5"/>
+      <w:bookmarkEnd w:id="4"/>
       <w:r>
         <w:t xml:space="preserve"> </w:t>
       </w:r>
@@ -5007,7 +4521,7 @@
                               <m:sSub>
                                 <m:sSubPr>
                                   <m:ctrlPr>
-                                    <w:ins w:id="6" w:author="Georgios KATSAROS" w:date="2016-09-14T18:52:00Z">
+                                    <w:ins w:id="5" w:author="Georgios KATSAROS" w:date="2016-09-14T18:52:00Z">
                                       <w:rPr>
                                         <w:rFonts w:ascii="Cambria Math" w:hAnsi="Cambria Math"/>
                                         <w:i/>
@@ -5049,7 +4563,7 @@
                               <m:sSub>
                                 <m:sSubPr>
                                   <m:ctrlPr>
-                                    <w:ins w:id="7" w:author="Georgios KATSAROS" w:date="2016-09-14T18:52:00Z">
+                                    <w:ins w:id="6" w:author="Georgios KATSAROS" w:date="2016-09-14T18:52:00Z">
                                       <w:rPr>
                                         <w:rFonts w:ascii="Cambria Math" w:hAnsi="Cambria Math" w:cs="Cambria Math"/>
                                         <w:i/>
@@ -5736,7 +5250,7 @@
                           <w:p>
                             <w:pPr>
                               <w:rPr>
-                                <w:del w:id="8" w:author="Georgios KATSAROS" w:date="2016-09-14T21:50:00Z"/>
+                                <w:del w:id="7" w:author="Georgios KATSAROS" w:date="2016-09-14T21:50:00Z"/>
                                 <w:rFonts w:eastAsiaTheme="minorEastAsia"/>
                                 <w:sz w:val="18"/>
                                 <w:szCs w:val="18"/>
@@ -5815,7 +5329,7 @@
                                     </pic:cNvPicPr>
                                   </pic:nvPicPr>
                                   <pic:blipFill>
-                                    <a:blip r:embed="rId10">
+                                    <a:blip r:embed="rId11">
                                       <a:extLst>
                                         <a:ext uri="{28A0092B-C50C-407E-A947-70E740481C1C}">
                                           <a14:useLocalDpi xmlns:a14="http://schemas.microsoft.com/office/drawing/2010/main" val="0"/>
@@ -6789,15 +6303,12 @@
           <w:numId w:val="1"/>
         </w:numPr>
       </w:pPr>
-      <w:bookmarkStart w:id="12" w:name="_Toc461790001"/>
+      <w:bookmarkStart w:id="8" w:name="_Toc461790001"/>
       <w:r>
         <w:lastRenderedPageBreak/>
-        <w:t>Definition of the problem</w:t>
-      </w:r>
-      <w:r>
-        <w:t>/Objectives of the project</w:t>
-      </w:r>
-      <w:bookmarkEnd w:id="12"/>
+        <w:t>Objectives of the project</w:t>
+      </w:r>
+      <w:bookmarkEnd w:id="8"/>
     </w:p>
     <w:p>
       <w:r>
@@ -6904,144 +6415,11 @@
       </w:r>
     </w:p>
     <w:p>
-      <w:r>
-        <w:rPr>
-          <w:b/>
-        </w:rPr>
-        <w:t xml:space="preserve">Since </w:t>
-      </w:r>
-      <w:r>
-        <w:rPr>
-          <w:b/>
-        </w:rPr>
-        <w:t>charge transport</w:t>
-      </w:r>
-      <w:r>
-        <w:rPr>
-          <w:b/>
-        </w:rPr>
-        <w:t xml:space="preserve"> through the </w:t>
-      </w:r>
-      <w:r>
-        <w:rPr>
-          <w:b/>
-        </w:rPr>
-        <w:t xml:space="preserve">QD hosting the </w:t>
-      </w:r>
-      <w:r>
-        <w:rPr>
-          <w:b/>
-        </w:rPr>
-        <w:t xml:space="preserve">qubit, </w:t>
-      </w:r>
-      <w:r>
-        <w:rPr>
-          <w:b/>
-        </w:rPr>
-        <w:t xml:space="preserve">is </w:t>
-      </w:r>
-      <w:r>
-        <w:rPr>
-          <w:b/>
-        </w:rPr>
-        <w:t xml:space="preserve">in </w:t>
-      </w:r>
-      <w:r>
-        <w:rPr>
-          <w:b/>
-        </w:rPr>
-        <w:t xml:space="preserve">many </w:t>
-      </w:r>
-      <w:r>
-        <w:rPr>
-          <w:b/>
-        </w:rPr>
-        <w:t>qubit experiments</w:t>
-      </w:r>
-      <w:r>
-        <w:rPr>
-          <w:b/>
-        </w:rPr>
-        <w:t xml:space="preserve"> </w:t>
-      </w:r>
-      <w:r>
-        <w:rPr>
-          <w:b/>
-        </w:rPr>
-        <w:t xml:space="preserve">unwanted because it is an invasive method, </w:t>
-      </w:r>
-      <w:r>
-        <w:rPr>
-          <w:b/>
-        </w:rPr>
-        <w:t xml:space="preserve">many groups use charge sensors (quantum point contacts or QDs) for reading out the state of the qubit. </w:t>
-      </w:r>
-      <w:r>
-        <w:t xml:space="preserve">The charge sensor is </w:t>
-      </w:r>
-      <w:r>
-        <w:t>electrostatically coupled and thus sensitive</w:t>
-      </w:r>
-      <w:r>
-        <w:t xml:space="preserve"> to </w:t>
-      </w:r>
-      <w:r>
-        <w:t xml:space="preserve">the </w:t>
-      </w:r>
-      <w:r>
-        <w:t xml:space="preserve">charge configuration in </w:t>
-      </w:r>
-      <w:r>
-        <w:t>the</w:t>
-      </w:r>
-      <w:r>
-        <w:t xml:space="preserve"> qubit</w:t>
-      </w:r>
-      <w:r>
-        <w:t xml:space="preserve">. </w:t>
-      </w:r>
-      <w:r>
-        <w:t>The c</w:t>
-      </w:r>
-      <w:r>
-        <w:t xml:space="preserve">harge sensor </w:t>
-      </w:r>
-      <w:r>
-        <w:t>itself is</w:t>
-      </w:r>
-      <w:r>
-        <w:t xml:space="preserve"> well coupled to </w:t>
-      </w:r>
-      <w:proofErr w:type="spellStart"/>
-      <w:r>
-        <w:t>ohmic</w:t>
-      </w:r>
-      <w:proofErr w:type="spellEnd"/>
-      <w:r>
-        <w:t xml:space="preserve"> contacts </w:t>
-      </w:r>
-      <w:r>
-        <w:t>thus it is</w:t>
-      </w:r>
-      <w:r>
-        <w:t xml:space="preserve"> suitable for charge transport measurements</w:t>
-      </w:r>
-      <w:r>
-        <w:t xml:space="preserve"> (DC current readout, AC current readout)</w:t>
-      </w:r>
-      <w:r>
-        <w:t xml:space="preserve"> and </w:t>
-      </w:r>
-      <w:proofErr w:type="spellStart"/>
-      <w:r>
-        <w:t>ohmic</w:t>
-      </w:r>
-      <w:proofErr w:type="spellEnd"/>
-      <w:r>
-        <w:t xml:space="preserve"> reflectometry.</w:t>
-      </w:r>
-      <w:r>
-        <w:t xml:space="preserve"> </w:t>
+      <w:pPr>
+        <w:pStyle w:val="Heading3"/>
+      </w:pPr>
+      <w:r>
+        <w:t>Definition of the problem</w:t>
       </w:r>
     </w:p>
     <w:p>
@@ -7049,254 +6427,208 @@
         <w:rPr>
           <w:b/>
         </w:rPr>
-        <w:t>However, c</w:t>
-      </w:r>
-      <w:r>
-        <w:rPr>
-          <w:b/>
-        </w:rPr>
-        <w:t>harge</w:t>
-      </w:r>
-      <w:r>
-        <w:rPr>
-          <w:b/>
-        </w:rPr>
-        <w:t xml:space="preserve"> sensors</w:t>
-      </w:r>
-      <w:r>
-        <w:rPr>
-          <w:b/>
-        </w:rPr>
-        <w:t xml:space="preserve"> suffer from thermal broadening </w:t>
-      </w:r>
-      <w:r>
-        <w:rPr>
-          <w:b/>
-        </w:rPr>
-        <w:t xml:space="preserve">of the conductance features (coulomb peaks, conductance plateaus) </w:t>
-      </w:r>
-      <w:r>
-        <w:rPr>
-          <w:b/>
-        </w:rPr>
-        <w:t>wh</w:t>
-      </w:r>
-      <w:r>
-        <w:rPr>
-          <w:b/>
-        </w:rPr>
-        <w:t xml:space="preserve">ich </w:t>
-      </w:r>
-      <w:r>
-        <w:rPr>
-          <w:b/>
-        </w:rPr>
-        <w:t>lowers the sensitiv</w:t>
-      </w:r>
-      <w:r>
-        <w:rPr>
-          <w:b/>
-        </w:rPr>
-        <w:t xml:space="preserve">ity </w:t>
-      </w:r>
-      <w:r>
-        <w:rPr>
-          <w:b/>
-        </w:rPr>
-        <w:t xml:space="preserve">and </w:t>
-      </w:r>
-      <w:r>
-        <w:rPr>
-          <w:b/>
-        </w:rPr>
-        <w:t xml:space="preserve">thus </w:t>
-      </w:r>
-      <w:r>
-        <w:rPr>
-          <w:b/>
-        </w:rPr>
+        <w:t xml:space="preserve">Since </w:t>
+      </w:r>
+      <w:r>
+        <w:rPr>
+          <w:b/>
+        </w:rPr>
+        <w:t>charge transport</w:t>
+      </w:r>
+      <w:r>
+        <w:rPr>
+          <w:b/>
+        </w:rPr>
+        <w:t xml:space="preserve"> through the </w:t>
+      </w:r>
+      <w:r>
+        <w:rPr>
+          <w:b/>
+        </w:rPr>
+        <w:t xml:space="preserve">QD hosting the </w:t>
+      </w:r>
+      <w:r>
+        <w:rPr>
+          <w:b/>
+        </w:rPr>
+        <w:t xml:space="preserve">qubit, </w:t>
+      </w:r>
+      <w:r>
+        <w:rPr>
+          <w:b/>
+        </w:rPr>
+        <w:t xml:space="preserve">is </w:t>
+      </w:r>
+      <w:r>
+        <w:rPr>
+          <w:b/>
+        </w:rPr>
+        <w:t xml:space="preserve">in </w:t>
+      </w:r>
+      <w:r>
+        <w:rPr>
+          <w:b/>
+        </w:rPr>
+        <w:t xml:space="preserve">many </w:t>
+      </w:r>
+      <w:r>
+        <w:rPr>
+          <w:b/>
+        </w:rPr>
+        <w:t>qubit experiments</w:t>
+      </w:r>
+      <w:r>
+        <w:rPr>
+          <w:b/>
+        </w:rPr>
+        <w:t xml:space="preserve"> </w:t>
+      </w:r>
+      <w:r>
+        <w:rPr>
+          <w:b/>
+        </w:rPr>
+        <w:t xml:space="preserve">unwanted because it is an invasive method, </w:t>
+      </w:r>
+      <w:r>
+        <w:rPr>
+          <w:b/>
+        </w:rPr>
+        <w:t xml:space="preserve">many groups use charge sensors (quantum point contacts or QDs) for reading out the state of the qubit. </w:t>
+      </w:r>
+      <w:r>
+        <w:t xml:space="preserve">The charge sensor is </w:t>
+      </w:r>
+      <w:r>
+        <w:t>electrostatically coupled and thus sensitive</w:t>
+      </w:r>
+      <w:r>
+        <w:t xml:space="preserve"> to </w:t>
+      </w:r>
+      <w:r>
         <w:t xml:space="preserve">the </w:t>
       </w:r>
       <w:r>
-        <w:rPr>
-          <w:b/>
-        </w:rPr>
-        <w:t xml:space="preserve">readout </w:t>
-      </w:r>
-      <w:r>
-        <w:rPr>
-          <w:b/>
-        </w:rPr>
-        <w:t>speed</w:t>
-      </w:r>
-      <w:r>
-        <w:rPr>
-          <w:b/>
-        </w:rPr>
-        <w:t>.</w:t>
-      </w:r>
-      <w:r>
-        <w:rPr>
-          <w:b/>
-        </w:rPr>
+        <w:t xml:space="preserve">charge configuration in </w:t>
+      </w:r>
+      <w:r>
+        <w:t>the</w:t>
+      </w:r>
+      <w:r>
+        <w:t xml:space="preserve"> qubit</w:t>
+      </w:r>
+      <w:r>
+        <w:t xml:space="preserve">. </w:t>
+      </w:r>
+      <w:r>
+        <w:t>The c</w:t>
+      </w:r>
+      <w:r>
+        <w:t xml:space="preserve">harge sensor </w:t>
+      </w:r>
+      <w:r>
+        <w:t>itself is</w:t>
+      </w:r>
+      <w:r>
+        <w:t xml:space="preserve"> well coupled to </w:t>
+      </w:r>
+      <w:proofErr w:type="spellStart"/>
+      <w:r>
+        <w:t>ohmic</w:t>
+      </w:r>
+      <w:proofErr w:type="spellEnd"/>
+      <w:r>
+        <w:t xml:space="preserve"> contacts </w:t>
+      </w:r>
+      <w:r>
+        <w:t>thus it is</w:t>
+      </w:r>
+      <w:r>
+        <w:t xml:space="preserve"> suitable for charge transport measurements</w:t>
+      </w:r>
+      <w:r>
+        <w:t xml:space="preserve"> (DC current readout, AC current readout)</w:t>
+      </w:r>
+      <w:r>
+        <w:t xml:space="preserve"> and </w:t>
+      </w:r>
+      <w:proofErr w:type="spellStart"/>
+      <w:r>
+        <w:t>ohmic</w:t>
+      </w:r>
+      <w:proofErr w:type="spellEnd"/>
+      <w:r>
+        <w:t xml:space="preserve"> reflectometry.</w:t>
+      </w:r>
+      <w:r>
         <w:t xml:space="preserve"> </w:t>
-      </w:r>
-      <w:r>
-        <w:rPr>
-          <w:b/>
-        </w:rPr>
-        <w:t>In addition, t</w:t>
-      </w:r>
-      <w:r>
-        <w:rPr>
-          <w:b/>
-        </w:rPr>
-        <w:t>he</w:t>
-      </w:r>
-      <w:r>
-        <w:rPr>
-          <w:b/>
-        </w:rPr>
-        <w:t xml:space="preserve">ir gate voltage needs also to be continuously adapted in order to compensate the influence of the </w:t>
-      </w:r>
-      <w:r>
-        <w:rPr>
-          <w:b/>
-        </w:rPr>
-        <w:t xml:space="preserve">qubit </w:t>
-      </w:r>
-      <w:r>
-        <w:rPr>
-          <w:b/>
-        </w:rPr>
-        <w:t>gates</w:t>
-      </w:r>
-      <w:r>
-        <w:rPr>
-          <w:b/>
-        </w:rPr>
-        <w:t xml:space="preserve"> on their conductance. </w:t>
-      </w:r>
-      <w:r>
-        <w:rPr>
-          <w:b/>
-        </w:rPr>
-        <w:t>Finally</w:t>
-      </w:r>
-      <w:r>
-        <w:rPr>
-          <w:b/>
-        </w:rPr>
-        <w:t>, by looking into the future,</w:t>
-      </w:r>
-      <w:r>
-        <w:rPr>
-          <w:b/>
-        </w:rPr>
-        <w:t xml:space="preserve"> </w:t>
-      </w:r>
-      <w:r>
-        <w:rPr>
-          <w:b/>
-        </w:rPr>
-        <w:t xml:space="preserve">for </w:t>
-      </w:r>
-      <w:r>
-        <w:rPr>
-          <w:b/>
-        </w:rPr>
-        <w:t xml:space="preserve">the realization of a </w:t>
-      </w:r>
-      <w:r>
-        <w:rPr>
-          <w:b/>
-        </w:rPr>
-        <w:t xml:space="preserve">usable quantum </w:t>
-      </w:r>
-      <w:r>
-        <w:rPr>
-          <w:b/>
-        </w:rPr>
-        <w:t>processor</w:t>
-      </w:r>
-      <w:r>
-        <w:rPr>
-          <w:b/>
-        </w:rPr>
-        <w:t>,</w:t>
-      </w:r>
-      <w:r>
-        <w:rPr>
-          <w:b/>
-        </w:rPr>
-        <w:t xml:space="preserve"> </w:t>
-      </w:r>
-      <w:r>
-        <w:rPr>
-          <w:b/>
-        </w:rPr>
-        <w:t xml:space="preserve">the </w:t>
-      </w:r>
-      <w:r>
-        <w:rPr>
-          <w:b/>
-        </w:rPr>
-        <w:t xml:space="preserve">qubit number needs to be </w:t>
-      </w:r>
-      <w:r>
-        <w:rPr>
-          <w:b/>
-        </w:rPr>
-        <w:t xml:space="preserve">drastically </w:t>
-      </w:r>
-      <w:r>
-        <w:rPr>
-          <w:b/>
-        </w:rPr>
-        <w:t>scaled up</w:t>
-      </w:r>
-      <w:r>
-        <w:rPr>
-          <w:b/>
-        </w:rPr>
-        <w:t xml:space="preserve">. Adding charge sensors next to each qubit </w:t>
-      </w:r>
-      <w:r>
-        <w:rPr>
-          <w:b/>
-        </w:rPr>
-        <w:t>will lead to additional complexity.</w:t>
       </w:r>
     </w:p>
     <w:p>
-      <w:pPr>
-        <w:rPr>
-          <w:b/>
-        </w:rPr>
-      </w:pPr>
-      <w:r>
-        <w:rPr>
-          <w:b/>
-        </w:rPr>
-        <w:t xml:space="preserve">I will read out the state of the qubits by means of gate reflectometry. </w:t>
-      </w:r>
-      <w:r>
-        <w:rPr>
-          <w:b/>
-        </w:rPr>
-        <w:t>Gate reflectometry</w:t>
-      </w:r>
-      <w:r>
-        <w:rPr>
-          <w:b/>
-        </w:rPr>
-        <w:t xml:space="preserve">, </w:t>
-      </w:r>
-      <w:r>
-        <w:rPr>
-          <w:b/>
-        </w:rPr>
-        <w:t xml:space="preserve">does not suffer from </w:t>
+      <w:r>
+        <w:rPr>
+          <w:b/>
+        </w:rPr>
+        <w:t>However, c</w:t>
+      </w:r>
+      <w:r>
+        <w:rPr>
+          <w:b/>
+        </w:rPr>
+        <w:t>harge</w:t>
+      </w:r>
+      <w:r>
+        <w:rPr>
+          <w:b/>
+        </w:rPr>
+        <w:t xml:space="preserve"> sensors</w:t>
+      </w:r>
+      <w:r>
+        <w:rPr>
+          <w:b/>
+        </w:rPr>
+        <w:t xml:space="preserve"> suffer from thermal broadening </w:t>
+      </w:r>
+      <w:r>
+        <w:rPr>
+          <w:b/>
+        </w:rPr>
+        <w:t xml:space="preserve">of the conductance features (coulomb peaks, conductance plateaus) </w:t>
+      </w:r>
+      <w:r>
+        <w:rPr>
+          <w:b/>
+        </w:rPr>
+        <w:t>wh</w:t>
+      </w:r>
+      <w:r>
+        <w:rPr>
+          <w:b/>
+        </w:rPr>
+        <w:t xml:space="preserve">ich </w:t>
+      </w:r>
+      <w:r>
+        <w:rPr>
+          <w:b/>
+        </w:rPr>
+        <w:t>lowers the sensitiv</w:t>
+      </w:r>
+      <w:r>
+        <w:rPr>
+          <w:b/>
+        </w:rPr>
+        <w:t xml:space="preserve">ity </w:t>
+      </w:r>
+      <w:r>
+        <w:rPr>
+          <w:b/>
+        </w:rPr>
+        <w:t xml:space="preserve">and </w:t>
+      </w:r>
+      <w:r>
+        <w:rPr>
+          <w:b/>
+        </w:rPr>
+        <w:t xml:space="preserve">thus </w:t>
       </w:r>
       <w:r>
         <w:rPr>
@@ -7308,16 +6640,203 @@
         <w:rPr>
           <w:b/>
         </w:rPr>
-        <w:t>previously listed problems</w:t>
+        <w:t xml:space="preserve">readout </w:t>
+      </w:r>
+      <w:r>
+        <w:rPr>
+          <w:b/>
+        </w:rPr>
+        <w:t>speed</w:t>
       </w:r>
       <w:r>
         <w:rPr>
           <w:b/>
         </w:rPr>
         <w:t>.</w:t>
+      </w:r>
+      <w:r>
+        <w:rPr>
+          <w:b/>
+        </w:rPr>
+        <w:t xml:space="preserve"> </w:t>
+      </w:r>
+      <w:r>
+        <w:rPr>
+          <w:b/>
+        </w:rPr>
+        <w:t>In addition, t</w:t>
+      </w:r>
+      <w:r>
+        <w:rPr>
+          <w:b/>
+        </w:rPr>
+        <w:t>he</w:t>
+      </w:r>
+      <w:r>
+        <w:rPr>
+          <w:b/>
+        </w:rPr>
+        <w:t xml:space="preserve">ir gate voltage needs also to be continuously adapted in order to compensate the influence of the </w:t>
+      </w:r>
+      <w:r>
+        <w:rPr>
+          <w:b/>
+        </w:rPr>
+        <w:t xml:space="preserve">qubit </w:t>
+      </w:r>
+      <w:r>
+        <w:rPr>
+          <w:b/>
+        </w:rPr>
+        <w:t>gates</w:t>
+      </w:r>
+      <w:r>
+        <w:rPr>
+          <w:b/>
+        </w:rPr>
+        <w:t xml:space="preserve"> on their conductance. </w:t>
+      </w:r>
+      <w:r>
+        <w:rPr>
+          <w:b/>
+        </w:rPr>
+        <w:t>Finally</w:t>
+      </w:r>
+      <w:r>
+        <w:rPr>
+          <w:b/>
+        </w:rPr>
+        <w:t>, by looking into the future,</w:t>
+      </w:r>
+      <w:r>
+        <w:rPr>
+          <w:b/>
+        </w:rPr>
+        <w:t xml:space="preserve"> </w:t>
+      </w:r>
+      <w:r>
+        <w:rPr>
+          <w:b/>
+        </w:rPr>
+        <w:t xml:space="preserve">for </w:t>
+      </w:r>
+      <w:r>
+        <w:rPr>
+          <w:b/>
+        </w:rPr>
+        <w:t xml:space="preserve">the realization of a </w:t>
+      </w:r>
+      <w:r>
+        <w:rPr>
+          <w:b/>
+        </w:rPr>
+        <w:t xml:space="preserve">usable quantum </w:t>
+      </w:r>
+      <w:r>
+        <w:rPr>
+          <w:b/>
+        </w:rPr>
+        <w:t>processor</w:t>
+      </w:r>
+      <w:r>
+        <w:rPr>
+          <w:b/>
+        </w:rPr>
+        <w:t>,</w:t>
+      </w:r>
+      <w:r>
+        <w:rPr>
+          <w:b/>
+        </w:rPr>
+        <w:t xml:space="preserve"> </w:t>
+      </w:r>
+      <w:r>
+        <w:rPr>
+          <w:b/>
+        </w:rPr>
+        <w:t xml:space="preserve">the </w:t>
+      </w:r>
+      <w:r>
+        <w:rPr>
+          <w:b/>
+        </w:rPr>
+        <w:t xml:space="preserve">qubit number needs to be </w:t>
+      </w:r>
+      <w:r>
+        <w:rPr>
+          <w:b/>
+        </w:rPr>
+        <w:t xml:space="preserve">drastically </w:t>
+      </w:r>
+      <w:r>
+        <w:rPr>
+          <w:b/>
+        </w:rPr>
+        <w:t>scaled up</w:t>
+      </w:r>
+      <w:r>
+        <w:rPr>
+          <w:b/>
+        </w:rPr>
+        <w:t xml:space="preserve">. Adding charge sensors next to each qubit </w:t>
+      </w:r>
+      <w:r>
+        <w:rPr>
+          <w:b/>
+        </w:rPr>
+        <w:t>will lead to additional complexity.</w:t>
       </w:r>
     </w:p>
     <w:p>
+      <w:pPr>
+        <w:rPr>
+          <w:b/>
+        </w:rPr>
+      </w:pPr>
+      <w:r>
+        <w:rPr>
+          <w:b/>
+        </w:rPr>
+        <w:t xml:space="preserve">I will read out the state of the qubits by means of gate reflectometry. </w:t>
+      </w:r>
+      <w:r>
+        <w:rPr>
+          <w:b/>
+        </w:rPr>
+        <w:t>Gate reflectometry</w:t>
+      </w:r>
+      <w:r>
+        <w:rPr>
+          <w:b/>
+        </w:rPr>
+        <w:t xml:space="preserve">, </w:t>
+      </w:r>
+      <w:r>
+        <w:rPr>
+          <w:b/>
+        </w:rPr>
+        <w:t xml:space="preserve">does not suffer from </w:t>
+      </w:r>
+      <w:r>
+        <w:rPr>
+          <w:b/>
+        </w:rPr>
+        <w:t xml:space="preserve">the </w:t>
+      </w:r>
+      <w:r>
+        <w:rPr>
+          <w:b/>
+        </w:rPr>
+        <w:t>previously listed problems</w:t>
+      </w:r>
+      <w:r>
+        <w:rPr>
+          <w:b/>
+        </w:rPr>
+        <w:t>.</w:t>
+      </w:r>
+    </w:p>
+    <w:p>
       <w:r>
         <w:t>By connecting</w:t>
       </w:r>
@@ -7662,7 +7181,11 @@
         <w:t xml:space="preserve">In this work </w:t>
       </w:r>
       <w:r>
-        <w:t xml:space="preserve">the goal is to achieve a charge sensitivity comparable or even faster than the one achieved for </w:t>
+        <w:t xml:space="preserve">the goal is to </w:t>
+      </w:r>
+      <w:r>
+        <w:lastRenderedPageBreak/>
+        <w:t xml:space="preserve">achieve a charge sensitivity comparable or even faster than the one achieved for </w:t>
       </w:r>
       <w:proofErr w:type="spellStart"/>
       <w:r>
@@ -7670,11 +7193,7 @@
       </w:r>
       <w:proofErr w:type="spellEnd"/>
       <w:r>
-        <w:t xml:space="preserve"> reflectometry. </w:t>
-      </w:r>
-      <w:r>
-        <w:lastRenderedPageBreak/>
-        <w:t xml:space="preserve">That will allow us to have a high BW system necessary for the qubit </w:t>
+        <w:t xml:space="preserve"> reflectometry. That will allow us to have a high BW system necessary for the qubit </w:t>
       </w:r>
       <w:r>
         <w:t>measurements</w:t>
@@ -7696,11 +7215,11 @@
           <w:numId w:val="1"/>
         </w:numPr>
       </w:pPr>
-      <w:bookmarkStart w:id="13" w:name="_Toc461790002"/>
+      <w:bookmarkStart w:id="9" w:name="_Toc461790002"/>
       <w:r>
         <w:t>Innovative aspects of the proposed project</w:t>
       </w:r>
-      <w:bookmarkEnd w:id="13"/>
+      <w:bookmarkEnd w:id="9"/>
     </w:p>
     <w:p>
       <w:r>
@@ -7780,11 +7299,11 @@
           <w:numId w:val="1"/>
         </w:numPr>
       </w:pPr>
-      <w:bookmarkStart w:id="14" w:name="_Toc461790003"/>
+      <w:bookmarkStart w:id="10" w:name="_Toc461790003"/>
       <w:r>
         <w:t>Preliminary results</w:t>
       </w:r>
-      <w:bookmarkEnd w:id="14"/>
+      <w:bookmarkEnd w:id="10"/>
       <w:r>
         <w:t xml:space="preserve"> </w:t>
       </w:r>
@@ -8024,7 +7543,7 @@
                     </pic:cNvPicPr>
                   </pic:nvPicPr>
                   <pic:blipFill>
-                    <a:blip r:embed="rId11" cstate="print">
+                    <a:blip r:embed="rId12" cstate="print">
                       <a:extLst>
                         <a:ext uri="{28A0092B-C50C-407E-A947-70E740481C1C}">
                           <a14:useLocalDpi xmlns:a14="http://schemas.microsoft.com/office/drawing/2010/main" val="0"/>
@@ -8092,7 +7611,7 @@
                     </pic:cNvPicPr>
                   </pic:nvPicPr>
                   <pic:blipFill>
-                    <a:blip r:embed="rId12" cstate="print">
+                    <a:blip r:embed="rId13" cstate="print">
                       <a:extLst>
                         <a:ext uri="{28A0092B-C50C-407E-A947-70E740481C1C}">
                           <a14:useLocalDpi xmlns:a14="http://schemas.microsoft.com/office/drawing/2010/main" val="0"/>
@@ -8123,8 +7642,7 @@
           </wp:anchor>
         </w:drawing>
       </w:r>
-      <w:bookmarkStart w:id="15" w:name="_GoBack"/>
-      <w:ins w:id="16" w:author="Georgios KATSAROS" w:date="2016-09-14T19:00:00Z">
+      <w:ins w:id="11" w:author="Georgios KATSAROS" w:date="2016-09-14T19:00:00Z">
         <w:r>
           <w:rPr>
             <w:rStyle w:val="SubtitleChar"/>
@@ -8132,7 +7650,6 @@
           <w:t xml:space="preserve"> </w:t>
         </w:r>
       </w:ins>
-      <w:bookmarkEnd w:id="15"/>
     </w:p>
     <w:p>
       <w:pPr>
@@ -8313,7 +7830,7 @@
                     </pic:cNvPicPr>
                   </pic:nvPicPr>
                   <pic:blipFill>
-                    <a:blip r:embed="rId13" cstate="print">
+                    <a:blip r:embed="rId14" cstate="print">
                       <a:extLst>
                         <a:ext uri="{28A0092B-C50C-407E-A947-70E740481C1C}">
                           <a14:useLocalDpi xmlns:a14="http://schemas.microsoft.com/office/drawing/2010/main" val="0"/>
@@ -8384,7 +7901,7 @@
                     </pic:cNvPicPr>
                   </pic:nvPicPr>
                   <pic:blipFill>
-                    <a:blip r:embed="rId14" cstate="print">
+                    <a:blip r:embed="rId15" cstate="print">
                       <a:extLst>
                         <a:ext uri="{28A0092B-C50C-407E-A947-70E740481C1C}">
                           <a14:useLocalDpi xmlns:a14="http://schemas.microsoft.com/office/drawing/2010/main" val="0"/>
@@ -8835,7 +8352,7 @@
                     </pic:cNvPicPr>
                   </pic:nvPicPr>
                   <pic:blipFill>
-                    <a:blip r:embed="rId15">
+                    <a:blip r:embed="rId16">
                       <a:extLst>
                         <a:ext uri="{28A0092B-C50C-407E-A947-70E740481C1C}">
                           <a14:useLocalDpi xmlns:a14="http://schemas.microsoft.com/office/drawing/2010/main" val="0"/>
@@ -9074,7 +8591,7 @@
       <w:pPr>
         <w:pStyle w:val="Heading3"/>
       </w:pPr>
-      <w:bookmarkStart w:id="17" w:name="_Toc461790004"/>
+      <w:bookmarkStart w:id="12" w:name="_Toc461790004"/>
       <w:r>
         <w:lastRenderedPageBreak/>
         <w:t>Low temperature electronic transport measurements</w:t>
@@ -9082,7 +8599,7 @@
       <w:r>
         <w:t xml:space="preserve"> with the initial version reflectometry setup</w:t>
       </w:r>
-      <w:bookmarkEnd w:id="17"/>
+      <w:bookmarkEnd w:id="12"/>
       <w:r>
         <w:t xml:space="preserve"> </w:t>
       </w:r>
@@ -9188,7 +8705,7 @@
                     </pic:cNvPicPr>
                   </pic:nvPicPr>
                   <pic:blipFill>
-                    <a:blip r:embed="rId16">
+                    <a:blip r:embed="rId17">
                       <a:extLst>
                         <a:ext uri="{28A0092B-C50C-407E-A947-70E740481C1C}">
                           <a14:useLocalDpi xmlns:a14="http://schemas.microsoft.com/office/drawing/2010/main" val="0"/>
@@ -9252,7 +8769,7 @@
                     </pic:cNvPicPr>
                   </pic:nvPicPr>
                   <pic:blipFill>
-                    <a:blip r:embed="rId17" cstate="print">
+                    <a:blip r:embed="rId18" cstate="print">
                       <a:extLst>
                         <a:ext uri="{28A0092B-C50C-407E-A947-70E740481C1C}">
                           <a14:useLocalDpi xmlns:a14="http://schemas.microsoft.com/office/drawing/2010/main" val="0"/>
@@ -9460,7 +8977,7 @@
           <w:numId w:val="1"/>
         </w:numPr>
       </w:pPr>
-      <w:bookmarkStart w:id="18" w:name="_Toc461790005"/>
+      <w:bookmarkStart w:id="13" w:name="_Toc461790005"/>
       <w:r>
         <w:t>Work</w:t>
       </w:r>
@@ -9473,17 +8990,17 @@
       <w:r>
         <w:t>plan</w:t>
       </w:r>
-      <w:bookmarkEnd w:id="18"/>
+      <w:bookmarkEnd w:id="13"/>
     </w:p>
     <w:p>
       <w:pPr>
         <w:pStyle w:val="Heading3"/>
       </w:pPr>
-      <w:bookmarkStart w:id="19" w:name="_Toc461790006"/>
+      <w:bookmarkStart w:id="14" w:name="_Toc461790006"/>
       <w:r>
         <w:t>Towards gate reflectometry</w:t>
       </w:r>
-      <w:bookmarkEnd w:id="19"/>
+      <w:bookmarkEnd w:id="14"/>
     </w:p>
     <w:p>
       <w:r>
@@ -9606,7 +9123,7 @@
       <w:r>
         <w:t xml:space="preserve"> measurement application developed in Python initially by the Delft Quantum Transport (QT) laboratory. We modified it according to our needs. All the codes can be found on the GitHub: </w:t>
       </w:r>
-      <w:hyperlink r:id="rId18" w:history="1">
+      <w:hyperlink r:id="rId19" w:history="1">
         <w:r>
           <w:rPr>
             <w:rStyle w:val="Hyperlink"/>
@@ -9619,7 +9136,7 @@
       <w:pPr>
         <w:pStyle w:val="Heading3"/>
       </w:pPr>
-      <w:bookmarkStart w:id="20" w:name="_Toc461790007"/>
+      <w:bookmarkStart w:id="15" w:name="_Toc461790007"/>
       <w:r>
         <w:rPr>
           <w:noProof/>
@@ -9651,7 +9168,7 @@
                     </pic:cNvPicPr>
                   </pic:nvPicPr>
                   <pic:blipFill>
-                    <a:blip r:embed="rId19">
+                    <a:blip r:embed="rId20">
                       <a:extLst>
                         <a:ext uri="{28A0092B-C50C-407E-A947-70E740481C1C}">
                           <a14:useLocalDpi xmlns:a14="http://schemas.microsoft.com/office/drawing/2010/main" val="0"/>
@@ -9685,7 +9202,7 @@
           </wp:anchor>
         </w:drawing>
       </w:r>
-      <w:bookmarkEnd w:id="20"/>
+      <w:bookmarkEnd w:id="15"/>
     </w:p>
     <w:p/>
     <w:p/>
@@ -10620,7 +10137,7 @@
     <w:p>
       <w:pPr>
         <w:rPr>
-          <w:del w:id="21" w:author="Georgios KATSAROS" w:date="2016-09-14T19:04:00Z"/>
+          <w:del w:id="16" w:author="Georgios KATSAROS" w:date="2016-09-14T19:04:00Z"/>
         </w:rPr>
       </w:pPr>
     </w:p>
@@ -10628,7 +10145,7 @@
       <w:pPr>
         <w:pStyle w:val="Heading3"/>
       </w:pPr>
-      <w:bookmarkStart w:id="22" w:name="_Toc461790008"/>
+      <w:bookmarkStart w:id="17" w:name="_Toc461790008"/>
       <w:r>
         <w:rPr>
           <w:rStyle w:val="Heading4Char"/>
@@ -10638,7 +10155,7 @@
         </w:rPr>
         <w:t>Spin dynamics experiments</w:t>
       </w:r>
-      <w:bookmarkEnd w:id="22"/>
+      <w:bookmarkEnd w:id="17"/>
       <w:r>
         <w:t xml:space="preserve"> </w:t>
       </w:r>
@@ -10766,7 +10283,7 @@
                     </pic:cNvPicPr>
                   </pic:nvPicPr>
                   <pic:blipFill>
-                    <a:blip r:embed="rId20">
+                    <a:blip r:embed="rId21">
                       <a:extLst>
                         <a:ext uri="{28A0092B-C50C-407E-A947-70E740481C1C}">
                           <a14:useLocalDpi xmlns:a14="http://schemas.microsoft.com/office/drawing/2010/main" val="0"/>
@@ -11347,7 +10864,7 @@
                     </pic:cNvPicPr>
                   </pic:nvPicPr>
                   <pic:blipFill>
-                    <a:blip r:embed="rId21" cstate="print">
+                    <a:blip r:embed="rId22" cstate="print">
                       <a:extLst>
                         <a:ext uri="{28A0092B-C50C-407E-A947-70E740481C1C}">
                           <a14:useLocalDpi xmlns:a14="http://schemas.microsoft.com/office/drawing/2010/main" val="0"/>
@@ -12013,19 +11530,7 @@
         <w:t xml:space="preserve"> </w:t>
       </w:r>
       <w:r>
-        <w:t xml:space="preserve">for the </w:t>
-      </w:r>
-      <w:r>
-        <w:t>∏/2</w:t>
-      </w:r>
-      <w:r>
-        <w:t xml:space="preserve"> angle (</w:t>
-      </w:r>
-      <w:r>
-        <w:t>∏/2</w:t>
-      </w:r>
-      <w:r>
-        <w:t xml:space="preserve"> pulse) </w:t>
+        <w:t xml:space="preserve">for the ∏/2 angle (∏/2 pulse) </w:t>
       </w:r>
       <w:r>
         <w:t xml:space="preserve">will be </w:t>
@@ -12476,7 +11981,7 @@
     <w:p>
       <w:pPr>
         <w:rPr>
-          <w:del w:id="23" w:author="Georgios KATSAROS" w:date="2016-09-14T19:04:00Z"/>
+          <w:del w:id="18" w:author="Georgios KATSAROS" w:date="2016-09-14T19:04:00Z"/>
         </w:rPr>
       </w:pPr>
     </w:p>
@@ -12673,6 +12178,8 @@
       </w:r>
     </w:p>
     <w:p/>
+    <w:p/>
+    <w:p/>
     <w:p>
       <w:pPr>
         <w:pStyle w:val="Heading2"/>
@@ -12681,109 +12188,12 @@
           <w:numId w:val="1"/>
         </w:numPr>
       </w:pPr>
-      <w:bookmarkStart w:id="24" w:name="_Toc461790009"/>
+      <w:bookmarkStart w:id="19" w:name="_Toc461790010"/>
       <w:r>
         <w:lastRenderedPageBreak/>
-        <w:t>International collaboration</w:t>
-      </w:r>
-      <w:r>
-        <w:t>s</w:t>
-      </w:r>
-      <w:bookmarkEnd w:id="24"/>
-    </w:p>
-    <w:p>
-      <w:r>
-        <w:t xml:space="preserve">We are collaborating with the spin qubit team in the group of C. Marcus in Copenhagen, led by </w:t>
-      </w:r>
-      <w:r>
-        <w:rPr>
-          <w:b/>
-        </w:rPr>
-        <w:t>Ferdinand Kuemmeth</w:t>
-      </w:r>
-      <w:r>
-        <w:rPr>
-          <w:b/>
-          <w:i/>
-        </w:rPr>
-        <w:t>.</w:t>
-      </w:r>
-      <w:r>
-        <w:rPr>
-          <w:b/>
-          <w:i/>
-        </w:rPr>
-        <w:t xml:space="preserve"> </w:t>
-      </w:r>
-      <w:r>
-        <w:t xml:space="preserve">Ferdinand is also external member of my PhD thesis committee. </w:t>
-      </w:r>
-      <w:r>
-        <w:t>Actually I have been visiting t</w:t>
-      </w:r>
-      <w:r>
-        <w:t>hem for three months</w:t>
-      </w:r>
-      <w:r>
-        <w:t>. Since they are a leading group with a vast knowledge in instrumentation and in the physics of spin dynamics, this collaboration will help me a lot in realizing the proposed project. It would be helpful to visit them once per year to discuss with the</w:t>
-      </w:r>
-      <w:r>
-        <w:t>m</w:t>
-      </w:r>
-      <w:r>
-        <w:t xml:space="preserve"> technical and physics related question</w:t>
-      </w:r>
-      <w:r>
-        <w:t>s thus I am requesting 500 Euro per year for</w:t>
-      </w:r>
-      <w:r>
-        <w:t xml:space="preserve"> travel expenses. The other significant collaboration is with Prof. </w:t>
-      </w:r>
-      <w:r>
-        <w:rPr>
-          <w:b/>
-        </w:rPr>
-        <w:t>J.J. Zhang</w:t>
-      </w:r>
-      <w:r>
-        <w:t xml:space="preserve"> who is working in the Chinese Academy of Science, in the Institute of Physics in Beijing, China. He is a material scientist providing us with the very high quality Ge hut</w:t>
-      </w:r>
-      <w:r>
-        <w:t>–</w:t>
-      </w:r>
-      <w:r>
-        <w:t>wires</w:t>
-      </w:r>
-      <w:r>
-        <w:t>,</w:t>
-      </w:r>
-      <w:r>
-        <w:t xml:space="preserve"> which very few groups around the world can grow. </w:t>
-      </w:r>
-    </w:p>
-    <w:p>
-      <w:pPr>
-        <w:rPr>
-          <w:del w:id="25" w:author="Georgios KATSAROS" w:date="2016-09-14T18:59:00Z"/>
-        </w:rPr>
-      </w:pPr>
-    </w:p>
-    <w:p>
-      <w:pPr>
-        <w:pStyle w:val="Heading2"/>
-        <w:numPr>
-          <w:ilvl w:val="0"/>
-          <w:numId w:val="1"/>
-        </w:numPr>
-      </w:pPr>
-      <w:bookmarkStart w:id="26" w:name="_Toc461790010"/>
-      <w:r>
-        <w:t>W</w:t>
-      </w:r>
-      <w:r>
-        <w:t>ork table</w:t>
-      </w:r>
-      <w:bookmarkEnd w:id="26"/>
+        <w:t>Work table</w:t>
+      </w:r>
+      <w:bookmarkEnd w:id="19"/>
     </w:p>
     <w:tbl>
       <w:tblPr>
@@ -13945,14 +13355,7 @@
         </w:tc>
       </w:tr>
     </w:tbl>
-    <w:p>
-      <w:pPr>
-        <w:rPr>
-          <w:sz w:val="20"/>
-          <w:szCs w:val="20"/>
-        </w:rPr>
-      </w:pPr>
-    </w:p>
+    <w:p/>
     <w:p>
       <w:pPr>
         <w:pStyle w:val="Heading2"/>
@@ -13961,49 +13364,91 @@
           <w:numId w:val="1"/>
         </w:numPr>
       </w:pPr>
-      <w:bookmarkStart w:id="27" w:name="_Toc461790011"/>
-      <w:r>
-        <w:t>Contingency plan:</w:t>
-      </w:r>
-      <w:bookmarkEnd w:id="27"/>
+      <w:bookmarkStart w:id="20" w:name="_Toc461790009"/>
+      <w:r>
+        <w:t>International collaboration</w:t>
+      </w:r>
+      <w:r>
+        <w:t>s</w:t>
+      </w:r>
+      <w:bookmarkEnd w:id="20"/>
     </w:p>
     <w:p>
-      <w:pPr>
-        <w:rPr>
+      <w:r>
+        <w:t xml:space="preserve">We are collaborating with the spin qubit team in the group of C. Marcus in Copenhagen, led by </w:t>
+      </w:r>
+      <w:r>
+        <w:rPr>
+          <w:b/>
+        </w:rPr>
+        <w:t>Ferdinand Kuemmeth</w:t>
+      </w:r>
+      <w:r>
+        <w:rPr>
+          <w:b/>
           <w:i/>
         </w:rPr>
-      </w:pPr>
-      <w:r>
-        <w:t xml:space="preserve">In case it turns out that the gate reflectometry technique is not sensitive/fast enough we are going to use </w:t>
-      </w:r>
-      <w:proofErr w:type="spellStart"/>
-      <w:r>
-        <w:t>ohmic</w:t>
-      </w:r>
-      <w:proofErr w:type="spellEnd"/>
-      <w:r>
-        <w:t xml:space="preserve"> reflectometry. For that reason a charge sensor proximate to the double QD should be added during the nanofabrication process of the samples. Charge sensing </w:t>
-      </w:r>
-      <w:r>
-        <w:t xml:space="preserve">in hut-wires </w:t>
-      </w:r>
-      <w:r>
-        <w:t>has been recent</w:t>
-      </w:r>
-      <w:r>
-        <w:t>ly demonstrated in our group [22</w:t>
-      </w:r>
-      <w:r>
-        <w:t xml:space="preserve">]. For the charge sensor a single QD located very closely and </w:t>
-      </w:r>
-      <w:proofErr w:type="spellStart"/>
-      <w:r>
-        <w:t>capacitively</w:t>
-      </w:r>
-      <w:proofErr w:type="spellEnd"/>
-      <w:r>
-        <w:t xml:space="preserve"> coupled to the DQD is going to be used. Whenever the charge configuration in the DQD will change, the impedance of the charge sensor will change and thus the reflected signal amplitude. </w:t>
-      </w:r>
+        <w:t>.</w:t>
+      </w:r>
+      <w:r>
+        <w:rPr>
+          <w:b/>
+          <w:i/>
+        </w:rPr>
+        <w:t xml:space="preserve"> </w:t>
+      </w:r>
+      <w:r>
+        <w:t xml:space="preserve">Ferdinand is also external member of my PhD thesis committee. </w:t>
+      </w:r>
+      <w:r>
+        <w:t>Actually I have been visiting t</w:t>
+      </w:r>
+      <w:r>
+        <w:t>hem for three months</w:t>
+      </w:r>
+      <w:r>
+        <w:t>. Since they are a leading group with a vast knowledge in instrumentation and in the physics of spin dynamics, this collaboration will help me a lot in realizing the proposed project. It would be helpful to visit them once per year to discuss with the</w:t>
+      </w:r>
+      <w:r>
+        <w:t>m</w:t>
+      </w:r>
+      <w:r>
+        <w:t xml:space="preserve"> technical and physics related question</w:t>
+      </w:r>
+      <w:r>
+        <w:t>s thus I am requesting 500 Euro per year for</w:t>
+      </w:r>
+      <w:r>
+        <w:t xml:space="preserve"> travel expenses. The other significant collaboration is with Prof. </w:t>
+      </w:r>
+      <w:r>
+        <w:rPr>
+          <w:b/>
+        </w:rPr>
+        <w:t>J.J. Zhang</w:t>
+      </w:r>
+      <w:r>
+        <w:t xml:space="preserve"> who is working in the Chinese Academy of Science, in the Institute of Physics in Beijing, China. He is a material scientist providing us with the very high quality Ge hut</w:t>
+      </w:r>
+      <w:r>
+        <w:t>–</w:t>
+      </w:r>
+      <w:r>
+        <w:t>wires</w:t>
+      </w:r>
+      <w:r>
+        <w:t>,</w:t>
+      </w:r>
+      <w:r>
+        <w:t xml:space="preserve"> which very few groups around the world can grow. </w:t>
+      </w:r>
+    </w:p>
+    <w:p>
+      <w:pPr>
+        <w:rPr>
+          <w:del w:id="21" w:author="Georgios KATSAROS" w:date="2016-09-14T18:59:00Z"/>
+        </w:rPr>
+      </w:pPr>
     </w:p>
     <w:p>
       <w:pPr>
@@ -14013,192 +13458,71 @@
           <w:numId w:val="1"/>
         </w:numPr>
       </w:pPr>
-      <w:bookmarkStart w:id="28" w:name="_Toc461790012"/>
-      <w:r>
-        <w:t>Personal qualification</w:t>
-      </w:r>
-      <w:r>
-        <w:t xml:space="preserve"> </w:t>
-      </w:r>
-      <w:r>
-        <w:t>- matching of my profile with the demands of the project</w:t>
-      </w:r>
-      <w:bookmarkEnd w:id="28"/>
+      <w:bookmarkStart w:id="22" w:name="_Toc461790011"/>
+      <w:r>
+        <w:t>Contingency plan:</w:t>
+      </w:r>
+      <w:bookmarkEnd w:id="22"/>
     </w:p>
     <w:p>
-      <w:r>
-        <w:t xml:space="preserve">I performed my undergraduate studies at the faculty of electrical and computer engineering, at the University of Zagreb, Croatia. During my undergraduate studies </w:t>
-      </w:r>
-      <w:r>
-        <w:t xml:space="preserve">I was a teaching assistant in the course “Electronics” which is the mandatory course for all students on the faculty. For my bachelor thesis I have </w:t>
-      </w:r>
-      <w:r>
-        <w:lastRenderedPageBreak/>
-        <w:t>been measuring ECL ring oscillators based on horizontal current transistor (HCBT). This allowed me to deepen my knowledge in electronic instrumentation.</w:t>
-      </w:r>
-      <w:r>
+      <w:pPr>
         <w:rPr>
           <w:i/>
         </w:rPr>
-        <w:t xml:space="preserve"> </w:t>
-      </w:r>
-      <w:r>
-        <w:t xml:space="preserve"> For my master thesis, performed with </w:t>
-      </w:r>
-      <w:proofErr w:type="gramStart"/>
-      <w:r>
-        <w:t>professor</w:t>
-      </w:r>
-      <w:proofErr w:type="gramEnd"/>
-      <w:r>
-        <w:t xml:space="preserve"> </w:t>
+      </w:pPr>
+      <w:r>
+        <w:t xml:space="preserve">In case it turns out that the gate reflectometry technique is not sensitive/fast enough we are going to use </w:t>
       </w:r>
       <w:proofErr w:type="spellStart"/>
       <w:r>
-        <w:t>Tomislav</w:t>
+        <w:t>ohmic</w:t>
       </w:r>
       <w:proofErr w:type="spellEnd"/>
       <w:r>
-        <w:t xml:space="preserve"> </w:t>
+        <w:t xml:space="preserve"> reflectometry. For that reason a charge sensor proximate to the double QD should be added during the nanofabrication process of the samples. Charge sensing </w:t>
+      </w:r>
+      <w:r>
+        <w:t xml:space="preserve">in hut-wires </w:t>
+      </w:r>
+      <w:r>
+        <w:t>has been recent</w:t>
+      </w:r>
+      <w:r>
+        <w:t>ly demonstrated in our group [22</w:t>
+      </w:r>
+      <w:r>
+        <w:t xml:space="preserve">]. For the charge sensor a single QD located very closely and </w:t>
       </w:r>
       <w:proofErr w:type="spellStart"/>
       <w:r>
-        <w:t>Suligoj</w:t>
+        <w:t>capacitively</w:t>
       </w:r>
       <w:proofErr w:type="spellEnd"/>
       <w:r>
-        <w:t xml:space="preserve">, I have focused on design and analysis of the RF circuits in 180 nm </w:t>
-      </w:r>
-      <w:proofErr w:type="spellStart"/>
-      <w:r>
-        <w:t>BiCMOS</w:t>
-      </w:r>
-      <w:proofErr w:type="spellEnd"/>
-      <w:r>
-        <w:t xml:space="preserve"> technology with the HCBT, which gave me a background in performing simulations, design and analysis of the electronics circuits.</w:t>
+        <w:t xml:space="preserve"> coupled to the DQD is going to be used. Whenever the charge configuration in the DQD will change, the impedance of the charge sensor will change and thus the reflected signal amplitude. </w:t>
       </w:r>
     </w:p>
     <w:p>
-      <w:r>
-        <w:t xml:space="preserve">Fascinated by the idea of quantum computation, I moved in April to the Johannes Kepler University to work as a research assistant in the group of dr.sc. Georgios Katsaros. There I started working on the development of an </w:t>
-      </w:r>
-      <w:proofErr w:type="spellStart"/>
-      <w:r>
-        <w:t>ohmic</w:t>
-      </w:r>
-      <w:proofErr w:type="spellEnd"/>
-      <w:r>
-        <w:t xml:space="preserve"> reflectometry system for charge readout of </w:t>
-      </w:r>
-      <w:proofErr w:type="spellStart"/>
-      <w:r>
-        <w:t>SiGe</w:t>
-      </w:r>
-      <w:proofErr w:type="spellEnd"/>
-      <w:r>
-        <w:t xml:space="preserve"> QDs. The realization of printed circuit board designs, the development of python codes for controlling various DC and high frequency signal instruments were among my tasks. I also performed 4K measurements on </w:t>
-      </w:r>
-      <w:r>
-        <w:t>SHTs</w:t>
-      </w:r>
-      <w:r>
-        <w:t xml:space="preserve"> based on </w:t>
-      </w:r>
-      <w:r>
-        <w:t xml:space="preserve">Ge hut-wire </w:t>
-      </w:r>
-      <w:r>
-        <w:t xml:space="preserve">QDs fabricated in our group by Hannes Watzinger. During that time I had the chance to attend also an important conference in the field: </w:t>
-      </w:r>
-      <w:proofErr w:type="spellStart"/>
-      <w:r>
-        <w:t>SpinTech</w:t>
-      </w:r>
-      <w:proofErr w:type="spellEnd"/>
-      <w:r>
-        <w:t xml:space="preserve"> VIII in Basel, Switzerland, 10-13 </w:t>
-      </w:r>
-      <w:r>
-        <w:t xml:space="preserve">of </w:t>
-      </w:r>
-      <w:r>
-        <w:t>August 2015. In October 2015, and for three months, I went on a research visit to the Center for Quantum Devices, Niels Bohr Institute, Copenhagen. I worked in the group of Ferdinand Kuemmeth. This group is developing spin based qubits in GaAs and Si/</w:t>
-      </w:r>
-      <w:proofErr w:type="spellStart"/>
-      <w:r>
-        <w:t>SiGe</w:t>
-      </w:r>
-      <w:proofErr w:type="spellEnd"/>
-      <w:r>
-        <w:t xml:space="preserve"> lithographically defined double and triple QDs. They are one of the biggest and most successful groups in the field of quantum computation. During my research stay, I learned about high end laboratory equipment including cryogen free dilution refrigerators, waveform and signal generators, RF equipment (amplifiers, filters, special type of coaxial cables</w:t>
-      </w:r>
-      <w:proofErr w:type="gramStart"/>
-      <w:r>
-        <w:t>… )</w:t>
-      </w:r>
-      <w:proofErr w:type="gramEnd"/>
-      <w:r>
-        <w:t xml:space="preserve">. I was also following the experiment of Filip Malinowski – tuning the GaAs double and triple QD for coherent spin manipulation and readout using a charge sensor </w:t>
-      </w:r>
-      <w:proofErr w:type="spellStart"/>
-      <w:r>
-        <w:t>ohmic</w:t>
-      </w:r>
-      <w:proofErr w:type="spellEnd"/>
-      <w:r>
-        <w:t xml:space="preserve"> reflectometry setup.  Since 2016 I am a PhD student </w:t>
-      </w:r>
-      <w:r>
-        <w:t xml:space="preserve">in the group of </w:t>
-      </w:r>
-      <w:r>
-        <w:t>Georgios Katsaros, at the Institute of Science and Technology (IST), Austria, currently working on a second version of a</w:t>
-      </w:r>
-      <w:r>
-        <w:t xml:space="preserve">n </w:t>
-      </w:r>
-      <w:proofErr w:type="spellStart"/>
-      <w:r>
-        <w:t>ohmic</w:t>
-      </w:r>
-      <w:proofErr w:type="spellEnd"/>
-      <w:r>
-        <w:t xml:space="preserve"> reflectometry readout system for spin relaxati</w:t>
-      </w:r>
-      <w:r>
-        <w:t xml:space="preserve">on experiments. </w:t>
-      </w:r>
-    </w:p>
-    <w:p>
-      <w:pPr>
-        <w:pStyle w:val="Heading1"/>
-      </w:pPr>
-    </w:p>
-    <w:p>
-      <w:pPr>
-        <w:pStyle w:val="Heading1"/>
-      </w:pPr>
-    </w:p>
-    <w:p>
       <w:pPr>
         <w:pStyle w:val="Heading1"/>
       </w:pPr>
     </w:p>
     <w:p/>
-    <w:p/>
-    <w:p/>
-    <w:p/>
-    <w:p/>
-    <w:p/>
     <w:p>
       <w:pPr>
         <w:pStyle w:val="Heading1"/>
       </w:pPr>
-      <w:bookmarkStart w:id="29" w:name="_Toc461790013"/>
-      <w:r>
-        <w:t>References:</w:t>
-      </w:r>
-      <w:bookmarkEnd w:id="29"/>
+      <w:bookmarkStart w:id="23" w:name="_Toc461790013"/>
+      <w:r>
+        <w:lastRenderedPageBreak/>
+        <w:t>Refe</w:t>
+      </w:r>
+      <w:bookmarkStart w:id="24" w:name="_GoBack"/>
+      <w:bookmarkEnd w:id="24"/>
+      <w:r>
+        <w:t>rences:</w:t>
+      </w:r>
+      <w:bookmarkEnd w:id="23"/>
     </w:p>
     <w:p>
       <w:pPr>
@@ -14450,7 +13774,7 @@
       <w:r>
         <w:t xml:space="preserve">  </w:t>
       </w:r>
-      <w:hyperlink r:id="rId22" w:history="1">
+      <w:hyperlink r:id="rId23" w:history="1">
         <w:proofErr w:type="spellStart"/>
         <w:r>
           <w:rPr>
@@ -14532,7 +13856,7 @@
           <w:numId w:val="29"/>
         </w:numPr>
       </w:pPr>
-      <w:hyperlink r:id="rId23" w:anchor="auth-1" w:history="1">
+      <w:hyperlink r:id="rId24" w:anchor="auth-1" w:history="1">
         <w:r>
           <w:t xml:space="preserve">M. </w:t>
         </w:r>
@@ -14594,7 +13918,7 @@
           <w:i/>
         </w:rPr>
       </w:pPr>
-      <w:hyperlink r:id="rId24" w:anchor="auth-1" w:history="1">
+      <w:hyperlink r:id="rId25" w:anchor="auth-1" w:history="1">
         <w:r>
           <w:t>E. Kawakami</w:t>
         </w:r>
@@ -14665,7 +13989,7 @@
         </w:rPr>
         <w:t xml:space="preserve"> et al.  </w:t>
       </w:r>
-      <w:hyperlink r:id="rId25" w:history="1">
+      <w:hyperlink r:id="rId26" w:history="1">
         <w:r>
           <w:rPr>
             <w:i/>
@@ -14762,7 +14086,7 @@
         </w:rPr>
         <w:t> </w:t>
       </w:r>
-      <w:hyperlink r:id="rId26" w:tooltip="Abstract" w:history="1">
+      <w:hyperlink r:id="rId27" w:tooltip="Abstract" w:history="1">
         <w:r>
           <w:rPr>
             <w:i/>
@@ -15028,7 +14352,7 @@
       <w:r>
         <w:t xml:space="preserve"> </w:t>
       </w:r>
-      <w:hyperlink r:id="rId27" w:history="1">
+      <w:hyperlink r:id="rId28" w:history="1">
         <w:r>
           <w:t>D. J. Reilly</w:t>
         </w:r>
@@ -15279,7 +14603,7 @@
       </w:pPr>
     </w:p>
     <w:sectPr>
-      <w:footerReference w:type="default" r:id="rId28"/>
+      <w:footerReference w:type="default" r:id="rId29"/>
       <w:pgSz w:w="12240" w:h="15840"/>
       <w:pgMar w:top="1276" w:right="1440" w:bottom="851" w:left="1440" w:header="708" w:footer="708" w:gutter="0"/>
       <w:pgNumType w:chapStyle="1"/>
@@ -15349,7 +14673,7 @@
           <w:rPr>
             <w:noProof/>
           </w:rPr>
-          <w:t>10</w:t>
+          <w:t>21</w:t>
         </w:r>
         <w:r>
           <w:rPr>
@@ -19927,7 +19251,7 @@
 </file>
 
 <file path=customXml/itemProps1.xml><?xml version="1.0" encoding="utf-8"?>
-<ds:datastoreItem xmlns:ds="http://schemas.openxmlformats.org/officeDocument/2006/customXml" ds:itemID="{6916840F-63AD-43A6-8B71-85164379A1B8}">
+<ds:datastoreItem xmlns:ds="http://schemas.openxmlformats.org/officeDocument/2006/customXml" ds:itemID="{5311AADA-6E29-45E0-BD1E-AEABC2119FE5}">
   <ds:schemaRefs>
     <ds:schemaRef ds:uri="http://schemas.openxmlformats.org/officeDocument/2006/bibliography"/>
   </ds:schemaRefs>

</xml_diff>

<commit_message>
Project description pages reduced to 19 by reshaping
</commit_message>
<xml_diff>
--- a/Project description_modG_applyJ_modG_applyJ.docx
+++ b/Project description_modG_applyJ_modG_applyJ.docx
@@ -205,6 +205,8 @@
               </w:rPr>
               <w:tab/>
             </w:r>
+            <w:bookmarkStart w:id="0" w:name="_GoBack"/>
+            <w:bookmarkEnd w:id="0"/>
             <w:r>
               <w:rPr>
                 <w:noProof/>
@@ -1510,11 +1512,17 @@
         <w:p/>
       </w:sdtContent>
     </w:sdt>
+    <w:p/>
     <w:p>
       <w:pPr>
+        <w:jc w:val="right"/>
+      </w:pPr>
+    </w:p>
+    <w:p>
+      <w:pPr>
         <w:pStyle w:val="Heading1"/>
       </w:pPr>
-      <w:bookmarkStart w:id="0" w:name="_Toc461789995"/>
+      <w:bookmarkStart w:id="1" w:name="_Toc461789995"/>
       <w:r>
         <w:lastRenderedPageBreak/>
         <w:t xml:space="preserve">Spin dynamics of a hole spin qubit </w:t>
@@ -1525,7 +1533,7 @@
       <w:r>
         <w:t>gate reflectometry</w:t>
       </w:r>
-      <w:bookmarkEnd w:id="0"/>
+      <w:bookmarkEnd w:id="1"/>
       <w:r>
         <w:t xml:space="preserve"> </w:t>
       </w:r>
@@ -1534,11 +1542,11 @@
       <w:pPr>
         <w:pStyle w:val="Heading1"/>
       </w:pPr>
-      <w:bookmarkStart w:id="1" w:name="_Toc461789997"/>
+      <w:bookmarkStart w:id="2" w:name="_Toc461789997"/>
       <w:r>
         <w:t>Project description:</w:t>
       </w:r>
-      <w:bookmarkEnd w:id="1"/>
+      <w:bookmarkEnd w:id="2"/>
     </w:p>
     <w:p/>
     <w:p>
@@ -1550,21 +1558,21 @@
         </w:numPr>
         <w:ind w:left="0" w:firstLine="0"/>
       </w:pPr>
-      <w:bookmarkStart w:id="2" w:name="_Toc461789998"/>
+      <w:bookmarkStart w:id="3" w:name="_Toc461789998"/>
       <w:r>
         <w:t>Background</w:t>
       </w:r>
-      <w:bookmarkEnd w:id="2"/>
+      <w:bookmarkEnd w:id="3"/>
     </w:p>
     <w:p>
       <w:pPr>
         <w:pStyle w:val="Heading3"/>
       </w:pPr>
-      <w:bookmarkStart w:id="3" w:name="_Toc461789999"/>
+      <w:bookmarkStart w:id="4" w:name="_Toc461789999"/>
       <w:r>
         <w:t>State of the art</w:t>
       </w:r>
-      <w:bookmarkEnd w:id="3"/>
+      <w:bookmarkEnd w:id="4"/>
     </w:p>
     <w:p>
       <w:r>
@@ -3899,11 +3907,11 @@
       <w:pPr>
         <w:pStyle w:val="Heading3"/>
       </w:pPr>
-      <w:bookmarkStart w:id="4" w:name="_Toc461790000"/>
+      <w:bookmarkStart w:id="5" w:name="_Toc461790000"/>
       <w:r>
         <w:t>Measurement techniques</w:t>
       </w:r>
-      <w:bookmarkEnd w:id="4"/>
+      <w:bookmarkEnd w:id="5"/>
       <w:r>
         <w:t xml:space="preserve"> </w:t>
       </w:r>
@@ -4521,7 +4529,7 @@
                               <m:sSub>
                                 <m:sSubPr>
                                   <m:ctrlPr>
-                                    <w:ins w:id="5" w:author="Georgios KATSAROS" w:date="2016-09-14T18:52:00Z">
+                                    <w:ins w:id="6" w:author="Georgios KATSAROS" w:date="2016-09-14T18:52:00Z">
                                       <w:rPr>
                                         <w:rFonts w:ascii="Cambria Math" w:hAnsi="Cambria Math"/>
                                         <w:i/>
@@ -4563,7 +4571,7 @@
                               <m:sSub>
                                 <m:sSubPr>
                                   <m:ctrlPr>
-                                    <w:ins w:id="6" w:author="Georgios KATSAROS" w:date="2016-09-14T18:52:00Z">
+                                    <w:ins w:id="7" w:author="Georgios KATSAROS" w:date="2016-09-14T18:52:00Z">
                                       <w:rPr>
                                         <w:rFonts w:ascii="Cambria Math" w:hAnsi="Cambria Math" w:cs="Cambria Math"/>
                                         <w:i/>
@@ -5250,7 +5258,7 @@
                           <w:p>
                             <w:pPr>
                               <w:rPr>
-                                <w:del w:id="7" w:author="Georgios KATSAROS" w:date="2016-09-14T21:50:00Z"/>
+                                <w:del w:id="8" w:author="Georgios KATSAROS" w:date="2016-09-14T21:50:00Z"/>
                                 <w:rFonts w:eastAsiaTheme="minorEastAsia"/>
                                 <w:sz w:val="18"/>
                                 <w:szCs w:val="18"/>
@@ -6303,12 +6311,12 @@
           <w:numId w:val="1"/>
         </w:numPr>
       </w:pPr>
-      <w:bookmarkStart w:id="8" w:name="_Toc461790001"/>
+      <w:bookmarkStart w:id="9" w:name="_Toc461790001"/>
       <w:r>
         <w:lastRenderedPageBreak/>
         <w:t>Objectives of the project</w:t>
       </w:r>
-      <w:bookmarkEnd w:id="8"/>
+      <w:bookmarkEnd w:id="9"/>
     </w:p>
     <w:p>
       <w:r>
@@ -7205,7 +7213,6 @@
         <w:t>.</w:t>
       </w:r>
     </w:p>
-    <w:p/>
     <w:p/>
     <w:p>
       <w:pPr>
@@ -7215,11 +7222,11 @@
           <w:numId w:val="1"/>
         </w:numPr>
       </w:pPr>
-      <w:bookmarkStart w:id="9" w:name="_Toc461790002"/>
+      <w:bookmarkStart w:id="10" w:name="_Toc461790002"/>
       <w:r>
         <w:t>Innovative aspects of the proposed project</w:t>
       </w:r>
-      <w:bookmarkEnd w:id="9"/>
+      <w:bookmarkEnd w:id="10"/>
     </w:p>
     <w:p>
       <w:r>
@@ -7299,11 +7306,11 @@
           <w:numId w:val="1"/>
         </w:numPr>
       </w:pPr>
-      <w:bookmarkStart w:id="10" w:name="_Toc461790003"/>
+      <w:bookmarkStart w:id="11" w:name="_Toc461790003"/>
       <w:r>
         <w:t>Preliminary results</w:t>
       </w:r>
-      <w:bookmarkEnd w:id="10"/>
+      <w:bookmarkEnd w:id="11"/>
       <w:r>
         <w:t xml:space="preserve"> </w:t>
       </w:r>
@@ -7475,11 +7482,7 @@
         <w:t xml:space="preserve">the </w:t>
       </w:r>
       <w:r>
-        <w:t xml:space="preserve">signal is routed to the </w:t>
-      </w:r>
-      <w:r>
-        <w:lastRenderedPageBreak/>
-        <w:t xml:space="preserve">PCB bonding pads. </w:t>
+        <w:t xml:space="preserve">signal is routed to the PCB bonding pads. </w:t>
       </w:r>
       <w:r>
         <w:t>Electrical contact</w:t>
@@ -7509,7 +7512,9 @@
     <w:p>
       <w:pPr>
         <w:rPr>
-          <w:rStyle w:val="SubtitleChar"/>
+          <w:rFonts w:eastAsiaTheme="minorEastAsia"/>
+          <w:color w:val="5A5A5A" w:themeColor="text1" w:themeTint="A5"/>
+          <w:spacing w:val="15"/>
         </w:rPr>
       </w:pPr>
       <w:r>
@@ -7517,17 +7522,18 @@
           <w:rStyle w:val="SubtitleChar"/>
           <w:noProof/>
         </w:rPr>
+        <w:lastRenderedPageBreak/>
         <w:drawing>
-          <wp:anchor distT="0" distB="0" distL="114300" distR="114300" simplePos="0" relativeHeight="251682816" behindDoc="0" locked="0" layoutInCell="1" allowOverlap="1" wp14:anchorId="4DA58011" wp14:editId="612ED8E7">
+          <wp:anchor distT="0" distB="0" distL="114300" distR="114300" simplePos="0" relativeHeight="251682816" behindDoc="0" locked="0" layoutInCell="1" allowOverlap="1" wp14:anchorId="1ADBD5DC" wp14:editId="7EA818FB">
             <wp:simplePos x="0" y="0"/>
             <wp:positionH relativeFrom="column">
-              <wp:posOffset>1186815</wp:posOffset>
+              <wp:posOffset>795655</wp:posOffset>
             </wp:positionH>
             <wp:positionV relativeFrom="paragraph">
-              <wp:posOffset>525145</wp:posOffset>
+              <wp:posOffset>7620</wp:posOffset>
             </wp:positionV>
-            <wp:extent cx="1569085" cy="5399405"/>
-            <wp:effectExtent l="0" t="0" r="0" b="0"/>
+            <wp:extent cx="1047115" cy="3599815"/>
+            <wp:effectExtent l="0" t="0" r="635" b="635"/>
             <wp:wrapSquare wrapText="bothSides"/>
             <wp:docPr id="17" name="Picture 17" descr="C:\Users\jkukucka\Documents\GitHub\Fellowship\4Kstick_zoomin.jpg"/>
             <wp:cNvGraphicFramePr>
@@ -7558,7 +7564,7 @@
                   <pic:spPr bwMode="auto">
                     <a:xfrm>
                       <a:off x="0" y="0"/>
-                      <a:ext cx="1569085" cy="5399405"/>
+                      <a:ext cx="1047115" cy="3599815"/>
                     </a:xfrm>
                     <a:prstGeom prst="rect">
                       <a:avLst/>
@@ -7586,16 +7592,16 @@
           <w:noProof/>
         </w:rPr>
         <w:drawing>
-          <wp:anchor distT="0" distB="0" distL="114300" distR="114300" simplePos="0" relativeHeight="251681792" behindDoc="0" locked="0" layoutInCell="1" allowOverlap="1" wp14:anchorId="78F20D7A" wp14:editId="78FBFF7F">
+          <wp:anchor distT="0" distB="0" distL="114300" distR="114300" simplePos="0" relativeHeight="251681792" behindDoc="0" locked="0" layoutInCell="1" allowOverlap="1" wp14:anchorId="0C91AD6A" wp14:editId="4BB66C23">
             <wp:simplePos x="0" y="0"/>
             <wp:positionH relativeFrom="margin">
               <wp:align>left</wp:align>
             </wp:positionH>
             <wp:positionV relativeFrom="paragraph">
-              <wp:posOffset>525145</wp:posOffset>
+              <wp:posOffset>7620</wp:posOffset>
             </wp:positionV>
-            <wp:extent cx="1205865" cy="5399405"/>
-            <wp:effectExtent l="0" t="0" r="0" b="0"/>
+            <wp:extent cx="802640" cy="3599815"/>
+            <wp:effectExtent l="0" t="0" r="0" b="635"/>
             <wp:wrapSquare wrapText="bothSides"/>
             <wp:docPr id="15" name="Picture 15" descr="C:\Users\jkukucka\Documents\GitHub\Fellowship\4Kstick.jpg"/>
             <wp:cNvGraphicFramePr>
@@ -7626,7 +7632,7 @@
                   <pic:spPr bwMode="auto">
                     <a:xfrm>
                       <a:off x="0" y="0"/>
-                      <a:ext cx="1205865" cy="5399405"/>
+                      <a:ext cx="802640" cy="3599815"/>
                     </a:xfrm>
                     <a:prstGeom prst="rect">
                       <a:avLst/>
@@ -7639,87 +7645,86 @@
                 </pic:pic>
               </a:graphicData>
             </a:graphic>
+            <wp14:sizeRelH relativeFrom="margin">
+              <wp14:pctWidth>0</wp14:pctWidth>
+            </wp14:sizeRelH>
+            <wp14:sizeRelV relativeFrom="margin">
+              <wp14:pctHeight>0</wp14:pctHeight>
+            </wp14:sizeRelV>
           </wp:anchor>
         </w:drawing>
       </w:r>
-      <w:ins w:id="11" w:author="Georgios KATSAROS" w:date="2016-09-14T19:00:00Z">
-        <w:r>
-          <w:rPr>
-            <w:rStyle w:val="SubtitleChar"/>
-          </w:rPr>
-          <w:t xml:space="preserve"> </w:t>
-        </w:r>
-      </w:ins>
+      <w:r>
+        <w:rPr>
+          <w:rStyle w:val="SubtitleChar"/>
+        </w:rPr>
+        <w:t xml:space="preserve">Figure 3: The </w:t>
+      </w:r>
+      <w:proofErr w:type="spellStart"/>
+      <w:proofErr w:type="gramStart"/>
+      <w:r>
+        <w:rPr>
+          <w:rStyle w:val="SubtitleChar"/>
+        </w:rPr>
+        <w:t>plexiglas</w:t>
+      </w:r>
+      <w:proofErr w:type="spellEnd"/>
+      <w:proofErr w:type="gramEnd"/>
+      <w:r>
+        <w:rPr>
+          <w:rStyle w:val="SubtitleChar"/>
+        </w:rPr>
+        <w:t xml:space="preserve"> 4K dip-stick used for cooling down</w:t>
+      </w:r>
+      <w:r>
+        <w:t xml:space="preserve"> </w:t>
+      </w:r>
+      <w:r>
+        <w:rPr>
+          <w:rStyle w:val="SubtitleChar"/>
+        </w:rPr>
+        <w:t xml:space="preserve">the samples to 4K and performing the reflectometry measurements. The left picture shows the whole stick, while the right is a zoom-in, highlighting the directional coupler and the low noise </w:t>
+      </w:r>
+      <w:proofErr w:type="spellStart"/>
+      <w:r>
+        <w:rPr>
+          <w:rStyle w:val="SubtitleChar"/>
+        </w:rPr>
+        <w:t>Minicircuits</w:t>
+      </w:r>
+      <w:proofErr w:type="spellEnd"/>
+      <w:r>
+        <w:rPr>
+          <w:rStyle w:val="SubtitleChar"/>
+        </w:rPr>
+        <w:t xml:space="preserve"> ZX60-33LN-S+ RF amplifier. An additional low noise cryogenic RF amplifier CITLF2 from Sander </w:t>
+      </w:r>
+      <w:proofErr w:type="spellStart"/>
+      <w:r>
+        <w:rPr>
+          <w:rStyle w:val="SubtitleChar"/>
+        </w:rPr>
+        <w:t>Weinreb’s</w:t>
+      </w:r>
+      <w:proofErr w:type="spellEnd"/>
+      <w:r>
+        <w:rPr>
+          <w:rStyle w:val="SubtitleChar"/>
+        </w:rPr>
+        <w:t xml:space="preserve"> Caltech Microwave Research Group can be added in order to increase the SNR of the measured signal.</w:t>
+      </w:r>
     </w:p>
     <w:p>
       <w:pPr>
-        <w:rPr>
-          <w:rFonts w:eastAsiaTheme="minorEastAsia"/>
-          <w:color w:val="5A5A5A" w:themeColor="text1" w:themeTint="A5"/>
-          <w:spacing w:val="15"/>
-        </w:rPr>
+        <w:pStyle w:val="Subtitle"/>
+        <w:jc w:val="both"/>
       </w:pPr>
     </w:p>
     <w:p>
-      <w:r>
-        <w:rPr>
-          <w:rStyle w:val="SubtitleChar"/>
-        </w:rPr>
-        <w:t xml:space="preserve">Figure 3: The </w:t>
-      </w:r>
-      <w:proofErr w:type="spellStart"/>
-      <w:proofErr w:type="gramStart"/>
-      <w:r>
-        <w:rPr>
-          <w:rStyle w:val="SubtitleChar"/>
-        </w:rPr>
-        <w:t>plexiglas</w:t>
-      </w:r>
-      <w:proofErr w:type="spellEnd"/>
-      <w:proofErr w:type="gramEnd"/>
-      <w:r>
-        <w:rPr>
-          <w:rStyle w:val="SubtitleChar"/>
-        </w:rPr>
-        <w:t xml:space="preserve"> 4K dip-stick used for cooling down</w:t>
-      </w:r>
-      <w:r>
-        <w:t xml:space="preserve"> </w:t>
-      </w:r>
-      <w:r>
-        <w:rPr>
-          <w:rStyle w:val="SubtitleChar"/>
-        </w:rPr>
-        <w:t xml:space="preserve">the samples to 4K and performing the reflectometry measurements. The left picture shows the whole stick, while the right is a zoom-in, highlighting the directional coupler and the low noise </w:t>
-      </w:r>
-      <w:proofErr w:type="spellStart"/>
-      <w:r>
-        <w:rPr>
-          <w:rStyle w:val="SubtitleChar"/>
-        </w:rPr>
-        <w:t>Minicircuits</w:t>
-      </w:r>
-      <w:proofErr w:type="spellEnd"/>
-      <w:r>
-        <w:rPr>
-          <w:rStyle w:val="SubtitleChar"/>
-        </w:rPr>
-        <w:t xml:space="preserve"> ZX60-33LN-S+ RF amplifier. An additional low noise cryogenic RF amplifier CITLF2 from Sander </w:t>
-      </w:r>
-      <w:proofErr w:type="spellStart"/>
-      <w:r>
-        <w:rPr>
-          <w:rStyle w:val="SubtitleChar"/>
-        </w:rPr>
-        <w:t>Weinreb’s</w:t>
-      </w:r>
-      <w:proofErr w:type="spellEnd"/>
-      <w:r>
-        <w:rPr>
-          <w:rStyle w:val="SubtitleChar"/>
-        </w:rPr>
-        <w:t xml:space="preserve"> Caltech Microwave Research Group can be added in order to increase the SNR of the measured signal.</w:t>
-      </w:r>
+      <w:pPr>
+        <w:pStyle w:val="Subtitle"/>
+        <w:jc w:val="both"/>
+      </w:pPr>
     </w:p>
     <w:p>
       <w:pPr>
@@ -7744,74 +7749,118 @@
         <w:pStyle w:val="Subtitle"/>
         <w:jc w:val="both"/>
       </w:pPr>
+      <w:r>
+        <w:rPr>
+          <w:rStyle w:val="SubtitleChar"/>
+          <w:noProof/>
+        </w:rPr>
+        <w:drawing>
+          <wp:anchor distT="0" distB="0" distL="114300" distR="114300" simplePos="0" relativeHeight="251685888" behindDoc="0" locked="0" layoutInCell="1" allowOverlap="1" wp14:anchorId="658C214C" wp14:editId="4BE65293">
+            <wp:simplePos x="0" y="0"/>
+            <wp:positionH relativeFrom="margin">
+              <wp:align>left</wp:align>
+            </wp:positionH>
+            <wp:positionV relativeFrom="margin">
+              <wp:posOffset>3947795</wp:posOffset>
+            </wp:positionV>
+            <wp:extent cx="2519680" cy="1414780"/>
+            <wp:effectExtent l="0" t="0" r="0" b="0"/>
+            <wp:wrapSquare wrapText="bothSides"/>
+            <wp:docPr id="14" name="Picture 14"/>
+            <wp:cNvGraphicFramePr>
+              <a:graphicFrameLocks xmlns:a="http://schemas.openxmlformats.org/drawingml/2006/main" noChangeAspect="1"/>
+            </wp:cNvGraphicFramePr>
+            <a:graphic xmlns:a="http://schemas.openxmlformats.org/drawingml/2006/main">
+              <a:graphicData uri="http://schemas.openxmlformats.org/drawingml/2006/picture">
+                <pic:pic xmlns:pic="http://schemas.openxmlformats.org/drawingml/2006/picture">
+                  <pic:nvPicPr>
+                    <pic:cNvPr id="0" name="Picture 7"/>
+                    <pic:cNvPicPr>
+                      <a:picLocks noChangeAspect="1" noChangeArrowheads="1"/>
+                    </pic:cNvPicPr>
+                  </pic:nvPicPr>
+                  <pic:blipFill>
+                    <a:blip r:embed="rId14" cstate="print">
+                      <a:extLst>
+                        <a:ext uri="{28A0092B-C50C-407E-A947-70E740481C1C}">
+                          <a14:useLocalDpi xmlns:a14="http://schemas.microsoft.com/office/drawing/2010/main" val="0"/>
+                        </a:ext>
+                      </a:extLst>
+                    </a:blip>
+                    <a:srcRect/>
+                    <a:stretch>
+                      <a:fillRect/>
+                    </a:stretch>
+                  </pic:blipFill>
+                  <pic:spPr bwMode="auto">
+                    <a:xfrm>
+                      <a:off x="0" y="0"/>
+                      <a:ext cx="2519680" cy="1414780"/>
+                    </a:xfrm>
+                    <a:prstGeom prst="rect">
+                      <a:avLst/>
+                    </a:prstGeom>
+                    <a:noFill/>
+                    <a:ln>
+                      <a:noFill/>
+                    </a:ln>
+                  </pic:spPr>
+                </pic:pic>
+              </a:graphicData>
+            </a:graphic>
+            <wp14:sizeRelH relativeFrom="margin">
+              <wp14:pctWidth>0</wp14:pctWidth>
+            </wp14:sizeRelH>
+            <wp14:sizeRelV relativeFrom="margin">
+              <wp14:pctHeight>0</wp14:pctHeight>
+            </wp14:sizeRelV>
+          </wp:anchor>
+        </w:drawing>
+      </w:r>
+      <w:r>
+        <w:t xml:space="preserve">Figure 4: Initial version of the PCB sample holder for the </w:t>
+      </w:r>
+      <w:proofErr w:type="spellStart"/>
+      <w:r>
+        <w:t>ohmic</w:t>
+      </w:r>
+      <w:proofErr w:type="spellEnd"/>
+      <w:r>
+        <w:t xml:space="preserve"> reflectometry</w:t>
+      </w:r>
+      <w:r>
+        <w:t>. The upper</w:t>
+      </w:r>
+      <w:r>
+        <w:t xml:space="preserve"> figure shows the upper view </w:t>
+      </w:r>
+      <w:r>
+        <w:t>of the PC</w:t>
+      </w:r>
+      <w:r>
+        <w:t>B</w:t>
+      </w:r>
+      <w:r>
+        <w:t xml:space="preserve"> while the lower</w:t>
+      </w:r>
+      <w:r>
+        <w:t xml:space="preserve"> figure focuses on the back side. </w:t>
+      </w:r>
     </w:p>
     <w:p>
-      <w:pPr>
-        <w:pStyle w:val="Subtitle"/>
-        <w:jc w:val="both"/>
-      </w:pPr>
-    </w:p>
-    <w:p/>
-    <w:p/>
-    <w:p/>
-    <w:p/>
-    <w:p/>
-    <w:p>
-      <w:pPr>
-        <w:pStyle w:val="Subtitle"/>
-        <w:jc w:val="both"/>
-      </w:pPr>
-    </w:p>
-    <w:p>
-      <w:pPr>
-        <w:pStyle w:val="Subtitle"/>
-        <w:jc w:val="both"/>
-      </w:pPr>
-      <w:r>
-        <w:lastRenderedPageBreak/>
-        <w:t xml:space="preserve">Figure 4: Initial version of the PCB sample holder for the </w:t>
-      </w:r>
-      <w:proofErr w:type="spellStart"/>
-      <w:r>
-        <w:t>ohmic</w:t>
-      </w:r>
-      <w:proofErr w:type="spellEnd"/>
-      <w:r>
-        <w:t xml:space="preserve"> reflectometry</w:t>
-      </w:r>
-      <w:r>
-        <w:t>. The upper</w:t>
-      </w:r>
-      <w:r>
-        <w:t xml:space="preserve"> figure shows the upper view </w:t>
-      </w:r>
-      <w:r>
-        <w:t>of the PC</w:t>
-      </w:r>
-      <w:r>
-        <w:t>B</w:t>
-      </w:r>
-      <w:r>
-        <w:t xml:space="preserve"> while the lower</w:t>
-      </w:r>
-      <w:r>
-        <w:t xml:space="preserve"> figure focuses on the back side. </w:t>
-      </w:r>
-    </w:p>
-    <w:p>
       <w:r>
         <w:rPr>
           <w:b/>
           <w:noProof/>
         </w:rPr>
         <w:drawing>
-          <wp:anchor distT="0" distB="0" distL="114300" distR="114300" simplePos="0" relativeHeight="251684864" behindDoc="0" locked="0" layoutInCell="1" allowOverlap="1" wp14:anchorId="2391B900" wp14:editId="2872F9B6">
+          <wp:anchor distT="0" distB="0" distL="114300" distR="114300" simplePos="0" relativeHeight="251684864" behindDoc="0" locked="0" layoutInCell="1" allowOverlap="1" wp14:anchorId="0536C0FB" wp14:editId="209622A5">
             <wp:simplePos x="0" y="0"/>
             <wp:positionH relativeFrom="margin">
-              <wp:posOffset>0</wp:posOffset>
+              <wp:align>left</wp:align>
             </wp:positionH>
             <wp:positionV relativeFrom="paragraph">
-              <wp:posOffset>286385</wp:posOffset>
+              <wp:posOffset>296545</wp:posOffset>
             </wp:positionV>
             <wp:extent cx="2519680" cy="885190"/>
             <wp:effectExtent l="0" t="0" r="0" b="0"/>
@@ -7830,7 +7879,7 @@
                     </pic:cNvPicPr>
                   </pic:nvPicPr>
                   <pic:blipFill>
-                    <a:blip r:embed="rId14" cstate="print">
+                    <a:blip r:embed="rId15" cstate="print">
                       <a:extLst>
                         <a:ext uri="{28A0092B-C50C-407E-A947-70E740481C1C}">
                           <a14:useLocalDpi xmlns:a14="http://schemas.microsoft.com/office/drawing/2010/main" val="0"/>
@@ -7869,457 +7918,117 @@
       </w:r>
     </w:p>
     <w:p/>
-    <w:p>
-      <w:r>
-        <w:rPr>
-          <w:rStyle w:val="SubtitleChar"/>
-          <w:noProof/>
-        </w:rPr>
-        <w:drawing>
-          <wp:anchor distT="0" distB="0" distL="114300" distR="114300" simplePos="0" relativeHeight="251685888" behindDoc="0" locked="0" layoutInCell="1" allowOverlap="1" wp14:anchorId="65BDE10B" wp14:editId="406F5FE7">
-            <wp:simplePos x="0" y="0"/>
-            <wp:positionH relativeFrom="margin">
-              <wp:align>left</wp:align>
-            </wp:positionH>
-            <wp:positionV relativeFrom="margin">
-              <wp:align>top</wp:align>
-            </wp:positionV>
-            <wp:extent cx="2519680" cy="1414780"/>
-            <wp:effectExtent l="0" t="0" r="0" b="0"/>
-            <wp:wrapSquare wrapText="bothSides"/>
-            <wp:docPr id="14" name="Picture 14"/>
-            <wp:cNvGraphicFramePr>
-              <a:graphicFrameLocks xmlns:a="http://schemas.openxmlformats.org/drawingml/2006/main" noChangeAspect="1"/>
-            </wp:cNvGraphicFramePr>
-            <a:graphic xmlns:a="http://schemas.openxmlformats.org/drawingml/2006/main">
-              <a:graphicData uri="http://schemas.openxmlformats.org/drawingml/2006/picture">
-                <pic:pic xmlns:pic="http://schemas.openxmlformats.org/drawingml/2006/picture">
-                  <pic:nvPicPr>
-                    <pic:cNvPr id="0" name="Picture 7"/>
-                    <pic:cNvPicPr>
-                      <a:picLocks noChangeAspect="1" noChangeArrowheads="1"/>
-                    </pic:cNvPicPr>
-                  </pic:nvPicPr>
-                  <pic:blipFill>
-                    <a:blip r:embed="rId15" cstate="print">
-                      <a:extLst>
-                        <a:ext uri="{28A0092B-C50C-407E-A947-70E740481C1C}">
-                          <a14:useLocalDpi xmlns:a14="http://schemas.microsoft.com/office/drawing/2010/main" val="0"/>
-                        </a:ext>
-                      </a:extLst>
-                    </a:blip>
-                    <a:srcRect/>
-                    <a:stretch>
-                      <a:fillRect/>
-                    </a:stretch>
-                  </pic:blipFill>
-                  <pic:spPr bwMode="auto">
-                    <a:xfrm>
-                      <a:off x="0" y="0"/>
-                      <a:ext cx="2519680" cy="1414780"/>
-                    </a:xfrm>
-                    <a:prstGeom prst="rect">
-                      <a:avLst/>
-                    </a:prstGeom>
-                    <a:noFill/>
-                    <a:ln>
-                      <a:noFill/>
-                    </a:ln>
-                  </pic:spPr>
-                </pic:pic>
-              </a:graphicData>
-            </a:graphic>
-            <wp14:sizeRelH relativeFrom="margin">
-              <wp14:pctWidth>0</wp14:pctWidth>
-            </wp14:sizeRelH>
-            <wp14:sizeRelV relativeFrom="margin">
-              <wp14:pctHeight>0</wp14:pctHeight>
-            </wp14:sizeRelV>
-          </wp:anchor>
-        </w:drawing>
-      </w:r>
-    </w:p>
-    <w:p/>
-    <w:p/>
-    <w:p>
-      <w:r>
-        <w:t>Th</w:t>
-      </w:r>
-      <w:r>
-        <w:t xml:space="preserve">e </w:t>
-      </w:r>
-      <w:r>
-        <w:t xml:space="preserve">resonant </w:t>
-      </w:r>
-      <w:r>
-        <w:t>circuit consists</w:t>
-      </w:r>
-      <w:r>
-        <w:t xml:space="preserve"> of </w:t>
-      </w:r>
-      <w:r>
-        <w:t>a matching circuit (Figure 4</w:t>
-      </w:r>
-      <w:r>
-        <w:t>) and the SHT</w:t>
-      </w:r>
-      <w:r>
-        <w:t xml:space="preserve">. </w:t>
-      </w:r>
-      <w:r>
-        <w:t xml:space="preserve">The </w:t>
-      </w:r>
-      <w:r>
-        <w:t>SHT is schematically presented as</w:t>
-      </w:r>
-      <w:r>
-        <w:t xml:space="preserve"> </w:t>
-      </w:r>
-      <w:r>
-        <w:t xml:space="preserve">the </w:t>
-      </w:r>
-      <w:r>
-        <w:t>resistance R</w:t>
-      </w:r>
-      <w:r>
-        <w:rPr>
-          <w:vertAlign w:val="subscript"/>
-        </w:rPr>
-        <w:t>S</w:t>
-      </w:r>
-      <w:r>
-        <w:t xml:space="preserve"> in parallel to the capacitance C</w:t>
-      </w:r>
-      <w:r>
-        <w:rPr>
-          <w:vertAlign w:val="subscript"/>
-        </w:rPr>
-        <w:t>S</w:t>
-      </w:r>
-      <w:r>
-        <w:t>, as can be seen in the</w:t>
-      </w:r>
-      <w:r>
-        <w:t xml:space="preserve"> </w:t>
-      </w:r>
-      <w:r>
-        <w:t>simple circuit model in Figure 2</w:t>
-      </w:r>
-      <w:r>
-        <w:t xml:space="preserve">. </w:t>
-      </w:r>
-      <w:r>
-        <w:t xml:space="preserve"> </w:t>
-      </w:r>
-      <w:r>
-        <w:t xml:space="preserve">For the matching circuit, the surface mounted inductor Murata 1.2 </w:t>
-      </w:r>
-      <w:proofErr w:type="spellStart"/>
-      <w:r>
-        <w:t>μH</w:t>
-      </w:r>
-      <w:proofErr w:type="spellEnd"/>
-      <w:r>
-        <w:t xml:space="preserve"> and the </w:t>
-      </w:r>
-      <w:proofErr w:type="spellStart"/>
-      <w:r>
-        <w:t>varactor</w:t>
-      </w:r>
-      <w:proofErr w:type="spellEnd"/>
-      <w:r>
-        <w:t xml:space="preserve"> MACOM </w:t>
-      </w:r>
-      <w:r>
-        <w:t>MA46H070-1056</w:t>
-      </w:r>
-      <w:r>
-        <w:t xml:space="preserve"> were used. The </w:t>
-      </w:r>
-      <w:proofErr w:type="spellStart"/>
-      <w:r>
-        <w:t>Varactor</w:t>
-      </w:r>
-      <w:proofErr w:type="spellEnd"/>
-      <w:r>
-        <w:t xml:space="preserve"> – a voltage tunable capacitor - was used in order to be able to always achieve a good matching condition despite the change of the SHT resistance </w:t>
-      </w:r>
-      <w:proofErr w:type="spellStart"/>
-      <w:r>
-        <w:t>R</w:t>
-      </w:r>
-      <w:r>
-        <w:rPr>
-          <w:vertAlign w:val="subscript"/>
-        </w:rPr>
-        <w:t>s</w:t>
-      </w:r>
-      <w:proofErr w:type="spellEnd"/>
-      <w:r>
-        <w:t xml:space="preserve"> [13</w:t>
-      </w:r>
-      <w:r>
-        <w:t xml:space="preserve">], as explained in “What is reflectometry” section of the “State of the art” chapter. </w:t>
-      </w:r>
-    </w:p>
-    <w:p>
-      <w:r>
-        <w:t xml:space="preserve">For performing the </w:t>
-      </w:r>
-      <w:proofErr w:type="spellStart"/>
-      <w:r>
-        <w:t>ohmic</w:t>
-      </w:r>
-      <w:proofErr w:type="spellEnd"/>
-      <w:r>
-        <w:t xml:space="preserve"> reflectometry </w:t>
-      </w:r>
-      <w:r>
-        <w:t xml:space="preserve">measurements </w:t>
-      </w:r>
-      <w:r>
-        <w:t xml:space="preserve">the </w:t>
-      </w:r>
-      <w:r>
-        <w:t>RF signal was</w:t>
-      </w:r>
-      <w:r>
-        <w:t xml:space="preserve"> sent down the coax line (Figure</w:t>
-      </w:r>
-      <w:r>
-        <w:t xml:space="preserve"> 3</w:t>
-      </w:r>
-      <w:r>
-        <w:t>, right</w:t>
-      </w:r>
-      <w:r>
-        <w:t>)</w:t>
-      </w:r>
-      <w:r>
-        <w:t xml:space="preserve"> towards the QD device</w:t>
-      </w:r>
-      <w:r>
-        <w:t>.</w:t>
-      </w:r>
-      <w:r>
-        <w:t xml:space="preserve"> </w:t>
-      </w:r>
-      <w:r>
-        <w:t xml:space="preserve">The </w:t>
-      </w:r>
-      <w:r>
-        <w:t>signal</w:t>
-      </w:r>
-      <w:r>
-        <w:t xml:space="preserve"> </w:t>
-      </w:r>
-      <w:r>
-        <w:t xml:space="preserve">which gets </w:t>
-      </w:r>
-      <w:r>
-        <w:t>reflected from the resonant circuit</w:t>
-      </w:r>
-      <w:r>
-        <w:t xml:space="preserve"> </w:t>
-      </w:r>
-      <w:r>
-        <w:t xml:space="preserve">is sent </w:t>
-      </w:r>
-      <w:r>
-        <w:t>via the directional coupler</w:t>
-      </w:r>
-      <w:r>
-        <w:t xml:space="preserve"> to the </w:t>
-      </w:r>
-      <w:r>
-        <w:t>ampl</w:t>
-      </w:r>
-      <w:r>
-        <w:t>ifiers</w:t>
-      </w:r>
-      <w:r>
-        <w:t xml:space="preserve">. </w:t>
-      </w:r>
-      <w:r>
-        <w:t>The a</w:t>
-      </w:r>
-      <w:r>
-        <w:t>mplifier</w:t>
-      </w:r>
-      <w:r>
-        <w:t>s</w:t>
-      </w:r>
-      <w:r>
-        <w:t xml:space="preserve"> configuration</w:t>
-      </w:r>
-      <w:r>
-        <w:t>, shown in Figure 3</w:t>
-      </w:r>
-      <w:r>
-        <w:t xml:space="preserve"> (right),</w:t>
-      </w:r>
-      <w:r>
-        <w:t xml:space="preserve"> is used</w:t>
-      </w:r>
-      <w:r>
-        <w:t xml:space="preserve"> to</w:t>
-      </w:r>
-      <w:r>
-        <w:t xml:space="preserve"> </w:t>
-      </w:r>
-      <w:r>
-        <w:t xml:space="preserve">preserve </w:t>
-      </w:r>
-      <w:r>
-        <w:t>the signal to no</w:t>
-      </w:r>
-      <w:r>
-        <w:t>ise ratio (SNR).</w:t>
-      </w:r>
-      <w:r>
-        <w:t xml:space="preserve"> </w:t>
-      </w:r>
-      <w:r>
-        <w:t>After</w:t>
-      </w:r>
-      <w:r>
-        <w:t xml:space="preserve"> the sample</w:t>
-      </w:r>
-      <w:r>
-        <w:t>,</w:t>
-      </w:r>
-      <w:r>
-        <w:t xml:space="preserve"> </w:t>
-      </w:r>
-      <w:r>
-        <w:t>the</w:t>
-      </w:r>
-      <w:r>
-        <w:t xml:space="preserve"> </w:t>
-      </w:r>
-      <w:r>
-        <w:t xml:space="preserve">very </w:t>
-      </w:r>
-      <w:r>
-        <w:t>low noise cryogenic amplifier</w:t>
-      </w:r>
-      <w:r>
-        <w:t xml:space="preserve">, </w:t>
-      </w:r>
-      <w:proofErr w:type="spellStart"/>
-      <w:r>
-        <w:t>Weinreb’s</w:t>
-      </w:r>
-      <w:proofErr w:type="spellEnd"/>
-      <w:r>
-        <w:t xml:space="preserve"> CITLF2,</w:t>
-      </w:r>
-      <w:r>
-        <w:t xml:space="preserve"> </w:t>
-      </w:r>
-      <w:r>
-        <w:t xml:space="preserve">is used to amplify both signal and noise </w:t>
-      </w:r>
-      <w:r>
-        <w:t xml:space="preserve">by </w:t>
-      </w:r>
-      <w:r>
-        <w:t xml:space="preserve">the same amount (around 20 dB), adding </w:t>
-      </w:r>
-      <w:r>
-        <w:t xml:space="preserve">a </w:t>
-      </w:r>
-      <w:r>
-        <w:t>very small amount of itse</w:t>
-      </w:r>
-      <w:r>
-        <w:t>lf noise, thus almost equalizing</w:t>
-      </w:r>
-      <w:r>
-        <w:t xml:space="preserve"> the SNR</w:t>
-      </w:r>
-      <w:r>
-        <w:t xml:space="preserve"> on its input with </w:t>
-      </w:r>
-      <w:r>
-        <w:t xml:space="preserve">the </w:t>
-      </w:r>
-      <w:r>
-        <w:t>SNR on its output</w:t>
-      </w:r>
-      <w:r>
-        <w:t xml:space="preserve">. </w:t>
-      </w:r>
-      <w:r>
-        <w:t>Thus h</w:t>
-      </w:r>
-      <w:r>
-        <w:t xml:space="preserve">igher noise level on the output of the CITLF2 amplifier </w:t>
-      </w:r>
-      <w:r>
-        <w:t>a</w:t>
-      </w:r>
-      <w:r>
-        <w:t>llows</w:t>
-      </w:r>
-      <w:r>
-        <w:t xml:space="preserve"> the second</w:t>
-      </w:r>
-      <w:r>
-        <w:t xml:space="preserve">, noisier </w:t>
-      </w:r>
-      <w:r>
-        <w:t>amplifier</w:t>
-      </w:r>
-      <w:r>
-        <w:t xml:space="preserve"> to achieve </w:t>
-      </w:r>
-      <w:r>
-        <w:t xml:space="preserve">a </w:t>
-      </w:r>
-      <w:r>
-        <w:t xml:space="preserve">SNR on its output approximately </w:t>
-      </w:r>
-      <w:r>
-        <w:t xml:space="preserve">the </w:t>
-      </w:r>
-      <w:r>
-        <w:t>same as the SNR on its input.</w:t>
-      </w:r>
-      <w:r>
-        <w:t xml:space="preserve"> </w:t>
-      </w:r>
-      <w:r>
-        <w:t xml:space="preserve">Such an amplifier chain enables non – degrading propagation of the SNR from the sample stage to </w:t>
-      </w:r>
-      <w:r>
-        <w:t xml:space="preserve">the </w:t>
-      </w:r>
-      <w:r>
-        <w:t>higher noise</w:t>
-      </w:r>
-      <w:r>
-        <w:t>,</w:t>
-      </w:r>
-      <w:r>
-        <w:t xml:space="preserve"> room temperature</w:t>
-      </w:r>
-      <w:r>
-        <w:t xml:space="preserve"> electronics</w:t>
-      </w:r>
-      <w:r>
-        <w:t>.</w:t>
-      </w:r>
-    </w:p>
     <w:p/>
     <w:p/>
     <w:p/>
     <w:p>
-      <w:pPr>
-        <w:rPr>
-          <w:b/>
-          <w:i/>
-        </w:rPr>
+      <w:r>
+        <w:t>Th</w:t>
+      </w:r>
+      <w:r>
+        <w:t xml:space="preserve">e </w:t>
+      </w:r>
+      <w:r>
+        <w:t xml:space="preserve">resonant </w:t>
+      </w:r>
+      <w:r>
+        <w:t>circuit consists</w:t>
+      </w:r>
+      <w:r>
+        <w:t xml:space="preserve"> of </w:t>
+      </w:r>
+      <w:r>
+        <w:t>a matching circuit (Figure 4</w:t>
+      </w:r>
+      <w:r>
+        <w:t>) and the SHT</w:t>
+      </w:r>
+      <w:r>
+        <w:t xml:space="preserve">. </w:t>
+      </w:r>
+      <w:r>
+        <w:t xml:space="preserve">The </w:t>
+      </w:r>
+      <w:r>
+        <w:t>SHT is schematically presented as</w:t>
+      </w:r>
+      <w:r>
+        <w:t xml:space="preserve"> </w:t>
+      </w:r>
+      <w:r>
+        <w:t xml:space="preserve">the </w:t>
+      </w:r>
+      <w:r>
+        <w:t>resistance R</w:t>
+      </w:r>
+      <w:r>
+        <w:rPr>
+          <w:vertAlign w:val="subscript"/>
+        </w:rPr>
+        <w:t>S</w:t>
+      </w:r>
+      <w:r>
+        <w:t xml:space="preserve"> in parallel to the capacitance C</w:t>
+      </w:r>
+      <w:r>
+        <w:rPr>
+          <w:vertAlign w:val="subscript"/>
+        </w:rPr>
+        <w:t>S</w:t>
+      </w:r>
+      <w:r>
+        <w:t>, as can be seen in the</w:t>
+      </w:r>
+      <w:r>
+        <w:t xml:space="preserve"> </w:t>
+      </w:r>
+      <w:r>
+        <w:t>simple circuit model in Figure 2</w:t>
+      </w:r>
+      <w:r>
+        <w:t xml:space="preserve">. </w:t>
+      </w:r>
+      <w:r>
+        <w:t xml:space="preserve"> </w:t>
+      </w:r>
+      <w:r>
+        <w:t xml:space="preserve">For the matching circuit, the surface mounted inductor Murata 1.2 </w:t>
+      </w:r>
+      <w:proofErr w:type="spellStart"/>
+      <w:r>
+        <w:t>μH</w:t>
+      </w:r>
+      <w:proofErr w:type="spellEnd"/>
+      <w:r>
+        <w:t xml:space="preserve"> and the </w:t>
+      </w:r>
+      <w:proofErr w:type="spellStart"/>
+      <w:r>
+        <w:t>varactor</w:t>
+      </w:r>
+      <w:proofErr w:type="spellEnd"/>
+      <w:r>
+        <w:t xml:space="preserve"> MACOM </w:t>
+      </w:r>
+      <w:r>
+        <w:t>MA46H070-1056</w:t>
+      </w:r>
+      <w:r>
+        <w:t xml:space="preserve"> were used. The </w:t>
+      </w:r>
+      <w:proofErr w:type="spellStart"/>
+      <w:r>
+        <w:t>Varactor</w:t>
+      </w:r>
+      <w:proofErr w:type="spellEnd"/>
+      <w:r>
+        <w:t xml:space="preserve"> – a voltage tunable capacitor - was used in order to </w:t>
+      </w:r>
+    </w:p>
+    <w:p>
+      <w:pPr>
+        <w:pStyle w:val="Subtitle"/>
+        <w:jc w:val="both"/>
       </w:pPr>
       <w:r>
         <w:rPr>
@@ -8327,13 +8036,13 @@
         </w:rPr>
         <w:lastRenderedPageBreak/>
         <w:drawing>
-          <wp:anchor distT="0" distB="0" distL="114300" distR="114300" simplePos="0" relativeHeight="251692032" behindDoc="0" locked="0" layoutInCell="1" allowOverlap="1">
+          <wp:anchor distT="0" distB="0" distL="114300" distR="114300" simplePos="0" relativeHeight="251692032" behindDoc="0" locked="0" layoutInCell="1" allowOverlap="1" wp14:anchorId="60A21F6B" wp14:editId="469C3D8A">
             <wp:simplePos x="0" y="0"/>
-            <wp:positionH relativeFrom="column">
-              <wp:align>center</wp:align>
+            <wp:positionH relativeFrom="margin">
+              <wp:posOffset>-635</wp:posOffset>
             </wp:positionH>
             <wp:positionV relativeFrom="page">
-              <wp:posOffset>1165225</wp:posOffset>
+              <wp:posOffset>814705</wp:posOffset>
             </wp:positionV>
             <wp:extent cx="3567430" cy="4543425"/>
             <wp:effectExtent l="0" t="0" r="0" b="9525"/>
@@ -8386,87 +8095,51 @@
           </wp:anchor>
         </w:drawing>
       </w:r>
+      <w:r>
+        <w:t xml:space="preserve">Figure 5: Simplified schematic of the overall </w:t>
+      </w:r>
+      <w:proofErr w:type="spellStart"/>
+      <w:r>
+        <w:t>ohmic</w:t>
+      </w:r>
+      <w:proofErr w:type="spellEnd"/>
+      <w:r>
+        <w:t xml:space="preserve"> reflectometry measurement circuit </w:t>
+      </w:r>
+    </w:p>
+    <w:p/>
+    <w:p/>
+    <w:p/>
+    <w:p>
+      <w:proofErr w:type="gramStart"/>
+      <w:r>
+        <w:t>be</w:t>
+      </w:r>
+      <w:proofErr w:type="gramEnd"/>
+      <w:r>
+        <w:t xml:space="preserve"> able to always achieve a good matching condition despite the change of the SHT resistance </w:t>
+      </w:r>
+      <w:proofErr w:type="spellStart"/>
+      <w:r>
+        <w:t>R</w:t>
+      </w:r>
+      <w:r>
+        <w:rPr>
+          <w:vertAlign w:val="subscript"/>
+        </w:rPr>
+        <w:t>s</w:t>
+      </w:r>
+      <w:proofErr w:type="spellEnd"/>
+      <w:r>
+        <w:t xml:space="preserve"> [13</w:t>
+      </w:r>
+      <w:r>
+        <w:t xml:space="preserve">], as explained in “What is reflectometry” section of the “State of the art” chapter. </w:t>
+      </w:r>
     </w:p>
     <w:p>
-      <w:pPr>
-        <w:pStyle w:val="Heading4"/>
-      </w:pPr>
-    </w:p>
-    <w:p>
-      <w:pPr>
-        <w:pStyle w:val="Heading4"/>
-      </w:pPr>
-    </w:p>
-    <w:p>
-      <w:pPr>
-        <w:pStyle w:val="Heading4"/>
-      </w:pPr>
-    </w:p>
-    <w:p>
-      <w:pPr>
-        <w:pStyle w:val="Heading4"/>
-      </w:pPr>
-    </w:p>
-    <w:p>
-      <w:pPr>
-        <w:pStyle w:val="Heading4"/>
-      </w:pPr>
-    </w:p>
-    <w:p>
-      <w:pPr>
-        <w:pStyle w:val="Heading4"/>
-      </w:pPr>
-    </w:p>
-    <w:p>
-      <w:pPr>
-        <w:pStyle w:val="Heading4"/>
-      </w:pPr>
-    </w:p>
-    <w:p/>
-    <w:p>
-      <w:pPr>
-        <w:pStyle w:val="Subtitle"/>
-      </w:pPr>
-    </w:p>
-    <w:p>
-      <w:pPr>
-        <w:pStyle w:val="Subtitle"/>
-      </w:pPr>
-    </w:p>
-    <w:p>
-      <w:pPr>
-        <w:pStyle w:val="Subtitle"/>
-      </w:pPr>
-    </w:p>
-    <w:p>
-      <w:pPr>
-        <w:pStyle w:val="Subtitle"/>
-      </w:pPr>
-    </w:p>
-    <w:p>
-      <w:pPr>
-        <w:pStyle w:val="Subtitle"/>
-      </w:pPr>
-    </w:p>
-    <w:p>
-      <w:pPr>
-        <w:pStyle w:val="Subtitle"/>
-      </w:pPr>
-    </w:p>
-    <w:p>
-      <w:pPr>
-        <w:pStyle w:val="Subtitle"/>
-      </w:pPr>
-    </w:p>
-    <w:p>
-      <w:pPr>
-        <w:pStyle w:val="Subtitle"/>
-      </w:pPr>
-      <w:r>
-        <w:t>Figure 5</w:t>
-      </w:r>
-      <w:r>
-        <w:t xml:space="preserve">: Simplified schematic of the overall </w:t>
+      <w:r>
+        <w:t xml:space="preserve">For performing the </w:t>
       </w:r>
       <w:proofErr w:type="spellStart"/>
       <w:r>
@@ -8477,13 +8150,241 @@
         <w:t xml:space="preserve"> reflectometry </w:t>
       </w:r>
       <w:r>
-        <w:t xml:space="preserve">measurement circuit </w:t>
-      </w:r>
-    </w:p>
-    <w:p>
-      <w:pPr>
-        <w:pStyle w:val="ListParagraph"/>
-      </w:pPr>
+        <w:t xml:space="preserve">measurements </w:t>
+      </w:r>
+      <w:r>
+        <w:t xml:space="preserve">the </w:t>
+      </w:r>
+      <w:r>
+        <w:t>RF signal was</w:t>
+      </w:r>
+      <w:r>
+        <w:t xml:space="preserve"> sent down the coax line (Figure</w:t>
+      </w:r>
+      <w:r>
+        <w:t xml:space="preserve"> 3</w:t>
+      </w:r>
+      <w:r>
+        <w:t>, right</w:t>
+      </w:r>
+      <w:r>
+        <w:t>)</w:t>
+      </w:r>
+      <w:r>
+        <w:t xml:space="preserve"> towards the QD device</w:t>
+      </w:r>
+      <w:r>
+        <w:t>.</w:t>
+      </w:r>
+      <w:r>
+        <w:t xml:space="preserve"> </w:t>
+      </w:r>
+      <w:r>
+        <w:t xml:space="preserve">The </w:t>
+      </w:r>
+      <w:r>
+        <w:t>signal</w:t>
+      </w:r>
+      <w:r>
+        <w:t xml:space="preserve"> </w:t>
+      </w:r>
+      <w:r>
+        <w:t xml:space="preserve">which gets </w:t>
+      </w:r>
+      <w:r>
+        <w:t>reflected from the resonant circuit</w:t>
+      </w:r>
+      <w:r>
+        <w:t xml:space="preserve"> </w:t>
+      </w:r>
+      <w:r>
+        <w:t xml:space="preserve">is sent </w:t>
+      </w:r>
+      <w:r>
+        <w:t>via the directional coupler</w:t>
+      </w:r>
+      <w:r>
+        <w:t xml:space="preserve"> to the </w:t>
+      </w:r>
+      <w:r>
+        <w:t>ampl</w:t>
+      </w:r>
+      <w:r>
+        <w:t>ifiers</w:t>
+      </w:r>
+      <w:r>
+        <w:t xml:space="preserve">. </w:t>
+      </w:r>
+      <w:r>
+        <w:t>The a</w:t>
+      </w:r>
+      <w:r>
+        <w:t>mplifier</w:t>
+      </w:r>
+      <w:r>
+        <w:t>s</w:t>
+      </w:r>
+      <w:r>
+        <w:t xml:space="preserve"> configuration</w:t>
+      </w:r>
+      <w:r>
+        <w:t>, shown in Figure 3</w:t>
+      </w:r>
+      <w:r>
+        <w:t xml:space="preserve"> (right),</w:t>
+      </w:r>
+      <w:r>
+        <w:t xml:space="preserve"> is used</w:t>
+      </w:r>
+      <w:r>
+        <w:t xml:space="preserve"> to</w:t>
+      </w:r>
+      <w:r>
+        <w:t xml:space="preserve"> </w:t>
+      </w:r>
+      <w:r>
+        <w:t xml:space="preserve">preserve </w:t>
+      </w:r>
+      <w:r>
+        <w:t>the signal to no</w:t>
+      </w:r>
+      <w:r>
+        <w:t>ise ratio (SNR).</w:t>
+      </w:r>
+      <w:r>
+        <w:t xml:space="preserve"> </w:t>
+      </w:r>
+      <w:r>
+        <w:t>After</w:t>
+      </w:r>
+      <w:r>
+        <w:t xml:space="preserve"> the sample</w:t>
+      </w:r>
+      <w:r>
+        <w:t>,</w:t>
+      </w:r>
+      <w:r>
+        <w:t xml:space="preserve"> </w:t>
+      </w:r>
+      <w:r>
+        <w:t>the</w:t>
+      </w:r>
+      <w:r>
+        <w:t xml:space="preserve"> </w:t>
+      </w:r>
+      <w:r>
+        <w:t xml:space="preserve">very </w:t>
+      </w:r>
+      <w:r>
+        <w:t>low noise cryogenic amplifier</w:t>
+      </w:r>
+      <w:r>
+        <w:t xml:space="preserve">, </w:t>
+      </w:r>
+      <w:proofErr w:type="spellStart"/>
+      <w:r>
+        <w:t>Weinreb’s</w:t>
+      </w:r>
+      <w:proofErr w:type="spellEnd"/>
+      <w:r>
+        <w:t xml:space="preserve"> CITLF2,</w:t>
+      </w:r>
+      <w:r>
+        <w:t xml:space="preserve"> </w:t>
+      </w:r>
+      <w:r>
+        <w:t xml:space="preserve">is used to amplify both signal and noise </w:t>
+      </w:r>
+      <w:r>
+        <w:t xml:space="preserve">by </w:t>
+      </w:r>
+      <w:r>
+        <w:t xml:space="preserve">the same amount (around 20 dB), adding </w:t>
+      </w:r>
+      <w:r>
+        <w:t xml:space="preserve">a </w:t>
+      </w:r>
+      <w:r>
+        <w:t>very small amount of itse</w:t>
+      </w:r>
+      <w:r>
+        <w:t>lf noise, thus almost equalizing</w:t>
+      </w:r>
+      <w:r>
+        <w:t xml:space="preserve"> the SNR</w:t>
+      </w:r>
+      <w:r>
+        <w:t xml:space="preserve"> on its input with </w:t>
+      </w:r>
+      <w:r>
+        <w:t xml:space="preserve">the </w:t>
+      </w:r>
+      <w:r>
+        <w:t>SNR on its output</w:t>
+      </w:r>
+      <w:r>
+        <w:t xml:space="preserve">. </w:t>
+      </w:r>
+      <w:r>
+        <w:t>Thus h</w:t>
+      </w:r>
+      <w:r>
+        <w:t xml:space="preserve">igher noise level on the output of the CITLF2 amplifier </w:t>
+      </w:r>
+      <w:r>
+        <w:t>a</w:t>
+      </w:r>
+      <w:r>
+        <w:t>llows</w:t>
+      </w:r>
+      <w:r>
+        <w:t xml:space="preserve"> the second</w:t>
+      </w:r>
+      <w:r>
+        <w:t xml:space="preserve">, noisier </w:t>
+      </w:r>
+      <w:r>
+        <w:t>amplifier</w:t>
+      </w:r>
+      <w:r>
+        <w:t xml:space="preserve"> to achieve </w:t>
+      </w:r>
+      <w:r>
+        <w:t xml:space="preserve">a </w:t>
+      </w:r>
+      <w:r>
+        <w:t xml:space="preserve">SNR on its output approximately </w:t>
+      </w:r>
+      <w:r>
+        <w:t xml:space="preserve">the </w:t>
+      </w:r>
+      <w:r>
+        <w:t>same as the SNR on its input.</w:t>
+      </w:r>
+      <w:r>
+        <w:t xml:space="preserve"> </w:t>
+      </w:r>
+      <w:r>
+        <w:t xml:space="preserve">Such an amplifier chain enables non – degrading propagation of the SNR from the sample stage to </w:t>
+      </w:r>
+      <w:r>
+        <w:t xml:space="preserve">the </w:t>
+      </w:r>
+      <w:r>
+        <w:t>higher noise</w:t>
+      </w:r>
+      <w:r>
+        <w:t>,</w:t>
+      </w:r>
+      <w:r>
+        <w:t xml:space="preserve"> room temperature</w:t>
+      </w:r>
+      <w:r>
+        <w:t xml:space="preserve"> electronics</w:t>
+      </w:r>
+      <w:r>
+        <w:t>.</w:t>
+      </w:r>
     </w:p>
     <w:p>
       <w:pPr>
@@ -8538,6 +8439,7 @@
         </w:numPr>
       </w:pPr>
       <w:r>
+        <w:lastRenderedPageBreak/>
         <w:t xml:space="preserve">For attenuating the RF signal sent to the sample: </w:t>
       </w:r>
       <w:proofErr w:type="spellStart"/>
@@ -8593,7 +8495,6 @@
       </w:pPr>
       <w:bookmarkStart w:id="12" w:name="_Toc461790004"/>
       <w:r>
-        <w:lastRenderedPageBreak/>
         <w:t>Low temperature electronic transport measurements</w:t>
       </w:r>
       <w:r>
@@ -8821,16 +8722,8 @@
     </w:p>
     <w:p>
       <w:pPr>
-        <w:pStyle w:val="ListParagraph"/>
-        <w:ind w:left="1440"/>
-        <w:rPr>
-          <w:i/>
-        </w:rPr>
-      </w:pPr>
-    </w:p>
-    <w:p>
-      <w:pPr>
         <w:pStyle w:val="Subtitle"/>
+        <w:jc w:val="both"/>
       </w:pPr>
       <w:r>
         <w:t xml:space="preserve">Figure 6: (Left) 3D model of a </w:t>
@@ -8851,13 +8744,6 @@
       <w:r>
         <w:t xml:space="preserve"> reflectometry (right) measurements on the SHT in a Ge hut-wire. </w:t>
       </w:r>
-    </w:p>
-    <w:p>
-      <w:pPr>
-        <w:rPr>
-          <w:i/>
-        </w:rPr>
-      </w:pPr>
     </w:p>
     <w:p>
       <w:r>
@@ -9128,31 +9014,46 @@
           <w:rPr>
             <w:rStyle w:val="Hyperlink"/>
           </w:rPr>
-          <w:t>https://github.com/nanoelectronics-new/qtlab</w:t>
+          <w:t>https://github.com/nanoelectronics-new</w:t>
+        </w:r>
+        <w:r>
+          <w:rPr>
+            <w:rStyle w:val="Hyperlink"/>
+          </w:rPr>
+          <w:t>/</w:t>
+        </w:r>
+        <w:r>
+          <w:rPr>
+            <w:rStyle w:val="Hyperlink"/>
+          </w:rPr>
+          <w:t>qtlab</w:t>
         </w:r>
       </w:hyperlink>
     </w:p>
     <w:p>
-      <w:pPr>
-        <w:pStyle w:val="Heading3"/>
-      </w:pPr>
       <w:bookmarkStart w:id="15" w:name="_Toc461790007"/>
+    </w:p>
+    <w:p>
+      <w:pPr>
+        <w:pStyle w:val="Subtitle"/>
+        <w:jc w:val="both"/>
+      </w:pPr>
       <w:r>
         <w:rPr>
           <w:noProof/>
         </w:rPr>
         <w:lastRenderedPageBreak/>
         <w:drawing>
-          <wp:anchor distT="0" distB="0" distL="114300" distR="114300" simplePos="0" relativeHeight="251694080" behindDoc="1" locked="0" layoutInCell="1" allowOverlap="1" wp14:anchorId="08FB554B" wp14:editId="2D03CF07">
+          <wp:anchor distT="0" distB="0" distL="114300" distR="114300" simplePos="0" relativeHeight="251694080" behindDoc="1" locked="0" layoutInCell="1" allowOverlap="1" wp14:anchorId="6A4F857F" wp14:editId="07C157FE">
             <wp:simplePos x="0" y="0"/>
             <wp:positionH relativeFrom="margin">
-              <wp:align>center</wp:align>
+              <wp:align>left</wp:align>
             </wp:positionH>
             <wp:positionV relativeFrom="paragraph">
-              <wp:posOffset>307975</wp:posOffset>
+              <wp:posOffset>7620</wp:posOffset>
             </wp:positionV>
-            <wp:extent cx="5050790" cy="2667000"/>
-            <wp:effectExtent l="0" t="0" r="0" b="0"/>
+            <wp:extent cx="4320000" cy="2282400"/>
+            <wp:effectExtent l="0" t="0" r="4445" b="3810"/>
             <wp:wrapSquare wrapText="bothSides"/>
             <wp:docPr id="5" name="Picture 5" descr="DQD_reflectometry"/>
             <wp:cNvGraphicFramePr>
@@ -9183,7 +9084,7 @@
                   <pic:spPr bwMode="auto">
                     <a:xfrm>
                       <a:off x="0" y="0"/>
-                      <a:ext cx="5050790" cy="2667000"/>
+                      <a:ext cx="4320000" cy="2282400"/>
                     </a:xfrm>
                     <a:prstGeom prst="rect">
                       <a:avLst/>
@@ -9203,63 +9104,55 @@
         </w:drawing>
       </w:r>
       <w:bookmarkEnd w:id="15"/>
+      <w:r>
+        <w:t>Figure 7</w:t>
+      </w:r>
+      <w:r>
+        <w:t xml:space="preserve">. Gate reflectometry schematic on the Ge </w:t>
+      </w:r>
+      <w:r>
+        <w:t xml:space="preserve">hut-wire </w:t>
+      </w:r>
+      <w:r>
+        <w:t xml:space="preserve">DQD sample, fabricated in our group. LC resonators are connected to the three gates. Because of </w:t>
+      </w:r>
+      <w:r>
+        <w:t xml:space="preserve">the </w:t>
+      </w:r>
+      <w:r>
+        <w:t xml:space="preserve">different inductor </w:t>
+      </w:r>
+      <w:r>
+        <w:t xml:space="preserve">L </w:t>
+      </w:r>
+      <w:r>
+        <w:t xml:space="preserve">values, </w:t>
+      </w:r>
+      <w:r>
+        <w:t xml:space="preserve">the </w:t>
+      </w:r>
+      <w:r>
+        <w:t xml:space="preserve">resonance frequencies of </w:t>
+      </w:r>
+      <w:r>
+        <w:t xml:space="preserve">the </w:t>
+      </w:r>
+      <w:r>
+        <w:t xml:space="preserve">three matching circuits above are different enabling </w:t>
+      </w:r>
+      <w:r>
+        <w:t xml:space="preserve">thus the </w:t>
+      </w:r>
+      <w:r>
+        <w:t>so</w:t>
+      </w:r>
+      <w:r>
+        <w:t>-</w:t>
+      </w:r>
+      <w:r>
+        <w:t xml:space="preserve">called frequency multiplexing technique. </w:t>
+      </w:r>
     </w:p>
-    <w:p/>
-    <w:p/>
-    <w:p>
-      <w:pPr>
-        <w:pStyle w:val="Subtitle"/>
-      </w:pPr>
-      <w:r>
-        <w:t>Figure 7</w:t>
-      </w:r>
-      <w:r>
-        <w:t xml:space="preserve">. Gate reflectometry schematic on the Ge </w:t>
-      </w:r>
-      <w:r>
-        <w:t xml:space="preserve">hut-wire </w:t>
-      </w:r>
-      <w:r>
-        <w:t xml:space="preserve">DQD sample, fabricated in our group. LC resonators are connected to the three gates. Because of </w:t>
-      </w:r>
-      <w:r>
-        <w:t xml:space="preserve">the </w:t>
-      </w:r>
-      <w:r>
-        <w:t xml:space="preserve">different inductor </w:t>
-      </w:r>
-      <w:r>
-        <w:t xml:space="preserve">L </w:t>
-      </w:r>
-      <w:r>
-        <w:t xml:space="preserve">values, </w:t>
-      </w:r>
-      <w:r>
-        <w:t xml:space="preserve">the </w:t>
-      </w:r>
-      <w:r>
-        <w:t xml:space="preserve">resonance frequencies of </w:t>
-      </w:r>
-      <w:r>
-        <w:t xml:space="preserve">the </w:t>
-      </w:r>
-      <w:r>
-        <w:t xml:space="preserve">three matching circuits above are different enabling </w:t>
-      </w:r>
-      <w:r>
-        <w:t xml:space="preserve">thus the </w:t>
-      </w:r>
-      <w:r>
-        <w:t>so</w:t>
-      </w:r>
-      <w:r>
-        <w:t>-</w:t>
-      </w:r>
-      <w:r>
-        <w:t xml:space="preserve">called frequency multiplexing technique. </w:t>
-      </w:r>
-    </w:p>
-    <w:p/>
     <w:p>
       <w:r>
         <w:t xml:space="preserve">As in the </w:t>
@@ -9912,9 +9805,6 @@
         <w:t xml:space="preserve">and ∆γ. </w:t>
       </w:r>
     </w:p>
-    <w:p/>
-    <w:p/>
-    <w:p/>
     <w:p>
       <w:pPr>
         <w:rPr>
@@ -9925,7 +9815,6 @@
         </w:rPr>
       </w:pPr>
       <w:r>
-        <w:lastRenderedPageBreak/>
         <w:t>From the equation for ∆</w:t>
       </w:r>
       <w:r>
@@ -10061,6 +9950,7 @@
     </w:p>
     <w:p>
       <w:r>
+        <w:lastRenderedPageBreak/>
         <w:t xml:space="preserve">Losses in </w:t>
       </w:r>
       <w:r>
@@ -10252,19 +10142,27 @@
       </w:r>
     </w:p>
     <w:p>
+      <w:pPr>
+        <w:pStyle w:val="Subtitle"/>
+        <w:jc w:val="both"/>
+        <w:rPr>
+          <w:rFonts w:eastAsiaTheme="minorHAnsi"/>
+          <w:color w:val="auto"/>
+          <w:spacing w:val="0"/>
+        </w:rPr>
+      </w:pPr>
       <w:r>
         <w:rPr>
           <w:noProof/>
         </w:rPr>
-        <w:lastRenderedPageBreak/>
         <w:drawing>
-          <wp:anchor distT="0" distB="0" distL="114300" distR="114300" simplePos="0" relativeHeight="251693056" behindDoc="0" locked="0" layoutInCell="1" allowOverlap="1" wp14:anchorId="54D51DFF" wp14:editId="0EEC9F2C">
+          <wp:anchor distT="0" distB="0" distL="114300" distR="114300" simplePos="0" relativeHeight="251693056" behindDoc="0" locked="0" layoutInCell="1" allowOverlap="1" wp14:anchorId="02C0B606" wp14:editId="3613C631">
             <wp:simplePos x="0" y="0"/>
             <wp:positionH relativeFrom="margin">
-              <wp:posOffset>0</wp:posOffset>
+              <wp:align>left</wp:align>
             </wp:positionH>
             <wp:positionV relativeFrom="paragraph">
-              <wp:posOffset>181610</wp:posOffset>
+              <wp:posOffset>6350</wp:posOffset>
             </wp:positionV>
             <wp:extent cx="3599815" cy="3088640"/>
             <wp:effectExtent l="0" t="0" r="635" b="0"/>
@@ -10317,262 +10215,299 @@
           </wp:anchor>
         </w:drawing>
       </w:r>
+      <w:r>
+        <w:t>Figure 8</w:t>
+      </w:r>
+      <w:r>
+        <w:t xml:space="preserve">: Spin state readout based on </w:t>
+      </w:r>
+      <w:r>
+        <w:t xml:space="preserve">the </w:t>
+      </w:r>
+      <w:r>
+        <w:t>spin blockade</w:t>
+      </w:r>
+      <w:r>
+        <w:t>,</w:t>
+      </w:r>
+      <w:r>
+        <w:t xml:space="preserve"> shown for</w:t>
+      </w:r>
+      <w:r>
+        <w:t xml:space="preserve"> a</w:t>
+      </w:r>
+      <w:r>
+        <w:t xml:space="preserve"> gate defined </w:t>
+      </w:r>
+      <w:r>
+        <w:t>DQD. The blue circles represent</w:t>
+      </w:r>
+      <w:r>
+        <w:t xml:space="preserve"> the individual QDs. Grey lines represent the </w:t>
+      </w:r>
+      <w:r>
+        <w:t>gates and</w:t>
+      </w:r>
+      <w:r>
+        <w:t xml:space="preserve"> the black arrows in the QDs a</w:t>
+      </w:r>
+      <w:r>
+        <w:t xml:space="preserve"> spin directi</w:t>
+      </w:r>
+      <w:r>
+        <w:t>on</w:t>
+      </w:r>
+      <w:r>
+        <w:t xml:space="preserve">. </w:t>
+      </w:r>
+      <w:r>
+        <w:t>The spin can tunnel from the left to the right dot just if the spin configuration</w:t>
+      </w:r>
+      <w:r>
+        <w:t>,</w:t>
+      </w:r>
+      <w:r>
+        <w:t xml:space="preserve"> when the charges are separated in the two dots</w:t>
+      </w:r>
+      <w:r>
+        <w:t>,</w:t>
+      </w:r>
+      <w:r>
+        <w:t xml:space="preserve"> forms a singlet. </w:t>
+      </w:r>
     </w:p>
     <w:p>
-      <w:pPr>
-        <w:pStyle w:val="Subtitle"/>
-        <w:jc w:val="both"/>
+      <w:r>
         <w:rPr>
           <w:iCs/>
         </w:rPr>
-      </w:pPr>
+        <w:lastRenderedPageBreak/>
+        <w:t>The</w:t>
+      </w:r>
+      <w:r>
+        <w:t xml:space="preserve"> </w:t>
+      </w:r>
+      <w:r>
+        <w:t xml:space="preserve">main physical property which makes them </w:t>
+      </w:r>
+      <w:r>
+        <w:t>attractive for the implementation</w:t>
+      </w:r>
+      <w:r>
+        <w:t xml:space="preserve"> of</w:t>
+      </w:r>
+      <w:r>
+        <w:t xml:space="preserve"> a qubit is the Pauli </w:t>
+      </w:r>
+      <w:proofErr w:type="gramStart"/>
+      <w:r>
+        <w:t xml:space="preserve">exclusion </w:t>
+      </w:r>
+      <w:r>
+        <w:t>principle</w:t>
+      </w:r>
+      <w:proofErr w:type="gramEnd"/>
+      <w:r>
+        <w:t xml:space="preserve">. It says that two identical fermions (in this specific case electrons or holes) cannot occupy same energy state. </w:t>
+      </w:r>
       <w:r>
         <w:t>Figure 8</w:t>
       </w:r>
       <w:r>
-        <w:t xml:space="preserve">: Spin state readout based on </w:t>
+        <w:t xml:space="preserve"> describes how </w:t>
       </w:r>
       <w:r>
         <w:t xml:space="preserve">the </w:t>
       </w:r>
       <w:r>
-        <w:t>spin blockade</w:t>
-      </w:r>
-      <w:r>
-        <w:t>,</w:t>
-      </w:r>
-      <w:r>
-        <w:t xml:space="preserve"> shown for</w:t>
-      </w:r>
-      <w:r>
-        <w:t xml:space="preserve"> a</w:t>
-      </w:r>
-      <w:r>
-        <w:t xml:space="preserve"> gate defined </w:t>
-      </w:r>
-      <w:r>
-        <w:t>DQD. The blue circles represent</w:t>
-      </w:r>
-      <w:r>
-        <w:t xml:space="preserve"> the individual QDs. Grey lines represent the </w:t>
-      </w:r>
-      <w:r>
-        <w:t>gates and</w:t>
-      </w:r>
-      <w:r>
-        <w:t xml:space="preserve"> the black arrows in the QDs a</w:t>
-      </w:r>
-      <w:r>
-        <w:t xml:space="preserve"> spin directi</w:t>
-      </w:r>
-      <w:r>
-        <w:t>on</w:t>
-      </w:r>
-      <w:r>
-        <w:t xml:space="preserve">. </w:t>
-      </w:r>
-      <w:r>
-        <w:t>The spin can tunnel from the left to the right dot just if the spin configuration</w:t>
-      </w:r>
-      <w:r>
-        <w:t>,</w:t>
-      </w:r>
-      <w:r>
-        <w:t xml:space="preserve"> when the charges are separated in the two dots</w:t>
-      </w:r>
-      <w:r>
-        <w:t>,</w:t>
-      </w:r>
-      <w:r>
-        <w:t xml:space="preserve"> forms a singlet. </w:t>
+        <w:t xml:space="preserve">Pauli </w:t>
+      </w:r>
+      <w:proofErr w:type="gramStart"/>
+      <w:r>
+        <w:t xml:space="preserve">exclusion </w:t>
+      </w:r>
+      <w:r>
+        <w:t>principle</w:t>
+      </w:r>
+      <w:proofErr w:type="gramEnd"/>
+      <w:r>
+        <w:t xml:space="preserve"> </w:t>
+      </w:r>
+      <w:r>
+        <w:t xml:space="preserve">can be used to extract information about the spin degree of freedom in the left QD in the DQD system. If the spin configuration forms a singlet state </w:t>
+      </w:r>
+      <w:proofErr w:type="gramStart"/>
+      <w:r>
+        <w:t>S(</w:t>
+      </w:r>
+      <w:proofErr w:type="gramEnd"/>
+      <w:r>
+        <w:t>1,1) (the numbers in brackets denote the hole number on the left and right dot respectively), like show</w:t>
+      </w:r>
+      <w:r>
+        <w:t>n in Figure 8</w:t>
+      </w:r>
+      <w:r>
+        <w:t>a, then after electrostatic pushing, by applying voltage pulses on gates L and R, the hole is allowed to tunnel to the right dot, forming a singlet S(0,2) st</w:t>
+      </w:r>
+      <w:r>
+        <w:t>ate</w:t>
+      </w:r>
+      <w:r>
+        <w:t xml:space="preserve"> (Figure 8b). In the case below </w:t>
+      </w:r>
+      <w:r>
+        <w:t>(</w:t>
+      </w:r>
+      <w:r>
+        <w:t>Fi</w:t>
+      </w:r>
+      <w:r>
+        <w:t>gure 8</w:t>
+      </w:r>
+      <w:r>
+        <w:t>c)</w:t>
+      </w:r>
+      <w:r>
+        <w:t xml:space="preserve"> holes in both dots have the same spin, forming a triplet T(1,1) state, and due to Pauli exclusion principle they stay in the (1,1) configuration</w:t>
+      </w:r>
+      <w:r>
+        <w:t xml:space="preserve"> (Figure 8d)</w:t>
+      </w:r>
+      <w:r>
+        <w:t xml:space="preserve"> after electrostatic pushing because the triplet state T(0,2) is too high in energy and thus not available. </w:t>
+      </w:r>
+      <w:r>
+        <w:t xml:space="preserve">This effect is known with the name Spin blockade. </w:t>
       </w:r>
     </w:p>
     <w:p>
-      <w:r>
-        <w:rPr>
-          <w:iCs/>
-        </w:rPr>
-        <w:t>The</w:t>
+      <w:pPr>
+        <w:pStyle w:val="Heading4"/>
+      </w:pPr>
+      <w:r>
+        <w:t>Measuring the spin relaxation time T</w:t>
+      </w:r>
+      <w:r>
+        <w:rPr>
+          <w:vertAlign w:val="subscript"/>
+        </w:rPr>
+        <w:t>1</w:t>
       </w:r>
       <w:r>
         <w:t xml:space="preserve"> </w:t>
-      </w:r>
-      <w:r>
-        <w:t xml:space="preserve">main physical property which makes them </w:t>
-      </w:r>
-      <w:r>
-        <w:t>attractive for the implementation</w:t>
-      </w:r>
-      <w:r>
-        <w:t xml:space="preserve"> of</w:t>
-      </w:r>
-      <w:r>
-        <w:t xml:space="preserve"> a qubit is the Pauli </w:t>
-      </w:r>
-      <w:proofErr w:type="gramStart"/>
-      <w:r>
-        <w:t xml:space="preserve">exclusion </w:t>
-      </w:r>
-      <w:r>
-        <w:t>principle</w:t>
-      </w:r>
-      <w:proofErr w:type="gramEnd"/>
-      <w:r>
-        <w:t xml:space="preserve">. It says that two identical fermions (in this specific case electrons or holes) cannot occupy same energy state. </w:t>
-      </w:r>
-      <w:r>
-        <w:t>Figure 8</w:t>
-      </w:r>
-      <w:r>
-        <w:t xml:space="preserve"> describes how </w:t>
-      </w:r>
-      <w:r>
-        <w:t xml:space="preserve">the </w:t>
-      </w:r>
-      <w:r>
-        <w:t xml:space="preserve">Pauli </w:t>
-      </w:r>
-      <w:proofErr w:type="gramStart"/>
-      <w:r>
-        <w:t xml:space="preserve">exclusion </w:t>
-      </w:r>
-      <w:r>
-        <w:t>principle</w:t>
-      </w:r>
-      <w:proofErr w:type="gramEnd"/>
-      <w:r>
-        <w:t xml:space="preserve"> </w:t>
-      </w:r>
-      <w:r>
-        <w:t xml:space="preserve">can be used to extract information about the spin degree of freedom in the left QD in the DQD system. If the spin configuration forms a singlet state </w:t>
-      </w:r>
-      <w:proofErr w:type="gramStart"/>
-      <w:r>
-        <w:t>S(</w:t>
-      </w:r>
-      <w:proofErr w:type="gramEnd"/>
-      <w:r>
-        <w:t>1,1) (the numbers in brackets denote the hole number on the left and right dot respectively), like show</w:t>
-      </w:r>
-      <w:r>
-        <w:t>n in Figure 8</w:t>
-      </w:r>
-      <w:r>
-        <w:t>a, then after electrostatic pushing, by applying voltage pulses on gates L and R, the hole is allowed to tunnel to the right dot, forming a singlet S(0,2) st</w:t>
-      </w:r>
-      <w:r>
-        <w:t>ate</w:t>
-      </w:r>
-      <w:r>
-        <w:t xml:space="preserve"> (Figure 8b). In the case below </w:t>
-      </w:r>
-      <w:r>
-        <w:t>(</w:t>
-      </w:r>
-      <w:r>
-        <w:t>Fi</w:t>
-      </w:r>
-      <w:r>
-        <w:t>gure 8</w:t>
-      </w:r>
-      <w:r>
-        <w:t>c)</w:t>
-      </w:r>
-      <w:r>
-        <w:t xml:space="preserve"> holes in both dots have the same spin, forming a triplet T(1,1) state, and due to Pauli exclusion principle they stay in the (1,1) configuration</w:t>
-      </w:r>
-      <w:r>
-        <w:t xml:space="preserve"> (Figure 8d)</w:t>
-      </w:r>
-      <w:r>
-        <w:t xml:space="preserve"> after electrostatic pushing because the triplet state T(0,2) is too high in energy and thus not available. </w:t>
-      </w:r>
-      <w:r>
-        <w:t xml:space="preserve">This effect is known with the name Spin blockade. </w:t>
       </w:r>
     </w:p>
     <w:p>
-      <w:pPr>
-        <w:pStyle w:val="Heading4"/>
-      </w:pPr>
-      <w:r>
-        <w:t>Measuring the spin relaxation time T</w:t>
+      <w:r>
+        <w:t>For measur</w:t>
+      </w:r>
+      <w:r>
+        <w:t>ing the spin relaxation time,</w:t>
+      </w:r>
+      <w:r>
+        <w:t xml:space="preserve"> </w:t>
+      </w:r>
+      <w:r>
+        <w:t xml:space="preserve">an </w:t>
+      </w:r>
+      <w:r>
+        <w:t>approach similar to th</w:t>
+      </w:r>
+      <w:r>
+        <w:t xml:space="preserve">e approach of </w:t>
+      </w:r>
+      <w:proofErr w:type="spellStart"/>
+      <w:r>
+        <w:t>Koppens</w:t>
+      </w:r>
+      <w:proofErr w:type="spellEnd"/>
+      <w:r>
+        <w:t xml:space="preserve"> et al. [19</w:t>
+      </w:r>
+      <w:r>
+        <w:t>] will be used. The DQD will be tuned to the (0</w:t>
+      </w:r>
+      <w:proofErr w:type="gramStart"/>
+      <w:r>
+        <w:t>,1</w:t>
+      </w:r>
+      <w:proofErr w:type="gramEnd"/>
+      <w:r>
+        <w:t>)-(1,1)-(0,2) triple point. The left dot is initially empty while the right dot is populated with a spin in its ground state, a spin down hole. First, pulsing the gate of the left dot will bring its spin up and spin down energy levels above the Fermi level</w:t>
+      </w:r>
+      <w:r>
+        <w:rPr>
+          <w:rFonts w:ascii="TTE1CE3AC8t00" w:hAnsi="TTE1CE3AC8t00" w:cs="TTE1CE3AC8t00"/>
+        </w:rPr>
+        <w:t xml:space="preserve">, </w:t>
+      </w:r>
+      <w:proofErr w:type="spellStart"/>
+      <w:r>
+        <w:t>μ</w:t>
       </w:r>
       <w:r>
         <w:rPr>
           <w:vertAlign w:val="subscript"/>
         </w:rPr>
-        <w:t>1</w:t>
-      </w:r>
-      <w:r>
-        <w:t xml:space="preserve"> </w:t>
-      </w:r>
-    </w:p>
-    <w:p>
-      <w:r>
-        <w:t>For measur</w:t>
-      </w:r>
-      <w:r>
-        <w:t>ing the spin relaxation time,</w:t>
-      </w:r>
-      <w:r>
-        <w:t xml:space="preserve"> </w:t>
-      </w:r>
-      <w:r>
-        <w:t xml:space="preserve">an </w:t>
-      </w:r>
-      <w:r>
-        <w:t>approach similar to th</w:t>
-      </w:r>
-      <w:r>
-        <w:t xml:space="preserve">e approach of </w:t>
+        <w:t>F</w:t>
+      </w:r>
+      <w:proofErr w:type="spellEnd"/>
+      <w:r>
+        <w:t xml:space="preserve">, of the lead, allowing lead to dot hole tunneling (holes tunnel to higher lying electrochemical potentials). Since the tunneling is most likely spin independent, the left dot is loaded with a random </w:t>
+      </w:r>
+      <w:proofErr w:type="gramStart"/>
+      <w:r>
+        <w:t>hole</w:t>
+      </w:r>
+      <w:proofErr w:type="gramEnd"/>
+      <w:r>
+        <w:t xml:space="preserve"> spin from the lead, during the loading time </w:t>
       </w:r>
       <w:proofErr w:type="spellStart"/>
       <w:r>
-        <w:t>Koppens</w:t>
+        <w:t>t</w:t>
+      </w:r>
+      <w:r>
+        <w:rPr>
+          <w:vertAlign w:val="subscript"/>
+        </w:rPr>
+        <w:t>L</w:t>
       </w:r>
       <w:proofErr w:type="spellEnd"/>
       <w:r>
-        <w:t xml:space="preserve"> et al. [19</w:t>
-      </w:r>
-      <w:r>
-        <w:t>] will be used. The DQD will be tuned to the (0</w:t>
+        <w:t xml:space="preserve">. The double dot is thus in either a singlet </w:t>
       </w:r>
       <w:proofErr w:type="gramStart"/>
       <w:r>
-        <w:t>,1</w:t>
+        <w:t>S</w:t>
+      </w:r>
+      <w:r>
+        <w:t>(</w:t>
       </w:r>
       <w:proofErr w:type="gramEnd"/>
       <w:r>
-        <w:t>)-(1,1)-(0,2) triple point. The left dot is initially empty while the right dot is populated with a spin in its ground state, a spin down hole. First, pulsing the gate of the left dot will bring its spin up and spin down energy levels above the Fermi level</w:t>
-      </w:r>
-      <w:r>
-        <w:rPr>
-          <w:rFonts w:ascii="TTE1CE3AC8t00" w:hAnsi="TTE1CE3AC8t00" w:cs="TTE1CE3AC8t00"/>
-        </w:rPr>
-        <w:t xml:space="preserve">, </w:t>
+        <w:t xml:space="preserve">1,1) state or a triplet </w:t>
+      </w:r>
+      <w:r>
+        <w:t>T</w:t>
+      </w:r>
+      <w:r>
+        <w:t xml:space="preserve">(1,1) state and is left in that configuration for the waiting time </w:t>
       </w:r>
       <w:proofErr w:type="spellStart"/>
       <w:r>
-        <w:t>μ</w:t>
+        <w:t>t</w:t>
       </w:r>
       <w:r>
         <w:rPr>
           <w:vertAlign w:val="subscript"/>
         </w:rPr>
-        <w:t>F</w:t>
+        <w:t>w</w:t>
       </w:r>
       <w:proofErr w:type="spellEnd"/>
       <w:r>
-        <w:t xml:space="preserve">, of the lead, allowing lead to dot hole tunneling (holes tunnel to higher lying electrochemical potentials). Since the tunneling is most likely spin independent, the left dot is loaded with a random </w:t>
-      </w:r>
-      <w:proofErr w:type="gramStart"/>
-      <w:r>
-        <w:t>hole</w:t>
-      </w:r>
-      <w:proofErr w:type="gramEnd"/>
-      <w:r>
-        <w:t xml:space="preserve"> spin from the lead, during the loading time </w:t>
+        <w:t xml:space="preserve">. After the </w:t>
       </w:r>
       <w:proofErr w:type="spellStart"/>
       <w:r>
@@ -10582,60 +10517,11 @@
         <w:rPr>
           <w:vertAlign w:val="subscript"/>
         </w:rPr>
-        <w:t>L</w:t>
+        <w:t>w</w:t>
       </w:r>
       <w:proofErr w:type="spellEnd"/>
       <w:r>
-        <w:t xml:space="preserve">. The double dot is thus in either a singlet </w:t>
-      </w:r>
-      <w:proofErr w:type="gramStart"/>
-      <w:r>
-        <w:t>S</w:t>
-      </w:r>
-      <w:r>
-        <w:t>(</w:t>
-      </w:r>
-      <w:proofErr w:type="gramEnd"/>
-      <w:r>
-        <w:t xml:space="preserve">1,1) state or a triplet </w:t>
-      </w:r>
-      <w:r>
-        <w:t>T</w:t>
-      </w:r>
-      <w:r>
-        <w:t xml:space="preserve">(1,1) state and is left in that configuration for the waiting time </w:t>
-      </w:r>
-      <w:proofErr w:type="spellStart"/>
-      <w:r>
-        <w:t>t</w:t>
-      </w:r>
-      <w:r>
-        <w:rPr>
-          <w:vertAlign w:val="subscript"/>
-        </w:rPr>
-        <w:t>w</w:t>
-      </w:r>
-      <w:proofErr w:type="spellEnd"/>
-      <w:r>
-        <w:t xml:space="preserve">. After the </w:t>
-      </w:r>
-      <w:proofErr w:type="spellStart"/>
-      <w:r>
-        <w:t>t</w:t>
-      </w:r>
-      <w:r>
-        <w:rPr>
-          <w:vertAlign w:val="subscript"/>
-        </w:rPr>
-        <w:t>w</w:t>
-      </w:r>
-      <w:proofErr w:type="spellEnd"/>
-      <w:r>
-        <w:t xml:space="preserve">, a second pulse level is applied in order to bring the hole </w:t>
-      </w:r>
-      <w:r>
-        <w:lastRenderedPageBreak/>
-        <w:t>from the</w:t>
+        <w:t>, a second pulse level is applied in order to bring the hole from the</w:t>
       </w:r>
       <w:r>
         <w:t xml:space="preserve"> left QD to the right QD. For a</w:t>
@@ -10804,6 +10690,7 @@
         <w:pStyle w:val="Heading4"/>
       </w:pPr>
       <w:r>
+        <w:lastRenderedPageBreak/>
         <w:t>Measuring the spin dephasing time T</w:t>
       </w:r>
       <w:r>
@@ -10834,6 +10721,10 @@
       </w:r>
     </w:p>
     <w:p>
+      <w:pPr>
+        <w:pStyle w:val="Subtitle"/>
+        <w:jc w:val="both"/>
+      </w:pPr>
       <w:r>
         <w:rPr>
           <w:noProof/>
@@ -10842,7 +10733,7 @@
           <wp:anchor distT="0" distB="0" distL="114300" distR="114300" simplePos="0" relativeHeight="251691008" behindDoc="0" locked="0" layoutInCell="1" allowOverlap="1">
             <wp:simplePos x="0" y="0"/>
             <wp:positionH relativeFrom="margin">
-              <wp:align>center</wp:align>
+              <wp:posOffset>-635</wp:posOffset>
             </wp:positionH>
             <wp:positionV relativeFrom="paragraph">
               <wp:posOffset>7620</wp:posOffset>
@@ -10898,29 +10789,14 @@
           </wp:anchor>
         </w:drawing>
       </w:r>
+      <w:r>
+        <w:t>Figure 9</w:t>
+      </w:r>
+      <w:r>
+        <w:t>. Bloch sphere</w:t>
+      </w:r>
     </w:p>
     <w:p/>
-    <w:p/>
-    <w:p/>
-    <w:p>
-      <w:pPr>
-        <w:pStyle w:val="Subtitle"/>
-      </w:pPr>
-      <w:r>
-        <w:tab/>
-      </w:r>
-    </w:p>
-    <w:p>
-      <w:pPr>
-        <w:pStyle w:val="Subtitle"/>
-      </w:pPr>
-      <w:r>
-        <w:t>Figure 9</w:t>
-      </w:r>
-      <w:r>
-        <w:t>. Bloch sphere</w:t>
-      </w:r>
-    </w:p>
     <w:p>
       <w:r>
         <w:t>The spin-up and spin-down states form the basi</w:t>
@@ -11173,14 +11049,7 @@
         <w:rPr>
           <w:rFonts w:eastAsiaTheme="minorEastAsia"/>
         </w:rPr>
-        <w:t xml:space="preserve"> frequency can be obtained by thinking of the example of a child on a swing. The child-swing system oscillates with its natural frequency of oscillation. If the swing is pushed by an external person with an appropriate period of pushing pulses, </w:t>
-      </w:r>
-      <w:r>
-        <w:rPr>
-          <w:rFonts w:eastAsiaTheme="minorEastAsia"/>
-        </w:rPr>
-        <w:lastRenderedPageBreak/>
-        <w:t xml:space="preserve">the amplitude of the oscillation will increase and at some point the swing will flip. In this comparison the natural frequency of a child-swing system corresponds to the </w:t>
+        <w:t xml:space="preserve"> frequency can be obtained by thinking of the example of a child on a swing. The child-swing system oscillates with its natural frequency of oscillation. If the swing is pushed by an external person with an appropriate period of pushing pulses, the amplitude of the oscillation will increase and at some point the swing will flip. In this comparison the natural frequency of a child-swing system corresponds to the </w:t>
       </w:r>
       <w:proofErr w:type="spellStart"/>
       <w:r>
@@ -11338,6 +11207,7 @@
     </w:p>
     <w:p>
       <w:r>
+        <w:lastRenderedPageBreak/>
         <w:t xml:space="preserve">In order to determine </w:t>
       </w:r>
       <w:r>
@@ -11633,7 +11503,6 @@
           <w:i/>
           <w:u w:val="single"/>
         </w:rPr>
-        <w:lastRenderedPageBreak/>
         <w:t>I anticipate that I will need one year for determining T</w:t>
       </w:r>
       <w:r>
@@ -11771,6 +11640,11 @@
       </w:r>
     </w:p>
     <w:p>
+      <w:pPr>
+        <w:rPr>
+          <w:del w:id="18" w:author="Georgios KATSAROS" w:date="2016-09-14T19:04:00Z"/>
+        </w:rPr>
+      </w:pPr>
       <w:r>
         <w:t>Coherence can b</w:t>
       </w:r>
@@ -11975,23 +11849,22 @@
         <w:t>ECHO</w:t>
       </w:r>
       <w:r>
-        <w:t xml:space="preserve"> will be extracted.</w:t>
+        <w:t xml:space="preserve"> will be </w:t>
+      </w:r>
+      <w:proofErr w:type="spellStart"/>
+      <w:r>
+        <w:t>extracted.</w:t>
       </w:r>
     </w:p>
     <w:p>
       <w:pPr>
-        <w:rPr>
-          <w:del w:id="18" w:author="Georgios KATSAROS" w:date="2016-09-14T19:04:00Z"/>
-        </w:rPr>
-      </w:pPr>
-    </w:p>
-    <w:p>
-      <w:pPr>
         <w:pStyle w:val="Heading4"/>
       </w:pPr>
       <w:r>
+        <w:lastRenderedPageBreak/>
         <w:t>Measuring</w:t>
       </w:r>
+      <w:proofErr w:type="spellEnd"/>
       <w:r>
         <w:t xml:space="preserve"> T</w:t>
       </w:r>
@@ -12177,9 +12050,6 @@
         <w:t xml:space="preserve">. </w:t>
       </w:r>
     </w:p>
-    <w:p/>
-    <w:p/>
-    <w:p/>
     <w:p>
       <w:pPr>
         <w:pStyle w:val="Heading2"/>
@@ -12190,7 +12060,6 @@
       </w:pPr>
       <w:bookmarkStart w:id="19" w:name="_Toc461790010"/>
       <w:r>
-        <w:lastRenderedPageBreak/>
         <w:t>Work table</w:t>
       </w:r>
       <w:bookmarkEnd w:id="19"/>
@@ -13460,6 +13329,7 @@
       </w:pPr>
       <w:bookmarkStart w:id="22" w:name="_Toc461790011"/>
       <w:r>
+        <w:lastRenderedPageBreak/>
         <w:t>Contingency plan:</w:t>
       </w:r>
       <w:bookmarkEnd w:id="22"/>
@@ -13506,21 +13376,9 @@
       <w:pPr>
         <w:pStyle w:val="Heading1"/>
       </w:pPr>
-    </w:p>
-    <w:p/>
-    <w:p>
-      <w:pPr>
-        <w:pStyle w:val="Heading1"/>
-      </w:pPr>
       <w:bookmarkStart w:id="23" w:name="_Toc461790013"/>
       <w:r>
-        <w:lastRenderedPageBreak/>
-        <w:t>Refe</w:t>
-      </w:r>
-      <w:bookmarkStart w:id="24" w:name="_GoBack"/>
-      <w:bookmarkEnd w:id="24"/>
-      <w:r>
-        <w:t>rences:</w:t>
+        <w:t>References:</w:t>
       </w:r>
       <w:bookmarkEnd w:id="23"/>
     </w:p>
@@ -14589,25 +14447,13 @@
         <w:t>unpublished data</w:t>
       </w:r>
     </w:p>
-    <w:p>
-      <w:pPr>
-        <w:ind w:firstLine="360"/>
-      </w:pPr>
-    </w:p>
-    <w:p>
-      <w:pPr>
-        <w:ind w:firstLine="360"/>
-        <w:rPr>
-          <w:i/>
-        </w:rPr>
-      </w:pPr>
-    </w:p>
     <w:sectPr>
       <w:footerReference w:type="default" r:id="rId29"/>
-      <w:pgSz w:w="12240" w:h="15840"/>
-      <w:pgMar w:top="1276" w:right="1440" w:bottom="851" w:left="1440" w:header="708" w:footer="708" w:gutter="0"/>
-      <w:pgNumType w:chapStyle="1"/>
+      <w:pgSz w:w="12240" w:h="15840" w:code="1"/>
+      <w:pgMar w:top="1276" w:right="1440" w:bottom="851" w:left="1440" w:header="709" w:footer="709" w:gutter="0"/>
+      <w:pgNumType w:start="0" w:chapStyle="1"/>
       <w:cols w:space="708"/>
+      <w:titlePg/>
       <w:docGrid w:linePitch="360"/>
     </w:sectPr>
   </w:body>
@@ -14673,7 +14519,7 @@
           <w:rPr>
             <w:noProof/>
           </w:rPr>
-          <w:t>21</w:t>
+          <w:t>17</w:t>
         </w:r>
         <w:r>
           <w:rPr>
@@ -14687,7 +14533,15 @@
   <w:p>
     <w:pPr>
       <w:pStyle w:val="Footer"/>
+      <w:tabs>
+        <w:tab w:val="clear" w:pos="4680"/>
+        <w:tab w:val="clear" w:pos="9360"/>
+        <w:tab w:val="left" w:pos="2964"/>
+      </w:tabs>
     </w:pPr>
+    <w:r>
+      <w:tab/>
+    </w:r>
   </w:p>
 </w:ftr>
 </file>
@@ -19251,7 +19105,7 @@
 </file>
 
 <file path=customXml/itemProps1.xml><?xml version="1.0" encoding="utf-8"?>
-<ds:datastoreItem xmlns:ds="http://schemas.openxmlformats.org/officeDocument/2006/customXml" ds:itemID="{5311AADA-6E29-45E0-BD1E-AEABC2119FE5}">
+<ds:datastoreItem xmlns:ds="http://schemas.openxmlformats.org/officeDocument/2006/customXml" ds:itemID="{08863B3A-75DC-4BD9-9BF9-23F7194D252C}">
   <ds:schemaRefs>
     <ds:schemaRef ds:uri="http://schemas.openxmlformats.org/officeDocument/2006/bibliography"/>
   </ds:schemaRefs>

</xml_diff>

<commit_message>
Cover page added in Project description
</commit_message>
<xml_diff>
--- a/Project description_modG_applyJ_modG_applyJ.docx
+++ b/Project description_modG_applyJ_modG_applyJ.docx
@@ -2,6 +2,491 @@
 <file path=word/document.xml><?xml version="1.0" encoding="utf-8"?>
 <w:document xmlns:wpc="http://schemas.microsoft.com/office/word/2010/wordprocessingCanvas" xmlns:mc="http://schemas.openxmlformats.org/markup-compatibility/2006" xmlns:o="urn:schemas-microsoft-com:office:office" xmlns:r="http://schemas.openxmlformats.org/officeDocument/2006/relationships" xmlns:m="http://schemas.openxmlformats.org/officeDocument/2006/math" xmlns:v="urn:schemas-microsoft-com:vml" xmlns:wp14="http://schemas.microsoft.com/office/word/2010/wordprocessingDrawing" xmlns:wp="http://schemas.openxmlformats.org/drawingml/2006/wordprocessingDrawing" xmlns:w10="urn:schemas-microsoft-com:office:word" xmlns:w="http://schemas.openxmlformats.org/wordprocessingml/2006/main" xmlns:w14="http://schemas.microsoft.com/office/word/2010/wordml" xmlns:w15="http://schemas.microsoft.com/office/word/2012/wordml" xmlns:wpg="http://schemas.microsoft.com/office/word/2010/wordprocessingGroup" xmlns:wpi="http://schemas.microsoft.com/office/word/2010/wordprocessingInk" xmlns:wne="http://schemas.microsoft.com/office/word/2006/wordml" xmlns:wps="http://schemas.microsoft.com/office/word/2010/wordprocessingShape" mc:Ignorable="w14 w15 wp14">
   <w:body>
+    <w:p>
+      <w:pPr>
+        <w:tabs>
+          <w:tab w:val="left" w:pos="993"/>
+        </w:tabs>
+        <w:spacing w:after="162" w:line="259" w:lineRule="atLeast"/>
+        <w:ind w:left="284" w:right="8"/>
+        <w:jc w:val="center"/>
+        <w:rPr>
+          <w:rFonts w:ascii="Arial" w:eastAsia="Arial" w:hAnsi="Arial" w:cs="Arial"/>
+          <w:b/>
+          <w:sz w:val="28"/>
+          <w:szCs w:val="28"/>
+        </w:rPr>
+      </w:pPr>
+      <w:r>
+        <w:rPr>
+          <w:rFonts w:ascii="Arial" w:eastAsia="Arial" w:hAnsi="Arial" w:cs="Arial"/>
+          <w:b/>
+          <w:sz w:val="28"/>
+          <w:szCs w:val="28"/>
+        </w:rPr>
+        <w:t>INSTITUTE OF SCIENCE AND TECHNOLOGY AUSTRIA</w:t>
+      </w:r>
+    </w:p>
+    <w:p>
+      <w:pPr>
+        <w:tabs>
+          <w:tab w:val="left" w:pos="993"/>
+        </w:tabs>
+        <w:spacing w:after="162" w:line="259" w:lineRule="atLeast"/>
+        <w:ind w:left="284" w:right="8"/>
+        <w:jc w:val="center"/>
+        <w:rPr>
+          <w:b/>
+        </w:rPr>
+      </w:pPr>
+      <w:r>
+        <w:rPr>
+          <w:rFonts w:ascii="Arial" w:eastAsia="Arial" w:hAnsi="Arial" w:cs="Arial"/>
+          <w:b/>
+          <w:sz w:val="28"/>
+          <w:szCs w:val="28"/>
+        </w:rPr>
+        <w:t>(IST AUSTRIA)</w:t>
+      </w:r>
+    </w:p>
+    <w:p>
+      <w:pPr>
+        <w:tabs>
+          <w:tab w:val="left" w:pos="993"/>
+        </w:tabs>
+        <w:spacing w:line="259" w:lineRule="atLeast"/>
+        <w:ind w:left="62"/>
+        <w:jc w:val="center"/>
+      </w:pPr>
+      <w:r>
+        <w:rPr>
+          <w:rFonts w:ascii="Arial" w:eastAsia="Arial" w:hAnsi="Arial" w:cs="Arial"/>
+        </w:rPr>
+        <w:t xml:space="preserve"> </w:t>
+      </w:r>
+    </w:p>
+    <w:p>
+      <w:pPr>
+        <w:tabs>
+          <w:tab w:val="left" w:pos="993"/>
+        </w:tabs>
+        <w:spacing w:after="163" w:line="259" w:lineRule="atLeast"/>
+        <w:ind w:left="62"/>
+        <w:jc w:val="center"/>
+      </w:pPr>
+      <w:r>
+        <w:rPr>
+          <w:rFonts w:ascii="Arial" w:eastAsia="Arial" w:hAnsi="Arial" w:cs="Arial"/>
+        </w:rPr>
+        <w:t xml:space="preserve"> </w:t>
+      </w:r>
+    </w:p>
+    <w:p>
+      <w:pPr>
+        <w:tabs>
+          <w:tab w:val="left" w:pos="993"/>
+        </w:tabs>
+        <w:spacing w:after="163" w:line="259" w:lineRule="atLeast"/>
+        <w:jc w:val="left"/>
+      </w:pPr>
+      <w:r>
+        <w:rPr>
+          <w:rFonts w:ascii="Arial" w:eastAsia="Arial" w:hAnsi="Arial" w:cs="Arial"/>
+        </w:rPr>
+        <w:t xml:space="preserve"> </w:t>
+      </w:r>
+    </w:p>
+    <w:p>
+      <w:pPr>
+        <w:tabs>
+          <w:tab w:val="left" w:pos="993"/>
+        </w:tabs>
+        <w:spacing w:line="259" w:lineRule="atLeast"/>
+        <w:jc w:val="left"/>
+      </w:pPr>
+      <w:r>
+        <w:rPr>
+          <w:rFonts w:ascii="Arial" w:eastAsia="Arial" w:hAnsi="Arial" w:cs="Arial"/>
+        </w:rPr>
+        <w:t xml:space="preserve"> </w:t>
+      </w:r>
+    </w:p>
+    <w:p>
+      <w:pPr>
+        <w:tabs>
+          <w:tab w:val="left" w:pos="993"/>
+        </w:tabs>
+        <w:spacing w:after="163" w:line="259" w:lineRule="atLeast"/>
+        <w:ind w:left="62"/>
+        <w:jc w:val="center"/>
+      </w:pPr>
+      <w:r>
+        <w:rPr>
+          <w:rFonts w:ascii="Arial" w:eastAsia="Arial" w:hAnsi="Arial" w:cs="Arial"/>
+        </w:rPr>
+        <w:t xml:space="preserve"> </w:t>
+      </w:r>
+    </w:p>
+    <w:p>
+      <w:pPr>
+        <w:tabs>
+          <w:tab w:val="left" w:pos="993"/>
+        </w:tabs>
+        <w:spacing w:after="163" w:line="259" w:lineRule="atLeast"/>
+        <w:ind w:left="62"/>
+        <w:jc w:val="center"/>
+      </w:pPr>
+      <w:r>
+        <w:rPr>
+          <w:rFonts w:ascii="Arial" w:eastAsia="Arial" w:hAnsi="Arial" w:cs="Arial"/>
+        </w:rPr>
+        <w:t xml:space="preserve"> </w:t>
+      </w:r>
+    </w:p>
+    <w:p>
+      <w:pPr>
+        <w:tabs>
+          <w:tab w:val="left" w:pos="993"/>
+        </w:tabs>
+        <w:spacing w:after="163" w:line="259" w:lineRule="atLeast"/>
+        <w:ind w:left="62"/>
+        <w:jc w:val="center"/>
+      </w:pPr>
+      <w:r>
+        <w:rPr>
+          <w:rFonts w:ascii="Arial" w:eastAsia="Arial" w:hAnsi="Arial" w:cs="Arial"/>
+          <w:sz w:val="28"/>
+          <w:szCs w:val="28"/>
+        </w:rPr>
+        <w:t>DOC Fellowship proposal</w:t>
+      </w:r>
+    </w:p>
+    <w:p>
+      <w:pPr>
+        <w:tabs>
+          <w:tab w:val="left" w:pos="993"/>
+        </w:tabs>
+        <w:spacing w:after="163" w:line="259" w:lineRule="atLeast"/>
+        <w:ind w:left="62"/>
+        <w:jc w:val="center"/>
+      </w:pPr>
+      <w:r>
+        <w:rPr>
+          <w:rFonts w:ascii="Arial" w:eastAsia="Arial" w:hAnsi="Arial" w:cs="Arial"/>
+        </w:rPr>
+        <w:t xml:space="preserve"> </w:t>
+      </w:r>
+    </w:p>
+    <w:p>
+      <w:pPr>
+        <w:pStyle w:val="Heading1"/>
+        <w:jc w:val="center"/>
+        <w:rPr>
+          <w:sz w:val="44"/>
+          <w:szCs w:val="44"/>
+        </w:rPr>
+      </w:pPr>
+      <w:bookmarkStart w:id="0" w:name="_Toc462237249"/>
+      <w:r>
+        <w:rPr>
+          <w:sz w:val="44"/>
+          <w:szCs w:val="44"/>
+        </w:rPr>
+        <w:t>Spin dynamics of a hole spin qubit measured with gate reflectometry</w:t>
+      </w:r>
+      <w:bookmarkEnd w:id="0"/>
+    </w:p>
+    <w:p>
+      <w:pPr>
+        <w:tabs>
+          <w:tab w:val="left" w:pos="993"/>
+        </w:tabs>
+        <w:spacing w:after="163" w:line="259" w:lineRule="atLeast"/>
+        <w:ind w:left="284"/>
+        <w:jc w:val="left"/>
+      </w:pPr>
+      <w:r>
+        <w:rPr>
+          <w:rFonts w:ascii="Arial" w:eastAsia="Arial" w:hAnsi="Arial" w:cs="Arial"/>
+        </w:rPr>
+        <w:t xml:space="preserve"> </w:t>
+      </w:r>
+    </w:p>
+    <w:p>
+      <w:pPr>
+        <w:tabs>
+          <w:tab w:val="left" w:pos="993"/>
+        </w:tabs>
+        <w:spacing w:after="163" w:line="259" w:lineRule="atLeast"/>
+        <w:ind w:left="284"/>
+        <w:jc w:val="center"/>
+      </w:pPr>
+      <w:r>
+        <w:rPr>
+          <w:rFonts w:ascii="Arial" w:eastAsia="Arial" w:hAnsi="Arial" w:cs="Arial"/>
+        </w:rPr>
+        <w:t xml:space="preserve"> </w:t>
+      </w:r>
+    </w:p>
+    <w:p>
+      <w:pPr>
+        <w:tabs>
+          <w:tab w:val="left" w:pos="993"/>
+        </w:tabs>
+        <w:spacing w:line="259" w:lineRule="atLeast"/>
+        <w:ind w:left="62"/>
+        <w:jc w:val="center"/>
+      </w:pPr>
+      <w:r>
+        <w:rPr>
+          <w:rFonts w:ascii="Arial" w:eastAsia="Arial" w:hAnsi="Arial" w:cs="Arial"/>
+        </w:rPr>
+        <w:t xml:space="preserve"> </w:t>
+      </w:r>
+    </w:p>
+    <w:p>
+      <w:pPr>
+        <w:jc w:val="left"/>
+        <w:rPr>
+          <w:rFonts w:ascii="Arial" w:hAnsi="Arial" w:cs="Arial"/>
+          <w:b/>
+          <w:sz w:val="28"/>
+          <w:szCs w:val="28"/>
+        </w:rPr>
+      </w:pPr>
+      <w:bookmarkStart w:id="1" w:name="_Toc391491413"/>
+      <w:r>
+        <w:rPr>
+          <w:rFonts w:ascii="Arial" w:hAnsi="Arial" w:cs="Arial"/>
+          <w:b/>
+          <w:sz w:val="28"/>
+          <w:szCs w:val="28"/>
+        </w:rPr>
+        <w:t xml:space="preserve">Applicant: </w:t>
+      </w:r>
+      <w:r>
+        <w:rPr>
+          <w:rFonts w:ascii="Arial" w:hAnsi="Arial" w:cs="Arial"/>
+          <w:b/>
+          <w:sz w:val="28"/>
+          <w:szCs w:val="28"/>
+        </w:rPr>
+        <w:t>JOSIP KUKUČKA</w:t>
+      </w:r>
+      <w:bookmarkEnd w:id="1"/>
+    </w:p>
+    <w:p>
+      <w:pPr>
+        <w:jc w:val="left"/>
+        <w:rPr>
+          <w:rFonts w:ascii="Arial" w:hAnsi="Arial" w:cs="Arial"/>
+          <w:b/>
+          <w:sz w:val="28"/>
+          <w:szCs w:val="28"/>
+        </w:rPr>
+      </w:pPr>
+      <w:r>
+        <w:rPr>
+          <w:rFonts w:ascii="Arial" w:hAnsi="Arial" w:cs="Arial"/>
+          <w:b/>
+          <w:sz w:val="28"/>
+          <w:szCs w:val="28"/>
+        </w:rPr>
+        <w:t xml:space="preserve">PhD thesis supervisor: prof. GEORGIOS KATSAROS </w:t>
+      </w:r>
+    </w:p>
+    <w:p>
+      <w:pPr>
+        <w:tabs>
+          <w:tab w:val="left" w:pos="993"/>
+        </w:tabs>
+        <w:spacing w:after="163" w:line="259" w:lineRule="atLeast"/>
+        <w:ind w:left="62"/>
+        <w:jc w:val="center"/>
+      </w:pPr>
+      <w:r>
+        <w:rPr>
+          <w:rFonts w:ascii="Arial" w:eastAsia="Arial" w:hAnsi="Arial" w:cs="Arial"/>
+        </w:rPr>
+        <w:t xml:space="preserve"> </w:t>
+      </w:r>
+    </w:p>
+    <w:p>
+      <w:pPr>
+        <w:tabs>
+          <w:tab w:val="left" w:pos="993"/>
+        </w:tabs>
+        <w:spacing w:after="163" w:line="259" w:lineRule="atLeast"/>
+        <w:jc w:val="left"/>
+      </w:pPr>
+    </w:p>
+    <w:p>
+      <w:pPr>
+        <w:tabs>
+          <w:tab w:val="left" w:pos="993"/>
+        </w:tabs>
+        <w:spacing w:line="259" w:lineRule="atLeast"/>
+        <w:ind w:left="62"/>
+        <w:jc w:val="center"/>
+      </w:pPr>
+    </w:p>
+    <w:p>
+      <w:pPr>
+        <w:tabs>
+          <w:tab w:val="left" w:pos="993"/>
+        </w:tabs>
+        <w:spacing w:line="400" w:lineRule="atLeast"/>
+        <w:ind w:right="4191"/>
+        <w:jc w:val="left"/>
+      </w:pPr>
+      <w:r>
+        <w:rPr>
+          <w:rFonts w:ascii="Arial" w:eastAsia="Arial" w:hAnsi="Arial" w:cs="Arial"/>
+        </w:rPr>
+        <w:t xml:space="preserve">  </w:t>
+      </w:r>
+    </w:p>
+    <w:p>
+      <w:pPr>
+        <w:tabs>
+          <w:tab w:val="left" w:pos="993"/>
+        </w:tabs>
+        <w:spacing w:line="259" w:lineRule="atLeast"/>
+        <w:ind w:left="62"/>
+        <w:jc w:val="center"/>
+      </w:pPr>
+      <w:r>
+        <w:rPr>
+          <w:rFonts w:ascii="Arial" w:eastAsia="Arial" w:hAnsi="Arial" w:cs="Arial"/>
+        </w:rPr>
+        <w:t xml:space="preserve"> </w:t>
+      </w:r>
+    </w:p>
+    <w:p>
+      <w:pPr>
+        <w:tabs>
+          <w:tab w:val="left" w:pos="993"/>
+        </w:tabs>
+        <w:spacing w:after="162" w:line="259" w:lineRule="atLeast"/>
+        <w:ind w:left="284" w:right="5"/>
+        <w:jc w:val="center"/>
+        <w:rPr>
+          <w:rFonts w:ascii="Arial" w:eastAsia="Arial" w:hAnsi="Arial" w:cs="Arial"/>
+          <w:sz w:val="28"/>
+          <w:szCs w:val="28"/>
+        </w:rPr>
+      </w:pPr>
+    </w:p>
+    <w:p>
+      <w:pPr>
+        <w:tabs>
+          <w:tab w:val="left" w:pos="993"/>
+        </w:tabs>
+        <w:spacing w:after="162" w:line="259" w:lineRule="atLeast"/>
+        <w:ind w:left="284" w:right="5"/>
+        <w:jc w:val="center"/>
+        <w:rPr>
+          <w:rFonts w:ascii="Arial" w:eastAsia="Arial" w:hAnsi="Arial" w:cs="Arial"/>
+          <w:sz w:val="28"/>
+          <w:szCs w:val="28"/>
+        </w:rPr>
+      </w:pPr>
+    </w:p>
+    <w:p>
+      <w:pPr>
+        <w:tabs>
+          <w:tab w:val="left" w:pos="993"/>
+        </w:tabs>
+        <w:spacing w:after="162" w:line="259" w:lineRule="atLeast"/>
+        <w:ind w:left="284" w:right="5"/>
+        <w:jc w:val="center"/>
+        <w:rPr>
+          <w:rFonts w:ascii="Arial" w:eastAsia="Arial" w:hAnsi="Arial" w:cs="Arial"/>
+          <w:sz w:val="28"/>
+          <w:szCs w:val="28"/>
+        </w:rPr>
+      </w:pPr>
+    </w:p>
+    <w:p>
+      <w:pPr>
+        <w:tabs>
+          <w:tab w:val="left" w:pos="993"/>
+        </w:tabs>
+        <w:spacing w:after="162" w:line="259" w:lineRule="atLeast"/>
+        <w:ind w:left="284" w:right="5"/>
+        <w:jc w:val="center"/>
+        <w:rPr>
+          <w:rFonts w:ascii="Arial" w:eastAsia="Arial" w:hAnsi="Arial" w:cs="Arial"/>
+          <w:sz w:val="28"/>
+          <w:szCs w:val="28"/>
+        </w:rPr>
+      </w:pPr>
+    </w:p>
+    <w:p>
+      <w:pPr>
+        <w:tabs>
+          <w:tab w:val="left" w:pos="993"/>
+        </w:tabs>
+        <w:spacing w:after="162" w:line="259" w:lineRule="atLeast"/>
+        <w:ind w:left="284" w:right="5"/>
+        <w:jc w:val="center"/>
+        <w:rPr>
+          <w:sz w:val="28"/>
+          <w:szCs w:val="28"/>
+        </w:rPr>
+      </w:pPr>
+      <w:proofErr w:type="spellStart"/>
+      <w:r>
+        <w:rPr>
+          <w:rFonts w:ascii="Arial" w:eastAsia="Arial" w:hAnsi="Arial" w:cs="Arial"/>
+          <w:sz w:val="28"/>
+          <w:szCs w:val="28"/>
+        </w:rPr>
+        <w:t>Klosterneuburg</w:t>
+      </w:r>
+      <w:proofErr w:type="spellEnd"/>
+      <w:r>
+        <w:rPr>
+          <w:rFonts w:ascii="Arial" w:eastAsia="Arial" w:hAnsi="Arial" w:cs="Arial"/>
+          <w:sz w:val="28"/>
+          <w:szCs w:val="28"/>
+        </w:rPr>
+        <w:t>,</w:t>
+      </w:r>
+      <w:r>
+        <w:rPr>
+          <w:rFonts w:ascii="Arial" w:eastAsia="Arial" w:hAnsi="Arial" w:cs="Arial"/>
+          <w:sz w:val="28"/>
+          <w:szCs w:val="28"/>
+        </w:rPr>
+        <w:t xml:space="preserve"> September</w:t>
+      </w:r>
+      <w:r>
+        <w:rPr>
+          <w:rFonts w:ascii="Arial" w:eastAsia="Arial" w:hAnsi="Arial" w:cs="Arial"/>
+          <w:sz w:val="28"/>
+          <w:szCs w:val="28"/>
+        </w:rPr>
+        <w:t xml:space="preserve"> </w:t>
+      </w:r>
+      <w:r>
+        <w:rPr>
+          <w:rFonts w:ascii="Arial" w:eastAsia="Arial" w:hAnsi="Arial" w:cs="Arial"/>
+          <w:sz w:val="28"/>
+          <w:szCs w:val="28"/>
+        </w:rPr>
+        <w:t>2016</w:t>
+      </w:r>
+      <w:r>
+        <w:rPr>
+          <w:rFonts w:ascii="Arial" w:eastAsia="Arial" w:hAnsi="Arial" w:cs="Arial"/>
+          <w:sz w:val="28"/>
+          <w:szCs w:val="28"/>
+        </w:rPr>
+        <w:t xml:space="preserve">. </w:t>
+      </w:r>
+    </w:p>
+    <w:p/>
     <w:sdt>
       <w:sdtPr>
         <w:rPr>
@@ -52,7 +537,7 @@
           <w:r>
             <w:fldChar w:fldCharType="separate"/>
           </w:r>
-          <w:hyperlink w:anchor="_Toc461789995" w:history="1">
+          <w:hyperlink w:anchor="_Toc462237249" w:history="1">
             <w:r>
               <w:rPr>
                 <w:rStyle w:val="Hyperlink"/>
@@ -79,7 +564,7 @@
                 <w:noProof/>
                 <w:webHidden/>
               </w:rPr>
-              <w:instrText xml:space="preserve"> PAGEREF _Toc461789995 \h </w:instrText>
+              <w:instrText xml:space="preserve"> PAGEREF _Toc462237249 \h </w:instrText>
             </w:r>
             <w:r>
               <w:rPr>
@@ -99,7 +584,7 @@
                 <w:noProof/>
                 <w:webHidden/>
               </w:rPr>
-              <w:t>2</w:t>
+              <w:t>0</w:t>
             </w:r>
             <w:r>
               <w:rPr>
@@ -121,13 +606,13 @@
               <w:noProof/>
             </w:rPr>
           </w:pPr>
-          <w:hyperlink w:anchor="_Toc461789996" w:history="1">
+          <w:hyperlink w:anchor="_Toc462237250" w:history="1">
             <w:r>
               <w:rPr>
                 <w:rStyle w:val="Hyperlink"/>
                 <w:noProof/>
               </w:rPr>
-              <w:t>Abstract</w:t>
+              <w:t>Project description:</w:t>
             </w:r>
             <w:r>
               <w:rPr>
@@ -148,7 +633,7 @@
                 <w:noProof/>
                 <w:webHidden/>
               </w:rPr>
-              <w:instrText xml:space="preserve"> PAGEREF _Toc461789996 \h </w:instrText>
+              <w:instrText xml:space="preserve"> PAGEREF _Toc462237250 \h </w:instrText>
             </w:r>
             <w:r>
               <w:rPr>
@@ -168,78 +653,7 @@
                 <w:noProof/>
                 <w:webHidden/>
               </w:rPr>
-              <w:t>2</w:t>
-            </w:r>
-            <w:r>
-              <w:rPr>
-                <w:noProof/>
-                <w:webHidden/>
-              </w:rPr>
-              <w:fldChar w:fldCharType="end"/>
-            </w:r>
-          </w:hyperlink>
-        </w:p>
-        <w:p>
-          <w:pPr>
-            <w:pStyle w:val="TOC1"/>
-            <w:tabs>
-              <w:tab w:val="right" w:leader="dot" w:pos="9350"/>
-            </w:tabs>
-            <w:rPr>
-              <w:rFonts w:eastAsiaTheme="minorEastAsia"/>
-              <w:noProof/>
-            </w:rPr>
-          </w:pPr>
-          <w:hyperlink w:anchor="_Toc461789997" w:history="1">
-            <w:r>
-              <w:rPr>
-                <w:rStyle w:val="Hyperlink"/>
-                <w:noProof/>
-              </w:rPr>
-              <w:t>Project description:</w:t>
-            </w:r>
-            <w:r>
-              <w:rPr>
-                <w:noProof/>
-                <w:webHidden/>
-              </w:rPr>
-              <w:tab/>
-            </w:r>
-            <w:bookmarkStart w:id="0" w:name="_GoBack"/>
-            <w:bookmarkEnd w:id="0"/>
-            <w:r>
-              <w:rPr>
-                <w:noProof/>
-                <w:webHidden/>
-              </w:rPr>
-              <w:fldChar w:fldCharType="begin"/>
-            </w:r>
-            <w:r>
-              <w:rPr>
-                <w:noProof/>
-                <w:webHidden/>
-              </w:rPr>
-              <w:instrText xml:space="preserve"> PAGEREF _Toc461789997 \h </w:instrText>
-            </w:r>
-            <w:r>
-              <w:rPr>
-                <w:noProof/>
-                <w:webHidden/>
-              </w:rPr>
-            </w:r>
-            <w:r>
-              <w:rPr>
-                <w:noProof/>
-                <w:webHidden/>
-              </w:rPr>
-              <w:fldChar w:fldCharType="separate"/>
-            </w:r>
-            <w:r>
-              <w:rPr>
-                <w:noProof/>
-                <w:webHidden/>
-              </w:rPr>
-              <w:t>3</w:t>
+              <w:t>1</w:t>
             </w:r>
             <w:r>
               <w:rPr>
@@ -262,7 +676,7 @@
               <w:noProof/>
             </w:rPr>
           </w:pPr>
-          <w:hyperlink w:anchor="_Toc461789998" w:history="1">
+          <w:hyperlink w:anchor="_Toc462237251" w:history="1">
             <w:r>
               <w:rPr>
                 <w:rStyle w:val="Hyperlink"/>
@@ -303,7 +717,7 @@
                 <w:noProof/>
                 <w:webHidden/>
               </w:rPr>
-              <w:instrText xml:space="preserve"> PAGEREF _Toc461789998 \h </w:instrText>
+              <w:instrText xml:space="preserve"> PAGEREF _Toc462237251 \h </w:instrText>
             </w:r>
             <w:r>
               <w:rPr>
@@ -323,7 +737,7 @@
                 <w:noProof/>
                 <w:webHidden/>
               </w:rPr>
-              <w:t>3</w:t>
+              <w:t>2</w:t>
             </w:r>
             <w:r>
               <w:rPr>
@@ -345,7 +759,7 @@
               <w:noProof/>
             </w:rPr>
           </w:pPr>
-          <w:hyperlink w:anchor="_Toc461789999" w:history="1">
+          <w:hyperlink w:anchor="_Toc462237252" w:history="1">
             <w:r>
               <w:rPr>
                 <w:rStyle w:val="Hyperlink"/>
@@ -372,7 +786,7 @@
                 <w:noProof/>
                 <w:webHidden/>
               </w:rPr>
-              <w:instrText xml:space="preserve"> PAGEREF _Toc461789999 \h </w:instrText>
+              <w:instrText xml:space="preserve"> PAGEREF _Toc462237252 \h </w:instrText>
             </w:r>
             <w:r>
               <w:rPr>
@@ -392,7 +806,7 @@
                 <w:noProof/>
                 <w:webHidden/>
               </w:rPr>
-              <w:t>3</w:t>
+              <w:t>2</w:t>
             </w:r>
             <w:r>
               <w:rPr>
@@ -414,7 +828,7 @@
               <w:noProof/>
             </w:rPr>
           </w:pPr>
-          <w:hyperlink w:anchor="_Toc461790000" w:history="1">
+          <w:hyperlink w:anchor="_Toc462237253" w:history="1">
             <w:r>
               <w:rPr>
                 <w:rStyle w:val="Hyperlink"/>
@@ -441,7 +855,7 @@
                 <w:noProof/>
                 <w:webHidden/>
               </w:rPr>
-              <w:instrText xml:space="preserve"> PAGEREF _Toc461790000 \h </w:instrText>
+              <w:instrText xml:space="preserve"> PAGEREF _Toc462237253 \h </w:instrText>
             </w:r>
             <w:r>
               <w:rPr>
@@ -461,7 +875,7 @@
                 <w:noProof/>
                 <w:webHidden/>
               </w:rPr>
-              <w:t>6</w:t>
+              <w:t>5</w:t>
             </w:r>
             <w:r>
               <w:rPr>
@@ -484,7 +898,7 @@
               <w:noProof/>
             </w:rPr>
           </w:pPr>
-          <w:hyperlink w:anchor="_Toc461790001" w:history="1">
+          <w:hyperlink w:anchor="_Toc462237254" w:history="1">
             <w:r>
               <w:rPr>
                 <w:rStyle w:val="Hyperlink"/>
@@ -504,7 +918,7 @@
                 <w:rStyle w:val="Hyperlink"/>
                 <w:noProof/>
               </w:rPr>
-              <w:t>Definition of the problem/Objectives of the project</w:t>
+              <w:t>Objectives of the project</w:t>
             </w:r>
             <w:r>
               <w:rPr>
@@ -525,7 +939,7 @@
                 <w:noProof/>
                 <w:webHidden/>
               </w:rPr>
-              <w:instrText xml:space="preserve"> PAGEREF _Toc461790001 \h </w:instrText>
+              <w:instrText xml:space="preserve"> PAGEREF _Toc462237254 \h </w:instrText>
             </w:r>
             <w:r>
               <w:rPr>
@@ -545,7 +959,76 @@
                 <w:noProof/>
                 <w:webHidden/>
               </w:rPr>
-              <w:t>8</w:t>
+              <w:t>7</w:t>
+            </w:r>
+            <w:r>
+              <w:rPr>
+                <w:noProof/>
+                <w:webHidden/>
+              </w:rPr>
+              <w:fldChar w:fldCharType="end"/>
+            </w:r>
+          </w:hyperlink>
+        </w:p>
+        <w:p>
+          <w:pPr>
+            <w:pStyle w:val="TOC3"/>
+            <w:tabs>
+              <w:tab w:val="right" w:leader="dot" w:pos="9350"/>
+            </w:tabs>
+            <w:rPr>
+              <w:rFonts w:eastAsiaTheme="minorEastAsia"/>
+              <w:noProof/>
+            </w:rPr>
+          </w:pPr>
+          <w:hyperlink w:anchor="_Toc462237255" w:history="1">
+            <w:r>
+              <w:rPr>
+                <w:rStyle w:val="Hyperlink"/>
+                <w:noProof/>
+              </w:rPr>
+              <w:t>Definition of the problem</w:t>
+            </w:r>
+            <w:r>
+              <w:rPr>
+                <w:noProof/>
+                <w:webHidden/>
+              </w:rPr>
+              <w:tab/>
+            </w:r>
+            <w:r>
+              <w:rPr>
+                <w:noProof/>
+                <w:webHidden/>
+              </w:rPr>
+              <w:fldChar w:fldCharType="begin"/>
+            </w:r>
+            <w:r>
+              <w:rPr>
+                <w:noProof/>
+                <w:webHidden/>
+              </w:rPr>
+              <w:instrText xml:space="preserve"> PAGEREF _Toc462237255 \h </w:instrText>
+            </w:r>
+            <w:r>
+              <w:rPr>
+                <w:noProof/>
+                <w:webHidden/>
+              </w:rPr>
+            </w:r>
+            <w:r>
+              <w:rPr>
+                <w:noProof/>
+                <w:webHidden/>
+              </w:rPr>
+              <w:fldChar w:fldCharType="separate"/>
+            </w:r>
+            <w:r>
+              <w:rPr>
+                <w:noProof/>
+                <w:webHidden/>
+              </w:rPr>
+              <w:t>7</w:t>
             </w:r>
             <w:r>
               <w:rPr>
@@ -568,7 +1051,7 @@
               <w:noProof/>
             </w:rPr>
           </w:pPr>
-          <w:hyperlink w:anchor="_Toc461790002" w:history="1">
+          <w:hyperlink w:anchor="_Toc462237256" w:history="1">
             <w:r>
               <w:rPr>
                 <w:rStyle w:val="Hyperlink"/>
@@ -609,7 +1092,7 @@
                 <w:noProof/>
                 <w:webHidden/>
               </w:rPr>
-              <w:instrText xml:space="preserve"> PAGEREF _Toc461790002 \h </w:instrText>
+              <w:instrText xml:space="preserve"> PAGEREF _Toc462237256 \h </w:instrText>
             </w:r>
             <w:r>
               <w:rPr>
@@ -629,7 +1112,7 @@
                 <w:noProof/>
                 <w:webHidden/>
               </w:rPr>
-              <w:t>9</w:t>
+              <w:t>8</w:t>
             </w:r>
             <w:r>
               <w:rPr>
@@ -652,7 +1135,7 @@
               <w:noProof/>
             </w:rPr>
           </w:pPr>
-          <w:hyperlink w:anchor="_Toc461790003" w:history="1">
+          <w:hyperlink w:anchor="_Toc462237257" w:history="1">
             <w:r>
               <w:rPr>
                 <w:rStyle w:val="Hyperlink"/>
@@ -693,7 +1176,7 @@
                 <w:noProof/>
                 <w:webHidden/>
               </w:rPr>
-              <w:instrText xml:space="preserve"> PAGEREF _Toc461790003 \h </w:instrText>
+              <w:instrText xml:space="preserve"> PAGEREF _Toc462237257 \h </w:instrText>
             </w:r>
             <w:r>
               <w:rPr>
@@ -713,7 +1196,7 @@
                 <w:noProof/>
                 <w:webHidden/>
               </w:rPr>
-              <w:t>9</w:t>
+              <w:t>8</w:t>
             </w:r>
             <w:r>
               <w:rPr>
@@ -735,7 +1218,7 @@
               <w:noProof/>
             </w:rPr>
           </w:pPr>
-          <w:hyperlink w:anchor="_Toc461790004" w:history="1">
+          <w:hyperlink w:anchor="_Toc462237258" w:history="1">
             <w:r>
               <w:rPr>
                 <w:rStyle w:val="Hyperlink"/>
@@ -762,7 +1245,7 @@
                 <w:noProof/>
                 <w:webHidden/>
               </w:rPr>
-              <w:instrText xml:space="preserve"> PAGEREF _Toc461790004 \h </w:instrText>
+              <w:instrText xml:space="preserve"> PAGEREF _Toc462237258 \h </w:instrText>
             </w:r>
             <w:r>
               <w:rPr>
@@ -782,7 +1265,7 @@
                 <w:noProof/>
                 <w:webHidden/>
               </w:rPr>
-              <w:t>13</w:t>
+              <w:t>11</w:t>
             </w:r>
             <w:r>
               <w:rPr>
@@ -805,7 +1288,7 @@
               <w:noProof/>
             </w:rPr>
           </w:pPr>
-          <w:hyperlink w:anchor="_Toc461790005" w:history="1">
+          <w:hyperlink w:anchor="_Toc462237259" w:history="1">
             <w:r>
               <w:rPr>
                 <w:rStyle w:val="Hyperlink"/>
@@ -846,7 +1329,7 @@
                 <w:noProof/>
                 <w:webHidden/>
               </w:rPr>
-              <w:instrText xml:space="preserve"> PAGEREF _Toc461790005 \h </w:instrText>
+              <w:instrText xml:space="preserve"> PAGEREF _Toc462237259 \h </w:instrText>
             </w:r>
             <w:r>
               <w:rPr>
@@ -866,7 +1349,7 @@
                 <w:noProof/>
                 <w:webHidden/>
               </w:rPr>
-              <w:t>14</w:t>
+              <w:t>12</w:t>
             </w:r>
             <w:r>
               <w:rPr>
@@ -888,7 +1371,7 @@
               <w:noProof/>
             </w:rPr>
           </w:pPr>
-          <w:hyperlink w:anchor="_Toc461790006" w:history="1">
+          <w:hyperlink w:anchor="_Toc462237260" w:history="1">
             <w:r>
               <w:rPr>
                 <w:rStyle w:val="Hyperlink"/>
@@ -915,7 +1398,7 @@
                 <w:noProof/>
                 <w:webHidden/>
               </w:rPr>
-              <w:instrText xml:space="preserve"> PAGEREF _Toc461790006 \h </w:instrText>
+              <w:instrText xml:space="preserve"> PAGEREF _Toc462237260 \h </w:instrText>
             </w:r>
             <w:r>
               <w:rPr>
@@ -935,7 +1418,7 @@
                 <w:noProof/>
                 <w:webHidden/>
               </w:rPr>
-              <w:t>14</w:t>
+              <w:t>12</w:t>
             </w:r>
             <w:r>
               <w:rPr>
@@ -957,7 +1440,14 @@
               <w:noProof/>
             </w:rPr>
           </w:pPr>
-          <w:hyperlink w:anchor="_Toc461790007" w:history="1">
+          <w:hyperlink w:anchor="_Toc462237261" w:history="1">
+            <w:r>
+              <w:rPr>
+                <w:rStyle w:val="Hyperlink"/>
+                <w:noProof/>
+              </w:rPr>
+              <w:t>Spin dynamics experiments</w:t>
+            </w:r>
             <w:r>
               <w:rPr>
                 <w:noProof/>
@@ -977,7 +1467,7 @@
                 <w:noProof/>
                 <w:webHidden/>
               </w:rPr>
-              <w:instrText xml:space="preserve"> PAGEREF _Toc461790007 \h </w:instrText>
+              <w:instrText xml:space="preserve"> PAGEREF _Toc462237261 \h </w:instrText>
             </w:r>
             <w:r>
               <w:rPr>
@@ -997,76 +1487,7 @@
                 <w:noProof/>
                 <w:webHidden/>
               </w:rPr>
-              <w:t>15</w:t>
-            </w:r>
-            <w:r>
-              <w:rPr>
-                <w:noProof/>
-                <w:webHidden/>
-              </w:rPr>
-              <w:fldChar w:fldCharType="end"/>
-            </w:r>
-          </w:hyperlink>
-        </w:p>
-        <w:p>
-          <w:pPr>
-            <w:pStyle w:val="TOC3"/>
-            <w:tabs>
-              <w:tab w:val="right" w:leader="dot" w:pos="9350"/>
-            </w:tabs>
-            <w:rPr>
-              <w:rFonts w:eastAsiaTheme="minorEastAsia"/>
-              <w:noProof/>
-            </w:rPr>
-          </w:pPr>
-          <w:hyperlink w:anchor="_Toc461790008" w:history="1">
-            <w:r>
-              <w:rPr>
-                <w:rStyle w:val="Hyperlink"/>
-                <w:noProof/>
-              </w:rPr>
-              <w:t>Spin dynamics experiments</w:t>
-            </w:r>
-            <w:r>
-              <w:rPr>
-                <w:noProof/>
-                <w:webHidden/>
-              </w:rPr>
-              <w:tab/>
-            </w:r>
-            <w:r>
-              <w:rPr>
-                <w:noProof/>
-                <w:webHidden/>
-              </w:rPr>
-              <w:fldChar w:fldCharType="begin"/>
-            </w:r>
-            <w:r>
-              <w:rPr>
-                <w:noProof/>
-                <w:webHidden/>
-              </w:rPr>
-              <w:instrText xml:space="preserve"> PAGEREF _Toc461790008 \h </w:instrText>
-            </w:r>
-            <w:r>
-              <w:rPr>
-                <w:noProof/>
-                <w:webHidden/>
-              </w:rPr>
-            </w:r>
-            <w:r>
-              <w:rPr>
-                <w:noProof/>
-                <w:webHidden/>
-              </w:rPr>
-              <w:fldChar w:fldCharType="separate"/>
-            </w:r>
-            <w:r>
-              <w:rPr>
-                <w:noProof/>
-                <w:webHidden/>
-              </w:rPr>
-              <w:t>16</w:t>
+              <w:t>14</w:t>
             </w:r>
             <w:r>
               <w:rPr>
@@ -1089,7 +1510,7 @@
               <w:noProof/>
             </w:rPr>
           </w:pPr>
-          <w:hyperlink w:anchor="_Toc461790009" w:history="1">
+          <w:hyperlink w:anchor="_Toc462237262" w:history="1">
             <w:r>
               <w:rPr>
                 <w:rStyle w:val="Hyperlink"/>
@@ -1109,7 +1530,7 @@
                 <w:rStyle w:val="Hyperlink"/>
                 <w:noProof/>
               </w:rPr>
-              <w:t>International collaborations</w:t>
+              <w:t>Work table</w:t>
             </w:r>
             <w:r>
               <w:rPr>
@@ -1130,7 +1551,7 @@
                 <w:noProof/>
                 <w:webHidden/>
               </w:rPr>
-              <w:instrText xml:space="preserve"> PAGEREF _Toc461790009 \h </w:instrText>
+              <w:instrText xml:space="preserve"> PAGEREF _Toc462237262 \h </w:instrText>
             </w:r>
             <w:r>
               <w:rPr>
@@ -1150,7 +1571,7 @@
                 <w:noProof/>
                 <w:webHidden/>
               </w:rPr>
-              <w:t>20</w:t>
+              <w:t>18</w:t>
             </w:r>
             <w:r>
               <w:rPr>
@@ -1173,7 +1594,7 @@
               <w:noProof/>
             </w:rPr>
           </w:pPr>
-          <w:hyperlink w:anchor="_Toc461790010" w:history="1">
+          <w:hyperlink w:anchor="_Toc462237263" w:history="1">
             <w:r>
               <w:rPr>
                 <w:rStyle w:val="Hyperlink"/>
@@ -1193,7 +1614,7 @@
                 <w:rStyle w:val="Hyperlink"/>
                 <w:noProof/>
               </w:rPr>
-              <w:t>Work table</w:t>
+              <w:t>International collaborations</w:t>
             </w:r>
             <w:r>
               <w:rPr>
@@ -1214,7 +1635,7 @@
                 <w:noProof/>
                 <w:webHidden/>
               </w:rPr>
-              <w:instrText xml:space="preserve"> PAGEREF _Toc461790010 \h </w:instrText>
+              <w:instrText xml:space="preserve"> PAGEREF _Toc462237263 \h </w:instrText>
             </w:r>
             <w:r>
               <w:rPr>
@@ -1234,7 +1655,7 @@
                 <w:noProof/>
                 <w:webHidden/>
               </w:rPr>
-              <w:t>21</w:t>
+              <w:t>18</w:t>
             </w:r>
             <w:r>
               <w:rPr>
@@ -1257,7 +1678,7 @@
               <w:noProof/>
             </w:rPr>
           </w:pPr>
-          <w:hyperlink w:anchor="_Toc461790011" w:history="1">
+          <w:hyperlink w:anchor="_Toc462237264" w:history="1">
             <w:r>
               <w:rPr>
                 <w:rStyle w:val="Hyperlink"/>
@@ -1298,7 +1719,7 @@
                 <w:noProof/>
                 <w:webHidden/>
               </w:rPr>
-              <w:instrText xml:space="preserve"> PAGEREF _Toc461790011 \h </w:instrText>
+              <w:instrText xml:space="preserve"> PAGEREF _Toc462237264 \h </w:instrText>
             </w:r>
             <w:r>
               <w:rPr>
@@ -1318,91 +1739,7 @@
                 <w:noProof/>
                 <w:webHidden/>
               </w:rPr>
-              <w:t>21</w:t>
-            </w:r>
-            <w:r>
-              <w:rPr>
-                <w:noProof/>
-                <w:webHidden/>
-              </w:rPr>
-              <w:fldChar w:fldCharType="end"/>
-            </w:r>
-          </w:hyperlink>
-        </w:p>
-        <w:p>
-          <w:pPr>
-            <w:pStyle w:val="TOC2"/>
-            <w:tabs>
-              <w:tab w:val="left" w:pos="660"/>
-              <w:tab w:val="right" w:leader="dot" w:pos="9350"/>
-            </w:tabs>
-            <w:rPr>
-              <w:rFonts w:eastAsiaTheme="minorEastAsia"/>
-              <w:noProof/>
-            </w:rPr>
-          </w:pPr>
-          <w:hyperlink w:anchor="_Toc461790012" w:history="1">
-            <w:r>
-              <w:rPr>
-                <w:rStyle w:val="Hyperlink"/>
-                <w:noProof/>
-              </w:rPr>
-              <w:t>9.</w:t>
-            </w:r>
-            <w:r>
-              <w:rPr>
-                <w:rFonts w:eastAsiaTheme="minorEastAsia"/>
-                <w:noProof/>
-              </w:rPr>
-              <w:tab/>
-            </w:r>
-            <w:r>
-              <w:rPr>
-                <w:rStyle w:val="Hyperlink"/>
-                <w:noProof/>
-              </w:rPr>
-              <w:t>Personal qualification - matching of my profile with the demands of the project</w:t>
-            </w:r>
-            <w:r>
-              <w:rPr>
-                <w:noProof/>
-                <w:webHidden/>
-              </w:rPr>
-              <w:tab/>
-            </w:r>
-            <w:r>
-              <w:rPr>
-                <w:noProof/>
-                <w:webHidden/>
-              </w:rPr>
-              <w:fldChar w:fldCharType="begin"/>
-            </w:r>
-            <w:r>
-              <w:rPr>
-                <w:noProof/>
-                <w:webHidden/>
-              </w:rPr>
-              <w:instrText xml:space="preserve"> PAGEREF _Toc461790012 \h </w:instrText>
-            </w:r>
-            <w:r>
-              <w:rPr>
-                <w:noProof/>
-                <w:webHidden/>
-              </w:rPr>
-            </w:r>
-            <w:r>
-              <w:rPr>
-                <w:noProof/>
-                <w:webHidden/>
-              </w:rPr>
-              <w:fldChar w:fldCharType="separate"/>
-            </w:r>
-            <w:r>
-              <w:rPr>
-                <w:noProof/>
-                <w:webHidden/>
-              </w:rPr>
-              <w:t>21</w:t>
+              <w:t>18</w:t>
             </w:r>
             <w:r>
               <w:rPr>
@@ -1424,7 +1761,7 @@
               <w:noProof/>
             </w:rPr>
           </w:pPr>
-          <w:hyperlink w:anchor="_Toc461790013" w:history="1">
+          <w:hyperlink w:anchor="_Toc462237265" w:history="1">
             <w:r>
               <w:rPr>
                 <w:rStyle w:val="Hyperlink"/>
@@ -1451,7 +1788,7 @@
                 <w:noProof/>
                 <w:webHidden/>
               </w:rPr>
-              <w:instrText xml:space="preserve"> PAGEREF _Toc461790013 \h </w:instrText>
+              <w:instrText xml:space="preserve"> PAGEREF _Toc462237265 \h </w:instrText>
             </w:r>
             <w:r>
               <w:rPr>
@@ -1471,7 +1808,7 @@
                 <w:noProof/>
                 <w:webHidden/>
               </w:rPr>
-              <w:t>22</w:t>
+              <w:t>19</w:t>
             </w:r>
             <w:r>
               <w:rPr>
@@ -1510,40 +1847,18 @@
         </w:p>
         <w:p/>
         <w:p/>
+        <w:p/>
+        <w:p/>
+        <w:p/>
       </w:sdtContent>
     </w:sdt>
-    <w:p/>
     <w:p>
       <w:pPr>
-        <w:jc w:val="right"/>
-      </w:pPr>
-    </w:p>
-    <w:p>
-      <w:pPr>
         <w:pStyle w:val="Heading1"/>
       </w:pPr>
-      <w:bookmarkStart w:id="1" w:name="_Toc461789995"/>
+      <w:bookmarkStart w:id="2" w:name="_Toc462237250"/>
       <w:r>
         <w:lastRenderedPageBreak/>
-        <w:t xml:space="preserve">Spin dynamics of a hole spin qubit </w:t>
-      </w:r>
-      <w:r>
-        <w:t xml:space="preserve">measured with </w:t>
-      </w:r>
-      <w:r>
-        <w:t>gate reflectometry</w:t>
-      </w:r>
-      <w:bookmarkEnd w:id="1"/>
-      <w:r>
-        <w:t xml:space="preserve"> </w:t>
-      </w:r>
-    </w:p>
-    <w:p>
-      <w:pPr>
-        <w:pStyle w:val="Heading1"/>
-      </w:pPr>
-      <w:bookmarkStart w:id="2" w:name="_Toc461789997"/>
-      <w:r>
         <w:t>Project description:</w:t>
       </w:r>
       <w:bookmarkEnd w:id="2"/>
@@ -1558,7 +1873,7 @@
         </w:numPr>
         <w:ind w:left="0" w:firstLine="0"/>
       </w:pPr>
-      <w:bookmarkStart w:id="3" w:name="_Toc461789998"/>
+      <w:bookmarkStart w:id="3" w:name="_Toc462237251"/>
       <w:r>
         <w:t>Background</w:t>
       </w:r>
@@ -1568,7 +1883,7 @@
       <w:pPr>
         <w:pStyle w:val="Heading3"/>
       </w:pPr>
-      <w:bookmarkStart w:id="4" w:name="_Toc461789999"/>
+      <w:bookmarkStart w:id="4" w:name="_Toc462237252"/>
       <w:r>
         <w:t>State of the art</w:t>
       </w:r>
@@ -1935,15 +2250,12 @@
         <w:t>quantum dot (QD)</w:t>
       </w:r>
       <w:r>
-        <w:t xml:space="preserve">. QDs are very small structures (their diameters can reach tens of </w:t>
-      </w:r>
-      <w:r>
-        <w:lastRenderedPageBreak/>
-        <w:t xml:space="preserve">nanometers) and because of their almost zero dimensionality, the energy levels for a charge particle are discrete and far away from each other. </w:t>
+        <w:t xml:space="preserve">. QDs are very small structures (their diameters can reach tens of nanometers) and because of their almost zero dimensionality, the energy levels for a charge particle are discrete and far away from each other. </w:t>
       </w:r>
     </w:p>
     <w:p>
       <w:r>
+        <w:lastRenderedPageBreak/>
         <w:t xml:space="preserve">Not every two level system can create a useful qubit for the realization of a scalable quantum computer. In </w:t>
       </w:r>
       <w:r>
@@ -2710,41 +3022,41 @@
         <w:t>coherence time boosted</w:t>
       </w:r>
       <w:r>
-        <w:t xml:space="preserve"> in comparison to the broadly used </w:t>
+        <w:t xml:space="preserve"> in comparison to the broadly used gallium arsenide (GaAs</w:t>
+      </w:r>
+      <w:r>
+        <w:t>)</w:t>
+      </w:r>
+      <w:r>
+        <w:t xml:space="preserve"> [7</w:t>
+      </w:r>
+      <w:r>
+        <w:t>]</w:t>
+      </w:r>
+      <w:r>
+        <w:t xml:space="preserve">. </w:t>
+      </w:r>
+      <w:r>
+        <w:t>The a</w:t>
+      </w:r>
+      <w:r>
+        <w:t>dditional big advantage of Si is</w:t>
+      </w:r>
+      <w:r>
+        <w:t xml:space="preserve"> </w:t>
+      </w:r>
+      <w:r>
+        <w:t xml:space="preserve">its </w:t>
+      </w:r>
+      <w:r>
+        <w:t>compatib</w:t>
+      </w:r>
+      <w:r>
+        <w:t xml:space="preserve">ility with current CMOS </w:t>
       </w:r>
       <w:r>
         <w:lastRenderedPageBreak/>
-        <w:t>gallium arsenide (GaAs</w:t>
-      </w:r>
-      <w:r>
-        <w:t>)</w:t>
-      </w:r>
-      <w:r>
-        <w:t xml:space="preserve"> [7</w:t>
-      </w:r>
-      <w:r>
-        <w:t>]</w:t>
-      </w:r>
-      <w:r>
-        <w:t xml:space="preserve">. </w:t>
-      </w:r>
-      <w:r>
-        <w:t>The a</w:t>
-      </w:r>
-      <w:r>
-        <w:t>dditional big advantage of Si is</w:t>
-      </w:r>
-      <w:r>
-        <w:t xml:space="preserve"> </w:t>
-      </w:r>
-      <w:r>
-        <w:t xml:space="preserve">its </w:t>
-      </w:r>
-      <w:r>
-        <w:t>compatib</w:t>
-      </w:r>
-      <w:r>
-        <w:t>ility with current CMOS technology</w:t>
+        <w:t>technology</w:t>
       </w:r>
       <w:r>
         <w:t xml:space="preserve">. </w:t>
@@ -3907,7 +4219,7 @@
       <w:pPr>
         <w:pStyle w:val="Heading3"/>
       </w:pPr>
-      <w:bookmarkStart w:id="5" w:name="_Toc461790000"/>
+      <w:bookmarkStart w:id="5" w:name="_Toc462237253"/>
       <w:r>
         <w:t>Measurement techniques</w:t>
       </w:r>
@@ -5337,7 +5649,7 @@
                                     </pic:cNvPicPr>
                                   </pic:nvPicPr>
                                   <pic:blipFill>
-                                    <a:blip r:embed="rId11">
+                                    <a:blip r:embed="rId10">
                                       <a:extLst>
                                         <a:ext uri="{28A0092B-C50C-407E-A947-70E740481C1C}">
                                           <a14:useLocalDpi xmlns:a14="http://schemas.microsoft.com/office/drawing/2010/main" val="0"/>
@@ -6311,12 +6623,12 @@
           <w:numId w:val="1"/>
         </w:numPr>
       </w:pPr>
-      <w:bookmarkStart w:id="9" w:name="_Toc461790001"/>
+      <w:bookmarkStart w:id="12" w:name="_Toc462237254"/>
       <w:r>
         <w:lastRenderedPageBreak/>
         <w:t>Objectives of the project</w:t>
       </w:r>
-      <w:bookmarkEnd w:id="9"/>
+      <w:bookmarkEnd w:id="12"/>
     </w:p>
     <w:p>
       <w:r>
@@ -6426,9 +6738,11 @@
       <w:pPr>
         <w:pStyle w:val="Heading3"/>
       </w:pPr>
+      <w:bookmarkStart w:id="13" w:name="_Toc462237255"/>
       <w:r>
         <w:t>Definition of the problem</w:t>
       </w:r>
+      <w:bookmarkEnd w:id="13"/>
     </w:p>
     <w:p>
       <w:r>
@@ -7222,11 +7536,11 @@
           <w:numId w:val="1"/>
         </w:numPr>
       </w:pPr>
-      <w:bookmarkStart w:id="10" w:name="_Toc461790002"/>
+      <w:bookmarkStart w:id="14" w:name="_Toc462237256"/>
       <w:r>
         <w:t>Innovative aspects of the proposed project</w:t>
       </w:r>
-      <w:bookmarkEnd w:id="10"/>
+      <w:bookmarkEnd w:id="14"/>
     </w:p>
     <w:p>
       <w:r>
@@ -7306,11 +7620,11 @@
           <w:numId w:val="1"/>
         </w:numPr>
       </w:pPr>
-      <w:bookmarkStart w:id="11" w:name="_Toc461790003"/>
+      <w:bookmarkStart w:id="15" w:name="_Toc462237257"/>
       <w:r>
         <w:t>Preliminary results</w:t>
       </w:r>
-      <w:bookmarkEnd w:id="11"/>
+      <w:bookmarkEnd w:id="15"/>
       <w:r>
         <w:t xml:space="preserve"> </w:t>
       </w:r>
@@ -7549,7 +7863,7 @@
                     </pic:cNvPicPr>
                   </pic:nvPicPr>
                   <pic:blipFill>
-                    <a:blip r:embed="rId12" cstate="print">
+                    <a:blip r:embed="rId11" cstate="print">
                       <a:extLst>
                         <a:ext uri="{28A0092B-C50C-407E-A947-70E740481C1C}">
                           <a14:useLocalDpi xmlns:a14="http://schemas.microsoft.com/office/drawing/2010/main" val="0"/>
@@ -7617,7 +7931,7 @@
                     </pic:cNvPicPr>
                   </pic:nvPicPr>
                   <pic:blipFill>
-                    <a:blip r:embed="rId13" cstate="print">
+                    <a:blip r:embed="rId12" cstate="print">
                       <a:extLst>
                         <a:ext uri="{28A0092B-C50C-407E-A947-70E740481C1C}">
                           <a14:useLocalDpi xmlns:a14="http://schemas.microsoft.com/office/drawing/2010/main" val="0"/>
@@ -7780,7 +8094,7 @@
                     </pic:cNvPicPr>
                   </pic:nvPicPr>
                   <pic:blipFill>
-                    <a:blip r:embed="rId14" cstate="print">
+                    <a:blip r:embed="rId13" cstate="print">
                       <a:extLst>
                         <a:ext uri="{28A0092B-C50C-407E-A947-70E740481C1C}">
                           <a14:useLocalDpi xmlns:a14="http://schemas.microsoft.com/office/drawing/2010/main" val="0"/>
@@ -7879,7 +8193,7 @@
                     </pic:cNvPicPr>
                   </pic:nvPicPr>
                   <pic:blipFill>
-                    <a:blip r:embed="rId15" cstate="print">
+                    <a:blip r:embed="rId14" cstate="print">
                       <a:extLst>
                         <a:ext uri="{28A0092B-C50C-407E-A947-70E740481C1C}">
                           <a14:useLocalDpi xmlns:a14="http://schemas.microsoft.com/office/drawing/2010/main" val="0"/>
@@ -8061,7 +8375,7 @@
                     </pic:cNvPicPr>
                   </pic:nvPicPr>
                   <pic:blipFill>
-                    <a:blip r:embed="rId16">
+                    <a:blip r:embed="rId15">
                       <a:extLst>
                         <a:ext uri="{28A0092B-C50C-407E-A947-70E740481C1C}">
                           <a14:useLocalDpi xmlns:a14="http://schemas.microsoft.com/office/drawing/2010/main" val="0"/>
@@ -8493,14 +8807,14 @@
       <w:pPr>
         <w:pStyle w:val="Heading3"/>
       </w:pPr>
-      <w:bookmarkStart w:id="12" w:name="_Toc461790004"/>
+      <w:bookmarkStart w:id="16" w:name="_Toc462237258"/>
       <w:r>
         <w:t>Low temperature electronic transport measurements</w:t>
       </w:r>
       <w:r>
         <w:t xml:space="preserve"> with the initial version reflectometry setup</w:t>
       </w:r>
-      <w:bookmarkEnd w:id="12"/>
+      <w:bookmarkEnd w:id="16"/>
       <w:r>
         <w:t xml:space="preserve"> </w:t>
       </w:r>
@@ -8606,7 +8920,7 @@
                     </pic:cNvPicPr>
                   </pic:nvPicPr>
                   <pic:blipFill>
-                    <a:blip r:embed="rId17">
+                    <a:blip r:embed="rId16">
                       <a:extLst>
                         <a:ext uri="{28A0092B-C50C-407E-A947-70E740481C1C}">
                           <a14:useLocalDpi xmlns:a14="http://schemas.microsoft.com/office/drawing/2010/main" val="0"/>
@@ -8670,7 +8984,7 @@
                     </pic:cNvPicPr>
                   </pic:nvPicPr>
                   <pic:blipFill>
-                    <a:blip r:embed="rId18" cstate="print">
+                    <a:blip r:embed="rId17" cstate="print">
                       <a:extLst>
                         <a:ext uri="{28A0092B-C50C-407E-A947-70E740481C1C}">
                           <a14:useLocalDpi xmlns:a14="http://schemas.microsoft.com/office/drawing/2010/main" val="0"/>
@@ -8863,7 +9177,7 @@
           <w:numId w:val="1"/>
         </w:numPr>
       </w:pPr>
-      <w:bookmarkStart w:id="13" w:name="_Toc461790005"/>
+      <w:bookmarkStart w:id="17" w:name="_Toc462237259"/>
       <w:r>
         <w:t>Work</w:t>
       </w:r>
@@ -8876,17 +9190,17 @@
       <w:r>
         <w:t>plan</w:t>
       </w:r>
-      <w:bookmarkEnd w:id="13"/>
+      <w:bookmarkEnd w:id="17"/>
     </w:p>
     <w:p>
       <w:pPr>
         <w:pStyle w:val="Heading3"/>
       </w:pPr>
-      <w:bookmarkStart w:id="14" w:name="_Toc461790006"/>
+      <w:bookmarkStart w:id="18" w:name="_Toc462237260"/>
       <w:r>
         <w:t>Towards gate reflectometry</w:t>
       </w:r>
-      <w:bookmarkEnd w:id="14"/>
+      <w:bookmarkEnd w:id="18"/>
     </w:p>
     <w:p>
       <w:r>
@@ -9009,7 +9323,7 @@
       <w:r>
         <w:t xml:space="preserve"> measurement application developed in Python initially by the Delft Quantum Transport (QT) laboratory. We modified it according to our needs. All the codes can be found on the GitHub: </w:t>
       </w:r>
-      <w:hyperlink r:id="rId19" w:history="1">
+      <w:hyperlink r:id="rId18" w:history="1">
         <w:r>
           <w:rPr>
             <w:rStyle w:val="Hyperlink"/>
@@ -9030,9 +9344,7 @@
         </w:r>
       </w:hyperlink>
     </w:p>
-    <w:p>
-      <w:bookmarkStart w:id="15" w:name="_Toc461790007"/>
-    </w:p>
+    <w:p/>
     <w:p>
       <w:pPr>
         <w:pStyle w:val="Subtitle"/>
@@ -9069,7 +9381,7 @@
                     </pic:cNvPicPr>
                   </pic:nvPicPr>
                   <pic:blipFill>
-                    <a:blip r:embed="rId20">
+                    <a:blip r:embed="rId19">
                       <a:extLst>
                         <a:ext uri="{28A0092B-C50C-407E-A947-70E740481C1C}">
                           <a14:useLocalDpi xmlns:a14="http://schemas.microsoft.com/office/drawing/2010/main" val="0"/>
@@ -9103,7 +9415,6 @@
           </wp:anchor>
         </w:drawing>
       </w:r>
-      <w:bookmarkEnd w:id="15"/>
       <w:r>
         <w:t>Figure 7</w:t>
       </w:r>
@@ -10027,7 +10338,7 @@
     <w:p>
       <w:pPr>
         <w:rPr>
-          <w:del w:id="16" w:author="Georgios KATSAROS" w:date="2016-09-14T19:04:00Z"/>
+          <w:del w:id="19" w:author="Georgios KATSAROS" w:date="2016-09-14T19:04:00Z"/>
         </w:rPr>
       </w:pPr>
     </w:p>
@@ -10035,7 +10346,7 @@
       <w:pPr>
         <w:pStyle w:val="Heading3"/>
       </w:pPr>
-      <w:bookmarkStart w:id="17" w:name="_Toc461790008"/>
+      <w:bookmarkStart w:id="20" w:name="_Toc462237261"/>
       <w:r>
         <w:rPr>
           <w:rStyle w:val="Heading4Char"/>
@@ -10045,7 +10356,7 @@
         </w:rPr>
         <w:t>Spin dynamics experiments</w:t>
       </w:r>
-      <w:bookmarkEnd w:id="17"/>
+      <w:bookmarkEnd w:id="20"/>
       <w:r>
         <w:t xml:space="preserve"> </w:t>
       </w:r>
@@ -10181,7 +10492,7 @@
                     </pic:cNvPicPr>
                   </pic:nvPicPr>
                   <pic:blipFill>
-                    <a:blip r:embed="rId21">
+                    <a:blip r:embed="rId20">
                       <a:extLst>
                         <a:ext uri="{28A0092B-C50C-407E-A947-70E740481C1C}">
                           <a14:useLocalDpi xmlns:a14="http://schemas.microsoft.com/office/drawing/2010/main" val="0"/>
@@ -10755,7 +11066,7 @@
                     </pic:cNvPicPr>
                   </pic:nvPicPr>
                   <pic:blipFill>
-                    <a:blip r:embed="rId22" cstate="print">
+                    <a:blip r:embed="rId21" cstate="print">
                       <a:extLst>
                         <a:ext uri="{28A0092B-C50C-407E-A947-70E740481C1C}">
                           <a14:useLocalDpi xmlns:a14="http://schemas.microsoft.com/office/drawing/2010/main" val="0"/>
@@ -11642,7 +11953,7 @@
     <w:p>
       <w:pPr>
         <w:rPr>
-          <w:del w:id="18" w:author="Georgios KATSAROS" w:date="2016-09-14T19:04:00Z"/>
+          <w:del w:id="21" w:author="Georgios KATSAROS" w:date="2016-09-14T19:04:00Z"/>
         </w:rPr>
       </w:pPr>
       <w:r>
@@ -12058,11 +12369,11 @@
           <w:numId w:val="1"/>
         </w:numPr>
       </w:pPr>
-      <w:bookmarkStart w:id="19" w:name="_Toc461790010"/>
+      <w:bookmarkStart w:id="22" w:name="_Toc462237262"/>
       <w:r>
         <w:t>Work table</w:t>
       </w:r>
-      <w:bookmarkEnd w:id="19"/>
+      <w:bookmarkEnd w:id="22"/>
     </w:p>
     <w:tbl>
       <w:tblPr>
@@ -13233,14 +13544,14 @@
           <w:numId w:val="1"/>
         </w:numPr>
       </w:pPr>
-      <w:bookmarkStart w:id="20" w:name="_Toc461790009"/>
+      <w:bookmarkStart w:id="23" w:name="_Toc462237263"/>
       <w:r>
         <w:t>International collaboration</w:t>
       </w:r>
       <w:r>
         <w:t>s</w:t>
       </w:r>
-      <w:bookmarkEnd w:id="20"/>
+      <w:bookmarkEnd w:id="23"/>
     </w:p>
     <w:p>
       <w:r>
@@ -13315,7 +13626,7 @@
     <w:p>
       <w:pPr>
         <w:rPr>
-          <w:del w:id="21" w:author="Georgios KATSAROS" w:date="2016-09-14T18:59:00Z"/>
+          <w:del w:id="24" w:author="Georgios KATSAROS" w:date="2016-09-14T18:59:00Z"/>
         </w:rPr>
       </w:pPr>
     </w:p>
@@ -13327,12 +13638,12 @@
           <w:numId w:val="1"/>
         </w:numPr>
       </w:pPr>
-      <w:bookmarkStart w:id="22" w:name="_Toc461790011"/>
+      <w:bookmarkStart w:id="25" w:name="_Toc462237264"/>
       <w:r>
         <w:lastRenderedPageBreak/>
         <w:t>Contingency plan:</w:t>
       </w:r>
-      <w:bookmarkEnd w:id="22"/>
+      <w:bookmarkEnd w:id="25"/>
     </w:p>
     <w:p>
       <w:pPr>
@@ -13376,11 +13687,11 @@
       <w:pPr>
         <w:pStyle w:val="Heading1"/>
       </w:pPr>
-      <w:bookmarkStart w:id="23" w:name="_Toc461790013"/>
+      <w:bookmarkStart w:id="26" w:name="_Toc462237265"/>
       <w:r>
         <w:t>References:</w:t>
       </w:r>
-      <w:bookmarkEnd w:id="23"/>
+      <w:bookmarkEnd w:id="26"/>
     </w:p>
     <w:p>
       <w:pPr>
@@ -13632,7 +13943,7 @@
       <w:r>
         <w:t xml:space="preserve">  </w:t>
       </w:r>
-      <w:hyperlink r:id="rId23" w:history="1">
+      <w:hyperlink r:id="rId22" w:history="1">
         <w:proofErr w:type="spellStart"/>
         <w:r>
           <w:rPr>
@@ -13714,7 +14025,7 @@
           <w:numId w:val="29"/>
         </w:numPr>
       </w:pPr>
-      <w:hyperlink r:id="rId24" w:anchor="auth-1" w:history="1">
+      <w:hyperlink r:id="rId23" w:anchor="auth-1" w:history="1">
         <w:r>
           <w:t xml:space="preserve">M. </w:t>
         </w:r>
@@ -13776,7 +14087,7 @@
           <w:i/>
         </w:rPr>
       </w:pPr>
-      <w:hyperlink r:id="rId25" w:anchor="auth-1" w:history="1">
+      <w:hyperlink r:id="rId24" w:anchor="auth-1" w:history="1">
         <w:r>
           <w:t>E. Kawakami</w:t>
         </w:r>
@@ -13847,7 +14158,7 @@
         </w:rPr>
         <w:t xml:space="preserve"> et al.  </w:t>
       </w:r>
-      <w:hyperlink r:id="rId26" w:history="1">
+      <w:hyperlink r:id="rId25" w:history="1">
         <w:r>
           <w:rPr>
             <w:i/>
@@ -13902,6 +14213,8 @@
       <w:r>
         <w:t xml:space="preserve"> 105, 266603 </w:t>
       </w:r>
+      <w:bookmarkStart w:id="27" w:name="_GoBack"/>
+      <w:bookmarkEnd w:id="27"/>
     </w:p>
     <w:p>
       <w:pPr>
@@ -13944,7 +14257,7 @@
         </w:rPr>
         <w:t> </w:t>
       </w:r>
-      <w:hyperlink r:id="rId27" w:tooltip="Abstract" w:history="1">
+      <w:hyperlink r:id="rId26" w:tooltip="Abstract" w:history="1">
         <w:r>
           <w:rPr>
             <w:i/>
@@ -14210,7 +14523,7 @@
       <w:r>
         <w:t xml:space="preserve"> </w:t>
       </w:r>
-      <w:hyperlink r:id="rId28" w:history="1">
+      <w:hyperlink r:id="rId27" w:history="1">
         <w:r>
           <w:t>D. J. Reilly</w:t>
         </w:r>
@@ -14448,7 +14761,7 @@
       </w:r>
     </w:p>
     <w:sectPr>
-      <w:footerReference w:type="default" r:id="rId29"/>
+      <w:footerReference w:type="default" r:id="rId28"/>
       <w:pgSz w:w="12240" w:h="15840" w:code="1"/>
       <w:pgMar w:top="1276" w:right="1440" w:bottom="851" w:left="1440" w:header="709" w:footer="709" w:gutter="0"/>
       <w:pgNumType w:start="0" w:chapStyle="1"/>
@@ -14489,7 +14802,7 @@
 <w:ftr xmlns:wpc="http://schemas.microsoft.com/office/word/2010/wordprocessingCanvas" xmlns:mc="http://schemas.openxmlformats.org/markup-compatibility/2006" xmlns:o="urn:schemas-microsoft-com:office:office" xmlns:r="http://schemas.openxmlformats.org/officeDocument/2006/relationships" xmlns:m="http://schemas.openxmlformats.org/officeDocument/2006/math" xmlns:v="urn:schemas-microsoft-com:vml" xmlns:wp14="http://schemas.microsoft.com/office/word/2010/wordprocessingDrawing" xmlns:wp="http://schemas.openxmlformats.org/drawingml/2006/wordprocessingDrawing" xmlns:w10="urn:schemas-microsoft-com:office:word" xmlns:w="http://schemas.openxmlformats.org/wordprocessingml/2006/main" xmlns:w14="http://schemas.microsoft.com/office/word/2010/wordml" xmlns:w15="http://schemas.microsoft.com/office/word/2012/wordml" xmlns:wpg="http://schemas.microsoft.com/office/word/2010/wordprocessingGroup" xmlns:wpi="http://schemas.microsoft.com/office/word/2010/wordprocessingInk" xmlns:wne="http://schemas.microsoft.com/office/word/2006/wordml" xmlns:wps="http://schemas.microsoft.com/office/word/2010/wordprocessingShape" mc:Ignorable="w14 w15 wp14">
   <w:sdt>
     <w:sdtPr>
-      <w:id w:val="-1543893919"/>
+      <w:id w:val="964933311"/>
       <w:docPartObj>
         <w:docPartGallery w:val="Page Numbers (Bottom of Page)"/>
         <w:docPartUnique/>
@@ -14519,7 +14832,7 @@
           <w:rPr>
             <w:noProof/>
           </w:rPr>
-          <w:t>17</w:t>
+          <w:t>19</w:t>
         </w:r>
         <w:r>
           <w:rPr>
@@ -14537,8 +14850,12 @@
         <w:tab w:val="clear" w:pos="4680"/>
         <w:tab w:val="clear" w:pos="9360"/>
         <w:tab w:val="left" w:pos="2964"/>
+        <w:tab w:val="left" w:pos="7944"/>
       </w:tabs>
     </w:pPr>
+    <w:r>
+      <w:tab/>
+    </w:r>
     <w:r>
       <w:tab/>
     </w:r>
@@ -18404,7 +18721,6 @@
   <w:style w:type="character" w:default="1" w:styleId="DefaultParagraphFont">
     <w:name w:val="Default Paragraph Font"/>
     <w:uiPriority w:val="1"/>
-    <w:semiHidden/>
     <w:unhideWhenUsed/>
   </w:style>
   <w:style w:type="table" w:default="1" w:styleId="TableNormal">
@@ -19105,7 +19421,7 @@
 </file>
 
 <file path=customXml/itemProps1.xml><?xml version="1.0" encoding="utf-8"?>
-<ds:datastoreItem xmlns:ds="http://schemas.openxmlformats.org/officeDocument/2006/customXml" ds:itemID="{08863B3A-75DC-4BD9-9BF9-23F7194D252C}">
+<ds:datastoreItem xmlns:ds="http://schemas.openxmlformats.org/officeDocument/2006/customXml" ds:itemID="{DB3A3E44-2B14-4586-AD3B-BA00565198AE}">
   <ds:schemaRefs>
     <ds:schemaRef ds:uri="http://schemas.openxmlformats.org/officeDocument/2006/bibliography"/>
   </ds:schemaRefs>

</xml_diff>

<commit_message>
Some fine tuning in Project description
</commit_message>
<xml_diff>
--- a/Project description_modG_applyJ_modG_applyJ.docx
+++ b/Project description_modG_applyJ_modG_applyJ.docx
@@ -14179,27 +14179,16 @@
         <w:t xml:space="preserve"> </w:t>
       </w:r>
       <w:r>
-        <w:t xml:space="preserve">Jan Fischer and Daniel </w:t>
-      </w:r>
-      <w:proofErr w:type="gramStart"/>
-      <w:r>
-        <w:t>Loss</w:t>
-      </w:r>
-      <w:r>
-        <w:t xml:space="preserve">  </w:t>
+        <w:t>Jan Fischer and Daniel Loss</w:t>
+      </w:r>
+      <w:r>
+        <w:t xml:space="preserve"> </w:t>
       </w:r>
       <w:r>
         <w:rPr>
           <w:i/>
         </w:rPr>
-        <w:t>Phys</w:t>
-      </w:r>
-      <w:proofErr w:type="gramEnd"/>
-      <w:r>
-        <w:rPr>
-          <w:i/>
-        </w:rPr>
-        <w:t>. Rev. Lett.</w:t>
+        <w:t>Phys. Rev. Lett.</w:t>
       </w:r>
       <w:r>
         <w:t> </w:t>
@@ -14213,8 +14202,6 @@
       <w:r>
         <w:t xml:space="preserve"> 105, 266603 </w:t>
       </w:r>
-      <w:bookmarkStart w:id="27" w:name="_GoBack"/>
-      <w:bookmarkEnd w:id="27"/>
     </w:p>
     <w:p>
       <w:pPr>
@@ -14348,16 +14335,6 @@
       </w:r>
       <w:r>
         <w:rPr>
-          <w:rStyle w:val="apple-converted-space"/>
-          <w:rFonts w:ascii="Helvetica" w:hAnsi="Helvetica" w:cs="Helvetica"/>
-          <w:b/>
-          <w:bCs/>
-          <w:color w:val="555555"/>
-        </w:rPr>
-        <w:t> </w:t>
-      </w:r>
-      <w:r>
-        <w:rPr>
           <w:b/>
         </w:rPr>
         <w:t>2013</w:t>
@@ -14418,15 +14395,6 @@
       </w:r>
       <w:r>
         <w:rPr>
-          <w:rStyle w:val="apple-converted-space"/>
-          <w:rFonts w:ascii="Arial" w:hAnsi="Arial" w:cs="Arial"/>
-          <w:color w:val="333333"/>
-          <w:shd w:val="clear" w:color="auto" w:fill="FFFFFF"/>
-        </w:rPr>
-        <w:t> </w:t>
-      </w:r>
-      <w:r>
-        <w:rPr>
           <w:b/>
         </w:rPr>
         <w:t>2015</w:t>
@@ -14549,6 +14517,8 @@
       <w:r>
         <w:t> 91, 162101</w:t>
       </w:r>
+      <w:bookmarkStart w:id="27" w:name="_GoBack"/>
+      <w:bookmarkEnd w:id="27"/>
     </w:p>
     <w:p>
       <w:pPr>
@@ -14614,29 +14584,11 @@
         <w:t xml:space="preserve"> </w:t>
       </w:r>
       <w:r>
-        <w:t xml:space="preserve">Y. Kato, R. C. Myers, D. </w:t>
-      </w:r>
-      <w:proofErr w:type="spellStart"/>
-      <w:r>
-        <w:t>Driscol</w:t>
-      </w:r>
-      <w:proofErr w:type="spellEnd"/>
-      <w:r>
-        <w:t xml:space="preserve">, A. C. </w:t>
-      </w:r>
-      <w:proofErr w:type="spellStart"/>
-      <w:r>
-        <w:t>Gossard</w:t>
-      </w:r>
-      <w:proofErr w:type="spellEnd"/>
-      <w:r>
-        <w:t xml:space="preserve">, J. Levy, and D. D. </w:t>
-      </w:r>
-      <w:proofErr w:type="spellStart"/>
-      <w:r>
-        <w:t>Awschalom</w:t>
-      </w:r>
-      <w:proofErr w:type="spellEnd"/>
+        <w:t>Y. Kato</w:t>
+      </w:r>
+      <w:r>
+        <w:t xml:space="preserve"> et al.</w:t>
+      </w:r>
       <w:r>
         <w:t xml:space="preserve"> </w:t>
       </w:r>
@@ -19421,7 +19373,7 @@
 </file>
 
 <file path=customXml/itemProps1.xml><?xml version="1.0" encoding="utf-8"?>
-<ds:datastoreItem xmlns:ds="http://schemas.openxmlformats.org/officeDocument/2006/customXml" ds:itemID="{DB3A3E44-2B14-4586-AD3B-BA00565198AE}">
+<ds:datastoreItem xmlns:ds="http://schemas.openxmlformats.org/officeDocument/2006/customXml" ds:itemID="{C529CB22-4B4D-4921-8BC3-9F891257A32C}">
   <ds:schemaRefs>
     <ds:schemaRef ds:uri="http://schemas.openxmlformats.org/officeDocument/2006/bibliography"/>
   </ds:schemaRefs>

</xml_diff>